<commit_message>
Add operator<() within mem_perm nested class
</commit_message>
<xml_diff>
--- a/ProcControlAPI.docx
+++ b/ProcControlAPI.docx
@@ -2,8 +2,8 @@
 <file path=word/document.xml><?xml version="1.0" encoding="utf-8"?>
 <w:document xmlns:wpc="http://schemas.microsoft.com/office/word/2010/wordprocessingCanvas" xmlns:mc="http://schemas.openxmlformats.org/markup-compatibility/2006" xmlns:o="urn:schemas-microsoft-com:office:office" xmlns:r="http://schemas.openxmlformats.org/officeDocument/2006/relationships" xmlns:m="http://schemas.openxmlformats.org/officeDocument/2006/math" xmlns:v="urn:schemas-microsoft-com:vml" xmlns:wp14="http://schemas.microsoft.com/office/word/2010/wordprocessingDrawing" xmlns:wp="http://schemas.openxmlformats.org/drawingml/2006/wordprocessingDrawing" xmlns:w10="urn:schemas-microsoft-com:office:word" xmlns:w="http://schemas.openxmlformats.org/wordprocessingml/2006/main" xmlns:w14="http://schemas.microsoft.com/office/word/2010/wordml" xmlns:wpg="http://schemas.microsoft.com/office/word/2010/wordprocessingGroup" xmlns:wpi="http://schemas.microsoft.com/office/word/2010/wordprocessingInk" xmlns:wne="http://schemas.microsoft.com/office/word/2006/wordml" xmlns:wps="http://schemas.microsoft.com/office/word/2010/wordprocessingShape" mc:Ignorable="w14 wp14">
   <w:body>
-    <w:bookmarkStart w:id="0" w:name="_Toc274055810" w:displacedByCustomXml="next"/>
-    <w:bookmarkStart w:id="1" w:name="_Toc273362633" w:displacedByCustomXml="next"/>
+    <w:bookmarkStart w:id="0" w:name="_Toc273362633" w:displacedByCustomXml="next"/>
+    <w:bookmarkStart w:id="1" w:name="_Toc274055810" w:displacedByCustomXml="next"/>
     <w:sdt>
       <w:sdtPr>
         <w:rPr>
@@ -200,8 +200,6 @@
             </w:rPr>
             <w:t xml:space="preserve"> 2012</w:t>
           </w:r>
-          <w:bookmarkStart w:id="3" w:name="_GoBack"/>
-          <w:bookmarkEnd w:id="3"/>
         </w:p>
         <w:p>
           <w:pPr>
@@ -4640,282 +4638,282 @@
       <w:pPr>
         <w:pStyle w:val="Heading1"/>
       </w:pPr>
-      <w:bookmarkStart w:id="4" w:name="_Toc343502984"/>
+      <w:bookmarkStart w:id="3" w:name="_Toc343502984"/>
       <w:r>
         <w:lastRenderedPageBreak/>
         <w:t>Introduction</w:t>
       </w:r>
       <w:bookmarkEnd w:id="1"/>
       <w:bookmarkEnd w:id="0"/>
+      <w:bookmarkEnd w:id="3"/>
+    </w:p>
+    <w:p>
+      <w:r>
+        <w:t>This docume</w:t>
+      </w:r>
+      <w:r>
+        <w:t xml:space="preserve">nt describes ProcControlAPI, an </w:t>
+      </w:r>
+      <w:r>
+        <w:t>API</w:t>
+      </w:r>
+      <w:r>
+        <w:t xml:space="preserve"> and library</w:t>
+      </w:r>
+      <w:r>
+        <w:t xml:space="preserve"> for controlling processes. ProcControlAPI runs </w:t>
+      </w:r>
+      <w:r>
+        <w:t>as part of</w:t>
+      </w:r>
+      <w:r>
+        <w:t xml:space="preserve"> a </w:t>
+      </w:r>
+      <w:r>
+        <w:rPr>
+          <w:i/>
+        </w:rPr>
+        <w:t>controller process</w:t>
+      </w:r>
+      <w:r>
+        <w:rPr>
+          <w:i/>
+        </w:rPr>
+        <w:fldChar w:fldCharType="begin"/>
+      </w:r>
+      <w:r>
+        <w:instrText xml:space="preserve"> XE "</w:instrText>
+      </w:r>
+      <w:r>
+        <w:instrText>controller process</w:instrText>
+      </w:r>
+      <w:r>
+        <w:instrText xml:space="preserve">" </w:instrText>
+      </w:r>
+      <w:r>
+        <w:rPr>
+          <w:i/>
+        </w:rPr>
+        <w:fldChar w:fldCharType="end"/>
+      </w:r>
+      <w:r>
+        <w:rPr>
+          <w:i/>
+        </w:rPr>
+        <w:t xml:space="preserve"> </w:t>
+      </w:r>
+      <w:r>
+        <w:t xml:space="preserve">and manages one or more </w:t>
+      </w:r>
+      <w:r>
+        <w:rPr>
+          <w:i/>
+        </w:rPr>
+        <w:t>target processes</w:t>
+      </w:r>
+      <w:r>
+        <w:rPr>
+          <w:i/>
+        </w:rPr>
+        <w:fldChar w:fldCharType="begin"/>
+      </w:r>
+      <w:r>
+        <w:instrText xml:space="preserve"> XE "</w:instrText>
+      </w:r>
+      <w:r>
+        <w:instrText>target process</w:instrText>
+      </w:r>
+      <w:r>
+        <w:instrText xml:space="preserve">" </w:instrText>
+      </w:r>
+      <w:r>
+        <w:rPr>
+          <w:i/>
+        </w:rPr>
+        <w:fldChar w:fldCharType="end"/>
+      </w:r>
+      <w:r>
+        <w:t xml:space="preserve">. </w:t>
+      </w:r>
+      <w:r>
+        <w:t xml:space="preserve"> </w:t>
+      </w:r>
+      <w:r>
+        <w:t>It</w:t>
+      </w:r>
+      <w:r>
+        <w:t xml:space="preserve"> </w:t>
+      </w:r>
+      <w:r>
+        <w:t>allows the contr</w:t>
+      </w:r>
+      <w:r>
+        <w:t>oller process to perform operations</w:t>
+      </w:r>
+      <w:r>
+        <w:t xml:space="preserve"> on target processes, such as writing to memory, stopping and running </w:t>
+      </w:r>
+      <w:r>
+        <w:t>threads</w:t>
+      </w:r>
+      <w:r>
+        <w:t>, or receiving notification</w:t>
+      </w:r>
+      <w:r>
+        <w:t xml:space="preserve"> when certain events occur.  </w:t>
+      </w:r>
+      <w:r>
+        <w:t>ProcControlAPI presents these operations through a platform-independent API and high-level abstractions. Users can describe what they want ProcControlAPI to do, and ProcControlAPI handle</w:t>
+      </w:r>
+      <w:r>
+        <w:t>s</w:t>
+      </w:r>
+      <w:r>
+        <w:t xml:space="preserve"> the details.</w:t>
+      </w:r>
+    </w:p>
+    <w:p>
+      <w:r>
+        <w:t xml:space="preserve">An example use </w:t>
+      </w:r>
+      <w:r>
+        <w:t>for</w:t>
+      </w:r>
+      <w:r>
+        <w:t xml:space="preserve"> ProcControlAPI would be as the underlying mechanism for a debugger. A user writing a debugger could provide their own user interface and debugging </w:t>
+      </w:r>
+      <w:r>
+        <w:t xml:space="preserve">strategies, while using ProcControlAPI </w:t>
+      </w:r>
+      <w:r>
+        <w:t>to</w:t>
+      </w:r>
+      <w:r>
+        <w:t xml:space="preserve"> </w:t>
+      </w:r>
+      <w:r>
+        <w:t>perform</w:t>
+      </w:r>
+      <w:r>
+        <w:t xml:space="preserve"> operations such as</w:t>
+      </w:r>
+      <w:r>
+        <w:t xml:space="preserve"> creating</w:t>
+      </w:r>
+      <w:r>
+        <w:t xml:space="preserve"> process</w:t>
+      </w:r>
+      <w:r>
+        <w:t>es</w:t>
+      </w:r>
+      <w:r>
+        <w:t>,</w:t>
+      </w:r>
+      <w:r>
+        <w:t xml:space="preserve"> running</w:t>
+      </w:r>
+      <w:r>
+        <w:t xml:space="preserve"> threads</w:t>
+      </w:r>
+      <w:r>
+        <w:t>, and handling breakpoints.</w:t>
+      </w:r>
+    </w:p>
+    <w:p>
+      <w:r>
+        <w:t xml:space="preserve">ProcControlAPI </w:t>
+      </w:r>
+      <w:r>
+        <w:t>exposes a C++ interface</w:t>
+      </w:r>
+      <w:r>
+        <w:t xml:space="preserve">.  </w:t>
+      </w:r>
+      <w:r>
+        <w:t xml:space="preserve">This document will assume some familiarity with </w:t>
+      </w:r>
+      <w:r>
+        <w:t>several</w:t>
+      </w:r>
+      <w:r>
+        <w:t xml:space="preserve"> concepts </w:t>
+      </w:r>
+      <w:r>
+        <w:t>from</w:t>
+      </w:r>
+      <w:r>
+        <w:t xml:space="preserve"> C++, such as const types, iterators, and inheritance.  </w:t>
+      </w:r>
+    </w:p>
+    <w:p>
+      <w:r>
+        <w:t>The interface for ProcControlAPI can be gener</w:t>
+      </w:r>
+      <w:r>
+        <w:t>ally divided into two parts: an</w:t>
+      </w:r>
+      <w:r>
+        <w:t xml:space="preserve"> interface for </w:t>
+      </w:r>
+      <w:r>
+        <w:t>managing</w:t>
+      </w:r>
+      <w:r>
+        <w:t xml:space="preserve"> a process (</w:t>
+      </w:r>
+      <w:r>
+        <w:t>e.g.</w:t>
+      </w:r>
+      <w:r>
+        <w:t xml:space="preserve">, </w:t>
+      </w:r>
+      <w:r>
+        <w:t xml:space="preserve">reading and </w:t>
+      </w:r>
+      <w:r>
+        <w:t xml:space="preserve">writing to </w:t>
+      </w:r>
+      <w:r>
+        <w:t xml:space="preserve">target </w:t>
+      </w:r>
+      <w:r>
+        <w:t xml:space="preserve">process memory, </w:t>
+      </w:r>
+      <w:r>
+        <w:t xml:space="preserve">stopping and running threads), and an interface for monitoring a target process for </w:t>
+      </w:r>
+      <w:r>
+        <w:t xml:space="preserve">certain </w:t>
+      </w:r>
+      <w:r>
+        <w:t xml:space="preserve">events (e.g., </w:t>
+      </w:r>
+      <w:r>
+        <w:t xml:space="preserve">watching the target process for fork or thread creation events).  The manager interface uses </w:t>
+      </w:r>
+      <w:r>
+        <w:t xml:space="preserve">a </w:t>
+      </w:r>
+      <w:r>
+        <w:t xml:space="preserve">set of C++ objects to represent a target process and its threads, libraries, registers and other interesting </w:t>
+      </w:r>
+      <w:r>
+        <w:t xml:space="preserve">aspects.  Operations performed on these C++ objects in the controller process are translated into corresponding operations on the target process.  The event interface uses a callback system to notify the ProcControlAPI user of interesting events in the target process.  </w:t>
+      </w:r>
+      <w:bookmarkStart w:id="4" w:name="_Toc273362634"/>
+      <w:bookmarkStart w:id="5" w:name="_Toc274055811"/>
+    </w:p>
+    <w:p>
+      <w:pPr>
+        <w:pStyle w:val="Heading2"/>
+      </w:pPr>
+      <w:bookmarkStart w:id="6" w:name="_Toc343502985"/>
+      <w:r>
+        <w:t>Simple Example</w:t>
+      </w:r>
       <w:bookmarkEnd w:id="4"/>
-    </w:p>
-    <w:p>
-      <w:r>
-        <w:t>This docume</w:t>
-      </w:r>
-      <w:r>
-        <w:t xml:space="preserve">nt describes ProcControlAPI, an </w:t>
-      </w:r>
-      <w:r>
-        <w:t>API</w:t>
-      </w:r>
-      <w:r>
-        <w:t xml:space="preserve"> and library</w:t>
-      </w:r>
-      <w:r>
-        <w:t xml:space="preserve"> for controlling processes. ProcControlAPI runs </w:t>
-      </w:r>
-      <w:r>
-        <w:t>as part of</w:t>
-      </w:r>
-      <w:r>
-        <w:t xml:space="preserve"> a </w:t>
-      </w:r>
-      <w:r>
-        <w:rPr>
-          <w:i/>
-        </w:rPr>
-        <w:t>controller process</w:t>
-      </w:r>
-      <w:r>
-        <w:rPr>
-          <w:i/>
-        </w:rPr>
-        <w:fldChar w:fldCharType="begin"/>
-      </w:r>
-      <w:r>
-        <w:instrText xml:space="preserve"> XE "</w:instrText>
-      </w:r>
-      <w:r>
-        <w:instrText>controller process</w:instrText>
-      </w:r>
-      <w:r>
-        <w:instrText xml:space="preserve">" </w:instrText>
-      </w:r>
-      <w:r>
-        <w:rPr>
-          <w:i/>
-        </w:rPr>
-        <w:fldChar w:fldCharType="end"/>
-      </w:r>
-      <w:r>
-        <w:rPr>
-          <w:i/>
-        </w:rPr>
-        <w:t xml:space="preserve"> </w:t>
-      </w:r>
-      <w:r>
-        <w:t xml:space="preserve">and manages one or more </w:t>
-      </w:r>
-      <w:r>
-        <w:rPr>
-          <w:i/>
-        </w:rPr>
-        <w:t>target processes</w:t>
-      </w:r>
-      <w:r>
-        <w:rPr>
-          <w:i/>
-        </w:rPr>
-        <w:fldChar w:fldCharType="begin"/>
-      </w:r>
-      <w:r>
-        <w:instrText xml:space="preserve"> XE "</w:instrText>
-      </w:r>
-      <w:r>
-        <w:instrText>target process</w:instrText>
-      </w:r>
-      <w:r>
-        <w:instrText xml:space="preserve">" </w:instrText>
-      </w:r>
-      <w:r>
-        <w:rPr>
-          <w:i/>
-        </w:rPr>
-        <w:fldChar w:fldCharType="end"/>
-      </w:r>
-      <w:r>
-        <w:t xml:space="preserve">. </w:t>
-      </w:r>
-      <w:r>
-        <w:t xml:space="preserve"> </w:t>
-      </w:r>
-      <w:r>
-        <w:t>It</w:t>
-      </w:r>
-      <w:r>
-        <w:t xml:space="preserve"> </w:t>
-      </w:r>
-      <w:r>
-        <w:t>allows the contr</w:t>
-      </w:r>
-      <w:r>
-        <w:t>oller process to perform operations</w:t>
-      </w:r>
-      <w:r>
-        <w:t xml:space="preserve"> on target processes, such as writing to memory, stopping and running </w:t>
-      </w:r>
-      <w:r>
-        <w:t>threads</w:t>
-      </w:r>
-      <w:r>
-        <w:t>, or receiving notification</w:t>
-      </w:r>
-      <w:r>
-        <w:t xml:space="preserve"> when certain events occur.  </w:t>
-      </w:r>
-      <w:r>
-        <w:t>ProcControlAPI presents these operations through a platform-independent API and high-level abstractions. Users can describe what they want ProcControlAPI to do, and ProcControlAPI handle</w:t>
-      </w:r>
-      <w:r>
-        <w:t>s</w:t>
-      </w:r>
-      <w:r>
-        <w:t xml:space="preserve"> the details.</w:t>
-      </w:r>
-    </w:p>
-    <w:p>
-      <w:r>
-        <w:t xml:space="preserve">An example use </w:t>
-      </w:r>
-      <w:r>
-        <w:t>for</w:t>
-      </w:r>
-      <w:r>
-        <w:t xml:space="preserve"> ProcControlAPI would be as the underlying mechanism for a debugger. A user writing a debugger could provide their own user interface and debugging </w:t>
-      </w:r>
-      <w:r>
-        <w:t xml:space="preserve">strategies, while using ProcControlAPI </w:t>
-      </w:r>
-      <w:r>
-        <w:t>to</w:t>
-      </w:r>
-      <w:r>
-        <w:t xml:space="preserve"> </w:t>
-      </w:r>
-      <w:r>
-        <w:t>perform</w:t>
-      </w:r>
-      <w:r>
-        <w:t xml:space="preserve"> operations such as</w:t>
-      </w:r>
-      <w:r>
-        <w:t xml:space="preserve"> creating</w:t>
-      </w:r>
-      <w:r>
-        <w:t xml:space="preserve"> process</w:t>
-      </w:r>
-      <w:r>
-        <w:t>es</w:t>
-      </w:r>
-      <w:r>
-        <w:t>,</w:t>
-      </w:r>
-      <w:r>
-        <w:t xml:space="preserve"> running</w:t>
-      </w:r>
-      <w:r>
-        <w:t xml:space="preserve"> threads</w:t>
-      </w:r>
-      <w:r>
-        <w:t>, and handling breakpoints.</w:t>
-      </w:r>
-    </w:p>
-    <w:p>
-      <w:r>
-        <w:t xml:space="preserve">ProcControlAPI </w:t>
-      </w:r>
-      <w:r>
-        <w:t>exposes a C++ interface</w:t>
-      </w:r>
-      <w:r>
-        <w:t xml:space="preserve">.  </w:t>
-      </w:r>
-      <w:r>
-        <w:t xml:space="preserve">This document will assume some familiarity with </w:t>
-      </w:r>
-      <w:r>
-        <w:t>several</w:t>
-      </w:r>
-      <w:r>
-        <w:t xml:space="preserve"> concepts </w:t>
-      </w:r>
-      <w:r>
-        <w:t>from</w:t>
-      </w:r>
-      <w:r>
-        <w:t xml:space="preserve"> C++, such as const types, iterators, and inheritance.  </w:t>
-      </w:r>
-    </w:p>
-    <w:p>
-      <w:r>
-        <w:t>The interface for ProcControlAPI can be gener</w:t>
-      </w:r>
-      <w:r>
-        <w:t>ally divided into two parts: an</w:t>
-      </w:r>
-      <w:r>
-        <w:t xml:space="preserve"> interface for </w:t>
-      </w:r>
-      <w:r>
-        <w:t>managing</w:t>
-      </w:r>
-      <w:r>
-        <w:t xml:space="preserve"> a process (</w:t>
-      </w:r>
-      <w:r>
-        <w:t>e.g.</w:t>
-      </w:r>
-      <w:r>
-        <w:t xml:space="preserve">, </w:t>
-      </w:r>
-      <w:r>
-        <w:t xml:space="preserve">reading and </w:t>
-      </w:r>
-      <w:r>
-        <w:t xml:space="preserve">writing to </w:t>
-      </w:r>
-      <w:r>
-        <w:t xml:space="preserve">target </w:t>
-      </w:r>
-      <w:r>
-        <w:t xml:space="preserve">process memory, </w:t>
-      </w:r>
-      <w:r>
-        <w:t xml:space="preserve">stopping and running threads), and an interface for monitoring a target process for </w:t>
-      </w:r>
-      <w:r>
-        <w:t xml:space="preserve">certain </w:t>
-      </w:r>
-      <w:r>
-        <w:t xml:space="preserve">events (e.g., </w:t>
-      </w:r>
-      <w:r>
-        <w:t xml:space="preserve">watching the target process for fork or thread creation events).  The manager interface uses </w:t>
-      </w:r>
-      <w:r>
-        <w:t xml:space="preserve">a </w:t>
-      </w:r>
-      <w:r>
-        <w:t xml:space="preserve">set of C++ objects to represent a target process and its threads, libraries, registers and other interesting </w:t>
-      </w:r>
-      <w:r>
-        <w:t xml:space="preserve">aspects.  Operations performed on these C++ objects in the controller process are translated into corresponding operations on the target process.  The event interface uses a callback system to notify the ProcControlAPI user of interesting events in the target process.  </w:t>
-      </w:r>
-      <w:bookmarkStart w:id="5" w:name="_Toc273362634"/>
-      <w:bookmarkStart w:id="6" w:name="_Toc274055811"/>
-    </w:p>
-    <w:p>
-      <w:pPr>
-        <w:pStyle w:val="Heading2"/>
-      </w:pPr>
-      <w:bookmarkStart w:id="7" w:name="_Toc343502985"/>
-      <w:r>
-        <w:t>Simple Example</w:t>
-      </w:r>
       <w:bookmarkEnd w:id="5"/>
       <w:bookmarkEnd w:id="6"/>
-      <w:bookmarkEnd w:id="7"/>
     </w:p>
     <w:p>
       <w:r>
@@ -5782,32 +5780,19 @@
                   <w:pPr>
                     <w:pStyle w:val="Caption"/>
                   </w:pPr>
-                  <w:bookmarkStart w:id="8" w:name="_Ref256177911"/>
+                  <w:bookmarkStart w:id="7" w:name="_Ref256177911"/>
                   <w:r>
                     <w:t xml:space="preserve">Figure </w:t>
                   </w:r>
-                  <w:r>
-                    <w:fldChar w:fldCharType="begin"/>
-                  </w:r>
-                  <w:r>
-                    <w:instrText xml:space="preserve"> SEQ Figure \* ARABIC </w:instrText>
-                  </w:r>
-                  <w:r>
-                    <w:fldChar w:fldCharType="separate"/>
-                  </w:r>
-                  <w:r>
-                    <w:rPr>
-                      <w:noProof/>
-                    </w:rPr>
-                    <w:t>1</w:t>
-                  </w:r>
-                  <w:r>
-                    <w:rPr>
-                      <w:noProof/>
-                    </w:rPr>
-                    <w:fldChar w:fldCharType="end"/>
-                  </w:r>
-                  <w:bookmarkEnd w:id="8"/>
+                  <w:fldSimple w:instr=" SEQ Figure \* ARABIC ">
+                    <w:r>
+                      <w:rPr>
+                        <w:noProof/>
+                      </w:rPr>
+                      <w:t>1</w:t>
+                    </w:r>
+                  </w:fldSimple>
+                  <w:bookmarkEnd w:id="7"/>
                 </w:p>
               </w:txbxContent>
             </v:textbox>
@@ -6207,7 +6192,7 @@
           <w:szCs w:val="32"/>
         </w:rPr>
       </w:pPr>
-      <w:bookmarkStart w:id="9" w:name="_Toc273362635"/>
+      <w:bookmarkStart w:id="8" w:name="_Toc273362635"/>
       <w:r>
         <w:br w:type="page"/>
       </w:r>
@@ -6216,498 +6201,498 @@
       <w:pPr>
         <w:pStyle w:val="Heading1"/>
       </w:pPr>
-      <w:bookmarkStart w:id="10" w:name="_Toc274055812"/>
-      <w:bookmarkStart w:id="11" w:name="_Toc343502986"/>
+      <w:bookmarkStart w:id="9" w:name="_Toc274055812"/>
+      <w:bookmarkStart w:id="10" w:name="_Toc343502986"/>
       <w:r>
         <w:lastRenderedPageBreak/>
         <w:t>Important Concepts</w:t>
       </w:r>
+      <w:bookmarkEnd w:id="8"/>
       <w:bookmarkEnd w:id="9"/>
       <w:bookmarkEnd w:id="10"/>
+    </w:p>
+    <w:p>
+      <w:r>
+        <w:t>This section focuses on some of the more important concepts in Pro</w:t>
+      </w:r>
+      <w:r>
+        <w:t>cControlAPI and gives a high l</w:t>
+      </w:r>
+      <w:r>
+        <w:t>evel overview before the detailed API</w:t>
+      </w:r>
+      <w:r>
+        <w:t xml:space="preserve"> </w:t>
+      </w:r>
+      <w:r>
+        <w:t>is</w:t>
+      </w:r>
+      <w:r>
+        <w:t xml:space="preserve"> presented in Section</w:t>
+      </w:r>
+      <w:r>
+        <w:t xml:space="preserve"> </w:t>
+      </w:r>
+      <w:r>
+        <w:fldChar w:fldCharType="begin"/>
+      </w:r>
+      <w:r>
+        <w:instrText xml:space="preserve"> REF _Ref274128335 \r \h </w:instrText>
+      </w:r>
+      <w:r>
+        <w:fldChar w:fldCharType="separate"/>
+      </w:r>
+      <w:r>
+        <w:t>3</w:t>
+      </w:r>
+      <w:r>
+        <w:fldChar w:fldCharType="end"/>
+      </w:r>
+      <w:r>
+        <w:t xml:space="preserve">.  </w:t>
+      </w:r>
+    </w:p>
+    <w:p>
+      <w:pPr>
+        <w:pStyle w:val="Heading2"/>
+      </w:pPr>
+      <w:bookmarkStart w:id="11" w:name="_Toc273362636"/>
+      <w:bookmarkStart w:id="12" w:name="_Toc274055813"/>
+      <w:bookmarkStart w:id="13" w:name="_Toc343502987"/>
+      <w:r>
+        <w:t>Processes and Threads</w:t>
+      </w:r>
       <w:bookmarkEnd w:id="11"/>
-    </w:p>
-    <w:p>
-      <w:r>
-        <w:t>This section focuses on some of the more important concepts in Pro</w:t>
-      </w:r>
-      <w:r>
-        <w:t>cControlAPI and gives a high l</w:t>
-      </w:r>
-      <w:r>
-        <w:t>evel overview before the detailed API</w:t>
-      </w:r>
-      <w:r>
-        <w:t xml:space="preserve"> </w:t>
-      </w:r>
-      <w:r>
-        <w:t>is</w:t>
-      </w:r>
-      <w:r>
-        <w:t xml:space="preserve"> presented in Section</w:t>
-      </w:r>
-      <w:r>
-        <w:t xml:space="preserve"> </w:t>
-      </w:r>
-      <w:r>
-        <w:fldChar w:fldCharType="begin"/>
-      </w:r>
-      <w:r>
-        <w:instrText xml:space="preserve"> REF _Ref274128335 \r \h </w:instrText>
-      </w:r>
-      <w:r>
-        <w:fldChar w:fldCharType="separate"/>
-      </w:r>
-      <w:r>
-        <w:t>3</w:t>
-      </w:r>
-      <w:r>
-        <w:fldChar w:fldCharType="end"/>
-      </w:r>
-      <w:r>
-        <w:t xml:space="preserve">.  </w:t>
-      </w:r>
-    </w:p>
-    <w:p>
-      <w:pPr>
-        <w:pStyle w:val="Heading2"/>
-      </w:pPr>
-      <w:bookmarkStart w:id="12" w:name="_Toc273362636"/>
-      <w:bookmarkStart w:id="13" w:name="_Toc274055813"/>
-      <w:bookmarkStart w:id="14" w:name="_Toc343502987"/>
-      <w:r>
-        <w:t>Processes and Threads</w:t>
-      </w:r>
       <w:bookmarkEnd w:id="12"/>
       <w:bookmarkEnd w:id="13"/>
+    </w:p>
+    <w:p>
+      <w:r>
+        <w:t xml:space="preserve">There are two central classes to ProcControlAPI, </w:t>
+      </w:r>
+      <w:r>
+        <w:rPr>
+          <w:rFonts w:ascii="Courier New" w:hAnsi="Courier New" w:cs="Courier New"/>
+        </w:rPr>
+        <w:t>Process</w:t>
+      </w:r>
+      <w:r>
+        <w:rPr>
+          <w:rFonts w:cs="Courier New"/>
+        </w:rPr>
+        <w:fldChar w:fldCharType="begin"/>
+      </w:r>
+      <w:r>
+        <w:instrText xml:space="preserve"> XE "</w:instrText>
+      </w:r>
+      <w:r>
+        <w:rPr>
+          <w:rFonts w:cs="Courier New"/>
+        </w:rPr>
+        <w:instrText>Process</w:instrText>
+      </w:r>
+      <w:r>
+        <w:instrText xml:space="preserve">" </w:instrText>
+      </w:r>
+      <w:r>
+        <w:rPr>
+          <w:rFonts w:cs="Courier New"/>
+        </w:rPr>
+        <w:fldChar w:fldCharType="end"/>
+      </w:r>
+      <w:r>
+        <w:t xml:space="preserve"> and </w:t>
+      </w:r>
+      <w:r>
+        <w:rPr>
+          <w:rFonts w:ascii="Courier New" w:hAnsi="Courier New" w:cs="Courier New"/>
+        </w:rPr>
+        <w:t>Thread</w:t>
+      </w:r>
+      <w:r>
+        <w:rPr>
+          <w:rFonts w:cs="Courier New"/>
+        </w:rPr>
+        <w:fldChar w:fldCharType="begin"/>
+      </w:r>
+      <w:r>
+        <w:instrText xml:space="preserve"> XE "</w:instrText>
+      </w:r>
+      <w:r>
+        <w:rPr>
+          <w:rFonts w:cs="Courier New"/>
+        </w:rPr>
+        <w:instrText>Thread</w:instrText>
+      </w:r>
+      <w:r>
+        <w:instrText xml:space="preserve">" </w:instrText>
+      </w:r>
+      <w:r>
+        <w:rPr>
+          <w:rFonts w:cs="Courier New"/>
+        </w:rPr>
+        <w:fldChar w:fldCharType="end"/>
+      </w:r>
+      <w:r>
+        <w:t xml:space="preserve">.  Each class </w:t>
+      </w:r>
+      <w:r>
+        <w:t xml:space="preserve">respectively </w:t>
+      </w:r>
+      <w:r>
+        <w:t>represents</w:t>
+      </w:r>
+      <w:r>
+        <w:t xml:space="preserve"> </w:t>
+      </w:r>
+      <w:r>
+        <w:t xml:space="preserve">a single target </w:t>
+      </w:r>
+      <w:r>
+        <w:t xml:space="preserve">process </w:t>
+      </w:r>
+      <w:r>
+        <w:t>or</w:t>
+      </w:r>
+      <w:r>
+        <w:t xml:space="preserve"> thread </w:t>
+      </w:r>
+      <w:r>
+        <w:t>running on the system</w:t>
+      </w:r>
+      <w:r>
+        <w:t>.</w:t>
+      </w:r>
+      <w:r>
+        <w:t xml:space="preserve">  By performing operations on the </w:t>
+      </w:r>
+      <w:r>
+        <w:rPr>
+          <w:rFonts w:ascii="Courier New" w:hAnsi="Courier New" w:cs="Courier New"/>
+        </w:rPr>
+        <w:t>Process</w:t>
+      </w:r>
+      <w:r>
+        <w:t xml:space="preserve"> and </w:t>
+      </w:r>
+      <w:r>
+        <w:rPr>
+          <w:rFonts w:ascii="Courier New" w:hAnsi="Courier New" w:cs="Courier New"/>
+        </w:rPr>
+        <w:t>Thread</w:t>
+      </w:r>
+      <w:r>
+        <w:t xml:space="preserve"> objects</w:t>
+      </w:r>
+      <w:r>
+        <w:t>,</w:t>
+      </w:r>
+      <w:r>
+        <w:t xml:space="preserve"> a ProcControlAPI user is able to </w:t>
+      </w:r>
+      <w:r>
+        <w:t>control</w:t>
+      </w:r>
+      <w:r>
+        <w:t xml:space="preserve"> the target process and its threads.</w:t>
+      </w:r>
+    </w:p>
+    <w:p>
+      <w:r>
+        <w:t xml:space="preserve">Each </w:t>
+      </w:r>
+      <w:r>
+        <w:rPr>
+          <w:rFonts w:ascii="Courier New" w:hAnsi="Courier New" w:cs="Courier New"/>
+        </w:rPr>
+        <w:t>Process</w:t>
+      </w:r>
+      <w:r>
+        <w:t xml:space="preserve"> is guaranteed to have at least one </w:t>
+      </w:r>
+      <w:r>
+        <w:rPr>
+          <w:rFonts w:ascii="Courier New" w:hAnsi="Courier New" w:cs="Courier New"/>
+        </w:rPr>
+        <w:t>Thread</w:t>
+      </w:r>
+      <w:r>
+        <w:t xml:space="preserve"> associated with it.  A multi-threaded process may have a </w:t>
+      </w:r>
+      <w:r>
+        <w:rPr>
+          <w:rFonts w:ascii="Courier New" w:hAnsi="Courier New" w:cs="Courier New"/>
+        </w:rPr>
+        <w:t>Process</w:t>
+      </w:r>
+      <w:r>
+        <w:t xml:space="preserve"> object with more than one </w:t>
+      </w:r>
+      <w:r>
+        <w:rPr>
+          <w:rFonts w:ascii="Courier New" w:hAnsi="Courier New" w:cs="Courier New"/>
+        </w:rPr>
+        <w:t>Thread</w:t>
+      </w:r>
+      <w:r>
+        <w:t xml:space="preserve">.  Each process </w:t>
+      </w:r>
+      <w:r>
+        <w:t>has</w:t>
+      </w:r>
+      <w:r>
+        <w:t xml:space="preserve"> an address space associated with it, which can be written or read through the </w:t>
+      </w:r>
+      <w:r>
+        <w:rPr>
+          <w:rFonts w:ascii="Courier New" w:hAnsi="Courier New" w:cs="Courier New"/>
+        </w:rPr>
+        <w:t>Process</w:t>
+      </w:r>
+      <w:r>
+        <w:t xml:space="preserve"> object.  Each thread </w:t>
+      </w:r>
+      <w:r>
+        <w:t xml:space="preserve">has </w:t>
+      </w:r>
+      <w:r>
+        <w:t xml:space="preserve">a set of registers associated with it, which can be access through the </w:t>
+      </w:r>
+      <w:r>
+        <w:rPr>
+          <w:rFonts w:ascii="Courier New" w:hAnsi="Courier New" w:cs="Courier New"/>
+        </w:rPr>
+        <w:t>Thread</w:t>
+      </w:r>
+      <w:r>
+        <w:t xml:space="preserve"> object.  </w:t>
+      </w:r>
+    </w:p>
+    <w:p>
+      <w:r>
+        <w:t xml:space="preserve">At any one time a </w:t>
+      </w:r>
+      <w:r>
+        <w:rPr>
+          <w:rFonts w:ascii="Courier New" w:hAnsi="Courier New" w:cs="Courier New"/>
+        </w:rPr>
+        <w:t>Thread</w:t>
+      </w:r>
+      <w:r>
+        <w:t xml:space="preserve"> will be in either a </w:t>
+      </w:r>
+      <w:r>
+        <w:rPr>
+          <w:i/>
+        </w:rPr>
+        <w:t>stop</w:t>
+      </w:r>
+      <w:r>
+        <w:rPr>
+          <w:i/>
+        </w:rPr>
+        <w:t>ped</w:t>
+      </w:r>
+      <w:r>
+        <w:rPr>
+          <w:i/>
+        </w:rPr>
+        <w:t xml:space="preserve"> state</w:t>
+      </w:r>
+      <w:r>
+        <w:fldChar w:fldCharType="begin"/>
+      </w:r>
+      <w:r>
+        <w:instrText xml:space="preserve"> XE "sto</w:instrText>
+      </w:r>
+      <w:r>
+        <w:instrText>p</w:instrText>
+      </w:r>
+      <w:r>
+        <w:instrText>p</w:instrText>
+      </w:r>
+      <w:r>
+        <w:instrText>ed</w:instrText>
+      </w:r>
+      <w:r>
+        <w:instrText xml:space="preserve"> state" </w:instrText>
+      </w:r>
+      <w:r>
+        <w:fldChar w:fldCharType="end"/>
+      </w:r>
+      <w:r>
+        <w:t xml:space="preserve"> or a </w:t>
+      </w:r>
+      <w:r>
+        <w:rPr>
+          <w:i/>
+        </w:rPr>
+        <w:t>running state</w:t>
+      </w:r>
+      <w:r>
+        <w:fldChar w:fldCharType="begin"/>
+      </w:r>
+      <w:r>
+        <w:instrText xml:space="preserve"> XE "running state" </w:instrText>
+      </w:r>
+      <w:r>
+        <w:fldChar w:fldCharType="end"/>
+      </w:r>
+      <w:r>
+        <w:t>.  A thread in a stop</w:t>
+      </w:r>
+      <w:r>
+        <w:t>ped</w:t>
+      </w:r>
+      <w:r>
+        <w:t xml:space="preserve"> state has had its execution paused by ProcControlAPI</w:t>
+      </w:r>
+      <w:r>
+        <w:t xml:space="preserve">—the OS will not schedule the thread to run.  A thread in a running state is allowed to execute as normal.  A thread in a running state may block for other reasons, e.g. blocking on IO calls, but this does not affect ProcControlAPI’s view of the thread state.  A thread is only in the stopped state if ProcControlAPI has explicitly stopped it.  </w:t>
+      </w:r>
+    </w:p>
+    <w:p>
+      <w:r>
+        <w:t xml:space="preserve">A </w:t>
+      </w:r>
+      <w:r>
+        <w:rPr>
+          <w:rFonts w:ascii="Courier New" w:hAnsi="Courier New" w:cs="Courier New"/>
+        </w:rPr>
+        <w:t>Process</w:t>
+      </w:r>
+      <w:r>
+        <w:t xml:space="preserve"> object is not considered to have a stopped or running state—only its </w:t>
+      </w:r>
+      <w:r>
+        <w:rPr>
+          <w:rFonts w:ascii="Courier New" w:hAnsi="Courier New" w:cs="Courier New"/>
+        </w:rPr>
+        <w:t>Thread</w:t>
+      </w:r>
+      <w:r>
+        <w:t xml:space="preserve"> objects are stopped or running.  A stop operation on a </w:t>
+      </w:r>
+      <w:r>
+        <w:rPr>
+          <w:rFonts w:ascii="Courier New" w:hAnsi="Courier New" w:cs="Courier New"/>
+        </w:rPr>
+        <w:t>Process</w:t>
+      </w:r>
+      <w:r>
+        <w:t xml:space="preserve"> triggers a stop operation on each of its </w:t>
+      </w:r>
+      <w:r>
+        <w:rPr>
+          <w:rFonts w:ascii="Courier New" w:hAnsi="Courier New" w:cs="Courier New"/>
+        </w:rPr>
+        <w:t>Threads</w:t>
+      </w:r>
+      <w:r>
+        <w:t xml:space="preserve">, and similarly a continue operation on a </w:t>
+      </w:r>
+      <w:r>
+        <w:rPr>
+          <w:rFonts w:ascii="Courier New" w:hAnsi="Courier New" w:cs="Courier New"/>
+        </w:rPr>
+        <w:t>Process</w:t>
+      </w:r>
+      <w:r>
+        <w:t xml:space="preserve"> triggers continue operations on each </w:t>
+      </w:r>
+      <w:r>
+        <w:rPr>
+          <w:rFonts w:ascii="Courier New" w:hAnsi="Courier New" w:cs="Courier New"/>
+        </w:rPr>
+        <w:t>Thread</w:t>
+      </w:r>
+      <w:r>
+        <w:t>.</w:t>
+      </w:r>
+    </w:p>
+    <w:p>
+      <w:pPr>
+        <w:pStyle w:val="Heading2"/>
+      </w:pPr>
+      <w:bookmarkStart w:id="14" w:name="_Toc273362637"/>
+      <w:bookmarkStart w:id="15" w:name="_Toc274055814"/>
+      <w:bookmarkStart w:id="16" w:name="_Toc343502988"/>
+      <w:r>
+        <w:t>Callbacks</w:t>
+      </w:r>
       <w:bookmarkEnd w:id="14"/>
-    </w:p>
-    <w:p>
-      <w:r>
-        <w:t xml:space="preserve">There are two central classes to ProcControlAPI, </w:t>
-      </w:r>
-      <w:r>
-        <w:rPr>
-          <w:rFonts w:ascii="Courier New" w:hAnsi="Courier New" w:cs="Courier New"/>
-        </w:rPr>
-        <w:t>Process</w:t>
-      </w:r>
-      <w:r>
-        <w:rPr>
-          <w:rFonts w:cs="Courier New"/>
-        </w:rPr>
-        <w:fldChar w:fldCharType="begin"/>
-      </w:r>
-      <w:r>
-        <w:instrText xml:space="preserve"> XE "</w:instrText>
-      </w:r>
-      <w:r>
-        <w:rPr>
-          <w:rFonts w:cs="Courier New"/>
-        </w:rPr>
-        <w:instrText>Process</w:instrText>
-      </w:r>
-      <w:r>
-        <w:instrText xml:space="preserve">" </w:instrText>
-      </w:r>
-      <w:r>
-        <w:rPr>
-          <w:rFonts w:cs="Courier New"/>
-        </w:rPr>
-        <w:fldChar w:fldCharType="end"/>
-      </w:r>
-      <w:r>
-        <w:t xml:space="preserve"> and </w:t>
-      </w:r>
-      <w:r>
-        <w:rPr>
-          <w:rFonts w:ascii="Courier New" w:hAnsi="Courier New" w:cs="Courier New"/>
-        </w:rPr>
-        <w:t>Thread</w:t>
-      </w:r>
-      <w:r>
-        <w:rPr>
-          <w:rFonts w:cs="Courier New"/>
-        </w:rPr>
-        <w:fldChar w:fldCharType="begin"/>
-      </w:r>
-      <w:r>
-        <w:instrText xml:space="preserve"> XE "</w:instrText>
-      </w:r>
-      <w:r>
-        <w:rPr>
-          <w:rFonts w:cs="Courier New"/>
-        </w:rPr>
-        <w:instrText>Thread</w:instrText>
-      </w:r>
-      <w:r>
-        <w:instrText xml:space="preserve">" </w:instrText>
-      </w:r>
-      <w:r>
-        <w:rPr>
-          <w:rFonts w:cs="Courier New"/>
-        </w:rPr>
-        <w:fldChar w:fldCharType="end"/>
-      </w:r>
-      <w:r>
-        <w:t xml:space="preserve">.  Each class </w:t>
-      </w:r>
-      <w:r>
-        <w:t xml:space="preserve">respectively </w:t>
-      </w:r>
-      <w:r>
-        <w:t>represents</w:t>
-      </w:r>
-      <w:r>
-        <w:t xml:space="preserve"> </w:t>
-      </w:r>
-      <w:r>
-        <w:t xml:space="preserve">a single target </w:t>
-      </w:r>
-      <w:r>
-        <w:t xml:space="preserve">process </w:t>
-      </w:r>
-      <w:r>
-        <w:t>or</w:t>
-      </w:r>
-      <w:r>
-        <w:t xml:space="preserve"> thread </w:t>
-      </w:r>
-      <w:r>
-        <w:t>running on the system</w:t>
-      </w:r>
-      <w:r>
-        <w:t>.</w:t>
-      </w:r>
-      <w:r>
-        <w:t xml:space="preserve">  By performing operations on the </w:t>
-      </w:r>
-      <w:r>
-        <w:rPr>
-          <w:rFonts w:ascii="Courier New" w:hAnsi="Courier New" w:cs="Courier New"/>
-        </w:rPr>
-        <w:t>Process</w:t>
-      </w:r>
-      <w:r>
-        <w:t xml:space="preserve"> and </w:t>
-      </w:r>
-      <w:r>
-        <w:rPr>
-          <w:rFonts w:ascii="Courier New" w:hAnsi="Courier New" w:cs="Courier New"/>
-        </w:rPr>
-        <w:t>Thread</w:t>
-      </w:r>
-      <w:r>
-        <w:t xml:space="preserve"> objects</w:t>
-      </w:r>
-      <w:r>
-        <w:t>,</w:t>
-      </w:r>
-      <w:r>
-        <w:t xml:space="preserve"> a ProcControlAPI user is able to </w:t>
-      </w:r>
-      <w:r>
-        <w:t>control</w:t>
-      </w:r>
-      <w:r>
-        <w:t xml:space="preserve"> the target process and its threads.</w:t>
-      </w:r>
-    </w:p>
-    <w:p>
-      <w:r>
-        <w:t xml:space="preserve">Each </w:t>
-      </w:r>
-      <w:r>
-        <w:rPr>
-          <w:rFonts w:ascii="Courier New" w:hAnsi="Courier New" w:cs="Courier New"/>
-        </w:rPr>
-        <w:t>Process</w:t>
-      </w:r>
-      <w:r>
-        <w:t xml:space="preserve"> is guaranteed to have at least one </w:t>
-      </w:r>
-      <w:r>
-        <w:rPr>
-          <w:rFonts w:ascii="Courier New" w:hAnsi="Courier New" w:cs="Courier New"/>
-        </w:rPr>
-        <w:t>Thread</w:t>
-      </w:r>
-      <w:r>
-        <w:t xml:space="preserve"> associated with it.  A multi-threaded process may have a </w:t>
-      </w:r>
-      <w:r>
-        <w:rPr>
-          <w:rFonts w:ascii="Courier New" w:hAnsi="Courier New" w:cs="Courier New"/>
-        </w:rPr>
-        <w:t>Process</w:t>
-      </w:r>
-      <w:r>
-        <w:t xml:space="preserve"> object with more than one </w:t>
-      </w:r>
-      <w:r>
-        <w:rPr>
-          <w:rFonts w:ascii="Courier New" w:hAnsi="Courier New" w:cs="Courier New"/>
-        </w:rPr>
-        <w:t>Thread</w:t>
-      </w:r>
-      <w:r>
-        <w:t xml:space="preserve">.  Each process </w:t>
-      </w:r>
-      <w:r>
-        <w:t>has</w:t>
-      </w:r>
-      <w:r>
-        <w:t xml:space="preserve"> an address space associated with it, which can be written or read through the </w:t>
-      </w:r>
-      <w:r>
-        <w:rPr>
-          <w:rFonts w:ascii="Courier New" w:hAnsi="Courier New" w:cs="Courier New"/>
-        </w:rPr>
-        <w:t>Process</w:t>
-      </w:r>
-      <w:r>
-        <w:t xml:space="preserve"> object.  Each thread </w:t>
-      </w:r>
-      <w:r>
-        <w:t xml:space="preserve">has </w:t>
-      </w:r>
-      <w:r>
-        <w:t xml:space="preserve">a set of registers associated with it, which can be access through the </w:t>
-      </w:r>
-      <w:r>
-        <w:rPr>
-          <w:rFonts w:ascii="Courier New" w:hAnsi="Courier New" w:cs="Courier New"/>
-        </w:rPr>
-        <w:t>Thread</w:t>
-      </w:r>
-      <w:r>
-        <w:t xml:space="preserve"> object.  </w:t>
-      </w:r>
-    </w:p>
-    <w:p>
-      <w:r>
-        <w:t xml:space="preserve">At any one time a </w:t>
-      </w:r>
-      <w:r>
-        <w:rPr>
-          <w:rFonts w:ascii="Courier New" w:hAnsi="Courier New" w:cs="Courier New"/>
-        </w:rPr>
-        <w:t>Thread</w:t>
-      </w:r>
-      <w:r>
-        <w:t xml:space="preserve"> will be in either a </w:t>
-      </w:r>
-      <w:r>
-        <w:rPr>
-          <w:i/>
-        </w:rPr>
-        <w:t>stop</w:t>
-      </w:r>
-      <w:r>
-        <w:rPr>
-          <w:i/>
-        </w:rPr>
-        <w:t>ped</w:t>
-      </w:r>
-      <w:r>
-        <w:rPr>
-          <w:i/>
-        </w:rPr>
-        <w:t xml:space="preserve"> state</w:t>
-      </w:r>
-      <w:r>
-        <w:fldChar w:fldCharType="begin"/>
-      </w:r>
-      <w:r>
-        <w:instrText xml:space="preserve"> XE "sto</w:instrText>
-      </w:r>
-      <w:r>
-        <w:instrText>p</w:instrText>
-      </w:r>
-      <w:r>
-        <w:instrText>p</w:instrText>
-      </w:r>
-      <w:r>
-        <w:instrText>ed</w:instrText>
-      </w:r>
-      <w:r>
-        <w:instrText xml:space="preserve"> state" </w:instrText>
-      </w:r>
-      <w:r>
-        <w:fldChar w:fldCharType="end"/>
-      </w:r>
-      <w:r>
-        <w:t xml:space="preserve"> or a </w:t>
-      </w:r>
-      <w:r>
-        <w:rPr>
-          <w:i/>
-        </w:rPr>
-        <w:t>running state</w:t>
-      </w:r>
-      <w:r>
-        <w:fldChar w:fldCharType="begin"/>
-      </w:r>
-      <w:r>
-        <w:instrText xml:space="preserve"> XE "running state" </w:instrText>
-      </w:r>
-      <w:r>
-        <w:fldChar w:fldCharType="end"/>
-      </w:r>
-      <w:r>
-        <w:t>.  A thread in a stop</w:t>
-      </w:r>
-      <w:r>
-        <w:t>ped</w:t>
-      </w:r>
-      <w:r>
-        <w:t xml:space="preserve"> state has had its execution paused by ProcControlAPI</w:t>
-      </w:r>
-      <w:r>
-        <w:t xml:space="preserve">—the OS will not schedule the thread to run.  A thread in a running state is allowed to execute as normal.  A thread in a running state may block for other reasons, e.g. blocking on IO calls, but this does not affect ProcControlAPI’s view of the thread state.  A thread is only in the stopped state if ProcControlAPI has explicitly stopped it.  </w:t>
-      </w:r>
-    </w:p>
-    <w:p>
-      <w:r>
-        <w:t xml:space="preserve">A </w:t>
-      </w:r>
-      <w:r>
-        <w:rPr>
-          <w:rFonts w:ascii="Courier New" w:hAnsi="Courier New" w:cs="Courier New"/>
-        </w:rPr>
-        <w:t>Process</w:t>
-      </w:r>
-      <w:r>
-        <w:t xml:space="preserve"> object is not considered to have a stopped or running state—only its </w:t>
-      </w:r>
-      <w:r>
-        <w:rPr>
-          <w:rFonts w:ascii="Courier New" w:hAnsi="Courier New" w:cs="Courier New"/>
-        </w:rPr>
-        <w:t>Thread</w:t>
-      </w:r>
-      <w:r>
-        <w:t xml:space="preserve"> objects are stopped or running.  A stop operation on a </w:t>
-      </w:r>
-      <w:r>
-        <w:rPr>
-          <w:rFonts w:ascii="Courier New" w:hAnsi="Courier New" w:cs="Courier New"/>
-        </w:rPr>
-        <w:t>Process</w:t>
-      </w:r>
-      <w:r>
-        <w:t xml:space="preserve"> triggers a stop operation on each of its </w:t>
-      </w:r>
-      <w:r>
-        <w:rPr>
-          <w:rFonts w:ascii="Courier New" w:hAnsi="Courier New" w:cs="Courier New"/>
-        </w:rPr>
-        <w:t>Threads</w:t>
-      </w:r>
-      <w:r>
-        <w:t xml:space="preserve">, and similarly a continue operation on a </w:t>
-      </w:r>
-      <w:r>
-        <w:rPr>
-          <w:rFonts w:ascii="Courier New" w:hAnsi="Courier New" w:cs="Courier New"/>
-        </w:rPr>
-        <w:t>Process</w:t>
-      </w:r>
-      <w:r>
-        <w:t xml:space="preserve"> triggers continue operations on each </w:t>
-      </w:r>
-      <w:r>
-        <w:rPr>
-          <w:rFonts w:ascii="Courier New" w:hAnsi="Courier New" w:cs="Courier New"/>
-        </w:rPr>
-        <w:t>Thread</w:t>
-      </w:r>
-      <w:r>
-        <w:t>.</w:t>
-      </w:r>
-    </w:p>
-    <w:p>
-      <w:pPr>
-        <w:pStyle w:val="Heading2"/>
-      </w:pPr>
-      <w:bookmarkStart w:id="15" w:name="_Toc273362637"/>
-      <w:bookmarkStart w:id="16" w:name="_Toc274055814"/>
-      <w:bookmarkStart w:id="17" w:name="_Toc343502988"/>
-      <w:r>
-        <w:t>Callbacks</w:t>
-      </w:r>
       <w:bookmarkEnd w:id="15"/>
       <w:bookmarkEnd w:id="16"/>
+    </w:p>
+    <w:p>
+      <w:r>
+        <w:t xml:space="preserve">In addition to controlling a target process through the Process and Thread objects, a ProcControlAPI user can also receive </w:t>
+      </w:r>
+      <w:r>
+        <w:t>notification</w:t>
+      </w:r>
+      <w:r>
+        <w:t xml:space="preserve"> of events that happen in that process.  </w:t>
+      </w:r>
+      <w:r>
+        <w:t>Examples of t</w:t>
+      </w:r>
+      <w:r>
+        <w:t xml:space="preserve">hese events </w:t>
+      </w:r>
+      <w:r>
+        <w:t>would be</w:t>
+      </w:r>
+      <w:r>
+        <w:t xml:space="preserve"> a new thread being created, a breakpoint being executed, or a process exiting.</w:t>
+      </w:r>
+      <w:r>
+        <w:fldChar w:fldCharType="begin"/>
+      </w:r>
+      <w:r>
+        <w:instrText xml:space="preserve"> XE "</w:instrText>
+      </w:r>
+      <w:r>
+        <w:instrText>callback function</w:instrText>
+      </w:r>
+      <w:r>
+        <w:instrText xml:space="preserve">" </w:instrText>
+      </w:r>
+      <w:r>
+        <w:fldChar w:fldCharType="end"/>
+      </w:r>
+    </w:p>
+    <w:p>
+      <w:r>
+        <w:t xml:space="preserve">The ProcControlAPI user receives notice of events through a callback system.  The user can register callback function that will be called by ProcControlAPI whenever a particular type of event occurs.  Details about the event are passed to the callback function via an </w:t>
+      </w:r>
+      <w:r>
+        <w:rPr>
+          <w:rFonts w:ascii="Courier New" w:hAnsi="Courier New" w:cs="Courier New"/>
+        </w:rPr>
+        <w:t>Event</w:t>
+      </w:r>
+      <w:r>
+        <w:t xml:space="preserve"> object.</w:t>
+      </w:r>
+    </w:p>
+    <w:p>
+      <w:pPr>
+        <w:pStyle w:val="Heading3"/>
+      </w:pPr>
+      <w:bookmarkStart w:id="17" w:name="_Toc273362638"/>
+      <w:bookmarkStart w:id="18" w:name="_Ref273435580"/>
+      <w:bookmarkStart w:id="19" w:name="_Ref274040489"/>
+      <w:bookmarkStart w:id="20" w:name="_Toc274055815"/>
+      <w:bookmarkStart w:id="21" w:name="_Toc343502989"/>
+      <w:r>
+        <w:t>Events</w:t>
+      </w:r>
       <w:bookmarkEnd w:id="17"/>
-    </w:p>
-    <w:p>
-      <w:r>
-        <w:t xml:space="preserve">In addition to controlling a target process through the Process and Thread objects, a ProcControlAPI user can also receive </w:t>
-      </w:r>
-      <w:r>
-        <w:t>notification</w:t>
-      </w:r>
-      <w:r>
-        <w:t xml:space="preserve"> of events that happen in that process.  </w:t>
-      </w:r>
-      <w:r>
-        <w:t>Examples of t</w:t>
-      </w:r>
-      <w:r>
-        <w:t xml:space="preserve">hese events </w:t>
-      </w:r>
-      <w:r>
-        <w:t>would be</w:t>
-      </w:r>
-      <w:r>
-        <w:t xml:space="preserve"> a new thread being created, a breakpoint being executed, or a process exiting.</w:t>
-      </w:r>
-      <w:r>
-        <w:fldChar w:fldCharType="begin"/>
-      </w:r>
-      <w:r>
-        <w:instrText xml:space="preserve"> XE "</w:instrText>
-      </w:r>
-      <w:r>
-        <w:instrText>callback function</w:instrText>
-      </w:r>
-      <w:r>
-        <w:instrText xml:space="preserve">" </w:instrText>
-      </w:r>
-      <w:r>
-        <w:fldChar w:fldCharType="end"/>
-      </w:r>
-    </w:p>
-    <w:p>
-      <w:r>
-        <w:t xml:space="preserve">The ProcControlAPI user receives notice of events through a callback system.  The user can register callback function that will be called by ProcControlAPI whenever a particular type of event occurs.  Details about the event are passed to the callback function via an </w:t>
-      </w:r>
-      <w:r>
-        <w:rPr>
-          <w:rFonts w:ascii="Courier New" w:hAnsi="Courier New" w:cs="Courier New"/>
-        </w:rPr>
-        <w:t>Event</w:t>
-      </w:r>
-      <w:r>
-        <w:t xml:space="preserve"> object.</w:t>
-      </w:r>
-    </w:p>
-    <w:p>
-      <w:pPr>
-        <w:pStyle w:val="Heading3"/>
-      </w:pPr>
-      <w:bookmarkStart w:id="18" w:name="_Toc273362638"/>
-      <w:bookmarkStart w:id="19" w:name="_Ref273435580"/>
-      <w:bookmarkStart w:id="20" w:name="_Ref274040489"/>
-      <w:bookmarkStart w:id="21" w:name="_Toc274055815"/>
-      <w:bookmarkStart w:id="22" w:name="_Toc343502989"/>
-      <w:r>
-        <w:t>Events</w:t>
-      </w:r>
       <w:bookmarkEnd w:id="18"/>
       <w:bookmarkEnd w:id="19"/>
       <w:bookmarkEnd w:id="20"/>
       <w:bookmarkEnd w:id="21"/>
-      <w:bookmarkEnd w:id="22"/>
     </w:p>
     <w:p>
       <w:r>
@@ -9312,7 +9297,7 @@
       <w:pPr>
         <w:pStyle w:val="Caption"/>
       </w:pPr>
-      <w:bookmarkStart w:id="23" w:name="_Ref257231346"/>
+      <w:bookmarkStart w:id="22" w:name="_Ref257231346"/>
       <w:r>
         <w:lastRenderedPageBreak/>
         <w:t xml:space="preserve">Table </w:t>
@@ -9335,394 +9320,394 @@
       <w:r>
         <w:fldChar w:fldCharType="end"/>
       </w:r>
+      <w:bookmarkEnd w:id="22"/>
+      <w:r>
+        <w:t xml:space="preserve"> – EventTypes and Events</w:t>
+      </w:r>
+      <w:r>
+        <w:fldChar w:fldCharType="begin"/>
+      </w:r>
+      <w:r>
+        <w:instrText xml:space="preserve"> XE "</w:instrText>
+      </w:r>
+      <w:r>
+        <w:instrText>EventType</w:instrText>
+      </w:r>
+      <w:r>
+        <w:instrText>,</w:instrText>
+      </w:r>
+      <w:r>
+        <w:instrText xml:space="preserve"> Code</w:instrText>
+      </w:r>
+      <w:r>
+        <w:instrText xml:space="preserve">" </w:instrText>
+      </w:r>
+      <w:r>
+        <w:fldChar w:fldCharType="end"/>
+      </w:r>
+      <w:r>
+        <w:fldChar w:fldCharType="begin"/>
+      </w:r>
+      <w:r>
+        <w:instrText xml:space="preserve"> XE "</w:instrText>
+      </w:r>
+      <w:r>
+        <w:instrText>Event</w:instrText>
+      </w:r>
+      <w:r>
+        <w:instrText xml:space="preserve">" </w:instrText>
+      </w:r>
+      <w:r>
+        <w:fldChar w:fldCharType="end"/>
+      </w:r>
+    </w:p>
+    <w:p>
+      <w:r>
+        <w:t>D</w:t>
+      </w:r>
+      <w:r>
+        <w:t xml:space="preserve">etails about </w:t>
+      </w:r>
+      <w:r>
+        <w:t xml:space="preserve">specific </w:t>
+      </w:r>
+      <w:r>
+        <w:t xml:space="preserve">events can be found in Section </w:t>
+      </w:r>
+      <w:r>
+        <w:fldChar w:fldCharType="begin"/>
+      </w:r>
+      <w:r>
+        <w:instrText xml:space="preserve"> REF _Ref257231563 \r \h </w:instrText>
+      </w:r>
+      <w:r>
+        <w:fldChar w:fldCharType="separate"/>
+      </w:r>
+      <w:r>
+        <w:t>3.14</w:t>
+      </w:r>
+      <w:r>
+        <w:fldChar w:fldCharType="end"/>
+      </w:r>
+      <w:r>
+        <w:t xml:space="preserve">.  </w:t>
+      </w:r>
+    </w:p>
+    <w:p>
+      <w:pPr>
+        <w:pStyle w:val="Heading3"/>
+      </w:pPr>
+      <w:bookmarkStart w:id="23" w:name="_Toc273362639"/>
+      <w:bookmarkStart w:id="24" w:name="_Ref274040451"/>
+      <w:bookmarkStart w:id="25" w:name="_Ref274048539"/>
+      <w:bookmarkStart w:id="26" w:name="_Toc274055816"/>
+      <w:bookmarkStart w:id="27" w:name="_Toc343502990"/>
+      <w:r>
+        <w:t>Callback Functions</w:t>
+      </w:r>
       <w:bookmarkEnd w:id="23"/>
-      <w:r>
-        <w:t xml:space="preserve"> – EventTypes and Events</w:t>
-      </w:r>
-      <w:r>
-        <w:fldChar w:fldCharType="begin"/>
-      </w:r>
-      <w:r>
-        <w:instrText xml:space="preserve"> XE "</w:instrText>
-      </w:r>
-      <w:r>
-        <w:instrText>EventType</w:instrText>
-      </w:r>
-      <w:r>
-        <w:instrText>,</w:instrText>
-      </w:r>
-      <w:r>
-        <w:instrText xml:space="preserve"> Code</w:instrText>
-      </w:r>
-      <w:r>
-        <w:instrText xml:space="preserve">" </w:instrText>
-      </w:r>
-      <w:r>
-        <w:fldChar w:fldCharType="end"/>
-      </w:r>
-      <w:r>
-        <w:fldChar w:fldCharType="begin"/>
-      </w:r>
-      <w:r>
-        <w:instrText xml:space="preserve"> XE "</w:instrText>
-      </w:r>
-      <w:r>
-        <w:instrText>Event</w:instrText>
-      </w:r>
-      <w:r>
-        <w:instrText xml:space="preserve">" </w:instrText>
-      </w:r>
-      <w:r>
-        <w:fldChar w:fldCharType="end"/>
-      </w:r>
-    </w:p>
-    <w:p>
-      <w:r>
-        <w:t>D</w:t>
-      </w:r>
-      <w:r>
-        <w:t xml:space="preserve">etails about </w:t>
-      </w:r>
-      <w:r>
-        <w:t xml:space="preserve">specific </w:t>
-      </w:r>
-      <w:r>
-        <w:t xml:space="preserve">events can be found in Section </w:t>
-      </w:r>
-      <w:r>
-        <w:fldChar w:fldCharType="begin"/>
-      </w:r>
-      <w:r>
-        <w:instrText xml:space="preserve"> REF _Ref257231563 \r \h </w:instrText>
-      </w:r>
-      <w:r>
-        <w:fldChar w:fldCharType="separate"/>
-      </w:r>
-      <w:r>
-        <w:t>3.14</w:t>
-      </w:r>
-      <w:r>
-        <w:fldChar w:fldCharType="end"/>
-      </w:r>
-      <w:r>
-        <w:t xml:space="preserve">.  </w:t>
-      </w:r>
-    </w:p>
-    <w:p>
-      <w:pPr>
-        <w:pStyle w:val="Heading3"/>
-      </w:pPr>
-      <w:bookmarkStart w:id="24" w:name="_Toc273362639"/>
-      <w:bookmarkStart w:id="25" w:name="_Ref274040451"/>
-      <w:bookmarkStart w:id="26" w:name="_Ref274048539"/>
-      <w:bookmarkStart w:id="27" w:name="_Toc274055816"/>
-      <w:bookmarkStart w:id="28" w:name="_Toc343502990"/>
-      <w:r>
-        <w:t>Callback Functions</w:t>
-      </w:r>
       <w:bookmarkEnd w:id="24"/>
       <w:bookmarkEnd w:id="25"/>
       <w:bookmarkEnd w:id="26"/>
       <w:bookmarkEnd w:id="27"/>
+    </w:p>
+    <w:p>
+      <w:r>
+        <w:t>Events are delivered</w:t>
+      </w:r>
+      <w:r>
+        <w:t xml:space="preserve"> via a callback function.  A ProcControlAP</w:t>
+      </w:r>
+      <w:r>
+        <w:t xml:space="preserve">I user can register </w:t>
+      </w:r>
+      <w:r>
+        <w:t xml:space="preserve">callback functions for </w:t>
+      </w:r>
+      <w:r>
+        <w:t>an</w:t>
+      </w:r>
+      <w:r>
+        <w:t xml:space="preserve"> </w:t>
+      </w:r>
+      <w:r>
+        <w:rPr>
+          <w:rFonts w:ascii="Courier New" w:hAnsi="Courier New" w:cs="Courier New"/>
+        </w:rPr>
+        <w:t>EventType</w:t>
+      </w:r>
+      <w:r>
+        <w:t xml:space="preserve"> using the </w:t>
+      </w:r>
+      <w:r>
+        <w:rPr>
+          <w:rFonts w:ascii="Courier New" w:hAnsi="Courier New" w:cs="Courier New"/>
+        </w:rPr>
+        <w:t>Process::registerEventCallback</w:t>
+      </w:r>
+      <w:r>
+        <w:t xml:space="preserve"> func</w:t>
+      </w:r>
+      <w:r>
+        <w:t xml:space="preserve">tion.  </w:t>
+      </w:r>
+      <w:r>
+        <w:t>All callback functions must be declared using the signature:</w:t>
+      </w:r>
+    </w:p>
+    <w:p>
+      <w:pPr>
+        <w:pStyle w:val="Definition"/>
+      </w:pPr>
+      <w:r>
+        <w:t>Process::cb_ret_t callback_func_name(Event::ptr ev)</w:t>
+      </w:r>
+      <w:r>
+        <w:fldChar w:fldCharType="begin"/>
+      </w:r>
+      <w:r>
+        <w:instrText xml:space="preserve"> XE "</w:instrText>
+      </w:r>
+      <w:r>
+        <w:instrText>callback function</w:instrText>
+      </w:r>
+      <w:r>
+        <w:instrText xml:space="preserve">" </w:instrText>
+      </w:r>
+      <w:r>
+        <w:fldChar w:fldCharType="end"/>
+      </w:r>
+    </w:p>
+    <w:p>
+      <w:r>
+        <w:t>In order to prevent a class of race conditions, ProcControlAPI does not allow a callback function to perform any operation that would require another callback to be recursively delivered.  At most one callback function can be running at a time.</w:t>
+      </w:r>
+    </w:p>
+    <w:p>
+      <w:r>
+        <w:t xml:space="preserve">To enforce this, the event that is passed to a callback function contains only const pointers to the triggering </w:t>
+      </w:r>
+      <w:r>
+        <w:rPr>
+          <w:rFonts w:ascii="Courier New" w:hAnsi="Courier New" w:cs="Courier New"/>
+        </w:rPr>
+        <w:t>Process</w:t>
+      </w:r>
+      <w:r>
+        <w:t xml:space="preserve"> and </w:t>
+      </w:r>
+      <w:r>
+        <w:rPr>
+          <w:rFonts w:ascii="Courier New" w:hAnsi="Courier New" w:cs="Courier New"/>
+        </w:rPr>
+        <w:t>Thread</w:t>
+      </w:r>
+      <w:r>
+        <w:t xml:space="preserve"> objects.  Any member function that could trigger callbacks is not marked const, thus triggering a compilation error if they are called on an object passed to a callback.  If the ProcControlAPI user uses const_cast or global variables to get around the const restriction it will result in a runtime error.</w:t>
+      </w:r>
+      <w:r>
+        <w:t xml:space="preserve">  </w:t>
+      </w:r>
+      <w:r>
+        <w:t>API functions that cannot be used from a callback are mentioned in the API entries.</w:t>
+      </w:r>
+    </w:p>
+    <w:p>
+      <w:r>
+        <w:t>Operations</w:t>
+      </w:r>
+      <w:r>
+        <w:t xml:space="preserve"> such as </w:t>
+      </w:r>
+      <w:r>
+        <w:rPr>
+          <w:rFonts w:ascii="Courier New" w:hAnsi="Courier New"/>
+        </w:rPr>
+        <w:t>Process::stopProc</w:t>
+      </w:r>
+      <w:r>
+        <w:fldChar w:fldCharType="begin"/>
+      </w:r>
+      <w:r>
+        <w:instrText xml:space="preserve"> XE "stopProc</w:instrText>
+      </w:r>
+      <w:r>
+        <w:instrText>, Process</w:instrText>
+      </w:r>
+      <w:r>
+        <w:instrText xml:space="preserve">" </w:instrText>
+      </w:r>
+      <w:r>
+        <w:fldChar w:fldCharType="end"/>
+      </w:r>
+      <w:r>
+        <w:t xml:space="preserve">, </w:t>
+      </w:r>
+      <w:r>
+        <w:rPr>
+          <w:rFonts w:ascii="Courier New" w:hAnsi="Courier New"/>
+        </w:rPr>
+        <w:t>Process::continueProc</w:t>
+      </w:r>
+      <w:r>
+        <w:rPr>
+          <w:rFonts w:ascii="Courier New" w:hAnsi="Courier New"/>
+        </w:rPr>
+        <w:fldChar w:fldCharType="begin"/>
+      </w:r>
+      <w:r>
+        <w:instrText xml:space="preserve"> XE "</w:instrText>
+      </w:r>
+      <w:r>
+        <w:instrText>continueProc</w:instrText>
+      </w:r>
+      <w:r>
+        <w:instrText>, Process</w:instrText>
+      </w:r>
+      <w:r>
+        <w:instrText xml:space="preserve">" </w:instrText>
+      </w:r>
+      <w:r>
+        <w:rPr>
+          <w:rFonts w:ascii="Courier New" w:hAnsi="Courier New"/>
+        </w:rPr>
+        <w:fldChar w:fldCharType="end"/>
+      </w:r>
+      <w:r>
+        <w:t xml:space="preserve">, </w:t>
+      </w:r>
+      <w:r>
+        <w:rPr>
+          <w:rFonts w:ascii="Courier New" w:hAnsi="Courier New"/>
+        </w:rPr>
+        <w:t>Thread::stopThread</w:t>
+      </w:r>
+      <w:r>
+        <w:rPr>
+          <w:rFonts w:ascii="Courier New" w:hAnsi="Courier New"/>
+        </w:rPr>
+        <w:fldChar w:fldCharType="begin"/>
+      </w:r>
+      <w:r>
+        <w:instrText xml:space="preserve"> XE "</w:instrText>
+      </w:r>
+      <w:r>
+        <w:instrText>stopThread</w:instrText>
+      </w:r>
+      <w:r>
+        <w:instrText>, Thread</w:instrText>
+      </w:r>
+      <w:r>
+        <w:instrText xml:space="preserve">" </w:instrText>
+      </w:r>
+      <w:r>
+        <w:rPr>
+          <w:rFonts w:ascii="Courier New" w:hAnsi="Courier New"/>
+        </w:rPr>
+        <w:fldChar w:fldCharType="end"/>
+      </w:r>
+      <w:r>
+        <w:t xml:space="preserve">, and </w:t>
+      </w:r>
+      <w:r>
+        <w:rPr>
+          <w:rFonts w:ascii="Courier New" w:hAnsi="Courier New"/>
+        </w:rPr>
+        <w:t>Thread::continueThread</w:t>
+      </w:r>
+      <w:r>
+        <w:rPr>
+          <w:rFonts w:ascii="Courier New" w:hAnsi="Courier New"/>
+        </w:rPr>
+        <w:fldChar w:fldCharType="begin"/>
+      </w:r>
+      <w:r>
+        <w:instrText xml:space="preserve"> XE "</w:instrText>
+      </w:r>
+      <w:r>
+        <w:instrText>continueThread</w:instrText>
+      </w:r>
+      <w:r>
+        <w:instrText>, Thread</w:instrText>
+      </w:r>
+      <w:r>
+        <w:instrText xml:space="preserve">" </w:instrText>
+      </w:r>
+      <w:r>
+        <w:rPr>
+          <w:rFonts w:ascii="Courier New" w:hAnsi="Courier New"/>
+        </w:rPr>
+        <w:fldChar w:fldCharType="end"/>
+      </w:r>
+      <w:r>
+        <w:t xml:space="preserve"> are not safe </w:t>
+      </w:r>
+      <w:r>
+        <w:t xml:space="preserve">to </w:t>
+      </w:r>
+      <w:r>
+        <w:t>call from a callback function, but it would still be useful to perform these operations.  ProcControlAPI</w:t>
+      </w:r>
+      <w:r>
+        <w:t xml:space="preserve"> allows the user to use the return value from a callback </w:t>
+      </w:r>
+      <w:r>
+        <w:t xml:space="preserve">function </w:t>
+      </w:r>
+      <w:r>
+        <w:t xml:space="preserve">to specify whether process or thread that triggered the event should be stopped or continued.  More details on this can be found in the </w:t>
+      </w:r>
+      <w:r>
+        <w:rPr>
+          <w:rFonts w:ascii="Courier New" w:hAnsi="Courier New"/>
+        </w:rPr>
+        <w:t>Process::cb_ret_t</w:t>
+      </w:r>
+      <w:r>
+        <w:rPr>
+          <w:rFonts w:ascii="Courier New" w:hAnsi="Courier New"/>
+        </w:rPr>
+        <w:fldChar w:fldCharType="begin"/>
+      </w:r>
+      <w:r>
+        <w:instrText xml:space="preserve"> XE "</w:instrText>
+      </w:r>
+      <w:r>
+        <w:instrText>cb_ret_t</w:instrText>
+      </w:r>
+      <w:r>
+        <w:instrText>, Process</w:instrText>
+      </w:r>
+      <w:r>
+        <w:instrText xml:space="preserve">" </w:instrText>
+      </w:r>
+      <w:r>
+        <w:rPr>
+          <w:rFonts w:ascii="Courier New" w:hAnsi="Courier New"/>
+        </w:rPr>
+        <w:fldChar w:fldCharType="end"/>
+      </w:r>
+      <w:r>
+        <w:t xml:space="preserve"> section of the API reference.</w:t>
+      </w:r>
+    </w:p>
+    <w:p>
+      <w:pPr>
+        <w:pStyle w:val="Heading3"/>
+      </w:pPr>
+      <w:bookmarkStart w:id="28" w:name="_Toc273362640"/>
+      <w:bookmarkStart w:id="29" w:name="_Ref273371799"/>
+      <w:bookmarkStart w:id="30" w:name="_Toc274055817"/>
+      <w:bookmarkStart w:id="31" w:name="_Ref274128835"/>
+      <w:bookmarkStart w:id="32" w:name="_Toc343502991"/>
+      <w:r>
+        <w:t>Callback Delivery</w:t>
+      </w:r>
       <w:bookmarkEnd w:id="28"/>
-    </w:p>
-    <w:p>
-      <w:r>
-        <w:t>Events are delivered</w:t>
-      </w:r>
-      <w:r>
-        <w:t xml:space="preserve"> via a callback function.  A ProcControlAP</w:t>
-      </w:r>
-      <w:r>
-        <w:t xml:space="preserve">I user can register </w:t>
-      </w:r>
-      <w:r>
-        <w:t xml:space="preserve">callback functions for </w:t>
-      </w:r>
-      <w:r>
-        <w:t>an</w:t>
-      </w:r>
-      <w:r>
-        <w:t xml:space="preserve"> </w:t>
-      </w:r>
-      <w:r>
-        <w:rPr>
-          <w:rFonts w:ascii="Courier New" w:hAnsi="Courier New" w:cs="Courier New"/>
-        </w:rPr>
-        <w:t>EventType</w:t>
-      </w:r>
-      <w:r>
-        <w:t xml:space="preserve"> using the </w:t>
-      </w:r>
-      <w:r>
-        <w:rPr>
-          <w:rFonts w:ascii="Courier New" w:hAnsi="Courier New" w:cs="Courier New"/>
-        </w:rPr>
-        <w:t>Process::registerEventCallback</w:t>
-      </w:r>
-      <w:r>
-        <w:t xml:space="preserve"> func</w:t>
-      </w:r>
-      <w:r>
-        <w:t xml:space="preserve">tion.  </w:t>
-      </w:r>
-      <w:r>
-        <w:t>All callback functions must be declared using the signature:</w:t>
-      </w:r>
-    </w:p>
-    <w:p>
-      <w:pPr>
-        <w:pStyle w:val="Definition"/>
-      </w:pPr>
-      <w:r>
-        <w:t>Process::cb_ret_t callback_func_name(Event::ptr ev)</w:t>
-      </w:r>
-      <w:r>
-        <w:fldChar w:fldCharType="begin"/>
-      </w:r>
-      <w:r>
-        <w:instrText xml:space="preserve"> XE "</w:instrText>
-      </w:r>
-      <w:r>
-        <w:instrText>callback function</w:instrText>
-      </w:r>
-      <w:r>
-        <w:instrText xml:space="preserve">" </w:instrText>
-      </w:r>
-      <w:r>
-        <w:fldChar w:fldCharType="end"/>
-      </w:r>
-    </w:p>
-    <w:p>
-      <w:r>
-        <w:t>In order to prevent a class of race conditions, ProcControlAPI does not allow a callback function to perform any operation that would require another callback to be recursively delivered.  At most one callback function can be running at a time.</w:t>
-      </w:r>
-    </w:p>
-    <w:p>
-      <w:r>
-        <w:t xml:space="preserve">To enforce this, the event that is passed to a callback function contains only const pointers to the triggering </w:t>
-      </w:r>
-      <w:r>
-        <w:rPr>
-          <w:rFonts w:ascii="Courier New" w:hAnsi="Courier New" w:cs="Courier New"/>
-        </w:rPr>
-        <w:t>Process</w:t>
-      </w:r>
-      <w:r>
-        <w:t xml:space="preserve"> and </w:t>
-      </w:r>
-      <w:r>
-        <w:rPr>
-          <w:rFonts w:ascii="Courier New" w:hAnsi="Courier New" w:cs="Courier New"/>
-        </w:rPr>
-        <w:t>Thread</w:t>
-      </w:r>
-      <w:r>
-        <w:t xml:space="preserve"> objects.  Any member function that could trigger callbacks is not marked const, thus triggering a compilation error if they are called on an object passed to a callback.  If the ProcControlAPI user uses const_cast or global variables to get around the const restriction it will result in a runtime error.</w:t>
-      </w:r>
-      <w:r>
-        <w:t xml:space="preserve">  </w:t>
-      </w:r>
-      <w:r>
-        <w:t>API functions that cannot be used from a callback are mentioned in the API entries.</w:t>
-      </w:r>
-    </w:p>
-    <w:p>
-      <w:r>
-        <w:t>Operations</w:t>
-      </w:r>
-      <w:r>
-        <w:t xml:space="preserve"> such as </w:t>
-      </w:r>
-      <w:r>
-        <w:rPr>
-          <w:rFonts w:ascii="Courier New" w:hAnsi="Courier New"/>
-        </w:rPr>
-        <w:t>Process::stopProc</w:t>
-      </w:r>
-      <w:r>
-        <w:fldChar w:fldCharType="begin"/>
-      </w:r>
-      <w:r>
-        <w:instrText xml:space="preserve"> XE "stopProc</w:instrText>
-      </w:r>
-      <w:r>
-        <w:instrText>, Process</w:instrText>
-      </w:r>
-      <w:r>
-        <w:instrText xml:space="preserve">" </w:instrText>
-      </w:r>
-      <w:r>
-        <w:fldChar w:fldCharType="end"/>
-      </w:r>
-      <w:r>
-        <w:t xml:space="preserve">, </w:t>
-      </w:r>
-      <w:r>
-        <w:rPr>
-          <w:rFonts w:ascii="Courier New" w:hAnsi="Courier New"/>
-        </w:rPr>
-        <w:t>Process::continueProc</w:t>
-      </w:r>
-      <w:r>
-        <w:rPr>
-          <w:rFonts w:ascii="Courier New" w:hAnsi="Courier New"/>
-        </w:rPr>
-        <w:fldChar w:fldCharType="begin"/>
-      </w:r>
-      <w:r>
-        <w:instrText xml:space="preserve"> XE "</w:instrText>
-      </w:r>
-      <w:r>
-        <w:instrText>continueProc</w:instrText>
-      </w:r>
-      <w:r>
-        <w:instrText>, Process</w:instrText>
-      </w:r>
-      <w:r>
-        <w:instrText xml:space="preserve">" </w:instrText>
-      </w:r>
-      <w:r>
-        <w:rPr>
-          <w:rFonts w:ascii="Courier New" w:hAnsi="Courier New"/>
-        </w:rPr>
-        <w:fldChar w:fldCharType="end"/>
-      </w:r>
-      <w:r>
-        <w:t xml:space="preserve">, </w:t>
-      </w:r>
-      <w:r>
-        <w:rPr>
-          <w:rFonts w:ascii="Courier New" w:hAnsi="Courier New"/>
-        </w:rPr>
-        <w:t>Thread::stopThread</w:t>
-      </w:r>
-      <w:r>
-        <w:rPr>
-          <w:rFonts w:ascii="Courier New" w:hAnsi="Courier New"/>
-        </w:rPr>
-        <w:fldChar w:fldCharType="begin"/>
-      </w:r>
-      <w:r>
-        <w:instrText xml:space="preserve"> XE "</w:instrText>
-      </w:r>
-      <w:r>
-        <w:instrText>stopThread</w:instrText>
-      </w:r>
-      <w:r>
-        <w:instrText>, Thread</w:instrText>
-      </w:r>
-      <w:r>
-        <w:instrText xml:space="preserve">" </w:instrText>
-      </w:r>
-      <w:r>
-        <w:rPr>
-          <w:rFonts w:ascii="Courier New" w:hAnsi="Courier New"/>
-        </w:rPr>
-        <w:fldChar w:fldCharType="end"/>
-      </w:r>
-      <w:r>
-        <w:t xml:space="preserve">, and </w:t>
-      </w:r>
-      <w:r>
-        <w:rPr>
-          <w:rFonts w:ascii="Courier New" w:hAnsi="Courier New"/>
-        </w:rPr>
-        <w:t>Thread::continueThread</w:t>
-      </w:r>
-      <w:r>
-        <w:rPr>
-          <w:rFonts w:ascii="Courier New" w:hAnsi="Courier New"/>
-        </w:rPr>
-        <w:fldChar w:fldCharType="begin"/>
-      </w:r>
-      <w:r>
-        <w:instrText xml:space="preserve"> XE "</w:instrText>
-      </w:r>
-      <w:r>
-        <w:instrText>continueThread</w:instrText>
-      </w:r>
-      <w:r>
-        <w:instrText>, Thread</w:instrText>
-      </w:r>
-      <w:r>
-        <w:instrText xml:space="preserve">" </w:instrText>
-      </w:r>
-      <w:r>
-        <w:rPr>
-          <w:rFonts w:ascii="Courier New" w:hAnsi="Courier New"/>
-        </w:rPr>
-        <w:fldChar w:fldCharType="end"/>
-      </w:r>
-      <w:r>
-        <w:t xml:space="preserve"> are not safe </w:t>
-      </w:r>
-      <w:r>
-        <w:t xml:space="preserve">to </w:t>
-      </w:r>
-      <w:r>
-        <w:t>call from a callback function, but it would still be useful to perform these operations.  ProcControlAPI</w:t>
-      </w:r>
-      <w:r>
-        <w:t xml:space="preserve"> allows the user to use the return value from a callback </w:t>
-      </w:r>
-      <w:r>
-        <w:t xml:space="preserve">function </w:t>
-      </w:r>
-      <w:r>
-        <w:t xml:space="preserve">to specify whether process or thread that triggered the event should be stopped or continued.  More details on this can be found in the </w:t>
-      </w:r>
-      <w:r>
-        <w:rPr>
-          <w:rFonts w:ascii="Courier New" w:hAnsi="Courier New"/>
-        </w:rPr>
-        <w:t>Process::cb_ret_t</w:t>
-      </w:r>
-      <w:r>
-        <w:rPr>
-          <w:rFonts w:ascii="Courier New" w:hAnsi="Courier New"/>
-        </w:rPr>
-        <w:fldChar w:fldCharType="begin"/>
-      </w:r>
-      <w:r>
-        <w:instrText xml:space="preserve"> XE "</w:instrText>
-      </w:r>
-      <w:r>
-        <w:instrText>cb_ret_t</w:instrText>
-      </w:r>
-      <w:r>
-        <w:instrText>, Process</w:instrText>
-      </w:r>
-      <w:r>
-        <w:instrText xml:space="preserve">" </w:instrText>
-      </w:r>
-      <w:r>
-        <w:rPr>
-          <w:rFonts w:ascii="Courier New" w:hAnsi="Courier New"/>
-        </w:rPr>
-        <w:fldChar w:fldCharType="end"/>
-      </w:r>
-      <w:r>
-        <w:t xml:space="preserve"> section of the API reference.</w:t>
-      </w:r>
-    </w:p>
-    <w:p>
-      <w:pPr>
-        <w:pStyle w:val="Heading3"/>
-      </w:pPr>
-      <w:bookmarkStart w:id="29" w:name="_Toc273362640"/>
-      <w:bookmarkStart w:id="30" w:name="_Ref273371799"/>
-      <w:bookmarkStart w:id="31" w:name="_Toc274055817"/>
-      <w:bookmarkStart w:id="32" w:name="_Ref274128835"/>
-      <w:bookmarkStart w:id="33" w:name="_Toc343502991"/>
-      <w:r>
-        <w:t>Callback Delivery</w:t>
-      </w:r>
       <w:bookmarkEnd w:id="29"/>
       <w:bookmarkEnd w:id="30"/>
       <w:bookmarkEnd w:id="31"/>
       <w:bookmarkEnd w:id="32"/>
-      <w:bookmarkEnd w:id="33"/>
     </w:p>
     <w:p>
       <w:r>
@@ -9925,8 +9910,8 @@
       <w:r>
         <w:t>will invoke all callback functions</w:t>
       </w:r>
-      <w:bookmarkStart w:id="34" w:name="_Ref273353989"/>
-      <w:bookmarkStart w:id="35" w:name="_Toc273362641"/>
+      <w:bookmarkStart w:id="33" w:name="_Ref273353989"/>
+      <w:bookmarkStart w:id="34" w:name="_Toc273362641"/>
       <w:r>
         <w:t xml:space="preserve">.  Alternatively, if the ProcControlAPI user does not need to handle events outside of ProcControlAPI, they can continue to block in </w:t>
       </w:r>
@@ -9944,384 +9929,384 @@
       <w:pPr>
         <w:pStyle w:val="Heading2"/>
       </w:pPr>
-      <w:bookmarkStart w:id="36" w:name="_Ref274049439"/>
-      <w:bookmarkStart w:id="37" w:name="_Toc274055818"/>
-      <w:bookmarkStart w:id="38" w:name="_Toc343502992"/>
+      <w:bookmarkStart w:id="35" w:name="_Ref274049439"/>
+      <w:bookmarkStart w:id="36" w:name="_Toc274055818"/>
+      <w:bookmarkStart w:id="37" w:name="_Toc343502992"/>
       <w:proofErr w:type="gramStart"/>
       <w:r>
         <w:t>iRPCs</w:t>
       </w:r>
+      <w:bookmarkEnd w:id="33"/>
       <w:bookmarkEnd w:id="34"/>
       <w:bookmarkEnd w:id="35"/>
       <w:bookmarkEnd w:id="36"/>
       <w:bookmarkEnd w:id="37"/>
+      <w:proofErr w:type="gramEnd"/>
+    </w:p>
+    <w:p>
+      <w:r>
+        <w:t>An iRPC</w:t>
+      </w:r>
+      <w:r>
+        <w:fldChar w:fldCharType="begin"/>
+      </w:r>
+      <w:r>
+        <w:instrText xml:space="preserve"> XE "</w:instrText>
+      </w:r>
+      <w:r>
+        <w:instrText>I</w:instrText>
+      </w:r>
+      <w:r>
+        <w:instrText>RPC</w:instrText>
+      </w:r>
+      <w:r>
+        <w:instrText xml:space="preserve">" </w:instrText>
+      </w:r>
+      <w:r>
+        <w:fldChar w:fldCharType="end"/>
+      </w:r>
+      <w:r>
+        <w:t xml:space="preserve"> (Inferior Remote Proc</w:t>
+      </w:r>
+      <w:r>
+        <w:t>edure Call) is a mechanism for executing code</w:t>
+      </w:r>
+      <w:r>
+        <w:t xml:space="preserve"> in a target process.  Despite the name, an iRPC does not necessarily </w:t>
+      </w:r>
+      <w:r>
+        <w:t>have to involve a procedure call—any piece of code can be executed.</w:t>
+      </w:r>
+    </w:p>
+    <w:p>
+      <w:r>
+        <w:t>A ProcControlAPI user can invoke a</w:t>
+      </w:r>
+      <w:r>
+        <w:t>n</w:t>
+      </w:r>
+      <w:r>
+        <w:t xml:space="preserve"> iRPC by providing ProcControlAPI with a buffer of machine code and specifying a Process or Thread </w:t>
+      </w:r>
+      <w:r>
+        <w:t>on which to</w:t>
+      </w:r>
+      <w:r>
+        <w:t xml:space="preserve"> run the machine code.  ProcControlAPI will insert the machine code into </w:t>
+      </w:r>
+      <w:r>
+        <w:t>the address space, save the register set, run</w:t>
+      </w:r>
+      <w:r>
+        <w:t xml:space="preserve"> t</w:t>
+      </w:r>
+      <w:r>
+        <w:t xml:space="preserve">he machine code, and then remove </w:t>
+      </w:r>
+      <w:r>
+        <w:t>the machine code after execution completes.  When the iRPC completes (but before the registers and memory are cleaned) ProcControlAPI will deliver a</w:t>
+      </w:r>
+      <w:r>
+        <w:t>n</w:t>
+      </w:r>
+      <w:r>
+        <w:t xml:space="preserve"> </w:t>
+      </w:r>
+      <w:r>
+        <w:rPr>
+          <w:rFonts w:ascii="Courier New" w:hAnsi="Courier New" w:cs="Courier New"/>
+        </w:rPr>
+        <w:t>EventIRPC</w:t>
+      </w:r>
+      <w:r>
+        <w:fldChar w:fldCharType="begin"/>
+      </w:r>
+      <w:r>
+        <w:instrText xml:space="preserve"> XE "</w:instrText>
+      </w:r>
+      <w:r>
+        <w:instrText>EventIRPC</w:instrText>
+      </w:r>
+      <w:r>
+        <w:instrText xml:space="preserve">" </w:instrText>
+      </w:r>
+      <w:r>
+        <w:fldChar w:fldCharType="end"/>
+      </w:r>
+      <w:r>
+        <w:t xml:space="preserve"> </w:t>
+      </w:r>
+      <w:r>
+        <w:t xml:space="preserve">to any registered </w:t>
+      </w:r>
+      <w:r>
+        <w:t>callback</w:t>
+      </w:r>
+      <w:r>
+        <w:t xml:space="preserve"> function</w:t>
+      </w:r>
+      <w:r>
+        <w:t>.  The ProcControlAPI user may use this callback to collect any results from the registers or memory used by the iRPC.</w:t>
+      </w:r>
+    </w:p>
+    <w:p>
+      <w:r>
+        <w:t xml:space="preserve">Note that ProcControlAPI will preserve the registers of the thread running the iRPC, and it will preserve the memory used by the machine code.  Other memory or system state changed by the iRPC may </w:t>
+      </w:r>
+      <w:r>
+        <w:t>remain</w:t>
+      </w:r>
+      <w:r>
+        <w:t xml:space="preserve"> visible to the target process after the iRPC completes.</w:t>
+      </w:r>
+    </w:p>
+    <w:p>
+      <w:r>
+        <w:t xml:space="preserve">The machine code for each iRPC must contain at least one trap instruction (e.g., a </w:t>
+      </w:r>
+      <w:r>
+        <w:rPr>
+          <w:rFonts w:ascii="Courier New" w:hAnsi="Courier New"/>
+        </w:rPr>
+        <w:t>0xCC</w:t>
+      </w:r>
+      <w:r>
+        <w:t xml:space="preserve"> instruction on </w:t>
+      </w:r>
+      <w:proofErr w:type="gramStart"/>
+      <w:r>
+        <w:t>x86 family</w:t>
+      </w:r>
+      <w:proofErr w:type="gramEnd"/>
+      <w:r>
+        <w:t xml:space="preserve"> </w:t>
+      </w:r>
+      <w:r>
+        <w:t>or</w:t>
+      </w:r>
+      <w:r>
+        <w:t xml:space="preserve"> a </w:t>
+      </w:r>
+      <w:r>
+        <w:rPr>
+          <w:rFonts w:ascii="Courier New" w:hAnsi="Courier New"/>
+        </w:rPr>
+        <w:t>0x7D821008</w:t>
+      </w:r>
+      <w:r>
+        <w:t xml:space="preserve"> instruction on the PPC family</w:t>
+      </w:r>
+      <w:r>
+        <w:t>)</w:t>
+      </w:r>
+      <w:r>
+        <w:t xml:space="preserve">.  ProcControlAPI will stop executing the iRPC upon invocation of the trap.  Note that the </w:t>
+      </w:r>
+      <w:r>
+        <w:t>trap instruction must fall with</w:t>
+      </w:r>
+      <w:r>
+        <w:t>in the original machine code for the iRPC.  If the iRPC calls or jumps to another piece of code that executes a trap instruction then ProcControlAPI will not treat it as the end of the iRPC.</w:t>
+      </w:r>
+    </w:p>
+    <w:p>
+      <w:r>
+        <w:t xml:space="preserve">Before an iRPC can be run it must be posted to a process or thread using the </w:t>
+      </w:r>
+      <w:r>
+        <w:rPr>
+          <w:rFonts w:ascii="Courier New" w:hAnsi="Courier New"/>
+        </w:rPr>
+        <w:t>Process::postIRPC</w:t>
+      </w:r>
+      <w:r>
+        <w:rPr>
+          <w:rFonts w:ascii="Courier New" w:hAnsi="Courier New"/>
+        </w:rPr>
+        <w:t xml:space="preserve"> </w:t>
+      </w:r>
+      <w:r>
+        <w:rPr>
+          <w:rFonts w:ascii="Courier New" w:hAnsi="Courier New"/>
+        </w:rPr>
+        <w:fldChar w:fldCharType="begin"/>
+      </w:r>
+      <w:r>
+        <w:instrText xml:space="preserve"> XE "</w:instrText>
+      </w:r>
+      <w:r>
+        <w:instrText>postIRPC, Process</w:instrText>
+      </w:r>
+      <w:r>
+        <w:instrText xml:space="preserve">" </w:instrText>
+      </w:r>
+      <w:r>
+        <w:rPr>
+          <w:rFonts w:ascii="Courier New" w:hAnsi="Courier New"/>
+        </w:rPr>
+        <w:fldChar w:fldCharType="end"/>
+      </w:r>
+      <w:r>
+        <w:t xml:space="preserve">or </w:t>
+      </w:r>
+      <w:r>
+        <w:rPr>
+          <w:rFonts w:ascii="Courier New" w:hAnsi="Courier New"/>
+        </w:rPr>
+        <w:t>Thread::postIRPC</w:t>
+      </w:r>
+      <w:r>
+        <w:rPr>
+          <w:rFonts w:ascii="Courier New" w:hAnsi="Courier New"/>
+        </w:rPr>
+        <w:fldChar w:fldCharType="begin"/>
+      </w:r>
+      <w:r>
+        <w:instrText xml:space="preserve"> XE "</w:instrText>
+      </w:r>
+      <w:r>
+        <w:instrText>postIRPC, Thread</w:instrText>
+      </w:r>
+      <w:r>
+        <w:instrText xml:space="preserve">" </w:instrText>
+      </w:r>
+      <w:r>
+        <w:rPr>
+          <w:rFonts w:ascii="Courier New" w:hAnsi="Courier New"/>
+        </w:rPr>
+        <w:fldChar w:fldCharType="end"/>
+      </w:r>
+      <w:r>
+        <w:t xml:space="preserve"> API functions.  The </w:t>
+      </w:r>
+      <w:r>
+        <w:rPr>
+          <w:rFonts w:ascii="Courier New" w:hAnsi="Courier New"/>
+        </w:rPr>
+        <w:t>Process::</w:t>
+      </w:r>
+      <w:proofErr w:type="gramStart"/>
+      <w:r>
+        <w:rPr>
+          <w:rFonts w:ascii="Courier New" w:hAnsi="Courier New"/>
+        </w:rPr>
+        <w:t>postIRPC</w:t>
+      </w:r>
+      <w:r>
+        <w:t xml:space="preserve"> </w:t>
+      </w:r>
+      <w:r>
+        <w:t xml:space="preserve"> </w:t>
+      </w:r>
+      <w:r>
+        <w:t>function</w:t>
+      </w:r>
+      <w:proofErr w:type="gramEnd"/>
+      <w:r>
+        <w:t xml:space="preserve"> will select a thread to post the </w:t>
+      </w:r>
+      <w:r>
+        <w:t>i</w:t>
+      </w:r>
+      <w:r>
+        <w:t>RPC to.  Multiple iRPCs can be posted to the same thread, but only one iRPC will run at a time—subsequent iRPCs will be queued and run after the preceding iRPC completes.  If multiple iRPCs are posted to different threads in a multi-threaded process</w:t>
+      </w:r>
+      <w:r>
+        <w:t>, then</w:t>
+      </w:r>
+      <w:r>
+        <w:t xml:space="preserve"> they may run in parallel.</w:t>
+      </w:r>
+    </w:p>
+    <w:p>
+      <w:r>
+        <w:t>An iRPC can be posted to a stopped or running thread.   If posted to a stopped thread, then the iRPC will run when the thread is continued.  If posted to a running thread, then the iRPC will run immediately or</w:t>
+      </w:r>
+      <w:r>
+        <w:t xml:space="preserve">, </w:t>
+      </w:r>
+      <w:r>
+        <w:t>if posted from a callback function</w:t>
+      </w:r>
+      <w:r>
+        <w:t>,</w:t>
+      </w:r>
+      <w:r>
+        <w:t xml:space="preserve"> </w:t>
+      </w:r>
+      <w:r>
+        <w:t>when the callback function completes.</w:t>
+      </w:r>
+    </w:p>
+    <w:p>
+      <w:r>
+        <w:t xml:space="preserve">An iRPC may be </w:t>
+      </w:r>
+      <w:r>
+        <w:t xml:space="preserve">blocking </w:t>
+      </w:r>
+      <w:r>
+        <w:t xml:space="preserve">or </w:t>
+      </w:r>
+      <w:r>
+        <w:t>non-blocking</w:t>
+      </w:r>
+      <w:r>
+        <w:t xml:space="preserve">.  If a </w:t>
+      </w:r>
+      <w:r>
+        <w:t xml:space="preserve">blocking </w:t>
+      </w:r>
+      <w:r>
+        <w:t xml:space="preserve">iRPC is posted to any Process, then calls to </w:t>
+      </w:r>
+      <w:r>
+        <w:rPr>
+          <w:rFonts w:ascii="Courier New" w:hAnsi="Courier New"/>
+        </w:rPr>
+        <w:t>Process::handleEvents</w:t>
+      </w:r>
+      <w:r>
+        <w:rPr>
+          <w:rFonts w:ascii="Courier New" w:hAnsi="Courier New"/>
+        </w:rPr>
+        <w:fldChar w:fldCharType="begin"/>
+      </w:r>
+      <w:r>
+        <w:instrText xml:space="preserve"> XE "</w:instrText>
+      </w:r>
+      <w:r>
+        <w:instrText>handleEvents</w:instrText>
+      </w:r>
+      <w:r>
+        <w:instrText>, Process</w:instrText>
+      </w:r>
+      <w:r>
+        <w:instrText xml:space="preserve">" </w:instrText>
+      </w:r>
+      <w:r>
+        <w:rPr>
+          <w:rFonts w:ascii="Courier New" w:hAnsi="Courier New"/>
+        </w:rPr>
+        <w:fldChar w:fldCharType="end"/>
+      </w:r>
+      <w:r>
+        <w:t xml:space="preserve"> will block until the iRPC is completed.</w:t>
+      </w:r>
+    </w:p>
+    <w:p>
+      <w:pPr>
+        <w:pStyle w:val="Heading2"/>
+      </w:pPr>
+      <w:bookmarkStart w:id="38" w:name="_Toc273362642"/>
+      <w:bookmarkStart w:id="39" w:name="_Toc274055819"/>
+      <w:bookmarkStart w:id="40" w:name="_Toc343502993"/>
+      <w:r>
+        <w:t>Memory Management</w:t>
+      </w:r>
       <w:bookmarkEnd w:id="38"/>
-      <w:proofErr w:type="gramEnd"/>
-    </w:p>
-    <w:p>
-      <w:r>
-        <w:t>An iRPC</w:t>
-      </w:r>
-      <w:r>
-        <w:fldChar w:fldCharType="begin"/>
-      </w:r>
-      <w:r>
-        <w:instrText xml:space="preserve"> XE "</w:instrText>
-      </w:r>
-      <w:r>
-        <w:instrText>I</w:instrText>
-      </w:r>
-      <w:r>
-        <w:instrText>RPC</w:instrText>
-      </w:r>
-      <w:r>
-        <w:instrText xml:space="preserve">" </w:instrText>
-      </w:r>
-      <w:r>
-        <w:fldChar w:fldCharType="end"/>
-      </w:r>
-      <w:r>
-        <w:t xml:space="preserve"> (Inferior Remote Proc</w:t>
-      </w:r>
-      <w:r>
-        <w:t>edure Call) is a mechanism for executing code</w:t>
-      </w:r>
-      <w:r>
-        <w:t xml:space="preserve"> in a target process.  Despite the name, an iRPC does not necessarily </w:t>
-      </w:r>
-      <w:r>
-        <w:t>have to involve a procedure call—any piece of code can be executed.</w:t>
-      </w:r>
-    </w:p>
-    <w:p>
-      <w:r>
-        <w:t>A ProcControlAPI user can invoke a</w:t>
-      </w:r>
-      <w:r>
-        <w:t>n</w:t>
-      </w:r>
-      <w:r>
-        <w:t xml:space="preserve"> iRPC by providing ProcControlAPI with a buffer of machine code and specifying a Process or Thread </w:t>
-      </w:r>
-      <w:r>
-        <w:t>on which to</w:t>
-      </w:r>
-      <w:r>
-        <w:t xml:space="preserve"> run the machine code.  ProcControlAPI will insert the machine code into </w:t>
-      </w:r>
-      <w:r>
-        <w:t>the address space, save the register set, run</w:t>
-      </w:r>
-      <w:r>
-        <w:t xml:space="preserve"> t</w:t>
-      </w:r>
-      <w:r>
-        <w:t xml:space="preserve">he machine code, and then remove </w:t>
-      </w:r>
-      <w:r>
-        <w:t>the machine code after execution completes.  When the iRPC completes (but before the registers and memory are cleaned) ProcControlAPI will deliver a</w:t>
-      </w:r>
-      <w:r>
-        <w:t>n</w:t>
-      </w:r>
-      <w:r>
-        <w:t xml:space="preserve"> </w:t>
-      </w:r>
-      <w:r>
-        <w:rPr>
-          <w:rFonts w:ascii="Courier New" w:hAnsi="Courier New" w:cs="Courier New"/>
-        </w:rPr>
-        <w:t>EventIRPC</w:t>
-      </w:r>
-      <w:r>
-        <w:fldChar w:fldCharType="begin"/>
-      </w:r>
-      <w:r>
-        <w:instrText xml:space="preserve"> XE "</w:instrText>
-      </w:r>
-      <w:r>
-        <w:instrText>EventIRPC</w:instrText>
-      </w:r>
-      <w:r>
-        <w:instrText xml:space="preserve">" </w:instrText>
-      </w:r>
-      <w:r>
-        <w:fldChar w:fldCharType="end"/>
-      </w:r>
-      <w:r>
-        <w:t xml:space="preserve"> </w:t>
-      </w:r>
-      <w:r>
-        <w:t xml:space="preserve">to any registered </w:t>
-      </w:r>
-      <w:r>
-        <w:t>callback</w:t>
-      </w:r>
-      <w:r>
-        <w:t xml:space="preserve"> function</w:t>
-      </w:r>
-      <w:r>
-        <w:t>.  The ProcControlAPI user may use this callback to collect any results from the registers or memory used by the iRPC.</w:t>
-      </w:r>
-    </w:p>
-    <w:p>
-      <w:r>
-        <w:t xml:space="preserve">Note that ProcControlAPI will preserve the registers of the thread running the iRPC, and it will preserve the memory used by the machine code.  Other memory or system state changed by the iRPC may </w:t>
-      </w:r>
-      <w:r>
-        <w:t>remain</w:t>
-      </w:r>
-      <w:r>
-        <w:t xml:space="preserve"> visible to the target process after the iRPC completes.</w:t>
-      </w:r>
-    </w:p>
-    <w:p>
-      <w:r>
-        <w:t xml:space="preserve">The machine code for each iRPC must contain at least one trap instruction (e.g., a </w:t>
-      </w:r>
-      <w:r>
-        <w:rPr>
-          <w:rFonts w:ascii="Courier New" w:hAnsi="Courier New"/>
-        </w:rPr>
-        <w:t>0xCC</w:t>
-      </w:r>
-      <w:r>
-        <w:t xml:space="preserve"> instruction on </w:t>
-      </w:r>
-      <w:proofErr w:type="gramStart"/>
-      <w:r>
-        <w:t>x86 family</w:t>
-      </w:r>
-      <w:proofErr w:type="gramEnd"/>
-      <w:r>
-        <w:t xml:space="preserve"> </w:t>
-      </w:r>
-      <w:r>
-        <w:t>or</w:t>
-      </w:r>
-      <w:r>
-        <w:t xml:space="preserve"> a </w:t>
-      </w:r>
-      <w:r>
-        <w:rPr>
-          <w:rFonts w:ascii="Courier New" w:hAnsi="Courier New"/>
-        </w:rPr>
-        <w:t>0x7D821008</w:t>
-      </w:r>
-      <w:r>
-        <w:t xml:space="preserve"> instruction on the PPC family</w:t>
-      </w:r>
-      <w:r>
-        <w:t>)</w:t>
-      </w:r>
-      <w:r>
-        <w:t xml:space="preserve">.  ProcControlAPI will stop executing the iRPC upon invocation of the trap.  Note that the </w:t>
-      </w:r>
-      <w:r>
-        <w:t>trap instruction must fall with</w:t>
-      </w:r>
-      <w:r>
-        <w:t>in the original machine code for the iRPC.  If the iRPC calls or jumps to another piece of code that executes a trap instruction then ProcControlAPI will not treat it as the end of the iRPC.</w:t>
-      </w:r>
-    </w:p>
-    <w:p>
-      <w:r>
-        <w:t xml:space="preserve">Before an iRPC can be run it must be posted to a process or thread using the </w:t>
-      </w:r>
-      <w:r>
-        <w:rPr>
-          <w:rFonts w:ascii="Courier New" w:hAnsi="Courier New"/>
-        </w:rPr>
-        <w:t>Process::postIRPC</w:t>
-      </w:r>
-      <w:r>
-        <w:rPr>
-          <w:rFonts w:ascii="Courier New" w:hAnsi="Courier New"/>
-        </w:rPr>
-        <w:t xml:space="preserve"> </w:t>
-      </w:r>
-      <w:r>
-        <w:rPr>
-          <w:rFonts w:ascii="Courier New" w:hAnsi="Courier New"/>
-        </w:rPr>
-        <w:fldChar w:fldCharType="begin"/>
-      </w:r>
-      <w:r>
-        <w:instrText xml:space="preserve"> XE "</w:instrText>
-      </w:r>
-      <w:r>
-        <w:instrText>postIRPC, Process</w:instrText>
-      </w:r>
-      <w:r>
-        <w:instrText xml:space="preserve">" </w:instrText>
-      </w:r>
-      <w:r>
-        <w:rPr>
-          <w:rFonts w:ascii="Courier New" w:hAnsi="Courier New"/>
-        </w:rPr>
-        <w:fldChar w:fldCharType="end"/>
-      </w:r>
-      <w:r>
-        <w:t xml:space="preserve">or </w:t>
-      </w:r>
-      <w:r>
-        <w:rPr>
-          <w:rFonts w:ascii="Courier New" w:hAnsi="Courier New"/>
-        </w:rPr>
-        <w:t>Thread::postIRPC</w:t>
-      </w:r>
-      <w:r>
-        <w:rPr>
-          <w:rFonts w:ascii="Courier New" w:hAnsi="Courier New"/>
-        </w:rPr>
-        <w:fldChar w:fldCharType="begin"/>
-      </w:r>
-      <w:r>
-        <w:instrText xml:space="preserve"> XE "</w:instrText>
-      </w:r>
-      <w:r>
-        <w:instrText>postIRPC, Thread</w:instrText>
-      </w:r>
-      <w:r>
-        <w:instrText xml:space="preserve">" </w:instrText>
-      </w:r>
-      <w:r>
-        <w:rPr>
-          <w:rFonts w:ascii="Courier New" w:hAnsi="Courier New"/>
-        </w:rPr>
-        <w:fldChar w:fldCharType="end"/>
-      </w:r>
-      <w:r>
-        <w:t xml:space="preserve"> API functions.  The </w:t>
-      </w:r>
-      <w:r>
-        <w:rPr>
-          <w:rFonts w:ascii="Courier New" w:hAnsi="Courier New"/>
-        </w:rPr>
-        <w:t>Process::</w:t>
-      </w:r>
-      <w:proofErr w:type="gramStart"/>
-      <w:r>
-        <w:rPr>
-          <w:rFonts w:ascii="Courier New" w:hAnsi="Courier New"/>
-        </w:rPr>
-        <w:t>postIRPC</w:t>
-      </w:r>
-      <w:r>
-        <w:t xml:space="preserve"> </w:t>
-      </w:r>
-      <w:r>
-        <w:t xml:space="preserve"> </w:t>
-      </w:r>
-      <w:r>
-        <w:t>function</w:t>
-      </w:r>
-      <w:proofErr w:type="gramEnd"/>
-      <w:r>
-        <w:t xml:space="preserve"> will select a thread to post the </w:t>
-      </w:r>
-      <w:r>
-        <w:t>i</w:t>
-      </w:r>
-      <w:r>
-        <w:t>RPC to.  Multiple iRPCs can be posted to the same thread, but only one iRPC will run at a time—subsequent iRPCs will be queued and run after the preceding iRPC completes.  If multiple iRPCs are posted to different threads in a multi-threaded process</w:t>
-      </w:r>
-      <w:r>
-        <w:t>, then</w:t>
-      </w:r>
-      <w:r>
-        <w:t xml:space="preserve"> they may run in parallel.</w:t>
-      </w:r>
-    </w:p>
-    <w:p>
-      <w:r>
-        <w:t>An iRPC can be posted to a stopped or running thread.   If posted to a stopped thread, then the iRPC will run when the thread is continued.  If posted to a running thread, then the iRPC will run immediately or</w:t>
-      </w:r>
-      <w:r>
-        <w:t xml:space="preserve">, </w:t>
-      </w:r>
-      <w:r>
-        <w:t>if posted from a callback function</w:t>
-      </w:r>
-      <w:r>
-        <w:t>,</w:t>
-      </w:r>
-      <w:r>
-        <w:t xml:space="preserve"> </w:t>
-      </w:r>
-      <w:r>
-        <w:t>when the callback function completes.</w:t>
-      </w:r>
-    </w:p>
-    <w:p>
-      <w:r>
-        <w:t xml:space="preserve">An iRPC may be </w:t>
-      </w:r>
-      <w:r>
-        <w:t xml:space="preserve">blocking </w:t>
-      </w:r>
-      <w:r>
-        <w:t xml:space="preserve">or </w:t>
-      </w:r>
-      <w:r>
-        <w:t>non-blocking</w:t>
-      </w:r>
-      <w:r>
-        <w:t xml:space="preserve">.  If a </w:t>
-      </w:r>
-      <w:r>
-        <w:t xml:space="preserve">blocking </w:t>
-      </w:r>
-      <w:r>
-        <w:t xml:space="preserve">iRPC is posted to any Process, then calls to </w:t>
-      </w:r>
-      <w:r>
-        <w:rPr>
-          <w:rFonts w:ascii="Courier New" w:hAnsi="Courier New"/>
-        </w:rPr>
-        <w:t>Process::handleEvents</w:t>
-      </w:r>
-      <w:r>
-        <w:rPr>
-          <w:rFonts w:ascii="Courier New" w:hAnsi="Courier New"/>
-        </w:rPr>
-        <w:fldChar w:fldCharType="begin"/>
-      </w:r>
-      <w:r>
-        <w:instrText xml:space="preserve"> XE "</w:instrText>
-      </w:r>
-      <w:r>
-        <w:instrText>handleEvents</w:instrText>
-      </w:r>
-      <w:r>
-        <w:instrText>, Process</w:instrText>
-      </w:r>
-      <w:r>
-        <w:instrText xml:space="preserve">" </w:instrText>
-      </w:r>
-      <w:r>
-        <w:rPr>
-          <w:rFonts w:ascii="Courier New" w:hAnsi="Courier New"/>
-        </w:rPr>
-        <w:fldChar w:fldCharType="end"/>
-      </w:r>
-      <w:r>
-        <w:t xml:space="preserve"> will block until the iRPC is completed.</w:t>
-      </w:r>
-    </w:p>
-    <w:p>
-      <w:pPr>
-        <w:pStyle w:val="Heading2"/>
-      </w:pPr>
-      <w:bookmarkStart w:id="39" w:name="_Toc273362642"/>
-      <w:bookmarkStart w:id="40" w:name="_Toc274055819"/>
-      <w:bookmarkStart w:id="41" w:name="_Toc343502993"/>
-      <w:r>
-        <w:t>Memory Management</w:t>
-      </w:r>
       <w:bookmarkEnd w:id="39"/>
       <w:bookmarkEnd w:id="40"/>
-      <w:bookmarkEnd w:id="41"/>
     </w:p>
     <w:p>
       <w:r>
@@ -10573,8 +10558,8 @@
           <w:szCs w:val="32"/>
         </w:rPr>
       </w:pPr>
-      <w:bookmarkStart w:id="42" w:name="_Ref256182228"/>
-      <w:bookmarkStart w:id="43" w:name="_Toc273362643"/>
+      <w:bookmarkStart w:id="41" w:name="_Ref256182228"/>
+      <w:bookmarkStart w:id="42" w:name="_Toc273362643"/>
       <w:r>
         <w:br w:type="page"/>
       </w:r>
@@ -10583,113 +10568,113 @@
       <w:pPr>
         <w:pStyle w:val="Heading1"/>
       </w:pPr>
-      <w:bookmarkStart w:id="44" w:name="_Toc274055820"/>
-      <w:bookmarkStart w:id="45" w:name="_Ref274128335"/>
-      <w:bookmarkStart w:id="46" w:name="_Toc343502994"/>
+      <w:bookmarkStart w:id="43" w:name="_Toc274055820"/>
+      <w:bookmarkStart w:id="44" w:name="_Ref274128335"/>
+      <w:bookmarkStart w:id="45" w:name="_Toc343502994"/>
       <w:r>
         <w:lastRenderedPageBreak/>
         <w:t>API Reference</w:t>
       </w:r>
+      <w:bookmarkEnd w:id="41"/>
       <w:bookmarkEnd w:id="42"/>
       <w:bookmarkEnd w:id="43"/>
       <w:bookmarkEnd w:id="44"/>
       <w:bookmarkEnd w:id="45"/>
+    </w:p>
+    <w:p>
+      <w:r>
+        <w:t xml:space="preserve">This section gives an API reference for all classes, functions and types in ProcControlAPI.  Everything defined in this section is under the namespaces </w:t>
+      </w:r>
+      <w:r>
+        <w:rPr>
+          <w:rFonts w:ascii="Courier New" w:hAnsi="Courier New" w:cs="Courier New"/>
+        </w:rPr>
+        <w:t>Dyninst</w:t>
+      </w:r>
+      <w:r>
+        <w:t xml:space="preserve"> and </w:t>
+      </w:r>
+      <w:r>
+        <w:rPr>
+          <w:rFonts w:ascii="Courier New" w:hAnsi="Courier New" w:cs="Courier New"/>
+        </w:rPr>
+        <w:t>ProcControlAPI</w:t>
+      </w:r>
+      <w:r>
+        <w:t xml:space="preserve">.  These types can be accessed by prepending a </w:t>
+      </w:r>
+      <w:r>
+        <w:rPr>
+          <w:rFonts w:ascii="Courier New" w:hAnsi="Courier New" w:cs="Courier New"/>
+        </w:rPr>
+        <w:t>Dyninst::ProcControlAPI</w:t>
+      </w:r>
+      <w:proofErr w:type="gramStart"/>
+      <w:r>
+        <w:rPr>
+          <w:rFonts w:ascii="Courier New" w:hAnsi="Courier New" w:cs="Courier New"/>
+        </w:rPr>
+        <w:t>::</w:t>
+      </w:r>
+      <w:proofErr w:type="gramEnd"/>
+      <w:r>
+        <w:t xml:space="preserve"> in-front of </w:t>
+      </w:r>
+      <w:r>
+        <w:t>them</w:t>
+      </w:r>
+      <w:r>
+        <w:t xml:space="preserve"> (e.g., </w:t>
+      </w:r>
+      <w:r>
+        <w:rPr>
+          <w:rFonts w:ascii="Courier New" w:hAnsi="Courier New" w:cs="Courier New"/>
+        </w:rPr>
+        <w:t>Dyninst::ProcControlAPI::Process</w:t>
+      </w:r>
+      <w:r>
+        <w:t xml:space="preserve">) or by adding a using namespace directive before the references (e.g., </w:t>
+      </w:r>
+      <w:r>
+        <w:rPr>
+          <w:rFonts w:ascii="Courier New" w:hAnsi="Courier New" w:cs="Courier New"/>
+        </w:rPr>
+        <w:t>using namespace Dyninst; using namespace ProcControlAPI;</w:t>
+      </w:r>
+      <w:r>
+        <w:t xml:space="preserve"> )</w:t>
+      </w:r>
+      <w:r>
+        <w:fldChar w:fldCharType="begin"/>
+      </w:r>
+      <w:r>
+        <w:instrText xml:space="preserve"> XE "</w:instrText>
+      </w:r>
+      <w:r>
+        <w:instrText>namespaces</w:instrText>
+      </w:r>
+      <w:r>
+        <w:instrText xml:space="preserve">" </w:instrText>
+      </w:r>
+      <w:r>
+        <w:fldChar w:fldCharType="end"/>
+      </w:r>
+    </w:p>
+    <w:p>
+      <w:pPr>
+        <w:pStyle w:val="Heading2"/>
+      </w:pPr>
+      <w:bookmarkStart w:id="46" w:name="_Toc273362644"/>
+      <w:bookmarkStart w:id="47" w:name="_Ref274048546"/>
+      <w:bookmarkStart w:id="48" w:name="_Toc274055821"/>
+      <w:bookmarkStart w:id="49" w:name="_Toc343502995"/>
+      <w:r>
+        <w:t>Process</w:t>
+      </w:r>
       <w:bookmarkEnd w:id="46"/>
-    </w:p>
-    <w:p>
-      <w:r>
-        <w:t xml:space="preserve">This section gives an API reference for all classes, functions and types in ProcControlAPI.  Everything defined in this section is under the namespaces </w:t>
-      </w:r>
-      <w:r>
-        <w:rPr>
-          <w:rFonts w:ascii="Courier New" w:hAnsi="Courier New" w:cs="Courier New"/>
-        </w:rPr>
-        <w:t>Dyninst</w:t>
-      </w:r>
-      <w:r>
-        <w:t xml:space="preserve"> and </w:t>
-      </w:r>
-      <w:r>
-        <w:rPr>
-          <w:rFonts w:ascii="Courier New" w:hAnsi="Courier New" w:cs="Courier New"/>
-        </w:rPr>
-        <w:t>ProcControlAPI</w:t>
-      </w:r>
-      <w:r>
-        <w:t xml:space="preserve">.  These types can be accessed by prepending a </w:t>
-      </w:r>
-      <w:r>
-        <w:rPr>
-          <w:rFonts w:ascii="Courier New" w:hAnsi="Courier New" w:cs="Courier New"/>
-        </w:rPr>
-        <w:t>Dyninst::ProcControlAPI</w:t>
-      </w:r>
-      <w:proofErr w:type="gramStart"/>
-      <w:r>
-        <w:rPr>
-          <w:rFonts w:ascii="Courier New" w:hAnsi="Courier New" w:cs="Courier New"/>
-        </w:rPr>
-        <w:t>::</w:t>
-      </w:r>
-      <w:proofErr w:type="gramEnd"/>
-      <w:r>
-        <w:t xml:space="preserve"> in-front of </w:t>
-      </w:r>
-      <w:r>
-        <w:t>them</w:t>
-      </w:r>
-      <w:r>
-        <w:t xml:space="preserve"> (e.g., </w:t>
-      </w:r>
-      <w:r>
-        <w:rPr>
-          <w:rFonts w:ascii="Courier New" w:hAnsi="Courier New" w:cs="Courier New"/>
-        </w:rPr>
-        <w:t>Dyninst::ProcControlAPI::Process</w:t>
-      </w:r>
-      <w:r>
-        <w:t xml:space="preserve">) or by adding a using namespace directive before the references (e.g., </w:t>
-      </w:r>
-      <w:r>
-        <w:rPr>
-          <w:rFonts w:ascii="Courier New" w:hAnsi="Courier New" w:cs="Courier New"/>
-        </w:rPr>
-        <w:t>using namespace Dyninst; using namespace ProcControlAPI;</w:t>
-      </w:r>
-      <w:r>
-        <w:t xml:space="preserve"> )</w:t>
-      </w:r>
-      <w:r>
-        <w:fldChar w:fldCharType="begin"/>
-      </w:r>
-      <w:r>
-        <w:instrText xml:space="preserve"> XE "</w:instrText>
-      </w:r>
-      <w:r>
-        <w:instrText>namespaces</w:instrText>
-      </w:r>
-      <w:r>
-        <w:instrText xml:space="preserve">" </w:instrText>
-      </w:r>
-      <w:r>
-        <w:fldChar w:fldCharType="end"/>
-      </w:r>
-    </w:p>
-    <w:p>
-      <w:pPr>
-        <w:pStyle w:val="Heading2"/>
-      </w:pPr>
-      <w:bookmarkStart w:id="47" w:name="_Toc273362644"/>
-      <w:bookmarkStart w:id="48" w:name="_Ref274048546"/>
-      <w:bookmarkStart w:id="49" w:name="_Toc274055821"/>
-      <w:bookmarkStart w:id="50" w:name="_Toc343502995"/>
-      <w:r>
-        <w:t>Process</w:t>
-      </w:r>
       <w:bookmarkEnd w:id="47"/>
       <w:bookmarkEnd w:id="48"/>
       <w:bookmarkEnd w:id="49"/>
-      <w:bookmarkEnd w:id="50"/>
     </w:p>
     <w:p>
       <w:r>
@@ -17650,7 +17635,13 @@
         <w:pStyle w:val="Definition"/>
       </w:pPr>
       <w:r>
-        <w:t>bool operator&lt;(mem_perm&amp; p1, mem_perm&amp; p2) const</w:t>
+        <w:t>bool oper</w:t>
+      </w:r>
+      <w:r>
+        <w:t>ator&lt;(const mem_perm&amp; p</w:t>
+      </w:r>
+      <w:r>
+        <w:t>) const</w:t>
       </w:r>
     </w:p>
     <w:p>
@@ -17685,7 +17676,10 @@
         <w:t xml:space="preserve"> </w:t>
       </w:r>
       <w:r>
-        <w:t xml:space="preserve">memory permission </w:t>
+        <w:t>this</w:t>
+      </w:r>
+      <w:r>
+        <w:t xml:space="preserve"> </w:t>
       </w:r>
       <w:r>
         <w:rPr>
@@ -17693,42 +17687,26 @@
           <w:noProof/>
           <w:szCs w:val="26"/>
         </w:rPr>
+        <w:t>mem_perm</w:t>
+      </w:r>
+      <w:r>
+        <w:rPr>
+          <w:rFonts w:ascii="Courier New" w:hAnsi="Courier New" w:cs="Courier New"/>
+          <w:noProof/>
+          <w:szCs w:val="26"/>
+        </w:rPr>
+        <w:t xml:space="preserve"> </w:t>
+      </w:r>
+      <w:r>
+        <w:t xml:space="preserve">is less than </w:t>
+      </w:r>
+      <w:r>
+        <w:rPr>
+          <w:rFonts w:ascii="Courier New" w:hAnsi="Courier New" w:cs="Courier New"/>
+          <w:noProof/>
+          <w:szCs w:val="26"/>
+        </w:rPr>
         <w:t>p</w:t>
-      </w:r>
-      <w:r>
-        <w:rPr>
-          <w:rFonts w:ascii="Courier New" w:hAnsi="Courier New" w:cs="Courier New"/>
-          <w:noProof/>
-          <w:szCs w:val="26"/>
-        </w:rPr>
-        <w:t>1</w:t>
-      </w:r>
-      <w:r>
-        <w:rPr>
-          <w:rFonts w:ascii="Courier New" w:hAnsi="Courier New" w:cs="Courier New"/>
-          <w:noProof/>
-          <w:szCs w:val="26"/>
-        </w:rPr>
-        <w:t xml:space="preserve"> </w:t>
-      </w:r>
-      <w:r>
-        <w:t xml:space="preserve">is less than </w:t>
-      </w:r>
-      <w:r>
-        <w:rPr>
-          <w:rFonts w:ascii="Courier New" w:hAnsi="Courier New" w:cs="Courier New"/>
-          <w:noProof/>
-          <w:szCs w:val="26"/>
-        </w:rPr>
-        <w:t>p</w:t>
-      </w:r>
-      <w:r>
-        <w:rPr>
-          <w:rFonts w:ascii="Courier New" w:hAnsi="Courier New" w:cs="Courier New"/>
-          <w:noProof/>
-          <w:szCs w:val="26"/>
-        </w:rPr>
-        <w:t>2</w:t>
       </w:r>
       <w:r>
         <w:t xml:space="preserve"> according to the notation that read permission encodes</w:t>
@@ -17754,6 +17732,8 @@
       <w:r>
         <w:t>std::string getPermName()</w:t>
       </w:r>
+      <w:bookmarkStart w:id="50" w:name="_GoBack"/>
+      <w:bookmarkEnd w:id="50"/>
     </w:p>
     <w:p>
       <w:pPr>
@@ -55823,7 +55803,7 @@
           <w:rPr>
             <w:noProof/>
           </w:rPr>
-          <w:t>67</w:t>
+          <w:t>19</w:t>
         </w:r>
         <w:r>
           <w:rPr>
@@ -58218,7 +58198,7 @@
 </file>
 
 <file path=customXml/itemProps1.xml><?xml version="1.0" encoding="utf-8"?>
-<ds:datastoreItem xmlns:ds="http://schemas.openxmlformats.org/officeDocument/2006/customXml" ds:itemID="{7C021BB1-90DF-4745-B9FC-827DD7D2E391}">
+<ds:datastoreItem xmlns:ds="http://schemas.openxmlformats.org/officeDocument/2006/customXml" ds:itemID="{B7590E79-CA44-4F0F-8999-8319A8F6B35B}">
   <ds:schemaRefs>
     <ds:schemaRef ds:uri="http://schemas.openxmlformats.org/officeDocument/2006/bibliography"/>
   </ds:schemaRefs>

</xml_diff>

<commit_message>
Added Process::addLibrary, bumped version number to 8.1.
</commit_message>
<xml_diff>
--- a/ProcControlAPI.docx
+++ b/ProcControlAPI.docx
@@ -2,8 +2,8 @@
 <file path=word/document.xml><?xml version="1.0" encoding="utf-8"?>
 <w:document xmlns:wpc="http://schemas.microsoft.com/office/word/2010/wordprocessingCanvas" xmlns:mc="http://schemas.openxmlformats.org/markup-compatibility/2006" xmlns:o="urn:schemas-microsoft-com:office:office" xmlns:r="http://schemas.openxmlformats.org/officeDocument/2006/relationships" xmlns:m="http://schemas.openxmlformats.org/officeDocument/2006/math" xmlns:v="urn:schemas-microsoft-com:vml" xmlns:wp14="http://schemas.microsoft.com/office/word/2010/wordprocessingDrawing" xmlns:wp="http://schemas.openxmlformats.org/drawingml/2006/wordprocessingDrawing" xmlns:w10="urn:schemas-microsoft-com:office:word" xmlns:w="http://schemas.openxmlformats.org/wordprocessingml/2006/main" xmlns:w14="http://schemas.microsoft.com/office/word/2010/wordml" xmlns:wpg="http://schemas.microsoft.com/office/word/2010/wordprocessingGroup" xmlns:wpi="http://schemas.microsoft.com/office/word/2010/wordprocessingInk" xmlns:wne="http://schemas.microsoft.com/office/word/2006/wordml" xmlns:wps="http://schemas.microsoft.com/office/word/2010/wordprocessingShape" mc:Ignorable="w14 wp14">
   <w:body>
-    <w:bookmarkStart w:id="0" w:name="_Toc273362633" w:displacedByCustomXml="next"/>
-    <w:bookmarkStart w:id="1" w:name="_Toc274055810" w:displacedByCustomXml="next"/>
+    <w:bookmarkStart w:id="0" w:name="_Toc274055810" w:displacedByCustomXml="next"/>
+    <w:bookmarkStart w:id="1" w:name="_Toc273362633" w:displacedByCustomXml="next"/>
     <w:sdt>
       <w:sdtPr>
         <w:rPr>
@@ -168,13 +168,6 @@
               <w:rFonts w:ascii="Helvetica" w:hAnsi="Helvetica"/>
               <w:sz w:val="36"/>
             </w:rPr>
-            <w:t>.0</w:t>
-          </w:r>
-          <w:r>
-            <w:rPr>
-              <w:rFonts w:ascii="Helvetica" w:hAnsi="Helvetica"/>
-              <w:sz w:val="36"/>
-            </w:rPr>
             <w:t>.1</w:t>
           </w:r>
         </w:p>
@@ -191,14 +184,7 @@
               <w:rFonts w:ascii="Helvetica" w:hAnsi="Helvetica"/>
               <w:sz w:val="36"/>
             </w:rPr>
-            <w:t>December</w:t>
-          </w:r>
-          <w:r>
-            <w:rPr>
-              <w:rFonts w:ascii="Helvetica" w:hAnsi="Helvetica"/>
-              <w:sz w:val="36"/>
-            </w:rPr>
-            <w:t xml:space="preserve"> 2012</w:t>
+            <w:t>January 2013</w:t>
           </w:r>
         </w:p>
         <w:p>
@@ -263,10 +249,9 @@
               <w:rFonts w:ascii="Helvetica" w:hAnsi="Helvetica"/>
               <w:noProof/>
               <w:sz w:val="28"/>
-              <w:lang w:eastAsia="zh-CN"/>
             </w:rPr>
             <w:drawing>
-              <wp:anchor distT="0" distB="0" distL="114300" distR="114300" simplePos="0" relativeHeight="251660288" behindDoc="0" locked="0" layoutInCell="1" allowOverlap="1" wp14:anchorId="75DB6A80" wp14:editId="7D91B5B8">
+              <wp:anchor distT="0" distB="0" distL="114300" distR="114300" simplePos="0" relativeHeight="251660288" behindDoc="0" locked="0" layoutInCell="1" allowOverlap="1" wp14:anchorId="6AC2610F" wp14:editId="3E127F6D">
                 <wp:simplePos x="0" y="0"/>
                 <wp:positionH relativeFrom="column">
                   <wp:posOffset>3305175</wp:posOffset>
@@ -5784,14 +5769,27 @@
                   <w:r>
                     <w:t xml:space="preserve">Figure </w:t>
                   </w:r>
-                  <w:fldSimple w:instr=" SEQ Figure \* ARABIC ">
-                    <w:r>
-                      <w:rPr>
-                        <w:noProof/>
-                      </w:rPr>
-                      <w:t>1</w:t>
-                    </w:r>
-                  </w:fldSimple>
+                  <w:r>
+                    <w:fldChar w:fldCharType="begin"/>
+                  </w:r>
+                  <w:r>
+                    <w:instrText xml:space="preserve"> SEQ Figure \* ARABIC </w:instrText>
+                  </w:r>
+                  <w:r>
+                    <w:fldChar w:fldCharType="separate"/>
+                  </w:r>
+                  <w:r>
+                    <w:rPr>
+                      <w:noProof/>
+                    </w:rPr>
+                    <w:t>1</w:t>
+                  </w:r>
+                  <w:r>
+                    <w:rPr>
+                      <w:noProof/>
+                    </w:rPr>
+                    <w:fldChar w:fldCharType="end"/>
+                  </w:r>
                   <w:bookmarkEnd w:id="7"/>
                 </w:p>
               </w:txbxContent>
@@ -14895,6 +14893,36 @@
         <w:pStyle w:val="Definition"/>
       </w:pPr>
       <w:r>
+        <w:t>bool addLibrary</w:t>
+      </w:r>
+      <w:r>
+        <w:t>(</w:t>
+      </w:r>
+      <w:r>
+        <w:t>std::string libname</w:t>
+      </w:r>
+      <w:r>
+        <w:t>)</w:t>
+      </w:r>
+    </w:p>
+    <w:p>
+      <w:pPr>
+        <w:pStyle w:val="APIBody"/>
+      </w:pPr>
+      <w:r>
+        <w:t>Th</w:t>
+      </w:r>
+      <w:r>
+        <w:t xml:space="preserve">is function causes the specified library to be loaded into the process. It will trigger an event (and thus a user callback) for each library loaded (including dependencies). </w:t>
+      </w:r>
+      <w:bookmarkStart w:id="50" w:name="_GoBack"/>
+      <w:bookmarkEnd w:id="50"/>
+    </w:p>
+    <w:p>
+      <w:pPr>
+        <w:pStyle w:val="Definition"/>
+      </w:pPr>
+      <w:r>
         <w:t>void *getData</w:t>
       </w:r>
       <w:r>
@@ -15148,6 +15176,7 @@
         <w:pStyle w:val="Definition"/>
       </w:pPr>
       <w:r>
+        <w:lastRenderedPageBreak/>
         <w:t>bool freeMemory</w:t>
       </w:r>
       <w:r>
@@ -15213,11 +15242,7 @@
         <w:t>addr</w:t>
       </w:r>
       <w:r>
-        <w:t xml:space="preserve"> will </w:t>
-      </w:r>
-      <w:r>
-        <w:lastRenderedPageBreak/>
-        <w:t xml:space="preserve">be unmapped and no longer accessible to the </w:t>
+        <w:t xml:space="preserve"> will be unmapped and no longer accessible to the </w:t>
       </w:r>
       <w:r>
         <w:t>target</w:t>
@@ -15898,6 +15923,7 @@
         <w:pStyle w:val="APIBody"/>
       </w:pPr>
       <w:r>
+        <w:lastRenderedPageBreak/>
         <w:t xml:space="preserve">This function will return </w:t>
       </w:r>
       <w:r>
@@ -15933,7 +15959,6 @@
         <w:pStyle w:val="Definition"/>
       </w:pPr>
       <w:r>
-        <w:lastRenderedPageBreak/>
         <w:t>bool rmBreakpoint</w:t>
       </w:r>
       <w:r>
@@ -16796,65 +16821,65 @@
         <w:pStyle w:val="Heading3"/>
       </w:pPr>
       <w:r>
-        <w:t>mem_perm</w:t>
-      </w:r>
-    </w:p>
-    <w:p>
-      <w:r>
-        <w:t xml:space="preserve">The </w:t>
-      </w:r>
-      <w:r>
-        <w:rPr>
-          <w:rFonts w:ascii="Courier New" w:hAnsi="Courier New" w:cs="Courier New"/>
-        </w:rPr>
-        <w:t>mem_perm</w:t>
-      </w:r>
-      <w:r>
-        <w:t xml:space="preserve"> </w:t>
-      </w:r>
-      <w:r>
-        <w:t xml:space="preserve">nested </w:t>
-      </w:r>
-      <w:r>
-        <w:t>class</w:t>
-      </w:r>
-      <w:r>
-        <w:t xml:space="preserve">, which defined within </w:t>
-      </w:r>
-      <w:r>
-        <w:rPr>
-          <w:rFonts w:ascii="Courier New" w:hAnsi="Courier New" w:cs="Courier New"/>
-        </w:rPr>
-        <w:t xml:space="preserve">Process </w:t>
-      </w:r>
-      <w:r>
-        <w:t xml:space="preserve">class, </w:t>
-      </w:r>
-      <w:r>
-        <w:t xml:space="preserve">represents general memory </w:t>
-      </w:r>
-      <w:r>
-        <w:t xml:space="preserve">page </w:t>
-      </w:r>
-      <w:r>
-        <w:t xml:space="preserve">permission </w:t>
-      </w:r>
-      <w:r>
-        <w:t xml:space="preserve">for the given memory page </w:t>
-      </w:r>
-      <w:r>
-        <w:t>in the process.</w:t>
-      </w:r>
-    </w:p>
-    <w:p>
-      <w:pPr>
-        <w:pStyle w:val="ClassHeading"/>
-      </w:pPr>
-      <w:proofErr w:type="gramStart"/>
-      <w:r>
         <w:lastRenderedPageBreak/>
         <w:t>mem_perm</w:t>
       </w:r>
+    </w:p>
+    <w:p>
+      <w:r>
+        <w:t xml:space="preserve">The </w:t>
+      </w:r>
+      <w:r>
+        <w:rPr>
+          <w:rFonts w:ascii="Courier New" w:hAnsi="Courier New" w:cs="Courier New"/>
+        </w:rPr>
+        <w:t>mem_perm</w:t>
+      </w:r>
+      <w:r>
+        <w:t xml:space="preserve"> </w:t>
+      </w:r>
+      <w:r>
+        <w:t xml:space="preserve">nested </w:t>
+      </w:r>
+      <w:r>
+        <w:t>class</w:t>
+      </w:r>
+      <w:r>
+        <w:t xml:space="preserve">, which defined within </w:t>
+      </w:r>
+      <w:r>
+        <w:rPr>
+          <w:rFonts w:ascii="Courier New" w:hAnsi="Courier New" w:cs="Courier New"/>
+        </w:rPr>
+        <w:t xml:space="preserve">Process </w:t>
+      </w:r>
+      <w:r>
+        <w:t xml:space="preserve">class, </w:t>
+      </w:r>
+      <w:r>
+        <w:t xml:space="preserve">represents general memory </w:t>
+      </w:r>
+      <w:r>
+        <w:t xml:space="preserve">page </w:t>
+      </w:r>
+      <w:r>
+        <w:t xml:space="preserve">permission </w:t>
+      </w:r>
+      <w:r>
+        <w:t xml:space="preserve">for the given memory page </w:t>
+      </w:r>
+      <w:r>
+        <w:t>in the process.</w:t>
+      </w:r>
+    </w:p>
+    <w:p>
+      <w:pPr>
+        <w:pStyle w:val="ClassHeading"/>
+      </w:pPr>
+      <w:proofErr w:type="gramStart"/>
+      <w:r>
+        <w:t>mem_perm</w:t>
+      </w:r>
       <w:proofErr w:type="gramEnd"/>
       <w:r>
         <w:t xml:space="preserve"> Declared In: </w:t>
@@ -17392,6 +17417,7 @@
           <w:rFonts w:hint="eastAsia"/>
           <w:lang w:eastAsia="zh-CN"/>
         </w:rPr>
+        <w:lastRenderedPageBreak/>
         <w:t>Process::</w:t>
       </w:r>
       <w:r>
@@ -17484,7 +17510,6 @@
         <w:pStyle w:val="Definition"/>
       </w:pPr>
       <w:r>
-        <w:lastRenderedPageBreak/>
         <w:t>bool operator==(const mem_perm&amp; p) const</w:t>
       </w:r>
     </w:p>
@@ -17732,8 +17757,6 @@
       <w:r>
         <w:t>std::string getPermName()</w:t>
       </w:r>
-      <w:bookmarkStart w:id="50" w:name="_GoBack"/>
-      <w:bookmarkEnd w:id="50"/>
     </w:p>
     <w:p>
       <w:pPr>
@@ -18104,6 +18127,7 @@
         <w:pStyle w:val="Definition"/>
       </w:pPr>
       <w:r>
+        <w:lastRenderedPageBreak/>
         <w:t>Process::ptr getProcess()</w:t>
       </w:r>
     </w:p>
@@ -18286,7 +18310,6 @@
         <w:pStyle w:val="Definition"/>
       </w:pPr>
       <w:r>
-        <w:lastRenderedPageBreak/>
         <w:t>bool isLive</w:t>
       </w:r>
       <w:r>
@@ -18854,167 +18877,6 @@
       </w:r>
       <w:r>
         <w:t xml:space="preserve"> class.</w:t>
-      </w:r>
-    </w:p>
-    <w:p>
-      <w:pPr>
-        <w:pStyle w:val="APIBody"/>
-      </w:pPr>
-      <w:r>
-        <w:t>It is an error to call this function on a thread that is not in the stopped state.</w:t>
-      </w:r>
-    </w:p>
-    <w:p>
-      <w:pPr>
-        <w:pStyle w:val="APIBody"/>
-      </w:pPr>
-      <w:r>
-        <w:t xml:space="preserve">Upon success this function will return </w:t>
-      </w:r>
-      <w:r>
-        <w:rPr>
-          <w:rFonts w:ascii="Courier New" w:hAnsi="Courier New" w:cs="Courier New"/>
-        </w:rPr>
-        <w:t>true</w:t>
-      </w:r>
-      <w:r>
-        <w:t xml:space="preserve">, otherwise it will return </w:t>
-      </w:r>
-      <w:r>
-        <w:rPr>
-          <w:rFonts w:ascii="Courier New" w:hAnsi="Courier New" w:cs="Courier New"/>
-        </w:rPr>
-        <w:t>false</w:t>
-      </w:r>
-      <w:r>
-        <w:t xml:space="preserve">.  Upon an error a subsequent call to </w:t>
-      </w:r>
-      <w:r>
-        <w:rPr>
-          <w:rFonts w:ascii="Courier New" w:hAnsi="Courier New" w:cs="Courier New"/>
-        </w:rPr>
-        <w:t>getLastError</w:t>
-      </w:r>
-      <w:r>
-        <w:t xml:space="preserve"> will return details on the error.</w:t>
-      </w:r>
-    </w:p>
-    <w:p>
-      <w:pPr>
-        <w:pStyle w:val="Definition"/>
-      </w:pPr>
-      <w:r>
-        <w:t>bool getAllRegisters</w:t>
-      </w:r>
-      <w:r>
-        <w:rPr>
-          <w:rFonts w:asciiTheme="minorHAnsi" w:hAnsiTheme="minorHAnsi"/>
-        </w:rPr>
-        <w:fldChar w:fldCharType="begin"/>
-      </w:r>
-      <w:r>
-        <w:rPr>
-          <w:rFonts w:asciiTheme="minorHAnsi" w:hAnsiTheme="minorHAnsi"/>
-        </w:rPr>
-        <w:instrText xml:space="preserve"> XE "getAllRegisters, Thread" </w:instrText>
-      </w:r>
-      <w:r>
-        <w:rPr>
-          <w:rFonts w:asciiTheme="minorHAnsi" w:hAnsiTheme="minorHAnsi"/>
-        </w:rPr>
-        <w:fldChar w:fldCharType="end"/>
-      </w:r>
-      <w:r>
-        <w:t>(RegisterPool</w:t>
-      </w:r>
-      <w:r>
-        <w:rPr>
-          <w:rFonts w:asciiTheme="minorHAnsi" w:hAnsiTheme="minorHAnsi"/>
-        </w:rPr>
-        <w:fldChar w:fldCharType="begin"/>
-      </w:r>
-      <w:r>
-        <w:rPr>
-          <w:rFonts w:asciiTheme="minorHAnsi" w:hAnsiTheme="minorHAnsi"/>
-        </w:rPr>
-        <w:instrText xml:space="preserve"> XE "RegisterPool" </w:instrText>
-      </w:r>
-      <w:r>
-        <w:rPr>
-          <w:rFonts w:asciiTheme="minorHAnsi" w:hAnsiTheme="minorHAnsi"/>
-        </w:rPr>
-        <w:fldChar w:fldCharType="end"/>
-      </w:r>
-      <w:r>
-        <w:t xml:space="preserve"> pool) const</w:t>
-      </w:r>
-    </w:p>
-    <w:p>
-      <w:pPr>
-        <w:pStyle w:val="APIBody"/>
-      </w:pPr>
-      <w:r>
-        <w:t xml:space="preserve">This function reads the values of every register in the thread and returns them as part of the </w:t>
-      </w:r>
-      <w:r>
-        <w:rPr>
-          <w:rFonts w:ascii="Courier New" w:hAnsi="Courier New" w:cs="Courier New"/>
-        </w:rPr>
-        <w:t>RegisterPool</w:t>
-      </w:r>
-      <w:r>
-        <w:rPr>
-          <w:rFonts w:cs="Courier New"/>
-        </w:rPr>
-        <w:t xml:space="preserve"> object </w:t>
-      </w:r>
-      <w:r>
-        <w:rPr>
-          <w:rFonts w:ascii="Courier New" w:hAnsi="Courier New" w:cs="Courier New"/>
-        </w:rPr>
-        <w:t>pool</w:t>
-      </w:r>
-      <w:r>
-        <w:t xml:space="preserve">.  Depending on the OS, this call may be more efficient that calling </w:t>
-      </w:r>
-      <w:r>
-        <w:rPr>
-          <w:rFonts w:ascii="Courier New" w:hAnsi="Courier New" w:cs="Courier New"/>
-        </w:rPr>
-        <w:t>Thread::</w:t>
-      </w:r>
-      <w:r>
-        <w:rPr>
-          <w:rFonts w:ascii="Courier New" w:hAnsi="Courier New" w:cs="Courier New"/>
-        </w:rPr>
-        <w:t>g</w:t>
-      </w:r>
-      <w:r>
-        <w:rPr>
-          <w:rFonts w:ascii="Courier New" w:hAnsi="Courier New" w:cs="Courier New"/>
-        </w:rPr>
-        <w:t>etRegister</w:t>
-      </w:r>
-      <w:r>
-        <w:t xml:space="preserve"> multiple times.   See Section </w:t>
-      </w:r>
-      <w:r>
-        <w:fldChar w:fldCharType="begin"/>
-      </w:r>
-      <w:r>
-        <w:instrText xml:space="preserve"> REF _Ref273369251 \r \h </w:instrText>
-      </w:r>
-      <w:r>
-        <w:fldChar w:fldCharType="separate"/>
-      </w:r>
-      <w:r>
-        <w:t>3.8</w:t>
-      </w:r>
-      <w:r>
-        <w:fldChar w:fldCharType="end"/>
-      </w:r>
-      <w:r>
-        <w:t xml:space="preserve"> for a discussion of the RegisterPool class.</w:t>
       </w:r>
     </w:p>
     <w:p>
@@ -19066,6 +18928,167 @@
         <w:pStyle w:val="Definition"/>
       </w:pPr>
       <w:r>
+        <w:t>bool getAllRegisters</w:t>
+      </w:r>
+      <w:r>
+        <w:rPr>
+          <w:rFonts w:asciiTheme="minorHAnsi" w:hAnsiTheme="minorHAnsi"/>
+        </w:rPr>
+        <w:fldChar w:fldCharType="begin"/>
+      </w:r>
+      <w:r>
+        <w:rPr>
+          <w:rFonts w:asciiTheme="minorHAnsi" w:hAnsiTheme="minorHAnsi"/>
+        </w:rPr>
+        <w:instrText xml:space="preserve"> XE "getAllRegisters, Thread" </w:instrText>
+      </w:r>
+      <w:r>
+        <w:rPr>
+          <w:rFonts w:asciiTheme="minorHAnsi" w:hAnsiTheme="minorHAnsi"/>
+        </w:rPr>
+        <w:fldChar w:fldCharType="end"/>
+      </w:r>
+      <w:r>
+        <w:t>(RegisterPool</w:t>
+      </w:r>
+      <w:r>
+        <w:rPr>
+          <w:rFonts w:asciiTheme="minorHAnsi" w:hAnsiTheme="minorHAnsi"/>
+        </w:rPr>
+        <w:fldChar w:fldCharType="begin"/>
+      </w:r>
+      <w:r>
+        <w:rPr>
+          <w:rFonts w:asciiTheme="minorHAnsi" w:hAnsiTheme="minorHAnsi"/>
+        </w:rPr>
+        <w:instrText xml:space="preserve"> XE "RegisterPool" </w:instrText>
+      </w:r>
+      <w:r>
+        <w:rPr>
+          <w:rFonts w:asciiTheme="minorHAnsi" w:hAnsiTheme="minorHAnsi"/>
+        </w:rPr>
+        <w:fldChar w:fldCharType="end"/>
+      </w:r>
+      <w:r>
+        <w:t xml:space="preserve"> pool) const</w:t>
+      </w:r>
+    </w:p>
+    <w:p>
+      <w:pPr>
+        <w:pStyle w:val="APIBody"/>
+      </w:pPr>
+      <w:r>
+        <w:t xml:space="preserve">This function reads the values of every register in the thread and returns them as part of the </w:t>
+      </w:r>
+      <w:r>
+        <w:rPr>
+          <w:rFonts w:ascii="Courier New" w:hAnsi="Courier New" w:cs="Courier New"/>
+        </w:rPr>
+        <w:t>RegisterPool</w:t>
+      </w:r>
+      <w:r>
+        <w:rPr>
+          <w:rFonts w:cs="Courier New"/>
+        </w:rPr>
+        <w:t xml:space="preserve"> object </w:t>
+      </w:r>
+      <w:r>
+        <w:rPr>
+          <w:rFonts w:ascii="Courier New" w:hAnsi="Courier New" w:cs="Courier New"/>
+        </w:rPr>
+        <w:t>pool</w:t>
+      </w:r>
+      <w:r>
+        <w:t xml:space="preserve">.  Depending on the OS, this call may be more efficient that calling </w:t>
+      </w:r>
+      <w:r>
+        <w:rPr>
+          <w:rFonts w:ascii="Courier New" w:hAnsi="Courier New" w:cs="Courier New"/>
+        </w:rPr>
+        <w:t>Thread::</w:t>
+      </w:r>
+      <w:r>
+        <w:rPr>
+          <w:rFonts w:ascii="Courier New" w:hAnsi="Courier New" w:cs="Courier New"/>
+        </w:rPr>
+        <w:t>g</w:t>
+      </w:r>
+      <w:r>
+        <w:rPr>
+          <w:rFonts w:ascii="Courier New" w:hAnsi="Courier New" w:cs="Courier New"/>
+        </w:rPr>
+        <w:t>etRegister</w:t>
+      </w:r>
+      <w:r>
+        <w:t xml:space="preserve"> multiple times.   See Section </w:t>
+      </w:r>
+      <w:r>
+        <w:fldChar w:fldCharType="begin"/>
+      </w:r>
+      <w:r>
+        <w:instrText xml:space="preserve"> REF _Ref273369251 \r \h </w:instrText>
+      </w:r>
+      <w:r>
+        <w:fldChar w:fldCharType="separate"/>
+      </w:r>
+      <w:r>
+        <w:t>3.8</w:t>
+      </w:r>
+      <w:r>
+        <w:fldChar w:fldCharType="end"/>
+      </w:r>
+      <w:r>
+        <w:t xml:space="preserve"> for a discussion of the RegisterPool class.</w:t>
+      </w:r>
+    </w:p>
+    <w:p>
+      <w:pPr>
+        <w:pStyle w:val="APIBody"/>
+      </w:pPr>
+      <w:r>
+        <w:t>It is an error to call this function on a thread that is not in the stopped state.</w:t>
+      </w:r>
+    </w:p>
+    <w:p>
+      <w:pPr>
+        <w:pStyle w:val="APIBody"/>
+      </w:pPr>
+      <w:r>
+        <w:t xml:space="preserve">Upon success this function will return </w:t>
+      </w:r>
+      <w:r>
+        <w:rPr>
+          <w:rFonts w:ascii="Courier New" w:hAnsi="Courier New" w:cs="Courier New"/>
+        </w:rPr>
+        <w:t>true</w:t>
+      </w:r>
+      <w:r>
+        <w:t xml:space="preserve">, otherwise it will return </w:t>
+      </w:r>
+      <w:r>
+        <w:rPr>
+          <w:rFonts w:ascii="Courier New" w:hAnsi="Courier New" w:cs="Courier New"/>
+        </w:rPr>
+        <w:t>false</w:t>
+      </w:r>
+      <w:r>
+        <w:t xml:space="preserve">.  Upon an error a subsequent call to </w:t>
+      </w:r>
+      <w:r>
+        <w:rPr>
+          <w:rFonts w:ascii="Courier New" w:hAnsi="Courier New" w:cs="Courier New"/>
+        </w:rPr>
+        <w:t>getLastError</w:t>
+      </w:r>
+      <w:r>
+        <w:t xml:space="preserve"> will return details on the error.</w:t>
+      </w:r>
+    </w:p>
+    <w:p>
+      <w:pPr>
+        <w:pStyle w:val="Definition"/>
+      </w:pPr>
+      <w:r>
         <w:t>bool setRegister</w:t>
       </w:r>
       <w:r>
@@ -19571,6 +19594,7 @@
         <w:pStyle w:val="Definition"/>
       </w:pPr>
       <w:r>
+        <w:lastRenderedPageBreak/>
         <w:t>unsigned long getStackSize() const;</w:t>
       </w:r>
     </w:p>
@@ -19645,7 +19669,6 @@
         <w:pStyle w:val="Definition"/>
       </w:pPr>
       <w:r>
-        <w:lastRenderedPageBreak/>
         <w:t>bool postIRPC</w:t>
       </w:r>
       <w:r>
@@ -20377,6 +20400,7 @@
       <w:bookmarkStart w:id="55" w:name="_Toc274055823"/>
       <w:bookmarkStart w:id="56" w:name="_Toc343502997"/>
       <w:r>
+        <w:lastRenderedPageBreak/>
         <w:t>Library</w:t>
       </w:r>
       <w:bookmarkEnd w:id="54"/>
@@ -20506,11 +20530,7 @@
         <w:t>, FreeBSD</w:t>
       </w:r>
       <w:r>
-        <w:t xml:space="preserve">) the load address does not </w:t>
-      </w:r>
-      <w:r>
-        <w:lastRenderedPageBreak/>
-        <w:t xml:space="preserve">necessarily represent the beginning of the library in memory; instead it is a </w:t>
+        <w:t xml:space="preserve">) the load address does not necessarily represent the beginning of the library in memory; instead it is a </w:t>
       </w:r>
       <w:r>
         <w:t>value</w:t>
@@ -20935,6 +20955,7 @@
     </w:p>
     <w:p>
       <w:r>
+        <w:lastRenderedPageBreak/>
         <w:t xml:space="preserve">Some </w:t>
       </w:r>
       <w:r>
@@ -21049,8 +21070,344 @@
     </w:p>
     <w:p>
       <w:r>
+        <w:t xml:space="preserve">Multiple </w:t>
+      </w:r>
+      <w:r>
+        <w:rPr>
+          <w:rFonts w:ascii="Courier New" w:hAnsi="Courier New" w:cs="Courier New"/>
+        </w:rPr>
+        <w:t>Breakpoint</w:t>
+      </w:r>
+      <w:r>
+        <w:t xml:space="preserve"> objects can be inserted into the same location with-in the same process.  When this location is executed in the target process a single callback will be delivered, and the </w:t>
+      </w:r>
+      <w:r>
+        <w:rPr>
+          <w:rFonts w:ascii="Courier New" w:hAnsi="Courier New" w:cs="Courier New"/>
+        </w:rPr>
+        <w:t>EventBreakpoint</w:t>
+      </w:r>
+      <w:r>
+        <w:t xml:space="preserve"> object will contain a reference to each Breakpoint inserted at the location.   </w:t>
+      </w:r>
+      <w:r>
+        <w:t>At most one control-transfer breakpoint can be inserted at any one point in a process.</w:t>
+      </w:r>
+    </w:p>
+    <w:p>
+      <w:r>
+        <w:t xml:space="preserve">Due to the many-to-many nature of </w:t>
+      </w:r>
+      <w:r>
+        <w:rPr>
+          <w:rFonts w:ascii="Courier New" w:hAnsi="Courier New" w:cs="Courier New"/>
+        </w:rPr>
+        <w:t>Breakpoints</w:t>
+      </w:r>
+      <w:r>
+        <w:t xml:space="preserve"> and </w:t>
+      </w:r>
+      <w:r>
+        <w:rPr>
+          <w:rFonts w:ascii="Courier New" w:hAnsi="Courier New" w:cs="Courier New"/>
+        </w:rPr>
+        <w:t>Processes</w:t>
+      </w:r>
+      <w:r>
+        <w:t xml:space="preserve">, a single installation of a </w:t>
+      </w:r>
+      <w:r>
+        <w:rPr>
+          <w:rFonts w:ascii="Courier New" w:hAnsi="Courier New" w:cs="Courier New"/>
+        </w:rPr>
+        <w:t>Breakpoint</w:t>
+      </w:r>
+      <w:r>
+        <w:t xml:space="preserve"> can be identified by a </w:t>
+      </w:r>
+      <w:r>
+        <w:rPr>
+          <w:rFonts w:ascii="Courier New" w:hAnsi="Courier New" w:cs="Courier New"/>
+        </w:rPr>
+        <w:t>Breakpoint</w:t>
+      </w:r>
+      <w:r>
+        <w:t xml:space="preserve">, </w:t>
+      </w:r>
+      <w:r>
+        <w:rPr>
+          <w:rFonts w:ascii="Courier New" w:hAnsi="Courier New" w:cs="Courier New"/>
+        </w:rPr>
+        <w:t>Process</w:t>
+      </w:r>
+      <w:r>
+        <w:t xml:space="preserve">, </w:t>
+      </w:r>
+      <w:proofErr w:type="gramStart"/>
+      <w:r>
+        <w:rPr>
+          <w:rFonts w:ascii="Courier New" w:hAnsi="Courier New" w:cs="Courier New"/>
+        </w:rPr>
+        <w:t>Address</w:t>
+      </w:r>
+      <w:proofErr w:type="gramEnd"/>
+      <w:r>
+        <w:t xml:space="preserve"> triple.  The functions for inserting and removing breakpoints (</w:t>
+      </w:r>
+      <w:r>
+        <w:rPr>
+          <w:rFonts w:ascii="Courier New" w:hAnsi="Courier New" w:cs="Courier New"/>
+        </w:rPr>
+        <w:t>Process::addBreakpoint</w:t>
+      </w:r>
+      <w:r>
+        <w:t xml:space="preserve"> and </w:t>
+      </w:r>
+      <w:r>
+        <w:rPr>
+          <w:rFonts w:ascii="Courier New" w:hAnsi="Courier New" w:cs="Courier New"/>
+        </w:rPr>
+        <w:t>Process::rmBreakpoint</w:t>
+      </w:r>
+      <w:r>
+        <w:t>) need all three pieces of information.</w:t>
+      </w:r>
+    </w:p>
+    <w:p>
+      <w:r>
+        <w:t xml:space="preserve">A </w:t>
+      </w:r>
+      <w:r>
+        <w:rPr>
+          <w:rFonts w:ascii="Courier New" w:hAnsi="Courier New" w:cs="Courier New"/>
+        </w:rPr>
+        <w:t>Breakpoint</w:t>
+      </w:r>
+      <w:r>
+        <w:t xml:space="preserve"> can be a hardware breakpoint</w:t>
+      </w:r>
+      <w:r>
+        <w:fldChar w:fldCharType="begin"/>
+      </w:r>
+      <w:r>
+        <w:instrText xml:space="preserve"> XE "</w:instrText>
+      </w:r>
+      <w:r>
+        <w:instrText>Breakpoint, Hardware</w:instrText>
+      </w:r>
+      <w:r>
+        <w:instrText xml:space="preserve">" </w:instrText>
+      </w:r>
+      <w:r>
+        <w:fldChar w:fldCharType="end"/>
+      </w:r>
+      <w:r>
+        <w:t xml:space="preserve"> or a software breakpoint</w:t>
+      </w:r>
+      <w:r>
+        <w:fldChar w:fldCharType="begin"/>
+      </w:r>
+      <w:r>
+        <w:instrText xml:space="preserve"> XE "</w:instrText>
+      </w:r>
+      <w:r>
+        <w:instrText>Breakpoint, Software</w:instrText>
+      </w:r>
+      <w:r>
+        <w:instrText xml:space="preserve">" </w:instrText>
+      </w:r>
+      <w:r>
+        <w:fldChar w:fldCharType="end"/>
+      </w:r>
+      <w:r>
+        <w:t>.  A hardware breakpoint is typically implemented by setting special debug register in the process and can trigger on code execution, data reads or data write.  A software breakpoint is typically implemented by writing a special instruction into a code sequence and can only be triggered by code execution.  There are typically a limited number of hardware breakpoints available at the same time.</w:t>
+      </w:r>
+    </w:p>
+    <w:p>
+      <w:pPr>
+        <w:pStyle w:val="ClassHeading"/>
+      </w:pPr>
+      <w:r>
+        <w:t>Breakpoint Types</w:t>
+      </w:r>
+    </w:p>
+    <w:p>
+      <w:pPr>
+        <w:pStyle w:val="Definition"/>
+      </w:pPr>
+      <w:r>
+        <w:t>Breakpoint::ptr</w:t>
+      </w:r>
+    </w:p>
+    <w:p>
+      <w:pPr>
+        <w:pStyle w:val="Definition"/>
+      </w:pPr>
+      <w:r>
+        <w:t>Breakpoint::const_ptr</w:t>
+      </w:r>
+    </w:p>
+    <w:p>
+      <w:pPr>
+        <w:pStyle w:val="APIBody"/>
+      </w:pPr>
+      <w:r>
+        <w:t xml:space="preserve">The </w:t>
+      </w:r>
+      <w:r>
+        <w:rPr>
+          <w:rFonts w:ascii="Courier New" w:hAnsi="Courier New" w:cs="Courier New"/>
+        </w:rPr>
+        <w:t>Breakpoint::ptr</w:t>
+      </w:r>
+      <w:r>
+        <w:t xml:space="preserve"> and </w:t>
+      </w:r>
+      <w:r>
+        <w:rPr>
+          <w:rFonts w:ascii="Courier New" w:hAnsi="Courier New" w:cs="Courier New"/>
+        </w:rPr>
+        <w:t>Breakpoint::const_ptr</w:t>
+      </w:r>
+      <w:r>
+        <w:t xml:space="preserve"> types are respectively a pointer and a const pointer to a </w:t>
+      </w:r>
+      <w:r>
+        <w:rPr>
+          <w:rFonts w:ascii="Courier New" w:hAnsi="Courier New" w:cs="Courier New"/>
+        </w:rPr>
+        <w:t>Breakpoint</w:t>
+      </w:r>
+      <w:r>
+        <w:t xml:space="preserve"> object.  These pointers are shared pointers</w:t>
+      </w:r>
+      <w:r>
+        <w:t xml:space="preserve">, and the underlying </w:t>
+      </w:r>
+      <w:r>
+        <w:rPr>
+          <w:rFonts w:ascii="Courier New" w:hAnsi="Courier New" w:cs="Courier New"/>
+        </w:rPr>
+        <w:t>Breakpoint</w:t>
+      </w:r>
+      <w:r>
+        <w:t xml:space="preserve"> object will be automatically clean when there are no more references to it.  ProcControlAPI will automatically maintain at least one reference to any Breakpoint that is </w:t>
+      </w:r>
+      <w:r>
+        <w:t>installed in a target process.</w:t>
+      </w:r>
+    </w:p>
+    <w:p>
+      <w:pPr>
+        <w:pStyle w:val="ClassHeading"/>
+      </w:pPr>
+      <w:r>
+        <w:t>Breakpoint Constant Values</w:t>
+      </w:r>
+    </w:p>
+    <w:p>
+      <w:proofErr w:type="gramStart"/>
+      <w:r>
+        <w:t>static</w:t>
+      </w:r>
+      <w:proofErr w:type="gramEnd"/>
+      <w:r>
+        <w:t xml:space="preserve"> const int BP_X = 1</w:t>
+      </w:r>
+    </w:p>
+    <w:p>
+      <w:proofErr w:type="gramStart"/>
+      <w:r>
+        <w:t>static</w:t>
+      </w:r>
+      <w:proofErr w:type="gramEnd"/>
+      <w:r>
+        <w:t xml:space="preserve"> const int BP_W = 2</w:t>
+      </w:r>
+    </w:p>
+    <w:p>
+      <w:proofErr w:type="gramStart"/>
+      <w:r>
+        <w:t>static</w:t>
+      </w:r>
+      <w:proofErr w:type="gramEnd"/>
+      <w:r>
+        <w:t xml:space="preserve"> const int BP_R = 4</w:t>
+      </w:r>
+    </w:p>
+    <w:p>
+      <w:pPr>
+        <w:pStyle w:val="APIBody"/>
+      </w:pPr>
+      <w:r>
+        <w:t>These constant values are used to set execute, write and read bits on hardware breakpoints.</w:t>
+      </w:r>
+    </w:p>
+    <w:p>
+      <w:pPr>
+        <w:pStyle w:val="ClassHeading"/>
+      </w:pPr>
+      <w:r>
         <w:lastRenderedPageBreak/>
-        <w:t xml:space="preserve">Multiple </w:t>
+        <w:t>Breakpoint Static Functions</w:t>
+      </w:r>
+    </w:p>
+    <w:p>
+      <w:pPr>
+        <w:pStyle w:val="Definition"/>
+      </w:pPr>
+      <w:r>
+        <w:t>Breakpoint::ptr newBreakpoint</w:t>
+      </w:r>
+      <w:r>
+        <w:t>()</w:t>
+      </w:r>
+      <w:r>
+        <w:rPr>
+          <w:rFonts w:asciiTheme="minorHAnsi" w:hAnsiTheme="minorHAnsi"/>
+        </w:rPr>
+        <w:fldChar w:fldCharType="begin"/>
+      </w:r>
+      <w:r>
+        <w:rPr>
+          <w:rFonts w:asciiTheme="minorHAnsi" w:hAnsiTheme="minorHAnsi"/>
+        </w:rPr>
+        <w:instrText xml:space="preserve"> XE "</w:instrText>
+      </w:r>
+      <w:r>
+        <w:rPr>
+          <w:rFonts w:asciiTheme="minorHAnsi" w:hAnsiTheme="minorHAnsi"/>
+        </w:rPr>
+        <w:instrText>newBreakpoint, Breakpoint</w:instrText>
+      </w:r>
+      <w:r>
+        <w:rPr>
+          <w:rFonts w:asciiTheme="minorHAnsi" w:hAnsiTheme="minorHAnsi"/>
+        </w:rPr>
+        <w:instrText xml:space="preserve">" </w:instrText>
+      </w:r>
+      <w:r>
+        <w:rPr>
+          <w:rFonts w:asciiTheme="minorHAnsi" w:hAnsiTheme="minorHAnsi"/>
+        </w:rPr>
+        <w:fldChar w:fldCharType="end"/>
+      </w:r>
+    </w:p>
+    <w:p>
+      <w:pPr>
+        <w:pStyle w:val="APIBody"/>
+        <w:rPr>
+          <w:rFonts w:cs="Courier New"/>
+        </w:rPr>
+      </w:pPr>
+      <w:r>
+        <w:t>This function creates a new</w:t>
+      </w:r>
+      <w:r>
+        <w:t xml:space="preserve"> software</w:t>
+      </w:r>
+      <w:r>
+        <w:t xml:space="preserve"> </w:t>
       </w:r>
       <w:r>
         <w:rPr>
@@ -21059,30 +21416,207 @@
         <w:t>Breakpoint</w:t>
       </w:r>
       <w:r>
-        <w:t xml:space="preserve"> objects can be inserted into the same location with-in the same process.  When this location is executed in the target process a single callback will be delivered, and the </w:t>
-      </w:r>
-      <w:r>
-        <w:rPr>
-          <w:rFonts w:ascii="Courier New" w:hAnsi="Courier New" w:cs="Courier New"/>
-        </w:rPr>
-        <w:t>EventBreakpoint</w:t>
-      </w:r>
-      <w:r>
-        <w:t xml:space="preserve"> object will contain a reference to each Breakpoint inserted at the location.   </w:t>
-      </w:r>
-      <w:r>
-        <w:t>At most one control-transfer breakpoint can be inserted at any one point in a process.</w:t>
-      </w:r>
-    </w:p>
-    <w:p>
-      <w:r>
-        <w:t xml:space="preserve">Due to the many-to-many nature of </w:t>
-      </w:r>
-      <w:r>
-        <w:rPr>
-          <w:rFonts w:ascii="Courier New" w:hAnsi="Courier New" w:cs="Courier New"/>
-        </w:rPr>
-        <w:t>Breakpoints</w:t>
+        <w:t xml:space="preserve"> object and returns it.  The </w:t>
+      </w:r>
+      <w:r>
+        <w:rPr>
+          <w:rFonts w:ascii="Courier New" w:hAnsi="Courier New" w:cs="Courier New"/>
+        </w:rPr>
+        <w:t>Breakpoint</w:t>
+      </w:r>
+      <w:r>
+        <w:t xml:space="preserve"> is not inserted into a </w:t>
+      </w:r>
+      <w:r>
+        <w:rPr>
+          <w:rFonts w:ascii="Courier New" w:hAnsi="Courier New" w:cs="Courier New"/>
+        </w:rPr>
+        <w:t>Process</w:t>
+      </w:r>
+      <w:r>
+        <w:t xml:space="preserve"> until it </w:t>
+      </w:r>
+      <w:r>
+        <w:t>is passed to</w:t>
+      </w:r>
+      <w:r>
+        <w:t xml:space="preserve"> </w:t>
+      </w:r>
+      <w:r>
+        <w:rPr>
+          <w:rFonts w:ascii="Courier New" w:hAnsi="Courier New" w:cs="Courier New"/>
+        </w:rPr>
+        <w:t>Process::</w:t>
+      </w:r>
+      <w:proofErr w:type="gramStart"/>
+      <w:r>
+        <w:rPr>
+          <w:rFonts w:ascii="Courier New" w:hAnsi="Courier New" w:cs="Courier New"/>
+        </w:rPr>
+        <w:t>addBreakpoint</w:t>
+      </w:r>
+      <w:r>
+        <w:rPr>
+          <w:rFonts w:ascii="Courier New" w:hAnsi="Courier New" w:cs="Courier New"/>
+        </w:rPr>
+        <w:t>(</w:t>
+      </w:r>
+      <w:proofErr w:type="gramEnd"/>
+      <w:r>
+        <w:rPr>
+          <w:rFonts w:ascii="Courier New" w:hAnsi="Courier New" w:cs="Courier New"/>
+        </w:rPr>
+        <w:t>)</w:t>
+      </w:r>
+      <w:r>
+        <w:rPr>
+          <w:rFonts w:cs="Courier New"/>
+        </w:rPr>
+        <w:t>.</w:t>
+      </w:r>
+    </w:p>
+    <w:p>
+      <w:pPr>
+        <w:pStyle w:val="Definition"/>
+      </w:pPr>
+      <w:r>
+        <w:t>Breakpoint::ptr newTransferBreakpoint</w:t>
+      </w:r>
+      <w:r>
+        <w:rPr>
+          <w:rFonts w:asciiTheme="minorHAnsi" w:hAnsiTheme="minorHAnsi"/>
+        </w:rPr>
+        <w:fldChar w:fldCharType="begin"/>
+      </w:r>
+      <w:r>
+        <w:rPr>
+          <w:rFonts w:asciiTheme="minorHAnsi" w:hAnsiTheme="minorHAnsi"/>
+        </w:rPr>
+        <w:instrText xml:space="preserve"> XE "newTransferBreakpoint</w:instrText>
+      </w:r>
+      <w:r>
+        <w:rPr>
+          <w:rFonts w:asciiTheme="minorHAnsi" w:hAnsiTheme="minorHAnsi"/>
+        </w:rPr>
+        <w:instrText>, Breakpoint</w:instrText>
+      </w:r>
+      <w:r>
+        <w:rPr>
+          <w:rFonts w:asciiTheme="minorHAnsi" w:hAnsiTheme="minorHAnsi"/>
+        </w:rPr>
+        <w:instrText xml:space="preserve">" </w:instrText>
+      </w:r>
+      <w:r>
+        <w:rPr>
+          <w:rFonts w:asciiTheme="minorHAnsi" w:hAnsiTheme="minorHAnsi"/>
+        </w:rPr>
+        <w:fldChar w:fldCharType="end"/>
+      </w:r>
+      <w:r>
+        <w:t>(Dyninst::Address ctrl_to)</w:t>
+      </w:r>
+    </w:p>
+    <w:p>
+      <w:pPr>
+        <w:pStyle w:val="APIBody"/>
+      </w:pPr>
+      <w:r>
+        <w:t xml:space="preserve">This function creates a new control transfer </w:t>
+      </w:r>
+      <w:r>
+        <w:t xml:space="preserve">software </w:t>
+      </w:r>
+      <w:r>
+        <w:t xml:space="preserve">breakpoint.  Upon resumption after executing this Breakpoint, control will resume at the address specified by the </w:t>
+      </w:r>
+      <w:r>
+        <w:rPr>
+          <w:rFonts w:ascii="Courier New" w:hAnsi="Courier New" w:cs="Courier New"/>
+        </w:rPr>
+        <w:t>ctrl_to</w:t>
+      </w:r>
+      <w:r>
+        <w:t xml:space="preserve"> parameter.</w:t>
+      </w:r>
+    </w:p>
+    <w:p>
+      <w:pPr>
+        <w:pStyle w:val="Definition"/>
+        <w:jc w:val="left"/>
+      </w:pPr>
+      <w:r>
+        <w:t>Breakpoint::ptr newHardwareBreakpoint</w:t>
+      </w:r>
+      <w:r>
+        <w:rPr>
+          <w:rFonts w:asciiTheme="minorHAnsi" w:hAnsiTheme="minorHAnsi" w:cstheme="minorHAnsi"/>
+        </w:rPr>
+        <w:fldChar w:fldCharType="begin"/>
+      </w:r>
+      <w:r>
+        <w:rPr>
+          <w:rFonts w:asciiTheme="minorHAnsi" w:hAnsiTheme="minorHAnsi" w:cstheme="minorHAnsi"/>
+        </w:rPr>
+        <w:instrText xml:space="preserve"> XE "newHardwareBreakpoint, Breakpoint" </w:instrText>
+      </w:r>
+      <w:r>
+        <w:rPr>
+          <w:rFonts w:asciiTheme="minorHAnsi" w:hAnsiTheme="minorHAnsi" w:cstheme="minorHAnsi"/>
+        </w:rPr>
+        <w:fldChar w:fldCharType="end"/>
+      </w:r>
+      <w:r>
+        <w:t>(unsigned int mode</w:t>
+      </w:r>
+      <w:r>
+        <w:t xml:space="preserve">, </w:t>
+      </w:r>
+      <w:r>
+        <w:tab/>
+      </w:r>
+      <w:r>
+        <w:t>unsigned int size</w:t>
+      </w:r>
+      <w:r>
+        <w:t>)</w:t>
+      </w:r>
+    </w:p>
+    <w:p>
+      <w:pPr>
+        <w:pStyle w:val="APIBody"/>
+      </w:pPr>
+      <w:r>
+        <w:t xml:space="preserve">This function creates a new hardware breakpoint.  The </w:t>
+      </w:r>
+      <w:r>
+        <w:rPr>
+          <w:rFonts w:ascii="Courier New" w:hAnsi="Courier New" w:cs="Courier New"/>
+        </w:rPr>
+        <w:t>mode</w:t>
+      </w:r>
+      <w:r>
+        <w:t xml:space="preserve"> parameter is a bitfield that contain</w:t>
+      </w:r>
+      <w:r>
+        <w:t>s</w:t>
+      </w:r>
+      <w:r>
+        <w:t xml:space="preserve"> an OR combination the values </w:t>
+      </w:r>
+      <w:r>
+        <w:rPr>
+          <w:rFonts w:ascii="Courier New" w:hAnsi="Courier New" w:cs="Courier New"/>
+        </w:rPr>
+        <w:t>BP_X</w:t>
+      </w:r>
+      <w:r>
+        <w:t xml:space="preserve">, </w:t>
+      </w:r>
+      <w:r>
+        <w:rPr>
+          <w:rFonts w:ascii="Courier New" w:hAnsi="Courier New" w:cs="Courier New"/>
+        </w:rPr>
+        <w:t>BP_W</w:t>
       </w:r>
       <w:r>
         <w:t xml:space="preserve"> and </w:t>
@@ -21091,140 +21625,19 @@
         <w:rPr>
           <w:rFonts w:ascii="Courier New" w:hAnsi="Courier New" w:cs="Courier New"/>
         </w:rPr>
-        <w:t>Processes</w:t>
-      </w:r>
-      <w:r>
-        <w:t xml:space="preserve">, a single installation of a </w:t>
-      </w:r>
-      <w:r>
-        <w:rPr>
-          <w:rFonts w:ascii="Courier New" w:hAnsi="Courier New" w:cs="Courier New"/>
-        </w:rPr>
-        <w:t>Breakpoint</w:t>
-      </w:r>
-      <w:r>
-        <w:t xml:space="preserve"> can be identified by a </w:t>
-      </w:r>
-      <w:r>
-        <w:rPr>
-          <w:rFonts w:ascii="Courier New" w:hAnsi="Courier New" w:cs="Courier New"/>
-        </w:rPr>
-        <w:t>Breakpoint</w:t>
-      </w:r>
-      <w:r>
-        <w:t xml:space="preserve">, </w:t>
-      </w:r>
-      <w:r>
-        <w:rPr>
-          <w:rFonts w:ascii="Courier New" w:hAnsi="Courier New" w:cs="Courier New"/>
-        </w:rPr>
-        <w:t>Process</w:t>
-      </w:r>
-      <w:r>
-        <w:t xml:space="preserve">, </w:t>
-      </w:r>
-      <w:proofErr w:type="gramStart"/>
-      <w:r>
-        <w:rPr>
-          <w:rFonts w:ascii="Courier New" w:hAnsi="Courier New" w:cs="Courier New"/>
-        </w:rPr>
-        <w:t>Address</w:t>
-      </w:r>
-      <w:proofErr w:type="gramEnd"/>
-      <w:r>
-        <w:t xml:space="preserve"> triple.  The functions for inserting and removing breakpoints (</w:t>
-      </w:r>
-      <w:r>
-        <w:rPr>
-          <w:rFonts w:ascii="Courier New" w:hAnsi="Courier New" w:cs="Courier New"/>
-        </w:rPr>
-        <w:t>Process::addBreakpoint</w:t>
-      </w:r>
-      <w:r>
-        <w:t xml:space="preserve"> and </w:t>
-      </w:r>
-      <w:r>
-        <w:rPr>
-          <w:rFonts w:ascii="Courier New" w:hAnsi="Courier New" w:cs="Courier New"/>
-        </w:rPr>
-        <w:t>Process::rmBreakpoint</w:t>
-      </w:r>
-      <w:r>
-        <w:t>) need all three pieces of information.</w:t>
-      </w:r>
-    </w:p>
-    <w:p>
-      <w:r>
-        <w:t xml:space="preserve">A </w:t>
-      </w:r>
-      <w:r>
-        <w:rPr>
-          <w:rFonts w:ascii="Courier New" w:hAnsi="Courier New" w:cs="Courier New"/>
-        </w:rPr>
-        <w:t>Breakpoint</w:t>
-      </w:r>
-      <w:r>
-        <w:t xml:space="preserve"> can be a hardware breakpoint</w:t>
-      </w:r>
-      <w:r>
-        <w:fldChar w:fldCharType="begin"/>
-      </w:r>
-      <w:r>
-        <w:instrText xml:space="preserve"> XE "</w:instrText>
-      </w:r>
-      <w:r>
-        <w:instrText>Breakpoint, Hardware</w:instrText>
-      </w:r>
-      <w:r>
-        <w:instrText xml:space="preserve">" </w:instrText>
-      </w:r>
-      <w:r>
-        <w:fldChar w:fldCharType="end"/>
-      </w:r>
-      <w:r>
-        <w:t xml:space="preserve"> or a software breakpoint</w:t>
-      </w:r>
-      <w:r>
-        <w:fldChar w:fldCharType="begin"/>
-      </w:r>
-      <w:r>
-        <w:instrText xml:space="preserve"> XE "</w:instrText>
-      </w:r>
-      <w:r>
-        <w:instrText>Breakpoint, Software</w:instrText>
-      </w:r>
-      <w:r>
-        <w:instrText xml:space="preserve">" </w:instrText>
-      </w:r>
-      <w:r>
-        <w:fldChar w:fldCharType="end"/>
-      </w:r>
-      <w:r>
-        <w:t>.  A hardware breakpoint is typically implemented by setting special debug register in the process and can trigger on code execution, data reads or data write.  A software breakpoint is typically implemented by writing a special instruction into a code sequence and can only be triggered by code execution.  There are typically a limited number of hardware breakpoints available at the same time.</w:t>
-      </w:r>
-    </w:p>
-    <w:p>
-      <w:pPr>
-        <w:pStyle w:val="ClassHeading"/>
-      </w:pPr>
-      <w:r>
-        <w:t>Breakpoint Types</w:t>
-      </w:r>
-    </w:p>
-    <w:p>
-      <w:pPr>
-        <w:pStyle w:val="Definition"/>
-      </w:pPr>
-      <w:r>
-        <w:t>Breakpoint::ptr</w:t>
-      </w:r>
-    </w:p>
-    <w:p>
-      <w:pPr>
-        <w:pStyle w:val="Definition"/>
-      </w:pPr>
-      <w:r>
-        <w:t>Breakpoint::const_ptr</w:t>
+        <w:t>BP_R</w:t>
+      </w:r>
+      <w:r>
+        <w:t xml:space="preserve">.  These control whether the breakpoint will trigger when its </w:t>
+      </w:r>
+      <w:r>
+        <w:rPr>
+          <w:rFonts w:cstheme="minorHAnsi"/>
+        </w:rPr>
+        <w:t xml:space="preserve">target address </w:t>
+      </w:r>
+      <w:r>
+        <w:t>is executed, written or read.</w:t>
       </w:r>
     </w:p>
     <w:p>
@@ -21232,399 +21645,6 @@
         <w:pStyle w:val="APIBody"/>
       </w:pPr>
       <w:r>
-        <w:t xml:space="preserve">The </w:t>
-      </w:r>
-      <w:r>
-        <w:rPr>
-          <w:rFonts w:ascii="Courier New" w:hAnsi="Courier New" w:cs="Courier New"/>
-        </w:rPr>
-        <w:t>Breakpoint::ptr</w:t>
-      </w:r>
-      <w:r>
-        <w:t xml:space="preserve"> and </w:t>
-      </w:r>
-      <w:r>
-        <w:rPr>
-          <w:rFonts w:ascii="Courier New" w:hAnsi="Courier New" w:cs="Courier New"/>
-        </w:rPr>
-        <w:t>Breakpoint::const_ptr</w:t>
-      </w:r>
-      <w:r>
-        <w:t xml:space="preserve"> types are respectively a pointer and a const pointer to a </w:t>
-      </w:r>
-      <w:r>
-        <w:rPr>
-          <w:rFonts w:ascii="Courier New" w:hAnsi="Courier New" w:cs="Courier New"/>
-        </w:rPr>
-        <w:t>Breakpoint</w:t>
-      </w:r>
-      <w:r>
-        <w:t xml:space="preserve"> object.  These pointers are shared pointers</w:t>
-      </w:r>
-      <w:r>
-        <w:t xml:space="preserve">, and the underlying </w:t>
-      </w:r>
-      <w:r>
-        <w:rPr>
-          <w:rFonts w:ascii="Courier New" w:hAnsi="Courier New" w:cs="Courier New"/>
-        </w:rPr>
-        <w:t>Breakpoint</w:t>
-      </w:r>
-      <w:r>
-        <w:t xml:space="preserve"> object will be automatically clean when there are no more references to it.  ProcControlAPI will automatically maintain at least one reference to any Breakpoint that is </w:t>
-      </w:r>
-      <w:r>
-        <w:t>installed in a target process.</w:t>
-      </w:r>
-    </w:p>
-    <w:p>
-      <w:pPr>
-        <w:pStyle w:val="ClassHeading"/>
-      </w:pPr>
-      <w:r>
-        <w:t>Breakpoint Constant Values</w:t>
-      </w:r>
-    </w:p>
-    <w:p>
-      <w:proofErr w:type="gramStart"/>
-      <w:r>
-        <w:t>static</w:t>
-      </w:r>
-      <w:proofErr w:type="gramEnd"/>
-      <w:r>
-        <w:t xml:space="preserve"> const int BP_X = 1</w:t>
-      </w:r>
-    </w:p>
-    <w:p>
-      <w:proofErr w:type="gramStart"/>
-      <w:r>
-        <w:t>static</w:t>
-      </w:r>
-      <w:proofErr w:type="gramEnd"/>
-      <w:r>
-        <w:t xml:space="preserve"> const int BP_W = 2</w:t>
-      </w:r>
-    </w:p>
-    <w:p>
-      <w:proofErr w:type="gramStart"/>
-      <w:r>
-        <w:t>static</w:t>
-      </w:r>
-      <w:proofErr w:type="gramEnd"/>
-      <w:r>
-        <w:t xml:space="preserve"> const int BP_R = 4</w:t>
-      </w:r>
-    </w:p>
-    <w:p>
-      <w:pPr>
-        <w:pStyle w:val="APIBody"/>
-      </w:pPr>
-      <w:r>
-        <w:t>These constant values are used to set execute, write and read bits on hardware breakpoints.</w:t>
-      </w:r>
-    </w:p>
-    <w:p>
-      <w:pPr>
-        <w:pStyle w:val="ClassHeading"/>
-      </w:pPr>
-      <w:r>
-        <w:t>Breakpoint Static Functions</w:t>
-      </w:r>
-    </w:p>
-    <w:p>
-      <w:pPr>
-        <w:pStyle w:val="Definition"/>
-      </w:pPr>
-      <w:r>
-        <w:t>Breakpoint::ptr newBreakpoint</w:t>
-      </w:r>
-      <w:r>
-        <w:t>()</w:t>
-      </w:r>
-      <w:r>
-        <w:rPr>
-          <w:rFonts w:asciiTheme="minorHAnsi" w:hAnsiTheme="minorHAnsi"/>
-        </w:rPr>
-        <w:fldChar w:fldCharType="begin"/>
-      </w:r>
-      <w:r>
-        <w:rPr>
-          <w:rFonts w:asciiTheme="minorHAnsi" w:hAnsiTheme="minorHAnsi"/>
-        </w:rPr>
-        <w:instrText xml:space="preserve"> XE "</w:instrText>
-      </w:r>
-      <w:r>
-        <w:rPr>
-          <w:rFonts w:asciiTheme="minorHAnsi" w:hAnsiTheme="minorHAnsi"/>
-        </w:rPr>
-        <w:instrText>newBreakpoint, Breakpoint</w:instrText>
-      </w:r>
-      <w:r>
-        <w:rPr>
-          <w:rFonts w:asciiTheme="minorHAnsi" w:hAnsiTheme="minorHAnsi"/>
-        </w:rPr>
-        <w:instrText xml:space="preserve">" </w:instrText>
-      </w:r>
-      <w:r>
-        <w:rPr>
-          <w:rFonts w:asciiTheme="minorHAnsi" w:hAnsiTheme="minorHAnsi"/>
-        </w:rPr>
-        <w:fldChar w:fldCharType="end"/>
-      </w:r>
-    </w:p>
-    <w:p>
-      <w:pPr>
-        <w:pStyle w:val="APIBody"/>
-        <w:rPr>
-          <w:rFonts w:cs="Courier New"/>
-        </w:rPr>
-      </w:pPr>
-      <w:r>
-        <w:t>This function creates a new</w:t>
-      </w:r>
-      <w:r>
-        <w:t xml:space="preserve"> software</w:t>
-      </w:r>
-      <w:r>
-        <w:t xml:space="preserve"> </w:t>
-      </w:r>
-      <w:r>
-        <w:rPr>
-          <w:rFonts w:ascii="Courier New" w:hAnsi="Courier New" w:cs="Courier New"/>
-        </w:rPr>
-        <w:t>Breakpoint</w:t>
-      </w:r>
-      <w:r>
-        <w:t xml:space="preserve"> object and returns it.  The </w:t>
-      </w:r>
-      <w:r>
-        <w:rPr>
-          <w:rFonts w:ascii="Courier New" w:hAnsi="Courier New" w:cs="Courier New"/>
-        </w:rPr>
-        <w:t>Breakpoint</w:t>
-      </w:r>
-      <w:r>
-        <w:t xml:space="preserve"> is not inserted into a </w:t>
-      </w:r>
-      <w:r>
-        <w:rPr>
-          <w:rFonts w:ascii="Courier New" w:hAnsi="Courier New" w:cs="Courier New"/>
-        </w:rPr>
-        <w:t>Process</w:t>
-      </w:r>
-      <w:r>
-        <w:t xml:space="preserve"> until it </w:t>
-      </w:r>
-      <w:r>
-        <w:t>is passed to</w:t>
-      </w:r>
-      <w:r>
-        <w:t xml:space="preserve"> </w:t>
-      </w:r>
-      <w:r>
-        <w:rPr>
-          <w:rFonts w:ascii="Courier New" w:hAnsi="Courier New" w:cs="Courier New"/>
-        </w:rPr>
-        <w:t>Process::</w:t>
-      </w:r>
-      <w:proofErr w:type="gramStart"/>
-      <w:r>
-        <w:rPr>
-          <w:rFonts w:ascii="Courier New" w:hAnsi="Courier New" w:cs="Courier New"/>
-        </w:rPr>
-        <w:t>addBreakpoint</w:t>
-      </w:r>
-      <w:r>
-        <w:rPr>
-          <w:rFonts w:ascii="Courier New" w:hAnsi="Courier New" w:cs="Courier New"/>
-        </w:rPr>
-        <w:t>(</w:t>
-      </w:r>
-      <w:proofErr w:type="gramEnd"/>
-      <w:r>
-        <w:rPr>
-          <w:rFonts w:ascii="Courier New" w:hAnsi="Courier New" w:cs="Courier New"/>
-        </w:rPr>
-        <w:t>)</w:t>
-      </w:r>
-      <w:r>
-        <w:rPr>
-          <w:rFonts w:cs="Courier New"/>
-        </w:rPr>
-        <w:t>.</w:t>
-      </w:r>
-    </w:p>
-    <w:p>
-      <w:pPr>
-        <w:pStyle w:val="Definition"/>
-      </w:pPr>
-      <w:r>
-        <w:t>Breakpoint::ptr newTransferBreakpoint</w:t>
-      </w:r>
-      <w:r>
-        <w:rPr>
-          <w:rFonts w:asciiTheme="minorHAnsi" w:hAnsiTheme="minorHAnsi"/>
-        </w:rPr>
-        <w:fldChar w:fldCharType="begin"/>
-      </w:r>
-      <w:r>
-        <w:rPr>
-          <w:rFonts w:asciiTheme="minorHAnsi" w:hAnsiTheme="minorHAnsi"/>
-        </w:rPr>
-        <w:instrText xml:space="preserve"> XE "newTransferBreakpoint</w:instrText>
-      </w:r>
-      <w:r>
-        <w:rPr>
-          <w:rFonts w:asciiTheme="minorHAnsi" w:hAnsiTheme="minorHAnsi"/>
-        </w:rPr>
-        <w:instrText>, Breakpoint</w:instrText>
-      </w:r>
-      <w:r>
-        <w:rPr>
-          <w:rFonts w:asciiTheme="minorHAnsi" w:hAnsiTheme="minorHAnsi"/>
-        </w:rPr>
-        <w:instrText xml:space="preserve">" </w:instrText>
-      </w:r>
-      <w:r>
-        <w:rPr>
-          <w:rFonts w:asciiTheme="minorHAnsi" w:hAnsiTheme="minorHAnsi"/>
-        </w:rPr>
-        <w:fldChar w:fldCharType="end"/>
-      </w:r>
-      <w:r>
-        <w:t>(Dyninst::Address ctrl_to)</w:t>
-      </w:r>
-    </w:p>
-    <w:p>
-      <w:pPr>
-        <w:pStyle w:val="APIBody"/>
-      </w:pPr>
-      <w:r>
-        <w:t xml:space="preserve">This function creates a new control transfer </w:t>
-      </w:r>
-      <w:r>
-        <w:t xml:space="preserve">software </w:t>
-      </w:r>
-      <w:r>
-        <w:t xml:space="preserve">breakpoint.  Upon resumption after executing this Breakpoint, control will resume at the address specified by the </w:t>
-      </w:r>
-      <w:r>
-        <w:rPr>
-          <w:rFonts w:ascii="Courier New" w:hAnsi="Courier New" w:cs="Courier New"/>
-        </w:rPr>
-        <w:t>ctrl_to</w:t>
-      </w:r>
-      <w:r>
-        <w:t xml:space="preserve"> parameter.</w:t>
-      </w:r>
-    </w:p>
-    <w:p>
-      <w:pPr>
-        <w:pStyle w:val="Definition"/>
-        <w:jc w:val="left"/>
-      </w:pPr>
-      <w:r>
-        <w:t>Breakpoint::ptr newHardwareBreakpoint</w:t>
-      </w:r>
-      <w:r>
-        <w:rPr>
-          <w:rFonts w:asciiTheme="minorHAnsi" w:hAnsiTheme="minorHAnsi" w:cstheme="minorHAnsi"/>
-        </w:rPr>
-        <w:fldChar w:fldCharType="begin"/>
-      </w:r>
-      <w:r>
-        <w:rPr>
-          <w:rFonts w:asciiTheme="minorHAnsi" w:hAnsiTheme="minorHAnsi" w:cstheme="minorHAnsi"/>
-        </w:rPr>
-        <w:instrText xml:space="preserve"> XE "newHardwareBreakpoint, Breakpoint" </w:instrText>
-      </w:r>
-      <w:r>
-        <w:rPr>
-          <w:rFonts w:asciiTheme="minorHAnsi" w:hAnsiTheme="minorHAnsi" w:cstheme="minorHAnsi"/>
-        </w:rPr>
-        <w:fldChar w:fldCharType="end"/>
-      </w:r>
-      <w:r>
-        <w:t>(unsigned int mode</w:t>
-      </w:r>
-      <w:r>
-        <w:t xml:space="preserve">, </w:t>
-      </w:r>
-      <w:r>
-        <w:tab/>
-      </w:r>
-      <w:r>
-        <w:t>unsigned int size</w:t>
-      </w:r>
-      <w:r>
-        <w:t>)</w:t>
-      </w:r>
-    </w:p>
-    <w:p>
-      <w:pPr>
-        <w:pStyle w:val="APIBody"/>
-      </w:pPr>
-      <w:r>
-        <w:t xml:space="preserve">This function creates a new hardware breakpoint.  The </w:t>
-      </w:r>
-      <w:r>
-        <w:rPr>
-          <w:rFonts w:ascii="Courier New" w:hAnsi="Courier New" w:cs="Courier New"/>
-        </w:rPr>
-        <w:t>mode</w:t>
-      </w:r>
-      <w:r>
-        <w:t xml:space="preserve"> parameter is a bitfield that contain</w:t>
-      </w:r>
-      <w:r>
-        <w:t>s</w:t>
-      </w:r>
-      <w:r>
-        <w:t xml:space="preserve"> an OR combination the values </w:t>
-      </w:r>
-      <w:r>
-        <w:rPr>
-          <w:rFonts w:ascii="Courier New" w:hAnsi="Courier New" w:cs="Courier New"/>
-        </w:rPr>
-        <w:t>BP_X</w:t>
-      </w:r>
-      <w:r>
-        <w:t xml:space="preserve">, </w:t>
-      </w:r>
-      <w:r>
-        <w:rPr>
-          <w:rFonts w:ascii="Courier New" w:hAnsi="Courier New" w:cs="Courier New"/>
-        </w:rPr>
-        <w:t>BP_W</w:t>
-      </w:r>
-      <w:r>
-        <w:t xml:space="preserve"> and </w:t>
-      </w:r>
-      <w:r>
-        <w:rPr>
-          <w:rFonts w:ascii="Courier New" w:hAnsi="Courier New" w:cs="Courier New"/>
-        </w:rPr>
-        <w:t>BP_R</w:t>
-      </w:r>
-      <w:r>
-        <w:t xml:space="preserve">.  These control whether the breakpoint will trigger when its </w:t>
-      </w:r>
-      <w:r>
-        <w:rPr>
-          <w:rFonts w:cstheme="minorHAnsi"/>
-        </w:rPr>
-        <w:t xml:space="preserve">target address </w:t>
-      </w:r>
-      <w:r>
-        <w:t>is executed, written or read.</w:t>
-      </w:r>
-    </w:p>
-    <w:p>
-      <w:pPr>
-        <w:pStyle w:val="APIBody"/>
-      </w:pPr>
-      <w:r>
-        <w:lastRenderedPageBreak/>
         <w:t xml:space="preserve">The </w:t>
       </w:r>
       <w:r>
@@ -22080,6 +22100,7 @@
       <w:bookmarkStart w:id="66" w:name="_Ref274129258"/>
       <w:bookmarkStart w:id="67" w:name="_Toc343502999"/>
       <w:r>
+        <w:lastRenderedPageBreak/>
         <w:t>IRPC</w:t>
       </w:r>
       <w:bookmarkEnd w:id="63"/>
@@ -22290,7 +22311,6 @@
         <w:pStyle w:val="ClassHeading"/>
       </w:pPr>
       <w:r>
-        <w:lastRenderedPageBreak/>
         <w:t>IRPC Static Member Functions:</w:t>
       </w:r>
     </w:p>
@@ -22624,6 +22644,7 @@
         <w:pStyle w:val="Definition"/>
       </w:pPr>
       <w:r>
+        <w:lastRenderedPageBreak/>
         <w:t>void *getBinaryCodeBlob</w:t>
       </w:r>
       <w:r>
@@ -22938,7 +22959,6 @@
       <w:bookmarkStart w:id="70" w:name="_Ref274129024"/>
       <w:bookmarkStart w:id="71" w:name="_Toc343503000"/>
       <w:r>
-        <w:lastRenderedPageBreak/>
         <w:t>ThreadPool</w:t>
       </w:r>
       <w:bookmarkEnd w:id="68"/>
@@ -23168,6 +23188,7 @@
         <w:pStyle w:val="ClassHeading"/>
       </w:pPr>
       <w:r>
+        <w:lastRenderedPageBreak/>
         <w:t xml:space="preserve">ThreadPool </w:t>
       </w:r>
       <w:r>
@@ -23509,286 +23530,286 @@
         <w:pStyle w:val="ClassHeading"/>
       </w:pPr>
       <w:r>
+        <w:t>ThreadPool Member Functions:</w:t>
+      </w:r>
+    </w:p>
+    <w:p>
+      <w:pPr>
+        <w:pStyle w:val="Definition"/>
+      </w:pPr>
+      <w:r>
+        <w:t>ThreadPool::iterator begin</w:t>
+      </w:r>
+      <w:r>
+        <w:rPr>
+          <w:rFonts w:asciiTheme="minorHAnsi" w:hAnsiTheme="minorHAnsi"/>
+        </w:rPr>
+        <w:fldChar w:fldCharType="begin"/>
+      </w:r>
+      <w:r>
+        <w:rPr>
+          <w:rFonts w:asciiTheme="minorHAnsi" w:hAnsiTheme="minorHAnsi"/>
+        </w:rPr>
+        <w:instrText xml:space="preserve"> XE "begin, ThreadPool" </w:instrText>
+      </w:r>
+      <w:r>
+        <w:rPr>
+          <w:rFonts w:asciiTheme="minorHAnsi" w:hAnsiTheme="minorHAnsi"/>
+        </w:rPr>
+        <w:fldChar w:fldCharType="end"/>
+      </w:r>
+      <w:r>
+        <w:t>()</w:t>
+      </w:r>
+    </w:p>
+    <w:p>
+      <w:pPr>
+        <w:pStyle w:val="Definition"/>
+      </w:pPr>
+      <w:r>
+        <w:t>ThreadPool::const_iterator begin() const</w:t>
+      </w:r>
+    </w:p>
+    <w:p>
+      <w:pPr>
+        <w:pStyle w:val="APIBody"/>
+      </w:pPr>
+      <w:r>
+        <w:t xml:space="preserve">These functions respectively return an </w:t>
+      </w:r>
+      <w:r>
+        <w:rPr>
+          <w:rFonts w:ascii="Courier New" w:hAnsi="Courier New" w:cs="Courier New"/>
+        </w:rPr>
+        <w:t>iterator</w:t>
+      </w:r>
+      <w:r>
+        <w:t xml:space="preserve"> and a </w:t>
+      </w:r>
+      <w:r>
+        <w:rPr>
+          <w:rFonts w:ascii="Courier New" w:hAnsi="Courier New" w:cs="Courier New"/>
+        </w:rPr>
+        <w:t>const_iterator</w:t>
+      </w:r>
+      <w:r>
+        <w:t xml:space="preserve"> that point to the beginning of the set of </w:t>
+      </w:r>
+      <w:r>
+        <w:rPr>
+          <w:rFonts w:ascii="Courier New" w:hAnsi="Courier New" w:cs="Courier New"/>
+        </w:rPr>
+        <w:t>Thread</w:t>
+      </w:r>
+      <w:r>
+        <w:t xml:space="preserve"> objects.</w:t>
+      </w:r>
+    </w:p>
+    <w:p>
+      <w:pPr>
+        <w:pStyle w:val="Definition"/>
+      </w:pPr>
+      <w:r>
+        <w:t>ThreadPool::iterator end</w:t>
+      </w:r>
+      <w:r>
+        <w:rPr>
+          <w:rFonts w:asciiTheme="minorHAnsi" w:hAnsiTheme="minorHAnsi"/>
+        </w:rPr>
+        <w:fldChar w:fldCharType="begin"/>
+      </w:r>
+      <w:r>
+        <w:rPr>
+          <w:rFonts w:asciiTheme="minorHAnsi" w:hAnsiTheme="minorHAnsi"/>
+        </w:rPr>
+        <w:instrText xml:space="preserve"> XE "end,</w:instrText>
+      </w:r>
+      <w:r>
+        <w:rPr>
+          <w:rFonts w:asciiTheme="minorHAnsi" w:hAnsiTheme="minorHAnsi"/>
+        </w:rPr>
+        <w:instrText xml:space="preserve"> </w:instrText>
+      </w:r>
+      <w:r>
+        <w:rPr>
+          <w:rFonts w:asciiTheme="minorHAnsi" w:hAnsiTheme="minorHAnsi"/>
+        </w:rPr>
+        <w:instrText xml:space="preserve">ThreadPool" </w:instrText>
+      </w:r>
+      <w:r>
+        <w:rPr>
+          <w:rFonts w:asciiTheme="minorHAnsi" w:hAnsiTheme="minorHAnsi"/>
+        </w:rPr>
+        <w:fldChar w:fldCharType="end"/>
+      </w:r>
+      <w:r>
+        <w:t>()</w:t>
+      </w:r>
+    </w:p>
+    <w:p>
+      <w:pPr>
+        <w:pStyle w:val="Definition"/>
+      </w:pPr>
+      <w:r>
+        <w:t>ThreadPool::const_iterator end() const</w:t>
+      </w:r>
+    </w:p>
+    <w:p>
+      <w:pPr>
+        <w:pStyle w:val="APIBody"/>
+      </w:pPr>
+      <w:r>
+        <w:t xml:space="preserve">These functions respectively return an </w:t>
+      </w:r>
+      <w:r>
+        <w:rPr>
+          <w:rFonts w:ascii="Courier New" w:hAnsi="Courier New" w:cs="Courier New"/>
+        </w:rPr>
+        <w:t>iterator</w:t>
+      </w:r>
+      <w:r>
+        <w:t xml:space="preserve"> and a </w:t>
+      </w:r>
+      <w:r>
+        <w:rPr>
+          <w:rFonts w:ascii="Courier New" w:hAnsi="Courier New" w:cs="Courier New"/>
+        </w:rPr>
+        <w:t>const_iterator</w:t>
+      </w:r>
+      <w:r>
+        <w:t xml:space="preserve"> that point to the iterator element after the end of the set of </w:t>
+      </w:r>
+      <w:r>
+        <w:rPr>
+          <w:rFonts w:ascii="Courier New" w:hAnsi="Courier New" w:cs="Courier New"/>
+        </w:rPr>
+        <w:t>Thread</w:t>
+      </w:r>
+      <w:r>
+        <w:t xml:space="preserve"> objects.</w:t>
+      </w:r>
+    </w:p>
+    <w:p>
+      <w:pPr>
+        <w:pStyle w:val="Definition"/>
+      </w:pPr>
+      <w:r>
+        <w:t>ThreadPool::iterator find</w:t>
+      </w:r>
+      <w:r>
+        <w:rPr>
+          <w:rFonts w:asciiTheme="minorHAnsi" w:hAnsiTheme="minorHAnsi"/>
+        </w:rPr>
+        <w:fldChar w:fldCharType="begin"/>
+      </w:r>
+      <w:r>
+        <w:rPr>
+          <w:rFonts w:asciiTheme="minorHAnsi" w:hAnsiTheme="minorHAnsi"/>
+        </w:rPr>
+        <w:instrText xml:space="preserve"> XE "find,ThreadPool" </w:instrText>
+      </w:r>
+      <w:r>
+        <w:rPr>
+          <w:rFonts w:asciiTheme="minorHAnsi" w:hAnsiTheme="minorHAnsi"/>
+        </w:rPr>
+        <w:fldChar w:fldCharType="end"/>
+      </w:r>
+      <w:r>
+        <w:t>(Dyninst::LWP lwp)</w:t>
+      </w:r>
+    </w:p>
+    <w:p>
+      <w:pPr>
+        <w:pStyle w:val="Definition"/>
+      </w:pPr>
+      <w:r>
+        <w:t>ThreadPool::const_iterator find(Dyninst::LWP lwp) const</w:t>
+      </w:r>
+    </w:p>
+    <w:p>
+      <w:pPr>
+        <w:pStyle w:val="APIBody"/>
+      </w:pPr>
+      <w:r>
+        <w:t xml:space="preserve">The functions respectively return an </w:t>
+      </w:r>
+      <w:r>
+        <w:rPr>
+          <w:rFonts w:ascii="Courier New" w:hAnsi="Courier New" w:cs="Courier New"/>
+        </w:rPr>
+        <w:t>iterator</w:t>
+      </w:r>
+      <w:r>
+        <w:t xml:space="preserve"> and a </w:t>
+      </w:r>
+      <w:r>
+        <w:rPr>
+          <w:rFonts w:ascii="Courier New" w:hAnsi="Courier New" w:cs="Courier New"/>
+        </w:rPr>
+        <w:t>const_iterator</w:t>
+      </w:r>
+      <w:r>
+        <w:t xml:space="preserve"> </w:t>
+      </w:r>
+      <w:proofErr w:type="gramStart"/>
+      <w:r>
+        <w:t>that points</w:t>
+      </w:r>
+      <w:proofErr w:type="gramEnd"/>
+      <w:r>
+        <w:t xml:space="preserve"> to the </w:t>
+      </w:r>
+      <w:r>
+        <w:rPr>
+          <w:rFonts w:ascii="Courier New" w:hAnsi="Courier New" w:cs="Courier New"/>
+        </w:rPr>
+        <w:t>Thread</w:t>
+      </w:r>
+      <w:r>
+        <w:t xml:space="preserve"> with a LWP of </w:t>
+      </w:r>
+      <w:r>
+        <w:rPr>
+          <w:rFonts w:ascii="Courier New" w:hAnsi="Courier New" w:cs="Courier New"/>
+        </w:rPr>
+        <w:t>lwp</w:t>
+      </w:r>
+      <w:r>
+        <w:t xml:space="preserve">.  If </w:t>
+      </w:r>
+      <w:r>
+        <w:rPr>
+          <w:rFonts w:ascii="Courier New" w:hAnsi="Courier New" w:cs="Courier New"/>
+        </w:rPr>
+        <w:t xml:space="preserve">lwp </w:t>
+      </w:r>
+      <w:r>
+        <w:t xml:space="preserve">is not found in the thread list, then this function returns </w:t>
+      </w:r>
+      <w:proofErr w:type="gramStart"/>
+      <w:r>
+        <w:rPr>
+          <w:rFonts w:ascii="Courier New" w:hAnsi="Courier New" w:cs="Courier New"/>
+        </w:rPr>
+        <w:t>end(</w:t>
+      </w:r>
+      <w:proofErr w:type="gramEnd"/>
+      <w:r>
+        <w:rPr>
+          <w:rFonts w:ascii="Courier New" w:hAnsi="Courier New" w:cs="Courier New"/>
+        </w:rPr>
+        <w:t>)</w:t>
+      </w:r>
+      <w:r>
+        <w:t>.</w:t>
+      </w:r>
+    </w:p>
+    <w:p>
+      <w:pPr>
+        <w:pStyle w:val="Definition"/>
+      </w:pPr>
+      <w:r>
         <w:lastRenderedPageBreak/>
-        <w:t>ThreadPool Member Functions:</w:t>
-      </w:r>
-    </w:p>
-    <w:p>
-      <w:pPr>
-        <w:pStyle w:val="Definition"/>
-      </w:pPr>
-      <w:r>
-        <w:t>ThreadPool::iterator begin</w:t>
-      </w:r>
-      <w:r>
-        <w:rPr>
-          <w:rFonts w:asciiTheme="minorHAnsi" w:hAnsiTheme="minorHAnsi"/>
-        </w:rPr>
-        <w:fldChar w:fldCharType="begin"/>
-      </w:r>
-      <w:r>
-        <w:rPr>
-          <w:rFonts w:asciiTheme="minorHAnsi" w:hAnsiTheme="minorHAnsi"/>
-        </w:rPr>
-        <w:instrText xml:space="preserve"> XE "begin, ThreadPool" </w:instrText>
-      </w:r>
-      <w:r>
-        <w:rPr>
-          <w:rFonts w:asciiTheme="minorHAnsi" w:hAnsiTheme="minorHAnsi"/>
-        </w:rPr>
-        <w:fldChar w:fldCharType="end"/>
-      </w:r>
-      <w:r>
-        <w:t>()</w:t>
-      </w:r>
-    </w:p>
-    <w:p>
-      <w:pPr>
-        <w:pStyle w:val="Definition"/>
-      </w:pPr>
-      <w:r>
-        <w:t>ThreadPool::const_iterator begin() const</w:t>
-      </w:r>
-    </w:p>
-    <w:p>
-      <w:pPr>
-        <w:pStyle w:val="APIBody"/>
-      </w:pPr>
-      <w:r>
-        <w:t xml:space="preserve">These functions respectively return an </w:t>
-      </w:r>
-      <w:r>
-        <w:rPr>
-          <w:rFonts w:ascii="Courier New" w:hAnsi="Courier New" w:cs="Courier New"/>
-        </w:rPr>
-        <w:t>iterator</w:t>
-      </w:r>
-      <w:r>
-        <w:t xml:space="preserve"> and a </w:t>
-      </w:r>
-      <w:r>
-        <w:rPr>
-          <w:rFonts w:ascii="Courier New" w:hAnsi="Courier New" w:cs="Courier New"/>
-        </w:rPr>
-        <w:t>const_iterator</w:t>
-      </w:r>
-      <w:r>
-        <w:t xml:space="preserve"> that point to the beginning of the set of </w:t>
-      </w:r>
-      <w:r>
-        <w:rPr>
-          <w:rFonts w:ascii="Courier New" w:hAnsi="Courier New" w:cs="Courier New"/>
-        </w:rPr>
-        <w:t>Thread</w:t>
-      </w:r>
-      <w:r>
-        <w:t xml:space="preserve"> objects.</w:t>
-      </w:r>
-    </w:p>
-    <w:p>
-      <w:pPr>
-        <w:pStyle w:val="Definition"/>
-      </w:pPr>
-      <w:r>
-        <w:t>ThreadPool::iterator end</w:t>
-      </w:r>
-      <w:r>
-        <w:rPr>
-          <w:rFonts w:asciiTheme="minorHAnsi" w:hAnsiTheme="minorHAnsi"/>
-        </w:rPr>
-        <w:fldChar w:fldCharType="begin"/>
-      </w:r>
-      <w:r>
-        <w:rPr>
-          <w:rFonts w:asciiTheme="minorHAnsi" w:hAnsiTheme="minorHAnsi"/>
-        </w:rPr>
-        <w:instrText xml:space="preserve"> XE "end,</w:instrText>
-      </w:r>
-      <w:r>
-        <w:rPr>
-          <w:rFonts w:asciiTheme="minorHAnsi" w:hAnsiTheme="minorHAnsi"/>
-        </w:rPr>
-        <w:instrText xml:space="preserve"> </w:instrText>
-      </w:r>
-      <w:r>
-        <w:rPr>
-          <w:rFonts w:asciiTheme="minorHAnsi" w:hAnsiTheme="minorHAnsi"/>
-        </w:rPr>
-        <w:instrText xml:space="preserve">ThreadPool" </w:instrText>
-      </w:r>
-      <w:r>
-        <w:rPr>
-          <w:rFonts w:asciiTheme="minorHAnsi" w:hAnsiTheme="minorHAnsi"/>
-        </w:rPr>
-        <w:fldChar w:fldCharType="end"/>
-      </w:r>
-      <w:r>
-        <w:t>()</w:t>
-      </w:r>
-    </w:p>
-    <w:p>
-      <w:pPr>
-        <w:pStyle w:val="Definition"/>
-      </w:pPr>
-      <w:r>
-        <w:t>ThreadPool::const_iterator end() const</w:t>
-      </w:r>
-    </w:p>
-    <w:p>
-      <w:pPr>
-        <w:pStyle w:val="APIBody"/>
-      </w:pPr>
-      <w:r>
-        <w:t xml:space="preserve">These functions respectively return an </w:t>
-      </w:r>
-      <w:r>
-        <w:rPr>
-          <w:rFonts w:ascii="Courier New" w:hAnsi="Courier New" w:cs="Courier New"/>
-        </w:rPr>
-        <w:t>iterator</w:t>
-      </w:r>
-      <w:r>
-        <w:t xml:space="preserve"> and a </w:t>
-      </w:r>
-      <w:r>
-        <w:rPr>
-          <w:rFonts w:ascii="Courier New" w:hAnsi="Courier New" w:cs="Courier New"/>
-        </w:rPr>
-        <w:t>const_iterator</w:t>
-      </w:r>
-      <w:r>
-        <w:t xml:space="preserve"> that point to the iterator element after the end of the set of </w:t>
-      </w:r>
-      <w:r>
-        <w:rPr>
-          <w:rFonts w:ascii="Courier New" w:hAnsi="Courier New" w:cs="Courier New"/>
-        </w:rPr>
-        <w:t>Thread</w:t>
-      </w:r>
-      <w:r>
-        <w:t xml:space="preserve"> objects.</w:t>
-      </w:r>
-    </w:p>
-    <w:p>
-      <w:pPr>
-        <w:pStyle w:val="Definition"/>
-      </w:pPr>
-      <w:r>
-        <w:t>ThreadPool::iterator find</w:t>
-      </w:r>
-      <w:r>
-        <w:rPr>
-          <w:rFonts w:asciiTheme="minorHAnsi" w:hAnsiTheme="minorHAnsi"/>
-        </w:rPr>
-        <w:fldChar w:fldCharType="begin"/>
-      </w:r>
-      <w:r>
-        <w:rPr>
-          <w:rFonts w:asciiTheme="minorHAnsi" w:hAnsiTheme="minorHAnsi"/>
-        </w:rPr>
-        <w:instrText xml:space="preserve"> XE "find,ThreadPool" </w:instrText>
-      </w:r>
-      <w:r>
-        <w:rPr>
-          <w:rFonts w:asciiTheme="minorHAnsi" w:hAnsiTheme="minorHAnsi"/>
-        </w:rPr>
-        <w:fldChar w:fldCharType="end"/>
-      </w:r>
-      <w:r>
-        <w:t>(Dyninst::LWP lwp)</w:t>
-      </w:r>
-    </w:p>
-    <w:p>
-      <w:pPr>
-        <w:pStyle w:val="Definition"/>
-      </w:pPr>
-      <w:r>
-        <w:t>ThreadPool::const_iterator find(Dyninst::LWP lwp) const</w:t>
-      </w:r>
-    </w:p>
-    <w:p>
-      <w:pPr>
-        <w:pStyle w:val="APIBody"/>
-      </w:pPr>
-      <w:r>
-        <w:t xml:space="preserve">The functions respectively return an </w:t>
-      </w:r>
-      <w:r>
-        <w:rPr>
-          <w:rFonts w:ascii="Courier New" w:hAnsi="Courier New" w:cs="Courier New"/>
-        </w:rPr>
-        <w:t>iterator</w:t>
-      </w:r>
-      <w:r>
-        <w:t xml:space="preserve"> and a </w:t>
-      </w:r>
-      <w:r>
-        <w:rPr>
-          <w:rFonts w:ascii="Courier New" w:hAnsi="Courier New" w:cs="Courier New"/>
-        </w:rPr>
-        <w:t>const_iterator</w:t>
-      </w:r>
-      <w:r>
-        <w:t xml:space="preserve"> </w:t>
-      </w:r>
-      <w:proofErr w:type="gramStart"/>
-      <w:r>
-        <w:t>that points</w:t>
-      </w:r>
-      <w:proofErr w:type="gramEnd"/>
-      <w:r>
-        <w:t xml:space="preserve"> to the </w:t>
-      </w:r>
-      <w:r>
-        <w:rPr>
-          <w:rFonts w:ascii="Courier New" w:hAnsi="Courier New" w:cs="Courier New"/>
-        </w:rPr>
-        <w:t>Thread</w:t>
-      </w:r>
-      <w:r>
-        <w:t xml:space="preserve"> with a LWP of </w:t>
-      </w:r>
-      <w:r>
-        <w:rPr>
-          <w:rFonts w:ascii="Courier New" w:hAnsi="Courier New" w:cs="Courier New"/>
-        </w:rPr>
-        <w:t>lwp</w:t>
-      </w:r>
-      <w:r>
-        <w:t xml:space="preserve">.  If </w:t>
-      </w:r>
-      <w:r>
-        <w:rPr>
-          <w:rFonts w:ascii="Courier New" w:hAnsi="Courier New" w:cs="Courier New"/>
-        </w:rPr>
-        <w:t xml:space="preserve">lwp </w:t>
-      </w:r>
-      <w:r>
-        <w:t xml:space="preserve">is not found in the thread list, then this function returns </w:t>
-      </w:r>
-      <w:proofErr w:type="gramStart"/>
-      <w:r>
-        <w:rPr>
-          <w:rFonts w:ascii="Courier New" w:hAnsi="Courier New" w:cs="Courier New"/>
-        </w:rPr>
-        <w:t>end(</w:t>
-      </w:r>
-      <w:proofErr w:type="gramEnd"/>
-      <w:r>
-        <w:rPr>
-          <w:rFonts w:ascii="Courier New" w:hAnsi="Courier New" w:cs="Courier New"/>
-        </w:rPr>
-        <w:t>)</w:t>
-      </w:r>
-      <w:r>
-        <w:t>.</w:t>
-      </w:r>
-    </w:p>
-    <w:p>
-      <w:pPr>
-        <w:pStyle w:val="Definition"/>
-      </w:pPr>
-      <w:r>
         <w:t>size_t size</w:t>
       </w:r>
       <w:r>
@@ -55803,7 +55824,7 @@
           <w:rPr>
             <w:noProof/>
           </w:rPr>
-          <w:t>19</w:t>
+          <w:t>15</w:t>
         </w:r>
         <w:r>
           <w:rPr>
@@ -58198,7 +58219,7 @@
 </file>
 
 <file path=customXml/itemProps1.xml><?xml version="1.0" encoding="utf-8"?>
-<ds:datastoreItem xmlns:ds="http://schemas.openxmlformats.org/officeDocument/2006/customXml" ds:itemID="{B7590E79-CA44-4F0F-8999-8319A8F6B35B}">
+<ds:datastoreItem xmlns:ds="http://schemas.openxmlformats.org/officeDocument/2006/customXml" ds:itemID="{9108E013-407B-46A1-BCB5-7F7F01B36B34}">
   <ds:schemaRefs>
     <ds:schemaRef ds:uri="http://schemas.openxmlformats.org/officeDocument/2006/bibliography"/>
   </ds:schemaRefs>

</xml_diff>

<commit_message>
Update ProcControlAPI and DyninstAPI PDFs and word documents to 8.1.
</commit_message>
<xml_diff>
--- a/ProcControlAPI.docx
+++ b/ProcControlAPI.docx
@@ -2,8 +2,8 @@
 <file path=word/document.xml><?xml version="1.0" encoding="utf-8"?>
 <w:document xmlns:wpc="http://schemas.microsoft.com/office/word/2010/wordprocessingCanvas" xmlns:mc="http://schemas.openxmlformats.org/markup-compatibility/2006" xmlns:o="urn:schemas-microsoft-com:office:office" xmlns:r="http://schemas.openxmlformats.org/officeDocument/2006/relationships" xmlns:m="http://schemas.openxmlformats.org/officeDocument/2006/math" xmlns:v="urn:schemas-microsoft-com:vml" xmlns:wp14="http://schemas.microsoft.com/office/word/2010/wordprocessingDrawing" xmlns:wp="http://schemas.openxmlformats.org/drawingml/2006/wordprocessingDrawing" xmlns:w10="urn:schemas-microsoft-com:office:word" xmlns:w="http://schemas.openxmlformats.org/wordprocessingml/2006/main" xmlns:w14="http://schemas.microsoft.com/office/word/2010/wordml" xmlns:wpg="http://schemas.microsoft.com/office/word/2010/wordprocessingGroup" xmlns:wpi="http://schemas.microsoft.com/office/word/2010/wordprocessingInk" xmlns:wne="http://schemas.microsoft.com/office/word/2006/wordml" xmlns:wps="http://schemas.microsoft.com/office/word/2010/wordprocessingShape" mc:Ignorable="w14 wp14">
   <w:body>
-    <w:bookmarkStart w:id="0" w:name="_Toc273362633" w:displacedByCustomXml="next"/>
-    <w:bookmarkStart w:id="1" w:name="_Toc274055810" w:displacedByCustomXml="next"/>
+    <w:bookmarkStart w:id="0" w:name="_Toc274055810" w:displacedByCustomXml="next"/>
+    <w:bookmarkStart w:id="1" w:name="_Toc273362633" w:displacedByCustomXml="next"/>
     <w:sdt>
       <w:sdtPr>
         <w:rPr>
@@ -19,7 +19,6 @@
           <w:docPartUnique/>
         </w:docPartObj>
       </w:sdtPr>
-      <w:sdtEndPr/>
       <w:sdtContent>
         <w:p>
           <w:pPr>
@@ -161,14 +160,16 @@
               <w:rFonts w:ascii="Helvetica" w:hAnsi="Helvetica"/>
               <w:sz w:val="36"/>
             </w:rPr>
-            <w:t>Release 8</w:t>
+            <w:t>Relea</w:t>
           </w:r>
+          <w:bookmarkStart w:id="3" w:name="_GoBack"/>
+          <w:bookmarkEnd w:id="3"/>
           <w:r>
             <w:rPr>
               <w:rFonts w:ascii="Helvetica" w:hAnsi="Helvetica"/>
               <w:sz w:val="36"/>
             </w:rPr>
-            <w:t>.0</w:t>
+            <w:t>se 8</w:t>
           </w:r>
           <w:r>
             <w:rPr>
@@ -191,14 +192,7 @@
               <w:rFonts w:ascii="Helvetica" w:hAnsi="Helvetica"/>
               <w:sz w:val="36"/>
             </w:rPr>
-            <w:t>December</w:t>
-          </w:r>
-          <w:r>
-            <w:rPr>
-              <w:rFonts w:ascii="Helvetica" w:hAnsi="Helvetica"/>
-              <w:sz w:val="36"/>
-            </w:rPr>
-            <w:t xml:space="preserve"> 2012</w:t>
+            <w:t>March 2013</w:t>
           </w:r>
         </w:p>
         <w:p>
@@ -263,10 +257,9 @@
               <w:rFonts w:ascii="Helvetica" w:hAnsi="Helvetica"/>
               <w:noProof/>
               <w:sz w:val="28"/>
-              <w:lang w:eastAsia="zh-CN"/>
             </w:rPr>
             <w:drawing>
-              <wp:anchor distT="0" distB="0" distL="114300" distR="114300" simplePos="0" relativeHeight="251660288" behindDoc="0" locked="0" layoutInCell="1" allowOverlap="1" wp14:anchorId="75DB6A80" wp14:editId="7D91B5B8">
+              <wp:anchor distT="0" distB="0" distL="114300" distR="114300" simplePos="0" relativeHeight="251660288" behindDoc="0" locked="0" layoutInCell="1" allowOverlap="1" wp14:anchorId="100A6D5E" wp14:editId="7B1259EE">
                 <wp:simplePos x="0" y="0"/>
                 <wp:positionH relativeFrom="column">
                   <wp:posOffset>3305175</wp:posOffset>
@@ -1681,7 +1674,7 @@
             <w:noProof/>
             <w:webHidden/>
           </w:rPr>
-          <w:t>17</w:t>
+          <w:t>19</w:t>
         </w:r>
         <w:r>
           <w:rPr>
@@ -1771,7 +1764,7 @@
             <w:noProof/>
             <w:webHidden/>
           </w:rPr>
-          <w:t>21</w:t>
+          <w:t>23</w:t>
         </w:r>
         <w:r>
           <w:rPr>
@@ -1861,7 +1854,7 @@
             <w:noProof/>
             <w:webHidden/>
           </w:rPr>
-          <w:t>22</w:t>
+          <w:t>23</w:t>
         </w:r>
         <w:r>
           <w:rPr>
@@ -1951,7 +1944,7 @@
             <w:noProof/>
             <w:webHidden/>
           </w:rPr>
-          <w:t>24</w:t>
+          <w:t>26</w:t>
         </w:r>
         <w:r>
           <w:rPr>
@@ -2041,7 +2034,7 @@
             <w:noProof/>
             <w:webHidden/>
           </w:rPr>
-          <w:t>25</w:t>
+          <w:t>27</w:t>
         </w:r>
         <w:r>
           <w:rPr>
@@ -2131,7 +2124,7 @@
             <w:noProof/>
             <w:webHidden/>
           </w:rPr>
-          <w:t>27</w:t>
+          <w:t>29</w:t>
         </w:r>
         <w:r>
           <w:rPr>
@@ -2221,7 +2214,7 @@
             <w:noProof/>
             <w:webHidden/>
           </w:rPr>
-          <w:t>29</w:t>
+          <w:t>31</w:t>
         </w:r>
         <w:r>
           <w:rPr>
@@ -2311,7 +2304,7 @@
             <w:noProof/>
             <w:webHidden/>
           </w:rPr>
-          <w:t>30</w:t>
+          <w:t>32</w:t>
         </w:r>
         <w:r>
           <w:rPr>
@@ -2401,7 +2394,7 @@
             <w:noProof/>
             <w:webHidden/>
           </w:rPr>
-          <w:t>33</w:t>
+          <w:t>35</w:t>
         </w:r>
         <w:r>
           <w:rPr>
@@ -2491,7 +2484,7 @@
             <w:noProof/>
             <w:webHidden/>
           </w:rPr>
-          <w:t>42</w:t>
+          <w:t>44</w:t>
         </w:r>
         <w:r>
           <w:rPr>
@@ -2581,7 +2574,7 @@
             <w:noProof/>
             <w:webHidden/>
           </w:rPr>
-          <w:t>48</w:t>
+          <w:t>50</w:t>
         </w:r>
         <w:r>
           <w:rPr>
@@ -2671,7 +2664,7 @@
             <w:noProof/>
             <w:webHidden/>
           </w:rPr>
-          <w:t>48</w:t>
+          <w:t>50</w:t>
         </w:r>
         <w:r>
           <w:rPr>
@@ -2761,7 +2754,7 @@
             <w:noProof/>
             <w:webHidden/>
           </w:rPr>
-          <w:t>50</w:t>
+          <w:t>52</w:t>
         </w:r>
         <w:r>
           <w:rPr>
@@ -2851,7 +2844,7 @@
             <w:noProof/>
             <w:webHidden/>
           </w:rPr>
-          <w:t>53</w:t>
+          <w:t>55</w:t>
         </w:r>
         <w:r>
           <w:rPr>
@@ -2943,7 +2936,7 @@
             <w:noProof/>
             <w:webHidden/>
           </w:rPr>
-          <w:t>53</w:t>
+          <w:t>55</w:t>
         </w:r>
         <w:r>
           <w:rPr>
@@ -3035,7 +3028,7 @@
             <w:noProof/>
             <w:webHidden/>
           </w:rPr>
-          <w:t>54</w:t>
+          <w:t>56</w:t>
         </w:r>
         <w:r>
           <w:rPr>
@@ -3127,7 +3120,7 @@
             <w:noProof/>
             <w:webHidden/>
           </w:rPr>
-          <w:t>54</w:t>
+          <w:t>56</w:t>
         </w:r>
         <w:r>
           <w:rPr>
@@ -3219,7 +3212,7 @@
             <w:noProof/>
             <w:webHidden/>
           </w:rPr>
-          <w:t>54</w:t>
+          <w:t>56</w:t>
         </w:r>
         <w:r>
           <w:rPr>
@@ -3311,7 +3304,7 @@
             <w:noProof/>
             <w:webHidden/>
           </w:rPr>
-          <w:t>55</w:t>
+          <w:t>57</w:t>
         </w:r>
         <w:r>
           <w:rPr>
@@ -3403,7 +3396,7 @@
             <w:noProof/>
             <w:webHidden/>
           </w:rPr>
-          <w:t>55</w:t>
+          <w:t>57</w:t>
         </w:r>
         <w:r>
           <w:rPr>
@@ -3495,7 +3488,7 @@
             <w:noProof/>
             <w:webHidden/>
           </w:rPr>
-          <w:t>55</w:t>
+          <w:t>57</w:t>
         </w:r>
         <w:r>
           <w:rPr>
@@ -3587,7 +3580,7 @@
             <w:noProof/>
             <w:webHidden/>
           </w:rPr>
-          <w:t>56</w:t>
+          <w:t>58</w:t>
         </w:r>
         <w:r>
           <w:rPr>
@@ -3679,7 +3672,7 @@
             <w:noProof/>
             <w:webHidden/>
           </w:rPr>
-          <w:t>56</w:t>
+          <w:t>58</w:t>
         </w:r>
         <w:r>
           <w:rPr>
@@ -3771,7 +3764,7 @@
             <w:noProof/>
             <w:webHidden/>
           </w:rPr>
-          <w:t>56</w:t>
+          <w:t>58</w:t>
         </w:r>
         <w:r>
           <w:rPr>
@@ -3863,7 +3856,7 @@
             <w:noProof/>
             <w:webHidden/>
           </w:rPr>
-          <w:t>57</w:t>
+          <w:t>59</w:t>
         </w:r>
         <w:r>
           <w:rPr>
@@ -3955,7 +3948,7 @@
             <w:noProof/>
             <w:webHidden/>
           </w:rPr>
-          <w:t>57</w:t>
+          <w:t>59</w:t>
         </w:r>
         <w:r>
           <w:rPr>
@@ -4047,7 +4040,7 @@
             <w:noProof/>
             <w:webHidden/>
           </w:rPr>
-          <w:t>57</w:t>
+          <w:t>59</w:t>
         </w:r>
         <w:r>
           <w:rPr>
@@ -4139,7 +4132,7 @@
             <w:noProof/>
             <w:webHidden/>
           </w:rPr>
-          <w:t>57</w:t>
+          <w:t>59</w:t>
         </w:r>
         <w:r>
           <w:rPr>
@@ -4231,7 +4224,7 @@
             <w:noProof/>
             <w:webHidden/>
           </w:rPr>
-          <w:t>58</w:t>
+          <w:t>60</w:t>
         </w:r>
         <w:r>
           <w:rPr>
@@ -4323,7 +4316,7 @@
             <w:noProof/>
             <w:webHidden/>
           </w:rPr>
-          <w:t>58</w:t>
+          <w:t>60</w:t>
         </w:r>
         <w:r>
           <w:rPr>
@@ -4415,7 +4408,7 @@
             <w:noProof/>
             <w:webHidden/>
           </w:rPr>
-          <w:t>58</w:t>
+          <w:t>60</w:t>
         </w:r>
         <w:r>
           <w:rPr>
@@ -4507,7 +4500,7 @@
             <w:noProof/>
             <w:webHidden/>
           </w:rPr>
-          <w:t>58</w:t>
+          <w:t>60</w:t>
         </w:r>
         <w:r>
           <w:rPr>
@@ -4601,7 +4594,7 @@
             <w:noProof/>
             <w:webHidden/>
           </w:rPr>
-          <w:t>60</w:t>
+          <w:t>62</w:t>
         </w:r>
         <w:r>
           <w:rPr>
@@ -4638,14 +4631,14 @@
       <w:pPr>
         <w:pStyle w:val="Heading1"/>
       </w:pPr>
-      <w:bookmarkStart w:id="3" w:name="_Toc343502984"/>
+      <w:bookmarkStart w:id="4" w:name="_Toc343502984"/>
       <w:r>
         <w:lastRenderedPageBreak/>
         <w:t>Introduction</w:t>
       </w:r>
       <w:bookmarkEnd w:id="1"/>
       <w:bookmarkEnd w:id="0"/>
-      <w:bookmarkEnd w:id="3"/>
+      <w:bookmarkEnd w:id="4"/>
     </w:p>
     <w:p>
       <w:r>
@@ -4900,20 +4893,20 @@
       <w:r>
         <w:t xml:space="preserve">aspects.  Operations performed on these C++ objects in the controller process are translated into corresponding operations on the target process.  The event interface uses a callback system to notify the ProcControlAPI user of interesting events in the target process.  </w:t>
       </w:r>
-      <w:bookmarkStart w:id="4" w:name="_Toc273362634"/>
-      <w:bookmarkStart w:id="5" w:name="_Toc274055811"/>
+      <w:bookmarkStart w:id="5" w:name="_Toc273362634"/>
+      <w:bookmarkStart w:id="6" w:name="_Toc274055811"/>
     </w:p>
     <w:p>
       <w:pPr>
         <w:pStyle w:val="Heading2"/>
       </w:pPr>
-      <w:bookmarkStart w:id="6" w:name="_Toc343502985"/>
+      <w:bookmarkStart w:id="7" w:name="_Toc343502985"/>
       <w:r>
         <w:t>Simple Example</w:t>
       </w:r>
-      <w:bookmarkEnd w:id="4"/>
       <w:bookmarkEnd w:id="5"/>
       <w:bookmarkEnd w:id="6"/>
+      <w:bookmarkEnd w:id="7"/>
     </w:p>
     <w:p>
       <w:r>
@@ -5780,7 +5773,7 @@
                   <w:pPr>
                     <w:pStyle w:val="Caption"/>
                   </w:pPr>
-                  <w:bookmarkStart w:id="7" w:name="_Ref256177911"/>
+                  <w:bookmarkStart w:id="8" w:name="_Ref256177911"/>
                   <w:r>
                     <w:t xml:space="preserve">Figure </w:t>
                   </w:r>
@@ -5792,7 +5785,7 @@
                       <w:t>1</w:t>
                     </w:r>
                   </w:fldSimple>
-                  <w:bookmarkEnd w:id="7"/>
+                  <w:bookmarkEnd w:id="8"/>
                 </w:p>
               </w:txbxContent>
             </v:textbox>
@@ -6192,7 +6185,7 @@
           <w:szCs w:val="32"/>
         </w:rPr>
       </w:pPr>
-      <w:bookmarkStart w:id="8" w:name="_Toc273362635"/>
+      <w:bookmarkStart w:id="9" w:name="_Toc273362635"/>
       <w:r>
         <w:br w:type="page"/>
       </w:r>
@@ -6201,15 +6194,15 @@
       <w:pPr>
         <w:pStyle w:val="Heading1"/>
       </w:pPr>
-      <w:bookmarkStart w:id="9" w:name="_Toc274055812"/>
-      <w:bookmarkStart w:id="10" w:name="_Toc343502986"/>
+      <w:bookmarkStart w:id="10" w:name="_Toc274055812"/>
+      <w:bookmarkStart w:id="11" w:name="_Toc343502986"/>
       <w:r>
         <w:lastRenderedPageBreak/>
         <w:t>Important Concepts</w:t>
       </w:r>
-      <w:bookmarkEnd w:id="8"/>
       <w:bookmarkEnd w:id="9"/>
       <w:bookmarkEnd w:id="10"/>
+      <w:bookmarkEnd w:id="11"/>
     </w:p>
     <w:p>
       <w:r>
@@ -6256,15 +6249,15 @@
       <w:pPr>
         <w:pStyle w:val="Heading2"/>
       </w:pPr>
-      <w:bookmarkStart w:id="11" w:name="_Toc273362636"/>
-      <w:bookmarkStart w:id="12" w:name="_Toc274055813"/>
-      <w:bookmarkStart w:id="13" w:name="_Toc343502987"/>
+      <w:bookmarkStart w:id="12" w:name="_Toc273362636"/>
+      <w:bookmarkStart w:id="13" w:name="_Toc274055813"/>
+      <w:bookmarkStart w:id="14" w:name="_Toc343502987"/>
       <w:r>
         <w:t>Processes and Threads</w:t>
       </w:r>
-      <w:bookmarkEnd w:id="11"/>
       <w:bookmarkEnd w:id="12"/>
       <w:bookmarkEnd w:id="13"/>
+      <w:bookmarkEnd w:id="14"/>
     </w:p>
     <w:p>
       <w:r>
@@ -6614,15 +6607,15 @@
       <w:pPr>
         <w:pStyle w:val="Heading2"/>
       </w:pPr>
-      <w:bookmarkStart w:id="14" w:name="_Toc273362637"/>
-      <w:bookmarkStart w:id="15" w:name="_Toc274055814"/>
-      <w:bookmarkStart w:id="16" w:name="_Toc343502988"/>
+      <w:bookmarkStart w:id="15" w:name="_Toc273362637"/>
+      <w:bookmarkStart w:id="16" w:name="_Toc274055814"/>
+      <w:bookmarkStart w:id="17" w:name="_Toc343502988"/>
       <w:r>
         <w:t>Callbacks</w:t>
       </w:r>
-      <w:bookmarkEnd w:id="14"/>
       <w:bookmarkEnd w:id="15"/>
       <w:bookmarkEnd w:id="16"/>
+      <w:bookmarkEnd w:id="17"/>
     </w:p>
     <w:p>
       <w:r>
@@ -6680,19 +6673,19 @@
       <w:pPr>
         <w:pStyle w:val="Heading3"/>
       </w:pPr>
-      <w:bookmarkStart w:id="17" w:name="_Toc273362638"/>
-      <w:bookmarkStart w:id="18" w:name="_Ref273435580"/>
-      <w:bookmarkStart w:id="19" w:name="_Ref274040489"/>
-      <w:bookmarkStart w:id="20" w:name="_Toc274055815"/>
-      <w:bookmarkStart w:id="21" w:name="_Toc343502989"/>
+      <w:bookmarkStart w:id="18" w:name="_Toc273362638"/>
+      <w:bookmarkStart w:id="19" w:name="_Ref273435580"/>
+      <w:bookmarkStart w:id="20" w:name="_Ref274040489"/>
+      <w:bookmarkStart w:id="21" w:name="_Toc274055815"/>
+      <w:bookmarkStart w:id="22" w:name="_Toc343502989"/>
       <w:r>
         <w:t>Events</w:t>
       </w:r>
-      <w:bookmarkEnd w:id="17"/>
       <w:bookmarkEnd w:id="18"/>
       <w:bookmarkEnd w:id="19"/>
       <w:bookmarkEnd w:id="20"/>
       <w:bookmarkEnd w:id="21"/>
+      <w:bookmarkEnd w:id="22"/>
     </w:p>
     <w:p>
       <w:r>
@@ -9297,7 +9290,7 @@
       <w:pPr>
         <w:pStyle w:val="Caption"/>
       </w:pPr>
-      <w:bookmarkStart w:id="22" w:name="_Ref257231346"/>
+      <w:bookmarkStart w:id="23" w:name="_Ref257231346"/>
       <w:r>
         <w:lastRenderedPageBreak/>
         <w:t xml:space="preserve">Table </w:t>
@@ -9320,7 +9313,7 @@
       <w:r>
         <w:fldChar w:fldCharType="end"/>
       </w:r>
-      <w:bookmarkEnd w:id="22"/>
+      <w:bookmarkEnd w:id="23"/>
       <w:r>
         <w:t xml:space="preserve"> – EventTypes and Events</w:t>
       </w:r>
@@ -9397,19 +9390,19 @@
       <w:pPr>
         <w:pStyle w:val="Heading3"/>
       </w:pPr>
-      <w:bookmarkStart w:id="23" w:name="_Toc273362639"/>
-      <w:bookmarkStart w:id="24" w:name="_Ref274040451"/>
-      <w:bookmarkStart w:id="25" w:name="_Ref274048539"/>
-      <w:bookmarkStart w:id="26" w:name="_Toc274055816"/>
-      <w:bookmarkStart w:id="27" w:name="_Toc343502990"/>
+      <w:bookmarkStart w:id="24" w:name="_Toc273362639"/>
+      <w:bookmarkStart w:id="25" w:name="_Ref274040451"/>
+      <w:bookmarkStart w:id="26" w:name="_Ref274048539"/>
+      <w:bookmarkStart w:id="27" w:name="_Toc274055816"/>
+      <w:bookmarkStart w:id="28" w:name="_Toc343502990"/>
       <w:r>
         <w:t>Callback Functions</w:t>
       </w:r>
-      <w:bookmarkEnd w:id="23"/>
       <w:bookmarkEnd w:id="24"/>
       <w:bookmarkEnd w:id="25"/>
       <w:bookmarkEnd w:id="26"/>
       <w:bookmarkEnd w:id="27"/>
+      <w:bookmarkEnd w:id="28"/>
     </w:p>
     <w:p>
       <w:r>
@@ -9695,19 +9688,19 @@
       <w:pPr>
         <w:pStyle w:val="Heading3"/>
       </w:pPr>
-      <w:bookmarkStart w:id="28" w:name="_Toc273362640"/>
-      <w:bookmarkStart w:id="29" w:name="_Ref273371799"/>
-      <w:bookmarkStart w:id="30" w:name="_Toc274055817"/>
-      <w:bookmarkStart w:id="31" w:name="_Ref274128835"/>
-      <w:bookmarkStart w:id="32" w:name="_Toc343502991"/>
+      <w:bookmarkStart w:id="29" w:name="_Toc273362640"/>
+      <w:bookmarkStart w:id="30" w:name="_Ref273371799"/>
+      <w:bookmarkStart w:id="31" w:name="_Toc274055817"/>
+      <w:bookmarkStart w:id="32" w:name="_Ref274128835"/>
+      <w:bookmarkStart w:id="33" w:name="_Toc343502991"/>
       <w:r>
         <w:t>Callback Delivery</w:t>
       </w:r>
-      <w:bookmarkEnd w:id="28"/>
       <w:bookmarkEnd w:id="29"/>
       <w:bookmarkEnd w:id="30"/>
       <w:bookmarkEnd w:id="31"/>
       <w:bookmarkEnd w:id="32"/>
+      <w:bookmarkEnd w:id="33"/>
     </w:p>
     <w:p>
       <w:r>
@@ -9910,8 +9903,8 @@
       <w:r>
         <w:t>will invoke all callback functions</w:t>
       </w:r>
-      <w:bookmarkStart w:id="33" w:name="_Ref273353989"/>
-      <w:bookmarkStart w:id="34" w:name="_Toc273362641"/>
+      <w:bookmarkStart w:id="34" w:name="_Ref273353989"/>
+      <w:bookmarkStart w:id="35" w:name="_Toc273362641"/>
       <w:r>
         <w:t xml:space="preserve">.  Alternatively, if the ProcControlAPI user does not need to handle events outside of ProcControlAPI, they can continue to block in </w:t>
       </w:r>
@@ -9929,18 +9922,18 @@
       <w:pPr>
         <w:pStyle w:val="Heading2"/>
       </w:pPr>
-      <w:bookmarkStart w:id="35" w:name="_Ref274049439"/>
-      <w:bookmarkStart w:id="36" w:name="_Toc274055818"/>
-      <w:bookmarkStart w:id="37" w:name="_Toc343502992"/>
+      <w:bookmarkStart w:id="36" w:name="_Ref274049439"/>
+      <w:bookmarkStart w:id="37" w:name="_Toc274055818"/>
+      <w:bookmarkStart w:id="38" w:name="_Toc343502992"/>
       <w:proofErr w:type="gramStart"/>
       <w:r>
         <w:t>iRPCs</w:t>
       </w:r>
-      <w:bookmarkEnd w:id="33"/>
       <w:bookmarkEnd w:id="34"/>
       <w:bookmarkEnd w:id="35"/>
       <w:bookmarkEnd w:id="36"/>
       <w:bookmarkEnd w:id="37"/>
+      <w:bookmarkEnd w:id="38"/>
       <w:proofErr w:type="gramEnd"/>
     </w:p>
     <w:p>
@@ -10298,15 +10291,15 @@
       <w:pPr>
         <w:pStyle w:val="Heading2"/>
       </w:pPr>
-      <w:bookmarkStart w:id="38" w:name="_Toc273362642"/>
-      <w:bookmarkStart w:id="39" w:name="_Toc274055819"/>
-      <w:bookmarkStart w:id="40" w:name="_Toc343502993"/>
+      <w:bookmarkStart w:id="39" w:name="_Toc273362642"/>
+      <w:bookmarkStart w:id="40" w:name="_Toc274055819"/>
+      <w:bookmarkStart w:id="41" w:name="_Toc343502993"/>
       <w:r>
         <w:t>Memory Management</w:t>
       </w:r>
-      <w:bookmarkEnd w:id="38"/>
       <w:bookmarkEnd w:id="39"/>
       <w:bookmarkEnd w:id="40"/>
+      <w:bookmarkEnd w:id="41"/>
     </w:p>
     <w:p>
       <w:r>
@@ -10558,8 +10551,8 @@
           <w:szCs w:val="32"/>
         </w:rPr>
       </w:pPr>
-      <w:bookmarkStart w:id="41" w:name="_Ref256182228"/>
-      <w:bookmarkStart w:id="42" w:name="_Toc273362643"/>
+      <w:bookmarkStart w:id="42" w:name="_Ref256182228"/>
+      <w:bookmarkStart w:id="43" w:name="_Toc273362643"/>
       <w:r>
         <w:br w:type="page"/>
       </w:r>
@@ -10568,18 +10561,18 @@
       <w:pPr>
         <w:pStyle w:val="Heading1"/>
       </w:pPr>
-      <w:bookmarkStart w:id="43" w:name="_Toc274055820"/>
-      <w:bookmarkStart w:id="44" w:name="_Ref274128335"/>
-      <w:bookmarkStart w:id="45" w:name="_Toc343502994"/>
+      <w:bookmarkStart w:id="44" w:name="_Toc274055820"/>
+      <w:bookmarkStart w:id="45" w:name="_Ref274128335"/>
+      <w:bookmarkStart w:id="46" w:name="_Toc343502994"/>
       <w:r>
         <w:lastRenderedPageBreak/>
         <w:t>API Reference</w:t>
       </w:r>
-      <w:bookmarkEnd w:id="41"/>
       <w:bookmarkEnd w:id="42"/>
       <w:bookmarkEnd w:id="43"/>
       <w:bookmarkEnd w:id="44"/>
       <w:bookmarkEnd w:id="45"/>
+      <w:bookmarkEnd w:id="46"/>
     </w:p>
     <w:p>
       <w:r>
@@ -10664,17 +10657,17 @@
       <w:pPr>
         <w:pStyle w:val="Heading2"/>
       </w:pPr>
-      <w:bookmarkStart w:id="46" w:name="_Toc273362644"/>
-      <w:bookmarkStart w:id="47" w:name="_Ref274048546"/>
-      <w:bookmarkStart w:id="48" w:name="_Toc274055821"/>
-      <w:bookmarkStart w:id="49" w:name="_Toc343502995"/>
+      <w:bookmarkStart w:id="47" w:name="_Toc273362644"/>
+      <w:bookmarkStart w:id="48" w:name="_Ref274048546"/>
+      <w:bookmarkStart w:id="49" w:name="_Toc274055821"/>
+      <w:bookmarkStart w:id="50" w:name="_Toc343502995"/>
       <w:r>
         <w:t>Process</w:t>
       </w:r>
-      <w:bookmarkEnd w:id="46"/>
       <w:bookmarkEnd w:id="47"/>
       <w:bookmarkEnd w:id="48"/>
       <w:bookmarkEnd w:id="49"/>
+      <w:bookmarkEnd w:id="50"/>
     </w:p>
     <w:p>
       <w:r>
@@ -14895,6 +14888,37 @@
         <w:pStyle w:val="Definition"/>
       </w:pPr>
       <w:r>
+        <w:t>bool addLibrary(std::string filename)</w:t>
+      </w:r>
+    </w:p>
+    <w:p>
+      <w:pPr>
+        <w:pStyle w:val="APIBody"/>
+      </w:pPr>
+      <w:r>
+        <w:t>This function injects the library specified by</w:t>
+      </w:r>
+      <w:r>
+        <w:rPr>
+          <w:rFonts w:ascii="Courier New" w:hAnsi="Courier New" w:cs="Courier New"/>
+        </w:rPr>
+        <w:t xml:space="preserve"> </w:t>
+      </w:r>
+      <w:r>
+        <w:rPr>
+          <w:rFonts w:ascii="Courier New" w:hAnsi="Courier New" w:cs="Courier New"/>
+        </w:rPr>
+        <w:t>filename</w:t>
+      </w:r>
+      <w:r>
+        <w:t xml:space="preserve"> into the Process.</w:t>
+      </w:r>
+    </w:p>
+    <w:p>
+      <w:pPr>
+        <w:pStyle w:val="Definition"/>
+      </w:pPr>
+      <w:r>
         <w:t>void *getData</w:t>
       </w:r>
       <w:r>
@@ -15148,6 +15172,7 @@
         <w:pStyle w:val="Definition"/>
       </w:pPr>
       <w:r>
+        <w:lastRenderedPageBreak/>
         <w:t>bool freeMemory</w:t>
       </w:r>
       <w:r>
@@ -15213,11 +15238,7 @@
         <w:t>addr</w:t>
       </w:r>
       <w:r>
-        <w:t xml:space="preserve"> will </w:t>
-      </w:r>
-      <w:r>
-        <w:lastRenderedPageBreak/>
-        <w:t xml:space="preserve">be unmapped and no longer accessible to the </w:t>
+        <w:t xml:space="preserve"> will be unmapped and no longer accessible to the </w:t>
       </w:r>
       <w:r>
         <w:t>target</w:t>
@@ -15898,6 +15919,7 @@
         <w:pStyle w:val="APIBody"/>
       </w:pPr>
       <w:r>
+        <w:lastRenderedPageBreak/>
         <w:t xml:space="preserve">This function will return </w:t>
       </w:r>
       <w:r>
@@ -15933,7 +15955,6 @@
         <w:pStyle w:val="Definition"/>
       </w:pPr>
       <w:r>
-        <w:lastRenderedPageBreak/>
         <w:t>bool rmBreakpoint</w:t>
       </w:r>
       <w:r>
@@ -16796,65 +16817,65 @@
         <w:pStyle w:val="Heading3"/>
       </w:pPr>
       <w:r>
-        <w:t>mem_perm</w:t>
-      </w:r>
-    </w:p>
-    <w:p>
-      <w:r>
-        <w:t xml:space="preserve">The </w:t>
-      </w:r>
-      <w:r>
-        <w:rPr>
-          <w:rFonts w:ascii="Courier New" w:hAnsi="Courier New" w:cs="Courier New"/>
-        </w:rPr>
-        <w:t>mem_perm</w:t>
-      </w:r>
-      <w:r>
-        <w:t xml:space="preserve"> </w:t>
-      </w:r>
-      <w:r>
-        <w:t xml:space="preserve">nested </w:t>
-      </w:r>
-      <w:r>
-        <w:t>class</w:t>
-      </w:r>
-      <w:r>
-        <w:t xml:space="preserve">, which defined within </w:t>
-      </w:r>
-      <w:r>
-        <w:rPr>
-          <w:rFonts w:ascii="Courier New" w:hAnsi="Courier New" w:cs="Courier New"/>
-        </w:rPr>
-        <w:t xml:space="preserve">Process </w:t>
-      </w:r>
-      <w:r>
-        <w:t xml:space="preserve">class, </w:t>
-      </w:r>
-      <w:r>
-        <w:t xml:space="preserve">represents general memory </w:t>
-      </w:r>
-      <w:r>
-        <w:t xml:space="preserve">page </w:t>
-      </w:r>
-      <w:r>
-        <w:t xml:space="preserve">permission </w:t>
-      </w:r>
-      <w:r>
-        <w:t xml:space="preserve">for the given memory page </w:t>
-      </w:r>
-      <w:r>
-        <w:t>in the process.</w:t>
-      </w:r>
-    </w:p>
-    <w:p>
-      <w:pPr>
-        <w:pStyle w:val="ClassHeading"/>
-      </w:pPr>
-      <w:proofErr w:type="gramStart"/>
-      <w:r>
         <w:lastRenderedPageBreak/>
         <w:t>mem_perm</w:t>
       </w:r>
+    </w:p>
+    <w:p>
+      <w:r>
+        <w:t xml:space="preserve">The </w:t>
+      </w:r>
+      <w:r>
+        <w:rPr>
+          <w:rFonts w:ascii="Courier New" w:hAnsi="Courier New" w:cs="Courier New"/>
+        </w:rPr>
+        <w:t>mem_perm</w:t>
+      </w:r>
+      <w:r>
+        <w:t xml:space="preserve"> </w:t>
+      </w:r>
+      <w:r>
+        <w:t xml:space="preserve">nested </w:t>
+      </w:r>
+      <w:r>
+        <w:t>class</w:t>
+      </w:r>
+      <w:r>
+        <w:t xml:space="preserve">, which defined within </w:t>
+      </w:r>
+      <w:r>
+        <w:rPr>
+          <w:rFonts w:ascii="Courier New" w:hAnsi="Courier New" w:cs="Courier New"/>
+        </w:rPr>
+        <w:t xml:space="preserve">Process </w:t>
+      </w:r>
+      <w:r>
+        <w:t xml:space="preserve">class, </w:t>
+      </w:r>
+      <w:r>
+        <w:t xml:space="preserve">represents general memory </w:t>
+      </w:r>
+      <w:r>
+        <w:t xml:space="preserve">page </w:t>
+      </w:r>
+      <w:r>
+        <w:t xml:space="preserve">permission </w:t>
+      </w:r>
+      <w:r>
+        <w:t xml:space="preserve">for the given memory page </w:t>
+      </w:r>
+      <w:r>
+        <w:t>in the process.</w:t>
+      </w:r>
+    </w:p>
+    <w:p>
+      <w:pPr>
+        <w:pStyle w:val="ClassHeading"/>
+      </w:pPr>
+      <w:proofErr w:type="gramStart"/>
+      <w:r>
+        <w:t>mem_perm</w:t>
+      </w:r>
       <w:proofErr w:type="gramEnd"/>
       <w:r>
         <w:t xml:space="preserve"> Declared In: </w:t>
@@ -17392,6 +17413,7 @@
           <w:rFonts w:hint="eastAsia"/>
           <w:lang w:eastAsia="zh-CN"/>
         </w:rPr>
+        <w:lastRenderedPageBreak/>
         <w:t>Process::</w:t>
       </w:r>
       <w:r>
@@ -17484,7 +17506,6 @@
         <w:pStyle w:val="Definition"/>
       </w:pPr>
       <w:r>
-        <w:lastRenderedPageBreak/>
         <w:t>bool operator==(const mem_perm&amp; p) const</w:t>
       </w:r>
     </w:p>
@@ -17732,8 +17753,6 @@
       <w:r>
         <w:t>std::string getPermName()</w:t>
       </w:r>
-      <w:bookmarkStart w:id="50" w:name="_GoBack"/>
-      <w:bookmarkEnd w:id="50"/>
     </w:p>
     <w:p>
       <w:pPr>
@@ -18104,6 +18123,7 @@
         <w:pStyle w:val="Definition"/>
       </w:pPr>
       <w:r>
+        <w:lastRenderedPageBreak/>
         <w:t>Process::ptr getProcess()</w:t>
       </w:r>
     </w:p>
@@ -18286,7 +18306,6 @@
         <w:pStyle w:val="Definition"/>
       </w:pPr>
       <w:r>
-        <w:lastRenderedPageBreak/>
         <w:t>bool isLive</w:t>
       </w:r>
       <w:r>
@@ -18854,167 +18873,6 @@
       </w:r>
       <w:r>
         <w:t xml:space="preserve"> class.</w:t>
-      </w:r>
-    </w:p>
-    <w:p>
-      <w:pPr>
-        <w:pStyle w:val="APIBody"/>
-      </w:pPr>
-      <w:r>
-        <w:t>It is an error to call this function on a thread that is not in the stopped state.</w:t>
-      </w:r>
-    </w:p>
-    <w:p>
-      <w:pPr>
-        <w:pStyle w:val="APIBody"/>
-      </w:pPr>
-      <w:r>
-        <w:t xml:space="preserve">Upon success this function will return </w:t>
-      </w:r>
-      <w:r>
-        <w:rPr>
-          <w:rFonts w:ascii="Courier New" w:hAnsi="Courier New" w:cs="Courier New"/>
-        </w:rPr>
-        <w:t>true</w:t>
-      </w:r>
-      <w:r>
-        <w:t xml:space="preserve">, otherwise it will return </w:t>
-      </w:r>
-      <w:r>
-        <w:rPr>
-          <w:rFonts w:ascii="Courier New" w:hAnsi="Courier New" w:cs="Courier New"/>
-        </w:rPr>
-        <w:t>false</w:t>
-      </w:r>
-      <w:r>
-        <w:t xml:space="preserve">.  Upon an error a subsequent call to </w:t>
-      </w:r>
-      <w:r>
-        <w:rPr>
-          <w:rFonts w:ascii="Courier New" w:hAnsi="Courier New" w:cs="Courier New"/>
-        </w:rPr>
-        <w:t>getLastError</w:t>
-      </w:r>
-      <w:r>
-        <w:t xml:space="preserve"> will return details on the error.</w:t>
-      </w:r>
-    </w:p>
-    <w:p>
-      <w:pPr>
-        <w:pStyle w:val="Definition"/>
-      </w:pPr>
-      <w:r>
-        <w:t>bool getAllRegisters</w:t>
-      </w:r>
-      <w:r>
-        <w:rPr>
-          <w:rFonts w:asciiTheme="minorHAnsi" w:hAnsiTheme="minorHAnsi"/>
-        </w:rPr>
-        <w:fldChar w:fldCharType="begin"/>
-      </w:r>
-      <w:r>
-        <w:rPr>
-          <w:rFonts w:asciiTheme="minorHAnsi" w:hAnsiTheme="minorHAnsi"/>
-        </w:rPr>
-        <w:instrText xml:space="preserve"> XE "getAllRegisters, Thread" </w:instrText>
-      </w:r>
-      <w:r>
-        <w:rPr>
-          <w:rFonts w:asciiTheme="minorHAnsi" w:hAnsiTheme="minorHAnsi"/>
-        </w:rPr>
-        <w:fldChar w:fldCharType="end"/>
-      </w:r>
-      <w:r>
-        <w:t>(RegisterPool</w:t>
-      </w:r>
-      <w:r>
-        <w:rPr>
-          <w:rFonts w:asciiTheme="minorHAnsi" w:hAnsiTheme="minorHAnsi"/>
-        </w:rPr>
-        <w:fldChar w:fldCharType="begin"/>
-      </w:r>
-      <w:r>
-        <w:rPr>
-          <w:rFonts w:asciiTheme="minorHAnsi" w:hAnsiTheme="minorHAnsi"/>
-        </w:rPr>
-        <w:instrText xml:space="preserve"> XE "RegisterPool" </w:instrText>
-      </w:r>
-      <w:r>
-        <w:rPr>
-          <w:rFonts w:asciiTheme="minorHAnsi" w:hAnsiTheme="minorHAnsi"/>
-        </w:rPr>
-        <w:fldChar w:fldCharType="end"/>
-      </w:r>
-      <w:r>
-        <w:t xml:space="preserve"> pool) const</w:t>
-      </w:r>
-    </w:p>
-    <w:p>
-      <w:pPr>
-        <w:pStyle w:val="APIBody"/>
-      </w:pPr>
-      <w:r>
-        <w:t xml:space="preserve">This function reads the values of every register in the thread and returns them as part of the </w:t>
-      </w:r>
-      <w:r>
-        <w:rPr>
-          <w:rFonts w:ascii="Courier New" w:hAnsi="Courier New" w:cs="Courier New"/>
-        </w:rPr>
-        <w:t>RegisterPool</w:t>
-      </w:r>
-      <w:r>
-        <w:rPr>
-          <w:rFonts w:cs="Courier New"/>
-        </w:rPr>
-        <w:t xml:space="preserve"> object </w:t>
-      </w:r>
-      <w:r>
-        <w:rPr>
-          <w:rFonts w:ascii="Courier New" w:hAnsi="Courier New" w:cs="Courier New"/>
-        </w:rPr>
-        <w:t>pool</w:t>
-      </w:r>
-      <w:r>
-        <w:t xml:space="preserve">.  Depending on the OS, this call may be more efficient that calling </w:t>
-      </w:r>
-      <w:r>
-        <w:rPr>
-          <w:rFonts w:ascii="Courier New" w:hAnsi="Courier New" w:cs="Courier New"/>
-        </w:rPr>
-        <w:t>Thread::</w:t>
-      </w:r>
-      <w:r>
-        <w:rPr>
-          <w:rFonts w:ascii="Courier New" w:hAnsi="Courier New" w:cs="Courier New"/>
-        </w:rPr>
-        <w:t>g</w:t>
-      </w:r>
-      <w:r>
-        <w:rPr>
-          <w:rFonts w:ascii="Courier New" w:hAnsi="Courier New" w:cs="Courier New"/>
-        </w:rPr>
-        <w:t>etRegister</w:t>
-      </w:r>
-      <w:r>
-        <w:t xml:space="preserve"> multiple times.   See Section </w:t>
-      </w:r>
-      <w:r>
-        <w:fldChar w:fldCharType="begin"/>
-      </w:r>
-      <w:r>
-        <w:instrText xml:space="preserve"> REF _Ref273369251 \r \h </w:instrText>
-      </w:r>
-      <w:r>
-        <w:fldChar w:fldCharType="separate"/>
-      </w:r>
-      <w:r>
-        <w:t>3.8</w:t>
-      </w:r>
-      <w:r>
-        <w:fldChar w:fldCharType="end"/>
-      </w:r>
-      <w:r>
-        <w:t xml:space="preserve"> for a discussion of the RegisterPool class.</w:t>
       </w:r>
     </w:p>
     <w:p>
@@ -19066,6 +18924,167 @@
         <w:pStyle w:val="Definition"/>
       </w:pPr>
       <w:r>
+        <w:t>bool getAllRegisters</w:t>
+      </w:r>
+      <w:r>
+        <w:rPr>
+          <w:rFonts w:asciiTheme="minorHAnsi" w:hAnsiTheme="minorHAnsi"/>
+        </w:rPr>
+        <w:fldChar w:fldCharType="begin"/>
+      </w:r>
+      <w:r>
+        <w:rPr>
+          <w:rFonts w:asciiTheme="minorHAnsi" w:hAnsiTheme="minorHAnsi"/>
+        </w:rPr>
+        <w:instrText xml:space="preserve"> XE "getAllRegisters, Thread" </w:instrText>
+      </w:r>
+      <w:r>
+        <w:rPr>
+          <w:rFonts w:asciiTheme="minorHAnsi" w:hAnsiTheme="minorHAnsi"/>
+        </w:rPr>
+        <w:fldChar w:fldCharType="end"/>
+      </w:r>
+      <w:r>
+        <w:t>(RegisterPool</w:t>
+      </w:r>
+      <w:r>
+        <w:rPr>
+          <w:rFonts w:asciiTheme="minorHAnsi" w:hAnsiTheme="minorHAnsi"/>
+        </w:rPr>
+        <w:fldChar w:fldCharType="begin"/>
+      </w:r>
+      <w:r>
+        <w:rPr>
+          <w:rFonts w:asciiTheme="minorHAnsi" w:hAnsiTheme="minorHAnsi"/>
+        </w:rPr>
+        <w:instrText xml:space="preserve"> XE "RegisterPool" </w:instrText>
+      </w:r>
+      <w:r>
+        <w:rPr>
+          <w:rFonts w:asciiTheme="minorHAnsi" w:hAnsiTheme="minorHAnsi"/>
+        </w:rPr>
+        <w:fldChar w:fldCharType="end"/>
+      </w:r>
+      <w:r>
+        <w:t xml:space="preserve"> pool) const</w:t>
+      </w:r>
+    </w:p>
+    <w:p>
+      <w:pPr>
+        <w:pStyle w:val="APIBody"/>
+      </w:pPr>
+      <w:r>
+        <w:t xml:space="preserve">This function reads the values of every register in the thread and returns them as part of the </w:t>
+      </w:r>
+      <w:r>
+        <w:rPr>
+          <w:rFonts w:ascii="Courier New" w:hAnsi="Courier New" w:cs="Courier New"/>
+        </w:rPr>
+        <w:t>RegisterPool</w:t>
+      </w:r>
+      <w:r>
+        <w:rPr>
+          <w:rFonts w:cs="Courier New"/>
+        </w:rPr>
+        <w:t xml:space="preserve"> object </w:t>
+      </w:r>
+      <w:r>
+        <w:rPr>
+          <w:rFonts w:ascii="Courier New" w:hAnsi="Courier New" w:cs="Courier New"/>
+        </w:rPr>
+        <w:t>pool</w:t>
+      </w:r>
+      <w:r>
+        <w:t xml:space="preserve">.  Depending on the OS, this call may be more efficient that calling </w:t>
+      </w:r>
+      <w:r>
+        <w:rPr>
+          <w:rFonts w:ascii="Courier New" w:hAnsi="Courier New" w:cs="Courier New"/>
+        </w:rPr>
+        <w:t>Thread::</w:t>
+      </w:r>
+      <w:r>
+        <w:rPr>
+          <w:rFonts w:ascii="Courier New" w:hAnsi="Courier New" w:cs="Courier New"/>
+        </w:rPr>
+        <w:t>g</w:t>
+      </w:r>
+      <w:r>
+        <w:rPr>
+          <w:rFonts w:ascii="Courier New" w:hAnsi="Courier New" w:cs="Courier New"/>
+        </w:rPr>
+        <w:t>etRegister</w:t>
+      </w:r>
+      <w:r>
+        <w:t xml:space="preserve"> multiple times.   See Section </w:t>
+      </w:r>
+      <w:r>
+        <w:fldChar w:fldCharType="begin"/>
+      </w:r>
+      <w:r>
+        <w:instrText xml:space="preserve"> REF _Ref273369251 \r \h </w:instrText>
+      </w:r>
+      <w:r>
+        <w:fldChar w:fldCharType="separate"/>
+      </w:r>
+      <w:r>
+        <w:t>3.8</w:t>
+      </w:r>
+      <w:r>
+        <w:fldChar w:fldCharType="end"/>
+      </w:r>
+      <w:r>
+        <w:t xml:space="preserve"> for a discussion of the RegisterPool class.</w:t>
+      </w:r>
+    </w:p>
+    <w:p>
+      <w:pPr>
+        <w:pStyle w:val="APIBody"/>
+      </w:pPr>
+      <w:r>
+        <w:t>It is an error to call this function on a thread that is not in the stopped state.</w:t>
+      </w:r>
+    </w:p>
+    <w:p>
+      <w:pPr>
+        <w:pStyle w:val="APIBody"/>
+      </w:pPr>
+      <w:r>
+        <w:t xml:space="preserve">Upon success this function will return </w:t>
+      </w:r>
+      <w:r>
+        <w:rPr>
+          <w:rFonts w:ascii="Courier New" w:hAnsi="Courier New" w:cs="Courier New"/>
+        </w:rPr>
+        <w:t>true</w:t>
+      </w:r>
+      <w:r>
+        <w:t xml:space="preserve">, otherwise it will return </w:t>
+      </w:r>
+      <w:r>
+        <w:rPr>
+          <w:rFonts w:ascii="Courier New" w:hAnsi="Courier New" w:cs="Courier New"/>
+        </w:rPr>
+        <w:t>false</w:t>
+      </w:r>
+      <w:r>
+        <w:t xml:space="preserve">.  Upon an error a subsequent call to </w:t>
+      </w:r>
+      <w:r>
+        <w:rPr>
+          <w:rFonts w:ascii="Courier New" w:hAnsi="Courier New" w:cs="Courier New"/>
+        </w:rPr>
+        <w:t>getLastError</w:t>
+      </w:r>
+      <w:r>
+        <w:t xml:space="preserve"> will return details on the error.</w:t>
+      </w:r>
+    </w:p>
+    <w:p>
+      <w:pPr>
+        <w:pStyle w:val="Definition"/>
+      </w:pPr>
+      <w:r>
         <w:t>bool setRegister</w:t>
       </w:r>
       <w:r>
@@ -19571,6 +19590,7 @@
         <w:pStyle w:val="Definition"/>
       </w:pPr>
       <w:r>
+        <w:lastRenderedPageBreak/>
         <w:t>unsigned long getStackSize() const;</w:t>
       </w:r>
     </w:p>
@@ -19645,7 +19665,6 @@
         <w:pStyle w:val="Definition"/>
       </w:pPr>
       <w:r>
-        <w:lastRenderedPageBreak/>
         <w:t>bool postIRPC</w:t>
       </w:r>
       <w:r>
@@ -20377,6 +20396,7 @@
       <w:bookmarkStart w:id="55" w:name="_Toc274055823"/>
       <w:bookmarkStart w:id="56" w:name="_Toc343502997"/>
       <w:r>
+        <w:lastRenderedPageBreak/>
         <w:t>Library</w:t>
       </w:r>
       <w:bookmarkEnd w:id="54"/>
@@ -20506,11 +20526,7 @@
         <w:t>, FreeBSD</w:t>
       </w:r>
       <w:r>
-        <w:t xml:space="preserve">) the load address does not </w:t>
-      </w:r>
-      <w:r>
-        <w:lastRenderedPageBreak/>
-        <w:t xml:space="preserve">necessarily represent the beginning of the library in memory; instead it is a </w:t>
+        <w:t xml:space="preserve">) the load address does not necessarily represent the beginning of the library in memory; instead it is a </w:t>
       </w:r>
       <w:r>
         <w:t>value</w:t>
@@ -20935,6 +20951,7 @@
     </w:p>
     <w:p>
       <w:r>
+        <w:lastRenderedPageBreak/>
         <w:t xml:space="preserve">Some </w:t>
       </w:r>
       <w:r>
@@ -21049,8 +21066,344 @@
     </w:p>
     <w:p>
       <w:r>
+        <w:t xml:space="preserve">Multiple </w:t>
+      </w:r>
+      <w:r>
+        <w:rPr>
+          <w:rFonts w:ascii="Courier New" w:hAnsi="Courier New" w:cs="Courier New"/>
+        </w:rPr>
+        <w:t>Breakpoint</w:t>
+      </w:r>
+      <w:r>
+        <w:t xml:space="preserve"> objects can be inserted into the same location with-in the same process.  When this location is executed in the target process a single callback will be delivered, and the </w:t>
+      </w:r>
+      <w:r>
+        <w:rPr>
+          <w:rFonts w:ascii="Courier New" w:hAnsi="Courier New" w:cs="Courier New"/>
+        </w:rPr>
+        <w:t>EventBreakpoint</w:t>
+      </w:r>
+      <w:r>
+        <w:t xml:space="preserve"> object will contain a reference to each Breakpoint inserted at the location.   </w:t>
+      </w:r>
+      <w:r>
+        <w:t>At most one control-transfer breakpoint can be inserted at any one point in a process.</w:t>
+      </w:r>
+    </w:p>
+    <w:p>
+      <w:r>
+        <w:t xml:space="preserve">Due to the many-to-many nature of </w:t>
+      </w:r>
+      <w:r>
+        <w:rPr>
+          <w:rFonts w:ascii="Courier New" w:hAnsi="Courier New" w:cs="Courier New"/>
+        </w:rPr>
+        <w:t>Breakpoints</w:t>
+      </w:r>
+      <w:r>
+        <w:t xml:space="preserve"> and </w:t>
+      </w:r>
+      <w:r>
+        <w:rPr>
+          <w:rFonts w:ascii="Courier New" w:hAnsi="Courier New" w:cs="Courier New"/>
+        </w:rPr>
+        <w:t>Processes</w:t>
+      </w:r>
+      <w:r>
+        <w:t xml:space="preserve">, a single installation of a </w:t>
+      </w:r>
+      <w:r>
+        <w:rPr>
+          <w:rFonts w:ascii="Courier New" w:hAnsi="Courier New" w:cs="Courier New"/>
+        </w:rPr>
+        <w:t>Breakpoint</w:t>
+      </w:r>
+      <w:r>
+        <w:t xml:space="preserve"> can be identified by a </w:t>
+      </w:r>
+      <w:r>
+        <w:rPr>
+          <w:rFonts w:ascii="Courier New" w:hAnsi="Courier New" w:cs="Courier New"/>
+        </w:rPr>
+        <w:t>Breakpoint</w:t>
+      </w:r>
+      <w:r>
+        <w:t xml:space="preserve">, </w:t>
+      </w:r>
+      <w:r>
+        <w:rPr>
+          <w:rFonts w:ascii="Courier New" w:hAnsi="Courier New" w:cs="Courier New"/>
+        </w:rPr>
+        <w:t>Process</w:t>
+      </w:r>
+      <w:r>
+        <w:t xml:space="preserve">, </w:t>
+      </w:r>
+      <w:proofErr w:type="gramStart"/>
+      <w:r>
+        <w:rPr>
+          <w:rFonts w:ascii="Courier New" w:hAnsi="Courier New" w:cs="Courier New"/>
+        </w:rPr>
+        <w:t>Address</w:t>
+      </w:r>
+      <w:proofErr w:type="gramEnd"/>
+      <w:r>
+        <w:t xml:space="preserve"> triple.  The functions for inserting and removing breakpoints (</w:t>
+      </w:r>
+      <w:r>
+        <w:rPr>
+          <w:rFonts w:ascii="Courier New" w:hAnsi="Courier New" w:cs="Courier New"/>
+        </w:rPr>
+        <w:t>Process::addBreakpoint</w:t>
+      </w:r>
+      <w:r>
+        <w:t xml:space="preserve"> and </w:t>
+      </w:r>
+      <w:r>
+        <w:rPr>
+          <w:rFonts w:ascii="Courier New" w:hAnsi="Courier New" w:cs="Courier New"/>
+        </w:rPr>
+        <w:t>Process::rmBreakpoint</w:t>
+      </w:r>
+      <w:r>
+        <w:t>) need all three pieces of information.</w:t>
+      </w:r>
+    </w:p>
+    <w:p>
+      <w:r>
+        <w:t xml:space="preserve">A </w:t>
+      </w:r>
+      <w:r>
+        <w:rPr>
+          <w:rFonts w:ascii="Courier New" w:hAnsi="Courier New" w:cs="Courier New"/>
+        </w:rPr>
+        <w:t>Breakpoint</w:t>
+      </w:r>
+      <w:r>
+        <w:t xml:space="preserve"> can be a hardware breakpoint</w:t>
+      </w:r>
+      <w:r>
+        <w:fldChar w:fldCharType="begin"/>
+      </w:r>
+      <w:r>
+        <w:instrText xml:space="preserve"> XE "</w:instrText>
+      </w:r>
+      <w:r>
+        <w:instrText>Breakpoint, Hardware</w:instrText>
+      </w:r>
+      <w:r>
+        <w:instrText xml:space="preserve">" </w:instrText>
+      </w:r>
+      <w:r>
+        <w:fldChar w:fldCharType="end"/>
+      </w:r>
+      <w:r>
+        <w:t xml:space="preserve"> or a software breakpoint</w:t>
+      </w:r>
+      <w:r>
+        <w:fldChar w:fldCharType="begin"/>
+      </w:r>
+      <w:r>
+        <w:instrText xml:space="preserve"> XE "</w:instrText>
+      </w:r>
+      <w:r>
+        <w:instrText>Breakpoint, Software</w:instrText>
+      </w:r>
+      <w:r>
+        <w:instrText xml:space="preserve">" </w:instrText>
+      </w:r>
+      <w:r>
+        <w:fldChar w:fldCharType="end"/>
+      </w:r>
+      <w:r>
+        <w:t>.  A hardware breakpoint is typically implemented by setting special debug register in the process and can trigger on code execution, data reads or data write.  A software breakpoint is typically implemented by writing a special instruction into a code sequence and can only be triggered by code execution.  There are typically a limited number of hardware breakpoints available at the same time.</w:t>
+      </w:r>
+    </w:p>
+    <w:p>
+      <w:pPr>
+        <w:pStyle w:val="ClassHeading"/>
+      </w:pPr>
+      <w:r>
+        <w:t>Breakpoint Types</w:t>
+      </w:r>
+    </w:p>
+    <w:p>
+      <w:pPr>
+        <w:pStyle w:val="Definition"/>
+      </w:pPr>
+      <w:r>
+        <w:t>Breakpoint::ptr</w:t>
+      </w:r>
+    </w:p>
+    <w:p>
+      <w:pPr>
+        <w:pStyle w:val="Definition"/>
+      </w:pPr>
+      <w:r>
+        <w:t>Breakpoint::const_ptr</w:t>
+      </w:r>
+    </w:p>
+    <w:p>
+      <w:pPr>
+        <w:pStyle w:val="APIBody"/>
+      </w:pPr>
+      <w:r>
+        <w:t xml:space="preserve">The </w:t>
+      </w:r>
+      <w:r>
+        <w:rPr>
+          <w:rFonts w:ascii="Courier New" w:hAnsi="Courier New" w:cs="Courier New"/>
+        </w:rPr>
+        <w:t>Breakpoint::ptr</w:t>
+      </w:r>
+      <w:r>
+        <w:t xml:space="preserve"> and </w:t>
+      </w:r>
+      <w:r>
+        <w:rPr>
+          <w:rFonts w:ascii="Courier New" w:hAnsi="Courier New" w:cs="Courier New"/>
+        </w:rPr>
+        <w:t>Breakpoint::const_ptr</w:t>
+      </w:r>
+      <w:r>
+        <w:t xml:space="preserve"> types are respectively a pointer and a const pointer to a </w:t>
+      </w:r>
+      <w:r>
+        <w:rPr>
+          <w:rFonts w:ascii="Courier New" w:hAnsi="Courier New" w:cs="Courier New"/>
+        </w:rPr>
+        <w:t>Breakpoint</w:t>
+      </w:r>
+      <w:r>
+        <w:t xml:space="preserve"> object.  These pointers are shared pointers</w:t>
+      </w:r>
+      <w:r>
+        <w:t xml:space="preserve">, and the underlying </w:t>
+      </w:r>
+      <w:r>
+        <w:rPr>
+          <w:rFonts w:ascii="Courier New" w:hAnsi="Courier New" w:cs="Courier New"/>
+        </w:rPr>
+        <w:t>Breakpoint</w:t>
+      </w:r>
+      <w:r>
+        <w:t xml:space="preserve"> object will be automatically clean when there are no more references to it.  ProcControlAPI will automatically maintain at least one reference to any Breakpoint that is </w:t>
+      </w:r>
+      <w:r>
+        <w:t>installed in a target process.</w:t>
+      </w:r>
+    </w:p>
+    <w:p>
+      <w:pPr>
+        <w:pStyle w:val="ClassHeading"/>
+      </w:pPr>
+      <w:r>
+        <w:t>Breakpoint Constant Values</w:t>
+      </w:r>
+    </w:p>
+    <w:p>
+      <w:proofErr w:type="gramStart"/>
+      <w:r>
+        <w:t>static</w:t>
+      </w:r>
+      <w:proofErr w:type="gramEnd"/>
+      <w:r>
+        <w:t xml:space="preserve"> const int BP_X = 1</w:t>
+      </w:r>
+    </w:p>
+    <w:p>
+      <w:proofErr w:type="gramStart"/>
+      <w:r>
+        <w:t>static</w:t>
+      </w:r>
+      <w:proofErr w:type="gramEnd"/>
+      <w:r>
+        <w:t xml:space="preserve"> const int BP_W = 2</w:t>
+      </w:r>
+    </w:p>
+    <w:p>
+      <w:proofErr w:type="gramStart"/>
+      <w:r>
+        <w:t>static</w:t>
+      </w:r>
+      <w:proofErr w:type="gramEnd"/>
+      <w:r>
+        <w:t xml:space="preserve"> const int BP_R = 4</w:t>
+      </w:r>
+    </w:p>
+    <w:p>
+      <w:pPr>
+        <w:pStyle w:val="APIBody"/>
+      </w:pPr>
+      <w:r>
+        <w:t>These constant values are used to set execute, write and read bits on hardware breakpoints.</w:t>
+      </w:r>
+    </w:p>
+    <w:p>
+      <w:pPr>
+        <w:pStyle w:val="ClassHeading"/>
+      </w:pPr>
+      <w:r>
         <w:lastRenderedPageBreak/>
-        <w:t xml:space="preserve">Multiple </w:t>
+        <w:t>Breakpoint Static Functions</w:t>
+      </w:r>
+    </w:p>
+    <w:p>
+      <w:pPr>
+        <w:pStyle w:val="Definition"/>
+      </w:pPr>
+      <w:r>
+        <w:t>Breakpoint::ptr newBreakpoint</w:t>
+      </w:r>
+      <w:r>
+        <w:t>()</w:t>
+      </w:r>
+      <w:r>
+        <w:rPr>
+          <w:rFonts w:asciiTheme="minorHAnsi" w:hAnsiTheme="minorHAnsi"/>
+        </w:rPr>
+        <w:fldChar w:fldCharType="begin"/>
+      </w:r>
+      <w:r>
+        <w:rPr>
+          <w:rFonts w:asciiTheme="minorHAnsi" w:hAnsiTheme="minorHAnsi"/>
+        </w:rPr>
+        <w:instrText xml:space="preserve"> XE "</w:instrText>
+      </w:r>
+      <w:r>
+        <w:rPr>
+          <w:rFonts w:asciiTheme="minorHAnsi" w:hAnsiTheme="minorHAnsi"/>
+        </w:rPr>
+        <w:instrText>newBreakpoint, Breakpoint</w:instrText>
+      </w:r>
+      <w:r>
+        <w:rPr>
+          <w:rFonts w:asciiTheme="minorHAnsi" w:hAnsiTheme="minorHAnsi"/>
+        </w:rPr>
+        <w:instrText xml:space="preserve">" </w:instrText>
+      </w:r>
+      <w:r>
+        <w:rPr>
+          <w:rFonts w:asciiTheme="minorHAnsi" w:hAnsiTheme="minorHAnsi"/>
+        </w:rPr>
+        <w:fldChar w:fldCharType="end"/>
+      </w:r>
+    </w:p>
+    <w:p>
+      <w:pPr>
+        <w:pStyle w:val="APIBody"/>
+        <w:rPr>
+          <w:rFonts w:cs="Courier New"/>
+        </w:rPr>
+      </w:pPr>
+      <w:r>
+        <w:t>This function creates a new</w:t>
+      </w:r>
+      <w:r>
+        <w:t xml:space="preserve"> software</w:t>
+      </w:r>
+      <w:r>
+        <w:t xml:space="preserve"> </w:t>
       </w:r>
       <w:r>
         <w:rPr>
@@ -21059,30 +21412,207 @@
         <w:t>Breakpoint</w:t>
       </w:r>
       <w:r>
-        <w:t xml:space="preserve"> objects can be inserted into the same location with-in the same process.  When this location is executed in the target process a single callback will be delivered, and the </w:t>
-      </w:r>
-      <w:r>
-        <w:rPr>
-          <w:rFonts w:ascii="Courier New" w:hAnsi="Courier New" w:cs="Courier New"/>
-        </w:rPr>
-        <w:t>EventBreakpoint</w:t>
-      </w:r>
-      <w:r>
-        <w:t xml:space="preserve"> object will contain a reference to each Breakpoint inserted at the location.   </w:t>
-      </w:r>
-      <w:r>
-        <w:t>At most one control-transfer breakpoint can be inserted at any one point in a process.</w:t>
-      </w:r>
-    </w:p>
-    <w:p>
-      <w:r>
-        <w:t xml:space="preserve">Due to the many-to-many nature of </w:t>
-      </w:r>
-      <w:r>
-        <w:rPr>
-          <w:rFonts w:ascii="Courier New" w:hAnsi="Courier New" w:cs="Courier New"/>
-        </w:rPr>
-        <w:t>Breakpoints</w:t>
+        <w:t xml:space="preserve"> object and returns it.  The </w:t>
+      </w:r>
+      <w:r>
+        <w:rPr>
+          <w:rFonts w:ascii="Courier New" w:hAnsi="Courier New" w:cs="Courier New"/>
+        </w:rPr>
+        <w:t>Breakpoint</w:t>
+      </w:r>
+      <w:r>
+        <w:t xml:space="preserve"> is not inserted into a </w:t>
+      </w:r>
+      <w:r>
+        <w:rPr>
+          <w:rFonts w:ascii="Courier New" w:hAnsi="Courier New" w:cs="Courier New"/>
+        </w:rPr>
+        <w:t>Process</w:t>
+      </w:r>
+      <w:r>
+        <w:t xml:space="preserve"> until it </w:t>
+      </w:r>
+      <w:r>
+        <w:t>is passed to</w:t>
+      </w:r>
+      <w:r>
+        <w:t xml:space="preserve"> </w:t>
+      </w:r>
+      <w:r>
+        <w:rPr>
+          <w:rFonts w:ascii="Courier New" w:hAnsi="Courier New" w:cs="Courier New"/>
+        </w:rPr>
+        <w:t>Process::</w:t>
+      </w:r>
+      <w:proofErr w:type="gramStart"/>
+      <w:r>
+        <w:rPr>
+          <w:rFonts w:ascii="Courier New" w:hAnsi="Courier New" w:cs="Courier New"/>
+        </w:rPr>
+        <w:t>addBreakpoint</w:t>
+      </w:r>
+      <w:r>
+        <w:rPr>
+          <w:rFonts w:ascii="Courier New" w:hAnsi="Courier New" w:cs="Courier New"/>
+        </w:rPr>
+        <w:t>(</w:t>
+      </w:r>
+      <w:proofErr w:type="gramEnd"/>
+      <w:r>
+        <w:rPr>
+          <w:rFonts w:ascii="Courier New" w:hAnsi="Courier New" w:cs="Courier New"/>
+        </w:rPr>
+        <w:t>)</w:t>
+      </w:r>
+      <w:r>
+        <w:rPr>
+          <w:rFonts w:cs="Courier New"/>
+        </w:rPr>
+        <w:t>.</w:t>
+      </w:r>
+    </w:p>
+    <w:p>
+      <w:pPr>
+        <w:pStyle w:val="Definition"/>
+      </w:pPr>
+      <w:r>
+        <w:t>Breakpoint::ptr newTransferBreakpoint</w:t>
+      </w:r>
+      <w:r>
+        <w:rPr>
+          <w:rFonts w:asciiTheme="minorHAnsi" w:hAnsiTheme="minorHAnsi"/>
+        </w:rPr>
+        <w:fldChar w:fldCharType="begin"/>
+      </w:r>
+      <w:r>
+        <w:rPr>
+          <w:rFonts w:asciiTheme="minorHAnsi" w:hAnsiTheme="minorHAnsi"/>
+        </w:rPr>
+        <w:instrText xml:space="preserve"> XE "newTransferBreakpoint</w:instrText>
+      </w:r>
+      <w:r>
+        <w:rPr>
+          <w:rFonts w:asciiTheme="minorHAnsi" w:hAnsiTheme="minorHAnsi"/>
+        </w:rPr>
+        <w:instrText>, Breakpoint</w:instrText>
+      </w:r>
+      <w:r>
+        <w:rPr>
+          <w:rFonts w:asciiTheme="minorHAnsi" w:hAnsiTheme="minorHAnsi"/>
+        </w:rPr>
+        <w:instrText xml:space="preserve">" </w:instrText>
+      </w:r>
+      <w:r>
+        <w:rPr>
+          <w:rFonts w:asciiTheme="minorHAnsi" w:hAnsiTheme="minorHAnsi"/>
+        </w:rPr>
+        <w:fldChar w:fldCharType="end"/>
+      </w:r>
+      <w:r>
+        <w:t>(Dyninst::Address ctrl_to)</w:t>
+      </w:r>
+    </w:p>
+    <w:p>
+      <w:pPr>
+        <w:pStyle w:val="APIBody"/>
+      </w:pPr>
+      <w:r>
+        <w:t xml:space="preserve">This function creates a new control transfer </w:t>
+      </w:r>
+      <w:r>
+        <w:t xml:space="preserve">software </w:t>
+      </w:r>
+      <w:r>
+        <w:t xml:space="preserve">breakpoint.  Upon resumption after executing this Breakpoint, control will resume at the address specified by the </w:t>
+      </w:r>
+      <w:r>
+        <w:rPr>
+          <w:rFonts w:ascii="Courier New" w:hAnsi="Courier New" w:cs="Courier New"/>
+        </w:rPr>
+        <w:t>ctrl_to</w:t>
+      </w:r>
+      <w:r>
+        <w:t xml:space="preserve"> parameter.</w:t>
+      </w:r>
+    </w:p>
+    <w:p>
+      <w:pPr>
+        <w:pStyle w:val="Definition"/>
+        <w:jc w:val="left"/>
+      </w:pPr>
+      <w:r>
+        <w:t>Breakpoint::ptr newHardwareBreakpoint</w:t>
+      </w:r>
+      <w:r>
+        <w:rPr>
+          <w:rFonts w:asciiTheme="minorHAnsi" w:hAnsiTheme="minorHAnsi" w:cstheme="minorHAnsi"/>
+        </w:rPr>
+        <w:fldChar w:fldCharType="begin"/>
+      </w:r>
+      <w:r>
+        <w:rPr>
+          <w:rFonts w:asciiTheme="minorHAnsi" w:hAnsiTheme="minorHAnsi" w:cstheme="minorHAnsi"/>
+        </w:rPr>
+        <w:instrText xml:space="preserve"> XE "newHardwareBreakpoint, Breakpoint" </w:instrText>
+      </w:r>
+      <w:r>
+        <w:rPr>
+          <w:rFonts w:asciiTheme="minorHAnsi" w:hAnsiTheme="minorHAnsi" w:cstheme="minorHAnsi"/>
+        </w:rPr>
+        <w:fldChar w:fldCharType="end"/>
+      </w:r>
+      <w:r>
+        <w:t>(unsigned int mode</w:t>
+      </w:r>
+      <w:r>
+        <w:t xml:space="preserve">, </w:t>
+      </w:r>
+      <w:r>
+        <w:tab/>
+      </w:r>
+      <w:r>
+        <w:t>unsigned int size</w:t>
+      </w:r>
+      <w:r>
+        <w:t>)</w:t>
+      </w:r>
+    </w:p>
+    <w:p>
+      <w:pPr>
+        <w:pStyle w:val="APIBody"/>
+      </w:pPr>
+      <w:r>
+        <w:t xml:space="preserve">This function creates a new hardware breakpoint.  The </w:t>
+      </w:r>
+      <w:r>
+        <w:rPr>
+          <w:rFonts w:ascii="Courier New" w:hAnsi="Courier New" w:cs="Courier New"/>
+        </w:rPr>
+        <w:t>mode</w:t>
+      </w:r>
+      <w:r>
+        <w:t xml:space="preserve"> parameter is a bitfield that contain</w:t>
+      </w:r>
+      <w:r>
+        <w:t>s</w:t>
+      </w:r>
+      <w:r>
+        <w:t xml:space="preserve"> an OR combination the values </w:t>
+      </w:r>
+      <w:r>
+        <w:rPr>
+          <w:rFonts w:ascii="Courier New" w:hAnsi="Courier New" w:cs="Courier New"/>
+        </w:rPr>
+        <w:t>BP_X</w:t>
+      </w:r>
+      <w:r>
+        <w:t xml:space="preserve">, </w:t>
+      </w:r>
+      <w:r>
+        <w:rPr>
+          <w:rFonts w:ascii="Courier New" w:hAnsi="Courier New" w:cs="Courier New"/>
+        </w:rPr>
+        <w:t>BP_W</w:t>
       </w:r>
       <w:r>
         <w:t xml:space="preserve"> and </w:t>
@@ -21091,140 +21621,19 @@
         <w:rPr>
           <w:rFonts w:ascii="Courier New" w:hAnsi="Courier New" w:cs="Courier New"/>
         </w:rPr>
-        <w:t>Processes</w:t>
-      </w:r>
-      <w:r>
-        <w:t xml:space="preserve">, a single installation of a </w:t>
-      </w:r>
-      <w:r>
-        <w:rPr>
-          <w:rFonts w:ascii="Courier New" w:hAnsi="Courier New" w:cs="Courier New"/>
-        </w:rPr>
-        <w:t>Breakpoint</w:t>
-      </w:r>
-      <w:r>
-        <w:t xml:space="preserve"> can be identified by a </w:t>
-      </w:r>
-      <w:r>
-        <w:rPr>
-          <w:rFonts w:ascii="Courier New" w:hAnsi="Courier New" w:cs="Courier New"/>
-        </w:rPr>
-        <w:t>Breakpoint</w:t>
-      </w:r>
-      <w:r>
-        <w:t xml:space="preserve">, </w:t>
-      </w:r>
-      <w:r>
-        <w:rPr>
-          <w:rFonts w:ascii="Courier New" w:hAnsi="Courier New" w:cs="Courier New"/>
-        </w:rPr>
-        <w:t>Process</w:t>
-      </w:r>
-      <w:r>
-        <w:t xml:space="preserve">, </w:t>
-      </w:r>
-      <w:proofErr w:type="gramStart"/>
-      <w:r>
-        <w:rPr>
-          <w:rFonts w:ascii="Courier New" w:hAnsi="Courier New" w:cs="Courier New"/>
-        </w:rPr>
-        <w:t>Address</w:t>
-      </w:r>
-      <w:proofErr w:type="gramEnd"/>
-      <w:r>
-        <w:t xml:space="preserve"> triple.  The functions for inserting and removing breakpoints (</w:t>
-      </w:r>
-      <w:r>
-        <w:rPr>
-          <w:rFonts w:ascii="Courier New" w:hAnsi="Courier New" w:cs="Courier New"/>
-        </w:rPr>
-        <w:t>Process::addBreakpoint</w:t>
-      </w:r>
-      <w:r>
-        <w:t xml:space="preserve"> and </w:t>
-      </w:r>
-      <w:r>
-        <w:rPr>
-          <w:rFonts w:ascii="Courier New" w:hAnsi="Courier New" w:cs="Courier New"/>
-        </w:rPr>
-        <w:t>Process::rmBreakpoint</w:t>
-      </w:r>
-      <w:r>
-        <w:t>) need all three pieces of information.</w:t>
-      </w:r>
-    </w:p>
-    <w:p>
-      <w:r>
-        <w:t xml:space="preserve">A </w:t>
-      </w:r>
-      <w:r>
-        <w:rPr>
-          <w:rFonts w:ascii="Courier New" w:hAnsi="Courier New" w:cs="Courier New"/>
-        </w:rPr>
-        <w:t>Breakpoint</w:t>
-      </w:r>
-      <w:r>
-        <w:t xml:space="preserve"> can be a hardware breakpoint</w:t>
-      </w:r>
-      <w:r>
-        <w:fldChar w:fldCharType="begin"/>
-      </w:r>
-      <w:r>
-        <w:instrText xml:space="preserve"> XE "</w:instrText>
-      </w:r>
-      <w:r>
-        <w:instrText>Breakpoint, Hardware</w:instrText>
-      </w:r>
-      <w:r>
-        <w:instrText xml:space="preserve">" </w:instrText>
-      </w:r>
-      <w:r>
-        <w:fldChar w:fldCharType="end"/>
-      </w:r>
-      <w:r>
-        <w:t xml:space="preserve"> or a software breakpoint</w:t>
-      </w:r>
-      <w:r>
-        <w:fldChar w:fldCharType="begin"/>
-      </w:r>
-      <w:r>
-        <w:instrText xml:space="preserve"> XE "</w:instrText>
-      </w:r>
-      <w:r>
-        <w:instrText>Breakpoint, Software</w:instrText>
-      </w:r>
-      <w:r>
-        <w:instrText xml:space="preserve">" </w:instrText>
-      </w:r>
-      <w:r>
-        <w:fldChar w:fldCharType="end"/>
-      </w:r>
-      <w:r>
-        <w:t>.  A hardware breakpoint is typically implemented by setting special debug register in the process and can trigger on code execution, data reads or data write.  A software breakpoint is typically implemented by writing a special instruction into a code sequence and can only be triggered by code execution.  There are typically a limited number of hardware breakpoints available at the same time.</w:t>
-      </w:r>
-    </w:p>
-    <w:p>
-      <w:pPr>
-        <w:pStyle w:val="ClassHeading"/>
-      </w:pPr>
-      <w:r>
-        <w:t>Breakpoint Types</w:t>
-      </w:r>
-    </w:p>
-    <w:p>
-      <w:pPr>
-        <w:pStyle w:val="Definition"/>
-      </w:pPr>
-      <w:r>
-        <w:t>Breakpoint::ptr</w:t>
-      </w:r>
-    </w:p>
-    <w:p>
-      <w:pPr>
-        <w:pStyle w:val="Definition"/>
-      </w:pPr>
-      <w:r>
-        <w:t>Breakpoint::const_ptr</w:t>
+        <w:t>BP_R</w:t>
+      </w:r>
+      <w:r>
+        <w:t xml:space="preserve">.  These control whether the breakpoint will trigger when its </w:t>
+      </w:r>
+      <w:r>
+        <w:rPr>
+          <w:rFonts w:cstheme="minorHAnsi"/>
+        </w:rPr>
+        <w:t xml:space="preserve">target address </w:t>
+      </w:r>
+      <w:r>
+        <w:t>is executed, written or read.</w:t>
       </w:r>
     </w:p>
     <w:p>
@@ -21232,399 +21641,6 @@
         <w:pStyle w:val="APIBody"/>
       </w:pPr>
       <w:r>
-        <w:t xml:space="preserve">The </w:t>
-      </w:r>
-      <w:r>
-        <w:rPr>
-          <w:rFonts w:ascii="Courier New" w:hAnsi="Courier New" w:cs="Courier New"/>
-        </w:rPr>
-        <w:t>Breakpoint::ptr</w:t>
-      </w:r>
-      <w:r>
-        <w:t xml:space="preserve"> and </w:t>
-      </w:r>
-      <w:r>
-        <w:rPr>
-          <w:rFonts w:ascii="Courier New" w:hAnsi="Courier New" w:cs="Courier New"/>
-        </w:rPr>
-        <w:t>Breakpoint::const_ptr</w:t>
-      </w:r>
-      <w:r>
-        <w:t xml:space="preserve"> types are respectively a pointer and a const pointer to a </w:t>
-      </w:r>
-      <w:r>
-        <w:rPr>
-          <w:rFonts w:ascii="Courier New" w:hAnsi="Courier New" w:cs="Courier New"/>
-        </w:rPr>
-        <w:t>Breakpoint</w:t>
-      </w:r>
-      <w:r>
-        <w:t xml:space="preserve"> object.  These pointers are shared pointers</w:t>
-      </w:r>
-      <w:r>
-        <w:t xml:space="preserve">, and the underlying </w:t>
-      </w:r>
-      <w:r>
-        <w:rPr>
-          <w:rFonts w:ascii="Courier New" w:hAnsi="Courier New" w:cs="Courier New"/>
-        </w:rPr>
-        <w:t>Breakpoint</w:t>
-      </w:r>
-      <w:r>
-        <w:t xml:space="preserve"> object will be automatically clean when there are no more references to it.  ProcControlAPI will automatically maintain at least one reference to any Breakpoint that is </w:t>
-      </w:r>
-      <w:r>
-        <w:t>installed in a target process.</w:t>
-      </w:r>
-    </w:p>
-    <w:p>
-      <w:pPr>
-        <w:pStyle w:val="ClassHeading"/>
-      </w:pPr>
-      <w:r>
-        <w:t>Breakpoint Constant Values</w:t>
-      </w:r>
-    </w:p>
-    <w:p>
-      <w:proofErr w:type="gramStart"/>
-      <w:r>
-        <w:t>static</w:t>
-      </w:r>
-      <w:proofErr w:type="gramEnd"/>
-      <w:r>
-        <w:t xml:space="preserve"> const int BP_X = 1</w:t>
-      </w:r>
-    </w:p>
-    <w:p>
-      <w:proofErr w:type="gramStart"/>
-      <w:r>
-        <w:t>static</w:t>
-      </w:r>
-      <w:proofErr w:type="gramEnd"/>
-      <w:r>
-        <w:t xml:space="preserve"> const int BP_W = 2</w:t>
-      </w:r>
-    </w:p>
-    <w:p>
-      <w:proofErr w:type="gramStart"/>
-      <w:r>
-        <w:t>static</w:t>
-      </w:r>
-      <w:proofErr w:type="gramEnd"/>
-      <w:r>
-        <w:t xml:space="preserve"> const int BP_R = 4</w:t>
-      </w:r>
-    </w:p>
-    <w:p>
-      <w:pPr>
-        <w:pStyle w:val="APIBody"/>
-      </w:pPr>
-      <w:r>
-        <w:t>These constant values are used to set execute, write and read bits on hardware breakpoints.</w:t>
-      </w:r>
-    </w:p>
-    <w:p>
-      <w:pPr>
-        <w:pStyle w:val="ClassHeading"/>
-      </w:pPr>
-      <w:r>
-        <w:t>Breakpoint Static Functions</w:t>
-      </w:r>
-    </w:p>
-    <w:p>
-      <w:pPr>
-        <w:pStyle w:val="Definition"/>
-      </w:pPr>
-      <w:r>
-        <w:t>Breakpoint::ptr newBreakpoint</w:t>
-      </w:r>
-      <w:r>
-        <w:t>()</w:t>
-      </w:r>
-      <w:r>
-        <w:rPr>
-          <w:rFonts w:asciiTheme="minorHAnsi" w:hAnsiTheme="minorHAnsi"/>
-        </w:rPr>
-        <w:fldChar w:fldCharType="begin"/>
-      </w:r>
-      <w:r>
-        <w:rPr>
-          <w:rFonts w:asciiTheme="minorHAnsi" w:hAnsiTheme="minorHAnsi"/>
-        </w:rPr>
-        <w:instrText xml:space="preserve"> XE "</w:instrText>
-      </w:r>
-      <w:r>
-        <w:rPr>
-          <w:rFonts w:asciiTheme="minorHAnsi" w:hAnsiTheme="minorHAnsi"/>
-        </w:rPr>
-        <w:instrText>newBreakpoint, Breakpoint</w:instrText>
-      </w:r>
-      <w:r>
-        <w:rPr>
-          <w:rFonts w:asciiTheme="minorHAnsi" w:hAnsiTheme="minorHAnsi"/>
-        </w:rPr>
-        <w:instrText xml:space="preserve">" </w:instrText>
-      </w:r>
-      <w:r>
-        <w:rPr>
-          <w:rFonts w:asciiTheme="minorHAnsi" w:hAnsiTheme="minorHAnsi"/>
-        </w:rPr>
-        <w:fldChar w:fldCharType="end"/>
-      </w:r>
-    </w:p>
-    <w:p>
-      <w:pPr>
-        <w:pStyle w:val="APIBody"/>
-        <w:rPr>
-          <w:rFonts w:cs="Courier New"/>
-        </w:rPr>
-      </w:pPr>
-      <w:r>
-        <w:t>This function creates a new</w:t>
-      </w:r>
-      <w:r>
-        <w:t xml:space="preserve"> software</w:t>
-      </w:r>
-      <w:r>
-        <w:t xml:space="preserve"> </w:t>
-      </w:r>
-      <w:r>
-        <w:rPr>
-          <w:rFonts w:ascii="Courier New" w:hAnsi="Courier New" w:cs="Courier New"/>
-        </w:rPr>
-        <w:t>Breakpoint</w:t>
-      </w:r>
-      <w:r>
-        <w:t xml:space="preserve"> object and returns it.  The </w:t>
-      </w:r>
-      <w:r>
-        <w:rPr>
-          <w:rFonts w:ascii="Courier New" w:hAnsi="Courier New" w:cs="Courier New"/>
-        </w:rPr>
-        <w:t>Breakpoint</w:t>
-      </w:r>
-      <w:r>
-        <w:t xml:space="preserve"> is not inserted into a </w:t>
-      </w:r>
-      <w:r>
-        <w:rPr>
-          <w:rFonts w:ascii="Courier New" w:hAnsi="Courier New" w:cs="Courier New"/>
-        </w:rPr>
-        <w:t>Process</w:t>
-      </w:r>
-      <w:r>
-        <w:t xml:space="preserve"> until it </w:t>
-      </w:r>
-      <w:r>
-        <w:t>is passed to</w:t>
-      </w:r>
-      <w:r>
-        <w:t xml:space="preserve"> </w:t>
-      </w:r>
-      <w:r>
-        <w:rPr>
-          <w:rFonts w:ascii="Courier New" w:hAnsi="Courier New" w:cs="Courier New"/>
-        </w:rPr>
-        <w:t>Process::</w:t>
-      </w:r>
-      <w:proofErr w:type="gramStart"/>
-      <w:r>
-        <w:rPr>
-          <w:rFonts w:ascii="Courier New" w:hAnsi="Courier New" w:cs="Courier New"/>
-        </w:rPr>
-        <w:t>addBreakpoint</w:t>
-      </w:r>
-      <w:r>
-        <w:rPr>
-          <w:rFonts w:ascii="Courier New" w:hAnsi="Courier New" w:cs="Courier New"/>
-        </w:rPr>
-        <w:t>(</w:t>
-      </w:r>
-      <w:proofErr w:type="gramEnd"/>
-      <w:r>
-        <w:rPr>
-          <w:rFonts w:ascii="Courier New" w:hAnsi="Courier New" w:cs="Courier New"/>
-        </w:rPr>
-        <w:t>)</w:t>
-      </w:r>
-      <w:r>
-        <w:rPr>
-          <w:rFonts w:cs="Courier New"/>
-        </w:rPr>
-        <w:t>.</w:t>
-      </w:r>
-    </w:p>
-    <w:p>
-      <w:pPr>
-        <w:pStyle w:val="Definition"/>
-      </w:pPr>
-      <w:r>
-        <w:t>Breakpoint::ptr newTransferBreakpoint</w:t>
-      </w:r>
-      <w:r>
-        <w:rPr>
-          <w:rFonts w:asciiTheme="minorHAnsi" w:hAnsiTheme="minorHAnsi"/>
-        </w:rPr>
-        <w:fldChar w:fldCharType="begin"/>
-      </w:r>
-      <w:r>
-        <w:rPr>
-          <w:rFonts w:asciiTheme="minorHAnsi" w:hAnsiTheme="minorHAnsi"/>
-        </w:rPr>
-        <w:instrText xml:space="preserve"> XE "newTransferBreakpoint</w:instrText>
-      </w:r>
-      <w:r>
-        <w:rPr>
-          <w:rFonts w:asciiTheme="minorHAnsi" w:hAnsiTheme="minorHAnsi"/>
-        </w:rPr>
-        <w:instrText>, Breakpoint</w:instrText>
-      </w:r>
-      <w:r>
-        <w:rPr>
-          <w:rFonts w:asciiTheme="minorHAnsi" w:hAnsiTheme="minorHAnsi"/>
-        </w:rPr>
-        <w:instrText xml:space="preserve">" </w:instrText>
-      </w:r>
-      <w:r>
-        <w:rPr>
-          <w:rFonts w:asciiTheme="minorHAnsi" w:hAnsiTheme="minorHAnsi"/>
-        </w:rPr>
-        <w:fldChar w:fldCharType="end"/>
-      </w:r>
-      <w:r>
-        <w:t>(Dyninst::Address ctrl_to)</w:t>
-      </w:r>
-    </w:p>
-    <w:p>
-      <w:pPr>
-        <w:pStyle w:val="APIBody"/>
-      </w:pPr>
-      <w:r>
-        <w:t xml:space="preserve">This function creates a new control transfer </w:t>
-      </w:r>
-      <w:r>
-        <w:t xml:space="preserve">software </w:t>
-      </w:r>
-      <w:r>
-        <w:t xml:space="preserve">breakpoint.  Upon resumption after executing this Breakpoint, control will resume at the address specified by the </w:t>
-      </w:r>
-      <w:r>
-        <w:rPr>
-          <w:rFonts w:ascii="Courier New" w:hAnsi="Courier New" w:cs="Courier New"/>
-        </w:rPr>
-        <w:t>ctrl_to</w:t>
-      </w:r>
-      <w:r>
-        <w:t xml:space="preserve"> parameter.</w:t>
-      </w:r>
-    </w:p>
-    <w:p>
-      <w:pPr>
-        <w:pStyle w:val="Definition"/>
-        <w:jc w:val="left"/>
-      </w:pPr>
-      <w:r>
-        <w:t>Breakpoint::ptr newHardwareBreakpoint</w:t>
-      </w:r>
-      <w:r>
-        <w:rPr>
-          <w:rFonts w:asciiTheme="minorHAnsi" w:hAnsiTheme="minorHAnsi" w:cstheme="minorHAnsi"/>
-        </w:rPr>
-        <w:fldChar w:fldCharType="begin"/>
-      </w:r>
-      <w:r>
-        <w:rPr>
-          <w:rFonts w:asciiTheme="minorHAnsi" w:hAnsiTheme="minorHAnsi" w:cstheme="minorHAnsi"/>
-        </w:rPr>
-        <w:instrText xml:space="preserve"> XE "newHardwareBreakpoint, Breakpoint" </w:instrText>
-      </w:r>
-      <w:r>
-        <w:rPr>
-          <w:rFonts w:asciiTheme="minorHAnsi" w:hAnsiTheme="minorHAnsi" w:cstheme="minorHAnsi"/>
-        </w:rPr>
-        <w:fldChar w:fldCharType="end"/>
-      </w:r>
-      <w:r>
-        <w:t>(unsigned int mode</w:t>
-      </w:r>
-      <w:r>
-        <w:t xml:space="preserve">, </w:t>
-      </w:r>
-      <w:r>
-        <w:tab/>
-      </w:r>
-      <w:r>
-        <w:t>unsigned int size</w:t>
-      </w:r>
-      <w:r>
-        <w:t>)</w:t>
-      </w:r>
-    </w:p>
-    <w:p>
-      <w:pPr>
-        <w:pStyle w:val="APIBody"/>
-      </w:pPr>
-      <w:r>
-        <w:t xml:space="preserve">This function creates a new hardware breakpoint.  The </w:t>
-      </w:r>
-      <w:r>
-        <w:rPr>
-          <w:rFonts w:ascii="Courier New" w:hAnsi="Courier New" w:cs="Courier New"/>
-        </w:rPr>
-        <w:t>mode</w:t>
-      </w:r>
-      <w:r>
-        <w:t xml:space="preserve"> parameter is a bitfield that contain</w:t>
-      </w:r>
-      <w:r>
-        <w:t>s</w:t>
-      </w:r>
-      <w:r>
-        <w:t xml:space="preserve"> an OR combination the values </w:t>
-      </w:r>
-      <w:r>
-        <w:rPr>
-          <w:rFonts w:ascii="Courier New" w:hAnsi="Courier New" w:cs="Courier New"/>
-        </w:rPr>
-        <w:t>BP_X</w:t>
-      </w:r>
-      <w:r>
-        <w:t xml:space="preserve">, </w:t>
-      </w:r>
-      <w:r>
-        <w:rPr>
-          <w:rFonts w:ascii="Courier New" w:hAnsi="Courier New" w:cs="Courier New"/>
-        </w:rPr>
-        <w:t>BP_W</w:t>
-      </w:r>
-      <w:r>
-        <w:t xml:space="preserve"> and </w:t>
-      </w:r>
-      <w:r>
-        <w:rPr>
-          <w:rFonts w:ascii="Courier New" w:hAnsi="Courier New" w:cs="Courier New"/>
-        </w:rPr>
-        <w:t>BP_R</w:t>
-      </w:r>
-      <w:r>
-        <w:t xml:space="preserve">.  These control whether the breakpoint will trigger when its </w:t>
-      </w:r>
-      <w:r>
-        <w:rPr>
-          <w:rFonts w:cstheme="minorHAnsi"/>
-        </w:rPr>
-        <w:t xml:space="preserve">target address </w:t>
-      </w:r>
-      <w:r>
-        <w:t>is executed, written or read.</w:t>
-      </w:r>
-    </w:p>
-    <w:p>
-      <w:pPr>
-        <w:pStyle w:val="APIBody"/>
-      </w:pPr>
-      <w:r>
-        <w:lastRenderedPageBreak/>
         <w:t xml:space="preserve">The </w:t>
       </w:r>
       <w:r>
@@ -22080,6 +22096,7 @@
       <w:bookmarkStart w:id="66" w:name="_Ref274129258"/>
       <w:bookmarkStart w:id="67" w:name="_Toc343502999"/>
       <w:r>
+        <w:lastRenderedPageBreak/>
         <w:t>IRPC</w:t>
       </w:r>
       <w:bookmarkEnd w:id="63"/>
@@ -22290,7 +22307,6 @@
         <w:pStyle w:val="ClassHeading"/>
       </w:pPr>
       <w:r>
-        <w:lastRenderedPageBreak/>
         <w:t>IRPC Static Member Functions:</w:t>
       </w:r>
     </w:p>
@@ -22624,6 +22640,7 @@
         <w:pStyle w:val="Definition"/>
       </w:pPr>
       <w:r>
+        <w:lastRenderedPageBreak/>
         <w:t>void *getBinaryCodeBlob</w:t>
       </w:r>
       <w:r>
@@ -22938,7 +22955,6 @@
       <w:bookmarkStart w:id="70" w:name="_Ref274129024"/>
       <w:bookmarkStart w:id="71" w:name="_Toc343503000"/>
       <w:r>
-        <w:lastRenderedPageBreak/>
         <w:t>ThreadPool</w:t>
       </w:r>
       <w:bookmarkEnd w:id="68"/>
@@ -23168,6 +23184,7 @@
         <w:pStyle w:val="ClassHeading"/>
       </w:pPr>
       <w:r>
+        <w:lastRenderedPageBreak/>
         <w:t xml:space="preserve">ThreadPool </w:t>
       </w:r>
       <w:r>
@@ -23509,286 +23526,286 @@
         <w:pStyle w:val="ClassHeading"/>
       </w:pPr>
       <w:r>
+        <w:t>ThreadPool Member Functions:</w:t>
+      </w:r>
+    </w:p>
+    <w:p>
+      <w:pPr>
+        <w:pStyle w:val="Definition"/>
+      </w:pPr>
+      <w:r>
+        <w:t>ThreadPool::iterator begin</w:t>
+      </w:r>
+      <w:r>
+        <w:rPr>
+          <w:rFonts w:asciiTheme="minorHAnsi" w:hAnsiTheme="minorHAnsi"/>
+        </w:rPr>
+        <w:fldChar w:fldCharType="begin"/>
+      </w:r>
+      <w:r>
+        <w:rPr>
+          <w:rFonts w:asciiTheme="minorHAnsi" w:hAnsiTheme="minorHAnsi"/>
+        </w:rPr>
+        <w:instrText xml:space="preserve"> XE "begin, ThreadPool" </w:instrText>
+      </w:r>
+      <w:r>
+        <w:rPr>
+          <w:rFonts w:asciiTheme="minorHAnsi" w:hAnsiTheme="minorHAnsi"/>
+        </w:rPr>
+        <w:fldChar w:fldCharType="end"/>
+      </w:r>
+      <w:r>
+        <w:t>()</w:t>
+      </w:r>
+    </w:p>
+    <w:p>
+      <w:pPr>
+        <w:pStyle w:val="Definition"/>
+      </w:pPr>
+      <w:r>
+        <w:t>ThreadPool::const_iterator begin() const</w:t>
+      </w:r>
+    </w:p>
+    <w:p>
+      <w:pPr>
+        <w:pStyle w:val="APIBody"/>
+      </w:pPr>
+      <w:r>
+        <w:t xml:space="preserve">These functions respectively return an </w:t>
+      </w:r>
+      <w:r>
+        <w:rPr>
+          <w:rFonts w:ascii="Courier New" w:hAnsi="Courier New" w:cs="Courier New"/>
+        </w:rPr>
+        <w:t>iterator</w:t>
+      </w:r>
+      <w:r>
+        <w:t xml:space="preserve"> and a </w:t>
+      </w:r>
+      <w:r>
+        <w:rPr>
+          <w:rFonts w:ascii="Courier New" w:hAnsi="Courier New" w:cs="Courier New"/>
+        </w:rPr>
+        <w:t>const_iterator</w:t>
+      </w:r>
+      <w:r>
+        <w:t xml:space="preserve"> that point to the beginning of the set of </w:t>
+      </w:r>
+      <w:r>
+        <w:rPr>
+          <w:rFonts w:ascii="Courier New" w:hAnsi="Courier New" w:cs="Courier New"/>
+        </w:rPr>
+        <w:t>Thread</w:t>
+      </w:r>
+      <w:r>
+        <w:t xml:space="preserve"> objects.</w:t>
+      </w:r>
+    </w:p>
+    <w:p>
+      <w:pPr>
+        <w:pStyle w:val="Definition"/>
+      </w:pPr>
+      <w:r>
+        <w:t>ThreadPool::iterator end</w:t>
+      </w:r>
+      <w:r>
+        <w:rPr>
+          <w:rFonts w:asciiTheme="minorHAnsi" w:hAnsiTheme="minorHAnsi"/>
+        </w:rPr>
+        <w:fldChar w:fldCharType="begin"/>
+      </w:r>
+      <w:r>
+        <w:rPr>
+          <w:rFonts w:asciiTheme="minorHAnsi" w:hAnsiTheme="minorHAnsi"/>
+        </w:rPr>
+        <w:instrText xml:space="preserve"> XE "end,</w:instrText>
+      </w:r>
+      <w:r>
+        <w:rPr>
+          <w:rFonts w:asciiTheme="minorHAnsi" w:hAnsiTheme="minorHAnsi"/>
+        </w:rPr>
+        <w:instrText xml:space="preserve"> </w:instrText>
+      </w:r>
+      <w:r>
+        <w:rPr>
+          <w:rFonts w:asciiTheme="minorHAnsi" w:hAnsiTheme="minorHAnsi"/>
+        </w:rPr>
+        <w:instrText xml:space="preserve">ThreadPool" </w:instrText>
+      </w:r>
+      <w:r>
+        <w:rPr>
+          <w:rFonts w:asciiTheme="minorHAnsi" w:hAnsiTheme="minorHAnsi"/>
+        </w:rPr>
+        <w:fldChar w:fldCharType="end"/>
+      </w:r>
+      <w:r>
+        <w:t>()</w:t>
+      </w:r>
+    </w:p>
+    <w:p>
+      <w:pPr>
+        <w:pStyle w:val="Definition"/>
+      </w:pPr>
+      <w:r>
+        <w:t>ThreadPool::const_iterator end() const</w:t>
+      </w:r>
+    </w:p>
+    <w:p>
+      <w:pPr>
+        <w:pStyle w:val="APIBody"/>
+      </w:pPr>
+      <w:r>
+        <w:t xml:space="preserve">These functions respectively return an </w:t>
+      </w:r>
+      <w:r>
+        <w:rPr>
+          <w:rFonts w:ascii="Courier New" w:hAnsi="Courier New" w:cs="Courier New"/>
+        </w:rPr>
+        <w:t>iterator</w:t>
+      </w:r>
+      <w:r>
+        <w:t xml:space="preserve"> and a </w:t>
+      </w:r>
+      <w:r>
+        <w:rPr>
+          <w:rFonts w:ascii="Courier New" w:hAnsi="Courier New" w:cs="Courier New"/>
+        </w:rPr>
+        <w:t>const_iterator</w:t>
+      </w:r>
+      <w:r>
+        <w:t xml:space="preserve"> that point to the iterator element after the end of the set of </w:t>
+      </w:r>
+      <w:r>
+        <w:rPr>
+          <w:rFonts w:ascii="Courier New" w:hAnsi="Courier New" w:cs="Courier New"/>
+        </w:rPr>
+        <w:t>Thread</w:t>
+      </w:r>
+      <w:r>
+        <w:t xml:space="preserve"> objects.</w:t>
+      </w:r>
+    </w:p>
+    <w:p>
+      <w:pPr>
+        <w:pStyle w:val="Definition"/>
+      </w:pPr>
+      <w:r>
+        <w:t>ThreadPool::iterator find</w:t>
+      </w:r>
+      <w:r>
+        <w:rPr>
+          <w:rFonts w:asciiTheme="minorHAnsi" w:hAnsiTheme="minorHAnsi"/>
+        </w:rPr>
+        <w:fldChar w:fldCharType="begin"/>
+      </w:r>
+      <w:r>
+        <w:rPr>
+          <w:rFonts w:asciiTheme="minorHAnsi" w:hAnsiTheme="minorHAnsi"/>
+        </w:rPr>
+        <w:instrText xml:space="preserve"> XE "find,ThreadPool" </w:instrText>
+      </w:r>
+      <w:r>
+        <w:rPr>
+          <w:rFonts w:asciiTheme="minorHAnsi" w:hAnsiTheme="minorHAnsi"/>
+        </w:rPr>
+        <w:fldChar w:fldCharType="end"/>
+      </w:r>
+      <w:r>
+        <w:t>(Dyninst::LWP lwp)</w:t>
+      </w:r>
+    </w:p>
+    <w:p>
+      <w:pPr>
+        <w:pStyle w:val="Definition"/>
+      </w:pPr>
+      <w:r>
+        <w:t>ThreadPool::const_iterator find(Dyninst::LWP lwp) const</w:t>
+      </w:r>
+    </w:p>
+    <w:p>
+      <w:pPr>
+        <w:pStyle w:val="APIBody"/>
+      </w:pPr>
+      <w:r>
+        <w:t xml:space="preserve">The functions respectively return an </w:t>
+      </w:r>
+      <w:r>
+        <w:rPr>
+          <w:rFonts w:ascii="Courier New" w:hAnsi="Courier New" w:cs="Courier New"/>
+        </w:rPr>
+        <w:t>iterator</w:t>
+      </w:r>
+      <w:r>
+        <w:t xml:space="preserve"> and a </w:t>
+      </w:r>
+      <w:r>
+        <w:rPr>
+          <w:rFonts w:ascii="Courier New" w:hAnsi="Courier New" w:cs="Courier New"/>
+        </w:rPr>
+        <w:t>const_iterator</w:t>
+      </w:r>
+      <w:r>
+        <w:t xml:space="preserve"> </w:t>
+      </w:r>
+      <w:proofErr w:type="gramStart"/>
+      <w:r>
+        <w:t>that points</w:t>
+      </w:r>
+      <w:proofErr w:type="gramEnd"/>
+      <w:r>
+        <w:t xml:space="preserve"> to the </w:t>
+      </w:r>
+      <w:r>
+        <w:rPr>
+          <w:rFonts w:ascii="Courier New" w:hAnsi="Courier New" w:cs="Courier New"/>
+        </w:rPr>
+        <w:t>Thread</w:t>
+      </w:r>
+      <w:r>
+        <w:t xml:space="preserve"> with a LWP of </w:t>
+      </w:r>
+      <w:r>
+        <w:rPr>
+          <w:rFonts w:ascii="Courier New" w:hAnsi="Courier New" w:cs="Courier New"/>
+        </w:rPr>
+        <w:t>lwp</w:t>
+      </w:r>
+      <w:r>
+        <w:t xml:space="preserve">.  If </w:t>
+      </w:r>
+      <w:r>
+        <w:rPr>
+          <w:rFonts w:ascii="Courier New" w:hAnsi="Courier New" w:cs="Courier New"/>
+        </w:rPr>
+        <w:t xml:space="preserve">lwp </w:t>
+      </w:r>
+      <w:r>
+        <w:t xml:space="preserve">is not found in the thread list, then this function returns </w:t>
+      </w:r>
+      <w:proofErr w:type="gramStart"/>
+      <w:r>
+        <w:rPr>
+          <w:rFonts w:ascii="Courier New" w:hAnsi="Courier New" w:cs="Courier New"/>
+        </w:rPr>
+        <w:t>end(</w:t>
+      </w:r>
+      <w:proofErr w:type="gramEnd"/>
+      <w:r>
+        <w:rPr>
+          <w:rFonts w:ascii="Courier New" w:hAnsi="Courier New" w:cs="Courier New"/>
+        </w:rPr>
+        <w:t>)</w:t>
+      </w:r>
+      <w:r>
+        <w:t>.</w:t>
+      </w:r>
+    </w:p>
+    <w:p>
+      <w:pPr>
+        <w:pStyle w:val="Definition"/>
+      </w:pPr>
+      <w:r>
         <w:lastRenderedPageBreak/>
-        <w:t>ThreadPool Member Functions:</w:t>
-      </w:r>
-    </w:p>
-    <w:p>
-      <w:pPr>
-        <w:pStyle w:val="Definition"/>
-      </w:pPr>
-      <w:r>
-        <w:t>ThreadPool::iterator begin</w:t>
-      </w:r>
-      <w:r>
-        <w:rPr>
-          <w:rFonts w:asciiTheme="minorHAnsi" w:hAnsiTheme="minorHAnsi"/>
-        </w:rPr>
-        <w:fldChar w:fldCharType="begin"/>
-      </w:r>
-      <w:r>
-        <w:rPr>
-          <w:rFonts w:asciiTheme="minorHAnsi" w:hAnsiTheme="minorHAnsi"/>
-        </w:rPr>
-        <w:instrText xml:space="preserve"> XE "begin, ThreadPool" </w:instrText>
-      </w:r>
-      <w:r>
-        <w:rPr>
-          <w:rFonts w:asciiTheme="minorHAnsi" w:hAnsiTheme="minorHAnsi"/>
-        </w:rPr>
-        <w:fldChar w:fldCharType="end"/>
-      </w:r>
-      <w:r>
-        <w:t>()</w:t>
-      </w:r>
-    </w:p>
-    <w:p>
-      <w:pPr>
-        <w:pStyle w:val="Definition"/>
-      </w:pPr>
-      <w:r>
-        <w:t>ThreadPool::const_iterator begin() const</w:t>
-      </w:r>
-    </w:p>
-    <w:p>
-      <w:pPr>
-        <w:pStyle w:val="APIBody"/>
-      </w:pPr>
-      <w:r>
-        <w:t xml:space="preserve">These functions respectively return an </w:t>
-      </w:r>
-      <w:r>
-        <w:rPr>
-          <w:rFonts w:ascii="Courier New" w:hAnsi="Courier New" w:cs="Courier New"/>
-        </w:rPr>
-        <w:t>iterator</w:t>
-      </w:r>
-      <w:r>
-        <w:t xml:space="preserve"> and a </w:t>
-      </w:r>
-      <w:r>
-        <w:rPr>
-          <w:rFonts w:ascii="Courier New" w:hAnsi="Courier New" w:cs="Courier New"/>
-        </w:rPr>
-        <w:t>const_iterator</w:t>
-      </w:r>
-      <w:r>
-        <w:t xml:space="preserve"> that point to the beginning of the set of </w:t>
-      </w:r>
-      <w:r>
-        <w:rPr>
-          <w:rFonts w:ascii="Courier New" w:hAnsi="Courier New" w:cs="Courier New"/>
-        </w:rPr>
-        <w:t>Thread</w:t>
-      </w:r>
-      <w:r>
-        <w:t xml:space="preserve"> objects.</w:t>
-      </w:r>
-    </w:p>
-    <w:p>
-      <w:pPr>
-        <w:pStyle w:val="Definition"/>
-      </w:pPr>
-      <w:r>
-        <w:t>ThreadPool::iterator end</w:t>
-      </w:r>
-      <w:r>
-        <w:rPr>
-          <w:rFonts w:asciiTheme="minorHAnsi" w:hAnsiTheme="minorHAnsi"/>
-        </w:rPr>
-        <w:fldChar w:fldCharType="begin"/>
-      </w:r>
-      <w:r>
-        <w:rPr>
-          <w:rFonts w:asciiTheme="minorHAnsi" w:hAnsiTheme="minorHAnsi"/>
-        </w:rPr>
-        <w:instrText xml:space="preserve"> XE "end,</w:instrText>
-      </w:r>
-      <w:r>
-        <w:rPr>
-          <w:rFonts w:asciiTheme="minorHAnsi" w:hAnsiTheme="minorHAnsi"/>
-        </w:rPr>
-        <w:instrText xml:space="preserve"> </w:instrText>
-      </w:r>
-      <w:r>
-        <w:rPr>
-          <w:rFonts w:asciiTheme="minorHAnsi" w:hAnsiTheme="minorHAnsi"/>
-        </w:rPr>
-        <w:instrText xml:space="preserve">ThreadPool" </w:instrText>
-      </w:r>
-      <w:r>
-        <w:rPr>
-          <w:rFonts w:asciiTheme="minorHAnsi" w:hAnsiTheme="minorHAnsi"/>
-        </w:rPr>
-        <w:fldChar w:fldCharType="end"/>
-      </w:r>
-      <w:r>
-        <w:t>()</w:t>
-      </w:r>
-    </w:p>
-    <w:p>
-      <w:pPr>
-        <w:pStyle w:val="Definition"/>
-      </w:pPr>
-      <w:r>
-        <w:t>ThreadPool::const_iterator end() const</w:t>
-      </w:r>
-    </w:p>
-    <w:p>
-      <w:pPr>
-        <w:pStyle w:val="APIBody"/>
-      </w:pPr>
-      <w:r>
-        <w:t xml:space="preserve">These functions respectively return an </w:t>
-      </w:r>
-      <w:r>
-        <w:rPr>
-          <w:rFonts w:ascii="Courier New" w:hAnsi="Courier New" w:cs="Courier New"/>
-        </w:rPr>
-        <w:t>iterator</w:t>
-      </w:r>
-      <w:r>
-        <w:t xml:space="preserve"> and a </w:t>
-      </w:r>
-      <w:r>
-        <w:rPr>
-          <w:rFonts w:ascii="Courier New" w:hAnsi="Courier New" w:cs="Courier New"/>
-        </w:rPr>
-        <w:t>const_iterator</w:t>
-      </w:r>
-      <w:r>
-        <w:t xml:space="preserve"> that point to the iterator element after the end of the set of </w:t>
-      </w:r>
-      <w:r>
-        <w:rPr>
-          <w:rFonts w:ascii="Courier New" w:hAnsi="Courier New" w:cs="Courier New"/>
-        </w:rPr>
-        <w:t>Thread</w:t>
-      </w:r>
-      <w:r>
-        <w:t xml:space="preserve"> objects.</w:t>
-      </w:r>
-    </w:p>
-    <w:p>
-      <w:pPr>
-        <w:pStyle w:val="Definition"/>
-      </w:pPr>
-      <w:r>
-        <w:t>ThreadPool::iterator find</w:t>
-      </w:r>
-      <w:r>
-        <w:rPr>
-          <w:rFonts w:asciiTheme="minorHAnsi" w:hAnsiTheme="minorHAnsi"/>
-        </w:rPr>
-        <w:fldChar w:fldCharType="begin"/>
-      </w:r>
-      <w:r>
-        <w:rPr>
-          <w:rFonts w:asciiTheme="minorHAnsi" w:hAnsiTheme="minorHAnsi"/>
-        </w:rPr>
-        <w:instrText xml:space="preserve"> XE "find,ThreadPool" </w:instrText>
-      </w:r>
-      <w:r>
-        <w:rPr>
-          <w:rFonts w:asciiTheme="minorHAnsi" w:hAnsiTheme="minorHAnsi"/>
-        </w:rPr>
-        <w:fldChar w:fldCharType="end"/>
-      </w:r>
-      <w:r>
-        <w:t>(Dyninst::LWP lwp)</w:t>
-      </w:r>
-    </w:p>
-    <w:p>
-      <w:pPr>
-        <w:pStyle w:val="Definition"/>
-      </w:pPr>
-      <w:r>
-        <w:t>ThreadPool::const_iterator find(Dyninst::LWP lwp) const</w:t>
-      </w:r>
-    </w:p>
-    <w:p>
-      <w:pPr>
-        <w:pStyle w:val="APIBody"/>
-      </w:pPr>
-      <w:r>
-        <w:t xml:space="preserve">The functions respectively return an </w:t>
-      </w:r>
-      <w:r>
-        <w:rPr>
-          <w:rFonts w:ascii="Courier New" w:hAnsi="Courier New" w:cs="Courier New"/>
-        </w:rPr>
-        <w:t>iterator</w:t>
-      </w:r>
-      <w:r>
-        <w:t xml:space="preserve"> and a </w:t>
-      </w:r>
-      <w:r>
-        <w:rPr>
-          <w:rFonts w:ascii="Courier New" w:hAnsi="Courier New" w:cs="Courier New"/>
-        </w:rPr>
-        <w:t>const_iterator</w:t>
-      </w:r>
-      <w:r>
-        <w:t xml:space="preserve"> </w:t>
-      </w:r>
-      <w:proofErr w:type="gramStart"/>
-      <w:r>
-        <w:t>that points</w:t>
-      </w:r>
-      <w:proofErr w:type="gramEnd"/>
-      <w:r>
-        <w:t xml:space="preserve"> to the </w:t>
-      </w:r>
-      <w:r>
-        <w:rPr>
-          <w:rFonts w:ascii="Courier New" w:hAnsi="Courier New" w:cs="Courier New"/>
-        </w:rPr>
-        <w:t>Thread</w:t>
-      </w:r>
-      <w:r>
-        <w:t xml:space="preserve"> with a LWP of </w:t>
-      </w:r>
-      <w:r>
-        <w:rPr>
-          <w:rFonts w:ascii="Courier New" w:hAnsi="Courier New" w:cs="Courier New"/>
-        </w:rPr>
-        <w:t>lwp</w:t>
-      </w:r>
-      <w:r>
-        <w:t xml:space="preserve">.  If </w:t>
-      </w:r>
-      <w:r>
-        <w:rPr>
-          <w:rFonts w:ascii="Courier New" w:hAnsi="Courier New" w:cs="Courier New"/>
-        </w:rPr>
-        <w:t xml:space="preserve">lwp </w:t>
-      </w:r>
-      <w:r>
-        <w:t xml:space="preserve">is not found in the thread list, then this function returns </w:t>
-      </w:r>
-      <w:proofErr w:type="gramStart"/>
-      <w:r>
-        <w:rPr>
-          <w:rFonts w:ascii="Courier New" w:hAnsi="Courier New" w:cs="Courier New"/>
-        </w:rPr>
-        <w:t>end(</w:t>
-      </w:r>
-      <w:proofErr w:type="gramEnd"/>
-      <w:r>
-        <w:rPr>
-          <w:rFonts w:ascii="Courier New" w:hAnsi="Courier New" w:cs="Courier New"/>
-        </w:rPr>
-        <w:t>)</w:t>
-      </w:r>
-      <w:r>
-        <w:t>.</w:t>
-      </w:r>
-    </w:p>
-    <w:p>
-      <w:pPr>
-        <w:pStyle w:val="Definition"/>
-      </w:pPr>
-      <w:r>
         <w:t>size_t size</w:t>
       </w:r>
       <w:r>
@@ -55688,7 +55705,6 @@
         <w:docPartUnique/>
       </w:docPartObj>
     </w:sdtPr>
-    <w:sdtEndPr/>
     <w:sdtContent>
       <w:p>
         <w:pPr>
@@ -55736,7 +55752,6 @@
         <w:docPartUnique/>
       </w:docPartObj>
     </w:sdtPr>
-    <w:sdtEndPr/>
     <w:sdtContent>
       <w:p>
         <w:pPr>
@@ -55784,7 +55799,6 @@
         <w:docPartUnique/>
       </w:docPartObj>
     </w:sdtPr>
-    <w:sdtEndPr/>
     <w:sdtContent>
       <w:p>
         <w:pPr>
@@ -55803,7 +55817,7 @@
           <w:rPr>
             <w:noProof/>
           </w:rPr>
-          <w:t>19</w:t>
+          <w:t>5</w:t>
         </w:r>
         <w:r>
           <w:rPr>
@@ -58198,7 +58212,7 @@
 </file>
 
 <file path=customXml/itemProps1.xml><?xml version="1.0" encoding="utf-8"?>
-<ds:datastoreItem xmlns:ds="http://schemas.openxmlformats.org/officeDocument/2006/customXml" ds:itemID="{B7590E79-CA44-4F0F-8999-8319A8F6B35B}">
+<ds:datastoreItem xmlns:ds="http://schemas.openxmlformats.org/officeDocument/2006/customXml" ds:itemID="{E6080A66-4FD1-4627-9DFE-704C09A19432}">
   <ds:schemaRefs>
     <ds:schemaRef ds:uri="http://schemas.openxmlformats.org/officeDocument/2006/bibliography"/>
   </ds:schemaRefs>

</xml_diff>

<commit_message>
ProcControlAPI version date update
</commit_message>
<xml_diff>
--- a/ProcControlAPI.docx
+++ b/ProcControlAPI.docx
@@ -2,8 +2,8 @@
 <file path=word/document.xml><?xml version="1.0" encoding="utf-8"?>
 <w:document xmlns:wpc="http://schemas.microsoft.com/office/word/2010/wordprocessingCanvas" xmlns:mc="http://schemas.openxmlformats.org/markup-compatibility/2006" xmlns:o="urn:schemas-microsoft-com:office:office" xmlns:r="http://schemas.openxmlformats.org/officeDocument/2006/relationships" xmlns:m="http://schemas.openxmlformats.org/officeDocument/2006/math" xmlns:v="urn:schemas-microsoft-com:vml" xmlns:wp14="http://schemas.microsoft.com/office/word/2010/wordprocessingDrawing" xmlns:wp="http://schemas.openxmlformats.org/drawingml/2006/wordprocessingDrawing" xmlns:w10="urn:schemas-microsoft-com:office:word" xmlns:w="http://schemas.openxmlformats.org/wordprocessingml/2006/main" xmlns:w14="http://schemas.microsoft.com/office/word/2010/wordml" xmlns:wpg="http://schemas.microsoft.com/office/word/2010/wordprocessingGroup" xmlns:wpi="http://schemas.microsoft.com/office/word/2010/wordprocessingInk" xmlns:wne="http://schemas.microsoft.com/office/word/2006/wordml" xmlns:wps="http://schemas.microsoft.com/office/word/2010/wordprocessingShape" mc:Ignorable="w14 wp14">
   <w:body>
-    <w:bookmarkStart w:id="0" w:name="_Toc274055810" w:displacedByCustomXml="next"/>
-    <w:bookmarkStart w:id="1" w:name="_Toc273362633" w:displacedByCustomXml="next"/>
+    <w:bookmarkStart w:id="0" w:name="_Toc273362633" w:displacedByCustomXml="next"/>
+    <w:bookmarkStart w:id="1" w:name="_Toc274055810" w:displacedByCustomXml="next"/>
     <w:sdt>
       <w:sdtPr>
         <w:rPr>
@@ -184,7 +184,14 @@
               <w:rFonts w:ascii="Helvetica" w:hAnsi="Helvetica"/>
               <w:sz w:val="36"/>
             </w:rPr>
-            <w:t>January 2013</w:t>
+            <w:t>March</w:t>
+          </w:r>
+          <w:r>
+            <w:rPr>
+              <w:rFonts w:ascii="Helvetica" w:hAnsi="Helvetica"/>
+              <w:sz w:val="36"/>
+            </w:rPr>
+            <w:t xml:space="preserve"> 2013</w:t>
           </w:r>
         </w:p>
         <w:p>
@@ -251,7 +258,7 @@
               <w:sz w:val="28"/>
             </w:rPr>
             <w:drawing>
-              <wp:anchor distT="0" distB="0" distL="114300" distR="114300" simplePos="0" relativeHeight="251660288" behindDoc="0" locked="0" layoutInCell="1" allowOverlap="1" wp14:anchorId="6AC2610F" wp14:editId="3E127F6D">
+              <wp:anchor distT="0" distB="0" distL="114300" distR="114300" simplePos="0" relativeHeight="251660288" behindDoc="0" locked="0" layoutInCell="1" allowOverlap="1" wp14:anchorId="5EA5538B" wp14:editId="0782EDEA">
                 <wp:simplePos x="0" y="0"/>
                 <wp:positionH relativeFrom="column">
                   <wp:posOffset>3305175</wp:posOffset>
@@ -1666,7 +1673,7 @@
             <w:noProof/>
             <w:webHidden/>
           </w:rPr>
-          <w:t>17</w:t>
+          <w:t>19</w:t>
         </w:r>
         <w:r>
           <w:rPr>
@@ -1756,7 +1763,7 @@
             <w:noProof/>
             <w:webHidden/>
           </w:rPr>
-          <w:t>21</w:t>
+          <w:t>23</w:t>
         </w:r>
         <w:r>
           <w:rPr>
@@ -1846,7 +1853,7 @@
             <w:noProof/>
             <w:webHidden/>
           </w:rPr>
-          <w:t>22</w:t>
+          <w:t>23</w:t>
         </w:r>
         <w:r>
           <w:rPr>
@@ -1936,7 +1943,7 @@
             <w:noProof/>
             <w:webHidden/>
           </w:rPr>
-          <w:t>24</w:t>
+          <w:t>26</w:t>
         </w:r>
         <w:r>
           <w:rPr>
@@ -2026,7 +2033,7 @@
             <w:noProof/>
             <w:webHidden/>
           </w:rPr>
-          <w:t>25</w:t>
+          <w:t>27</w:t>
         </w:r>
         <w:r>
           <w:rPr>
@@ -2116,7 +2123,7 @@
             <w:noProof/>
             <w:webHidden/>
           </w:rPr>
-          <w:t>27</w:t>
+          <w:t>29</w:t>
         </w:r>
         <w:r>
           <w:rPr>
@@ -2206,7 +2213,7 @@
             <w:noProof/>
             <w:webHidden/>
           </w:rPr>
-          <w:t>29</w:t>
+          <w:t>31</w:t>
         </w:r>
         <w:r>
           <w:rPr>
@@ -2296,7 +2303,7 @@
             <w:noProof/>
             <w:webHidden/>
           </w:rPr>
-          <w:t>30</w:t>
+          <w:t>32</w:t>
         </w:r>
         <w:r>
           <w:rPr>
@@ -2386,7 +2393,7 @@
             <w:noProof/>
             <w:webHidden/>
           </w:rPr>
-          <w:t>33</w:t>
+          <w:t>35</w:t>
         </w:r>
         <w:r>
           <w:rPr>
@@ -2476,7 +2483,7 @@
             <w:noProof/>
             <w:webHidden/>
           </w:rPr>
-          <w:t>42</w:t>
+          <w:t>44</w:t>
         </w:r>
         <w:r>
           <w:rPr>
@@ -2566,7 +2573,7 @@
             <w:noProof/>
             <w:webHidden/>
           </w:rPr>
-          <w:t>48</w:t>
+          <w:t>50</w:t>
         </w:r>
         <w:r>
           <w:rPr>
@@ -2656,7 +2663,7 @@
             <w:noProof/>
             <w:webHidden/>
           </w:rPr>
-          <w:t>48</w:t>
+          <w:t>50</w:t>
         </w:r>
         <w:r>
           <w:rPr>
@@ -2746,7 +2753,7 @@
             <w:noProof/>
             <w:webHidden/>
           </w:rPr>
-          <w:t>50</w:t>
+          <w:t>52</w:t>
         </w:r>
         <w:r>
           <w:rPr>
@@ -2836,7 +2843,7 @@
             <w:noProof/>
             <w:webHidden/>
           </w:rPr>
-          <w:t>53</w:t>
+          <w:t>55</w:t>
         </w:r>
         <w:r>
           <w:rPr>
@@ -2928,7 +2935,7 @@
             <w:noProof/>
             <w:webHidden/>
           </w:rPr>
-          <w:t>53</w:t>
+          <w:t>55</w:t>
         </w:r>
         <w:r>
           <w:rPr>
@@ -3020,7 +3027,7 @@
             <w:noProof/>
             <w:webHidden/>
           </w:rPr>
-          <w:t>54</w:t>
+          <w:t>56</w:t>
         </w:r>
         <w:r>
           <w:rPr>
@@ -3112,7 +3119,7 @@
             <w:noProof/>
             <w:webHidden/>
           </w:rPr>
-          <w:t>54</w:t>
+          <w:t>56</w:t>
         </w:r>
         <w:r>
           <w:rPr>
@@ -3204,7 +3211,7 @@
             <w:noProof/>
             <w:webHidden/>
           </w:rPr>
-          <w:t>54</w:t>
+          <w:t>56</w:t>
         </w:r>
         <w:r>
           <w:rPr>
@@ -3296,7 +3303,7 @@
             <w:noProof/>
             <w:webHidden/>
           </w:rPr>
-          <w:t>55</w:t>
+          <w:t>57</w:t>
         </w:r>
         <w:r>
           <w:rPr>
@@ -3388,7 +3395,7 @@
             <w:noProof/>
             <w:webHidden/>
           </w:rPr>
-          <w:t>55</w:t>
+          <w:t>57</w:t>
         </w:r>
         <w:r>
           <w:rPr>
@@ -3480,7 +3487,7 @@
             <w:noProof/>
             <w:webHidden/>
           </w:rPr>
-          <w:t>55</w:t>
+          <w:t>57</w:t>
         </w:r>
         <w:r>
           <w:rPr>
@@ -3572,7 +3579,7 @@
             <w:noProof/>
             <w:webHidden/>
           </w:rPr>
-          <w:t>56</w:t>
+          <w:t>58</w:t>
         </w:r>
         <w:r>
           <w:rPr>
@@ -3664,7 +3671,7 @@
             <w:noProof/>
             <w:webHidden/>
           </w:rPr>
-          <w:t>56</w:t>
+          <w:t>58</w:t>
         </w:r>
         <w:r>
           <w:rPr>
@@ -3756,7 +3763,7 @@
             <w:noProof/>
             <w:webHidden/>
           </w:rPr>
-          <w:t>56</w:t>
+          <w:t>58</w:t>
         </w:r>
         <w:r>
           <w:rPr>
@@ -3848,7 +3855,7 @@
             <w:noProof/>
             <w:webHidden/>
           </w:rPr>
-          <w:t>57</w:t>
+          <w:t>59</w:t>
         </w:r>
         <w:r>
           <w:rPr>
@@ -3940,7 +3947,7 @@
             <w:noProof/>
             <w:webHidden/>
           </w:rPr>
-          <w:t>57</w:t>
+          <w:t>59</w:t>
         </w:r>
         <w:r>
           <w:rPr>
@@ -4032,7 +4039,7 @@
             <w:noProof/>
             <w:webHidden/>
           </w:rPr>
-          <w:t>57</w:t>
+          <w:t>59</w:t>
         </w:r>
         <w:r>
           <w:rPr>
@@ -4124,7 +4131,7 @@
             <w:noProof/>
             <w:webHidden/>
           </w:rPr>
-          <w:t>57</w:t>
+          <w:t>59</w:t>
         </w:r>
         <w:r>
           <w:rPr>
@@ -4216,7 +4223,7 @@
             <w:noProof/>
             <w:webHidden/>
           </w:rPr>
-          <w:t>58</w:t>
+          <w:t>60</w:t>
         </w:r>
         <w:r>
           <w:rPr>
@@ -4308,7 +4315,7 @@
             <w:noProof/>
             <w:webHidden/>
           </w:rPr>
-          <w:t>58</w:t>
+          <w:t>60</w:t>
         </w:r>
         <w:r>
           <w:rPr>
@@ -4400,7 +4407,7 @@
             <w:noProof/>
             <w:webHidden/>
           </w:rPr>
-          <w:t>58</w:t>
+          <w:t>60</w:t>
         </w:r>
         <w:r>
           <w:rPr>
@@ -4492,7 +4499,7 @@
             <w:noProof/>
             <w:webHidden/>
           </w:rPr>
-          <w:t>58</w:t>
+          <w:t>60</w:t>
         </w:r>
         <w:r>
           <w:rPr>
@@ -4586,7 +4593,7 @@
             <w:noProof/>
             <w:webHidden/>
           </w:rPr>
-          <w:t>60</w:t>
+          <w:t>62</w:t>
         </w:r>
         <w:r>
           <w:rPr>
@@ -5769,27 +5776,14 @@
                   <w:r>
                     <w:t xml:space="preserve">Figure </w:t>
                   </w:r>
-                  <w:r>
-                    <w:fldChar w:fldCharType="begin"/>
-                  </w:r>
-                  <w:r>
-                    <w:instrText xml:space="preserve"> SEQ Figure \* ARABIC </w:instrText>
-                  </w:r>
-                  <w:r>
-                    <w:fldChar w:fldCharType="separate"/>
-                  </w:r>
-                  <w:r>
-                    <w:rPr>
-                      <w:noProof/>
-                    </w:rPr>
-                    <w:t>1</w:t>
-                  </w:r>
-                  <w:r>
-                    <w:rPr>
-                      <w:noProof/>
-                    </w:rPr>
-                    <w:fldChar w:fldCharType="end"/>
-                  </w:r>
+                  <w:fldSimple w:instr=" SEQ Figure \* ARABIC ">
+                    <w:r>
+                      <w:rPr>
+                        <w:noProof/>
+                      </w:rPr>
+                      <w:t>1</w:t>
+                    </w:r>
+                  </w:fldSimple>
                   <w:bookmarkEnd w:id="7"/>
                 </w:p>
               </w:txbxContent>
@@ -14804,119 +14798,110 @@
         <w:pStyle w:val="APIBody"/>
       </w:pPr>
       <w:r>
-        <w:t xml:space="preserve">These functions respectively return a const reference or a reference to the Process’ </w:t>
-      </w:r>
-      <w:r>
-        <w:rPr>
-          <w:rFonts w:ascii="Courier New" w:hAnsi="Courier New" w:cs="Courier New"/>
-        </w:rPr>
-        <w:t>LibraryPool</w:t>
-      </w:r>
-      <w:r>
-        <w:t xml:space="preserve">.  The </w:t>
-      </w:r>
-      <w:r>
-        <w:rPr>
-          <w:rFonts w:ascii="Courier New" w:hAnsi="Courier New" w:cs="Courier New"/>
-        </w:rPr>
-        <w:t>Library</w:t>
-      </w:r>
-      <w:r>
-        <w:rPr>
-          <w:rFonts w:ascii="Courier New" w:hAnsi="Courier New" w:cs="Courier New"/>
-        </w:rPr>
-        <w:t>Pool</w:t>
-      </w:r>
-      <w:r>
-        <w:t xml:space="preserve"> object can be used to iterate over and query the </w:t>
-      </w:r>
-      <w:r>
-        <w:rPr>
-          <w:rFonts w:ascii="Courier New" w:hAnsi="Courier New" w:cs="Courier New"/>
-        </w:rPr>
-        <w:t>Process’</w:t>
-      </w:r>
-      <w:r>
-        <w:t xml:space="preserve"> </w:t>
-      </w:r>
-      <w:r>
-        <w:rPr>
-          <w:rFonts w:ascii="Courier New" w:hAnsi="Courier New" w:cs="Courier New"/>
-        </w:rPr>
-        <w:t>Library</w:t>
-      </w:r>
-      <w:r>
-        <w:t xml:space="preserve"> objects—see the </w:t>
-      </w:r>
-      <w:r>
-        <w:t>S</w:t>
-      </w:r>
-      <w:r>
-        <w:t xml:space="preserve">ection </w:t>
-      </w:r>
-      <w:r>
-        <w:fldChar w:fldCharType="begin"/>
-      </w:r>
-      <w:r>
-        <w:instrText xml:space="preserve"> REF _Ref257219447 \r \h </w:instrText>
-      </w:r>
-      <w:r>
-        <w:fldChar w:fldCharType="separate"/>
-      </w:r>
-      <w:r>
-        <w:t>3.7</w:t>
-      </w:r>
-      <w:r>
-        <w:fldChar w:fldCharType="end"/>
-      </w:r>
-      <w:r>
-        <w:t xml:space="preserve"> </w:t>
-      </w:r>
-      <w:r>
-        <w:t>for more details</w:t>
-      </w:r>
-      <w:r>
-        <w:t xml:space="preserve"> on </w:t>
-      </w:r>
-      <w:r>
-        <w:rPr>
-          <w:rFonts w:ascii="Courier New" w:hAnsi="Courier New" w:cs="Courier New"/>
-        </w:rPr>
-        <w:t>LibraryPool</w:t>
-      </w:r>
-      <w:r>
-        <w:t>.</w:t>
-      </w:r>
-    </w:p>
-    <w:p>
-      <w:pPr>
-        <w:pStyle w:val="Definition"/>
-      </w:pPr>
-      <w:r>
-        <w:t>bool addLibrary</w:t>
-      </w:r>
-      <w:r>
-        <w:t>(</w:t>
-      </w:r>
-      <w:r>
-        <w:t>std::string libname</w:t>
-      </w:r>
-      <w:r>
-        <w:t>)</w:t>
-      </w:r>
-    </w:p>
-    <w:p>
-      <w:pPr>
-        <w:pStyle w:val="APIBody"/>
-      </w:pPr>
-      <w:r>
-        <w:t>Th</w:t>
-      </w:r>
-      <w:r>
-        <w:t xml:space="preserve">is function causes the specified library to be loaded into the process. It will trigger an event (and thus a user callback) for each library loaded (including dependencies). </w:t>
+        <w:t>These funct</w:t>
       </w:r>
       <w:bookmarkStart w:id="50" w:name="_GoBack"/>
       <w:bookmarkEnd w:id="50"/>
+      <w:r>
+        <w:t xml:space="preserve">ions respectively return a const reference or a reference to the Process’ </w:t>
+      </w:r>
+      <w:r>
+        <w:rPr>
+          <w:rFonts w:ascii="Courier New" w:hAnsi="Courier New" w:cs="Courier New"/>
+        </w:rPr>
+        <w:t>LibraryPool</w:t>
+      </w:r>
+      <w:r>
+        <w:t xml:space="preserve">.  The </w:t>
+      </w:r>
+      <w:r>
+        <w:rPr>
+          <w:rFonts w:ascii="Courier New" w:hAnsi="Courier New" w:cs="Courier New"/>
+        </w:rPr>
+        <w:t>Library</w:t>
+      </w:r>
+      <w:r>
+        <w:rPr>
+          <w:rFonts w:ascii="Courier New" w:hAnsi="Courier New" w:cs="Courier New"/>
+        </w:rPr>
+        <w:t>Pool</w:t>
+      </w:r>
+      <w:r>
+        <w:t xml:space="preserve"> object can be used to iterate over and query the </w:t>
+      </w:r>
+      <w:r>
+        <w:rPr>
+          <w:rFonts w:ascii="Courier New" w:hAnsi="Courier New" w:cs="Courier New"/>
+        </w:rPr>
+        <w:t>Process’</w:t>
+      </w:r>
+      <w:r>
+        <w:t xml:space="preserve"> </w:t>
+      </w:r>
+      <w:r>
+        <w:rPr>
+          <w:rFonts w:ascii="Courier New" w:hAnsi="Courier New" w:cs="Courier New"/>
+        </w:rPr>
+        <w:t>Library</w:t>
+      </w:r>
+      <w:r>
+        <w:t xml:space="preserve"> objects—see the </w:t>
+      </w:r>
+      <w:r>
+        <w:t>S</w:t>
+      </w:r>
+      <w:r>
+        <w:t xml:space="preserve">ection </w:t>
+      </w:r>
+      <w:r>
+        <w:fldChar w:fldCharType="begin"/>
+      </w:r>
+      <w:r>
+        <w:instrText xml:space="preserve"> REF _Ref257219447 \r \h </w:instrText>
+      </w:r>
+      <w:r>
+        <w:fldChar w:fldCharType="separate"/>
+      </w:r>
+      <w:r>
+        <w:t>3.7</w:t>
+      </w:r>
+      <w:r>
+        <w:fldChar w:fldCharType="end"/>
+      </w:r>
+      <w:r>
+        <w:t xml:space="preserve"> </w:t>
+      </w:r>
+      <w:r>
+        <w:t>for more details</w:t>
+      </w:r>
+      <w:r>
+        <w:t xml:space="preserve"> on </w:t>
+      </w:r>
+      <w:r>
+        <w:rPr>
+          <w:rFonts w:ascii="Courier New" w:hAnsi="Courier New" w:cs="Courier New"/>
+        </w:rPr>
+        <w:t>LibraryPool</w:t>
+      </w:r>
+      <w:r>
+        <w:t>.</w:t>
+      </w:r>
+    </w:p>
+    <w:p>
+      <w:pPr>
+        <w:pStyle w:val="Definition"/>
+      </w:pPr>
+      <w:r>
+        <w:t>bool addLibrary(std::string libname)</w:t>
+      </w:r>
+    </w:p>
+    <w:p>
+      <w:pPr>
+        <w:pStyle w:val="APIBody"/>
+      </w:pPr>
+      <w:r>
+        <w:t xml:space="preserve">This function causes the specified library to be loaded into the process. It will trigger an event (and thus a user callback) for each library loaded (including dependencies). </w:t>
+      </w:r>
     </w:p>
     <w:p>
       <w:pPr>
@@ -58219,7 +58204,7 @@
 </file>
 
 <file path=customXml/itemProps1.xml><?xml version="1.0" encoding="utf-8"?>
-<ds:datastoreItem xmlns:ds="http://schemas.openxmlformats.org/officeDocument/2006/customXml" ds:itemID="{9108E013-407B-46A1-BCB5-7F7F01B36B34}">
+<ds:datastoreItem xmlns:ds="http://schemas.openxmlformats.org/officeDocument/2006/customXml" ds:itemID="{4D038D8D-51E0-4802-AA93-FE83BBD17BAD}">
   <ds:schemaRefs>
     <ds:schemaRef ds:uri="http://schemas.openxmlformats.org/officeDocument/2006/bibliography"/>
   </ds:schemaRefs>

</xml_diff>

<commit_message>
Fix documentation to note TLS interfaces as const
</commit_message>
<xml_diff>
--- a/ProcControlAPI.docx
+++ b/ProcControlAPI.docx
@@ -2,8 +2,8 @@
 <file path=word/document.xml><?xml version="1.0" encoding="utf-8"?>
 <w:document xmlns:wpc="http://schemas.microsoft.com/office/word/2010/wordprocessingCanvas" xmlns:mc="http://schemas.openxmlformats.org/markup-compatibility/2006" xmlns:o="urn:schemas-microsoft-com:office:office" xmlns:r="http://schemas.openxmlformats.org/officeDocument/2006/relationships" xmlns:m="http://schemas.openxmlformats.org/officeDocument/2006/math" xmlns:v="urn:schemas-microsoft-com:vml" xmlns:wp14="http://schemas.microsoft.com/office/word/2010/wordprocessingDrawing" xmlns:wp="http://schemas.openxmlformats.org/drawingml/2006/wordprocessingDrawing" xmlns:w10="urn:schemas-microsoft-com:office:word" xmlns:w="http://schemas.openxmlformats.org/wordprocessingml/2006/main" xmlns:w14="http://schemas.microsoft.com/office/word/2010/wordml" xmlns:wpg="http://schemas.microsoft.com/office/word/2010/wordprocessingGroup" xmlns:wpi="http://schemas.microsoft.com/office/word/2010/wordprocessingInk" xmlns:wne="http://schemas.microsoft.com/office/word/2006/wordml" xmlns:wps="http://schemas.microsoft.com/office/word/2010/wordprocessingShape" mc:Ignorable="w14 wp14">
   <w:body>
-    <w:bookmarkStart w:id="0" w:name="_Toc273362633" w:displacedByCustomXml="next"/>
-    <w:bookmarkStart w:id="1" w:name="_Toc274055810" w:displacedByCustomXml="next"/>
+    <w:bookmarkStart w:id="0" w:name="_Toc274055810" w:displacedByCustomXml="next"/>
+    <w:bookmarkStart w:id="1" w:name="_Toc273362633" w:displacedByCustomXml="next"/>
     <w:sdt>
       <w:sdtPr>
         <w:rPr>
@@ -19,6 +19,7 @@
           <w:docPartUnique/>
         </w:docPartObj>
       </w:sdtPr>
+      <w:sdtEndPr/>
       <w:sdtContent>
         <w:p>
           <w:pPr>
@@ -6156,14 +6157,27 @@
                   <w:r>
                     <w:t xml:space="preserve">Figure </w:t>
                   </w:r>
-                  <w:fldSimple w:instr=" SEQ Figure \* ARABIC ">
-                    <w:r>
-                      <w:rPr>
-                        <w:noProof/>
-                      </w:rPr>
-                      <w:t>1</w:t>
-                    </w:r>
-                  </w:fldSimple>
+                  <w:r>
+                    <w:fldChar w:fldCharType="begin"/>
+                  </w:r>
+                  <w:r>
+                    <w:instrText xml:space="preserve"> SEQ Figure \* ARABIC </w:instrText>
+                  </w:r>
+                  <w:r>
+                    <w:fldChar w:fldCharType="separate"/>
+                  </w:r>
+                  <w:r>
+                    <w:rPr>
+                      <w:noProof/>
+                    </w:rPr>
+                    <w:t>1</w:t>
+                  </w:r>
+                  <w:r>
+                    <w:rPr>
+                      <w:noProof/>
+                    </w:rPr>
+                    <w:fldChar w:fldCharType="end"/>
+                  </w:r>
                   <w:bookmarkEnd w:id="7"/>
                 </w:p>
               </w:txbxContent>
@@ -21067,25 +21081,22 @@
       <w:r>
         <w:t>size_t size)</w:t>
       </w:r>
+      <w:r>
+        <w:t xml:space="preserve"> const</w:t>
+      </w:r>
     </w:p>
     <w:p>
       <w:pPr>
         <w:pStyle w:val="APIBody"/>
       </w:pPr>
       <w:r>
-        <w:t xml:space="preserve">This function </w:t>
-      </w:r>
-      <w:r>
-        <w:t xml:space="preserve">reads from </w:t>
+        <w:t xml:space="preserve">This function reads from </w:t>
       </w:r>
       <w:r>
         <w:t xml:space="preserve">a symbol in </w:t>
       </w:r>
       <w:r>
-        <w:t>thread local</w:t>
-      </w:r>
-      <w:r>
-        <w:t xml:space="preserve"> </w:t>
+        <w:t xml:space="preserve">thread local </w:t>
       </w:r>
       <w:r>
         <w:t xml:space="preserve">storage (TLS) </w:t>
@@ -21236,13 +21247,7 @@
         <w:pStyle w:val="Definition"/>
       </w:pPr>
       <w:r>
-        <w:t xml:space="preserve">bool </w:t>
-      </w:r>
-      <w:r>
-        <w:t>write</w:t>
-      </w:r>
-      <w:r>
-        <w:t>ThreadLocalMemory</w:t>
+        <w:t>bool writeThreadLocalMemory</w:t>
       </w:r>
       <w:r>
         <w:rPr>
@@ -21313,25 +21318,16 @@
       <w:r>
         <w:t>size_t size)</w:t>
       </w:r>
+      <w:r>
+        <w:t xml:space="preserve"> const</w:t>
+      </w:r>
     </w:p>
     <w:p>
       <w:pPr>
         <w:pStyle w:val="APIBody"/>
       </w:pPr>
       <w:r>
-        <w:t xml:space="preserve">This function </w:t>
-      </w:r>
-      <w:r>
-        <w:t>writes to</w:t>
-      </w:r>
-      <w:r>
-        <w:t xml:space="preserve"> </w:t>
-      </w:r>
-      <w:r>
-        <w:t xml:space="preserve">a symbol in </w:t>
-      </w:r>
-      <w:r>
-        <w:t xml:space="preserve">thread local storage (TLS) memory. TLS is memory that is local to a thread and has a lifetime matching the thread. The </w:t>
+        <w:t xml:space="preserve">This function writes to a symbol in thread local storage (TLS) memory. TLS is memory that is local to a thread and has a lifetime matching the thread. The </w:t>
       </w:r>
       <w:r>
         <w:rPr>
@@ -21349,13 +21345,204 @@
         <w:t>lib</w:t>
       </w:r>
       <w:r>
-        <w:t>, and can be found by reading a TLS symbol’s value</w:t>
+        <w:t xml:space="preserve">, and can be found by reading a TLS symbol’s value. The </w:t>
+      </w:r>
+      <w:r>
+        <w:rPr>
+          <w:rFonts w:ascii="Courier New" w:hAnsi="Courier New" w:cs="Courier New"/>
+        </w:rPr>
+        <w:t>lib</w:t>
+      </w:r>
+      <w:r>
+        <w:t xml:space="preserve"> parameter can point to a library or the executable. The </w:t>
+      </w:r>
+      <w:r>
+        <w:rPr>
+          <w:rFonts w:ascii="Courier New" w:hAnsi="Courier New" w:cs="Courier New"/>
+        </w:rPr>
+        <w:t>buffer</w:t>
+      </w:r>
+      <w:r>
+        <w:t xml:space="preserve"> parameter specifies an address in the controller process where ProcControlAPI should read the bytes to be copied.</w:t>
+      </w:r>
+    </w:p>
+    <w:p>
+      <w:pPr>
+        <w:pStyle w:val="APIBody"/>
+      </w:pPr>
+      <w:r>
+        <w:t xml:space="preserve">It is an error to call this function on a </w:t>
+      </w:r>
+      <w:r>
+        <w:rPr>
+          <w:rFonts w:ascii="Courier New" w:hAnsi="Courier New" w:cs="Courier New"/>
+        </w:rPr>
+        <w:t>Thread</w:t>
+      </w:r>
+      <w:r>
+        <w:t xml:space="preserve"> that is not in a </w:t>
+      </w:r>
+      <w:r>
+        <w:rPr>
+          <w:rFonts w:ascii="Courier New" w:hAnsi="Courier New" w:cs="Courier New"/>
+        </w:rPr>
+        <w:t>stopped</w:t>
+      </w:r>
+      <w:r>
+        <w:t xml:space="preserve"> state. It is also an error to call this function on a </w:t>
+      </w:r>
+      <w:r>
+        <w:rPr>
+          <w:rFonts w:ascii="Courier New" w:hAnsi="Courier New" w:cs="Courier New"/>
+        </w:rPr>
+        <w:t>Thread</w:t>
+      </w:r>
+      <w:r>
+        <w:t xml:space="preserve"> that has not have user-level thread information, which can be tested with </w:t>
+      </w:r>
+      <w:r>
+        <w:rPr>
+          <w:rFonts w:ascii="Courier New" w:hAnsi="Courier New" w:cs="Courier New"/>
+        </w:rPr>
+        <w:t>haveUserThreadInfo</w:t>
       </w:r>
       <w:r>
         <w:t>.</w:t>
       </w:r>
-      <w:r>
-        <w:t xml:space="preserve"> The </w:t>
+    </w:p>
+    <w:p>
+      <w:pPr>
+        <w:pStyle w:val="APIBody"/>
+      </w:pPr>
+      <w:r>
+        <w:t xml:space="preserve">This function returns </w:t>
+      </w:r>
+      <w:r>
+        <w:rPr>
+          <w:rFonts w:ascii="Courier New" w:hAnsi="Courier New" w:cs="Courier New"/>
+        </w:rPr>
+        <w:t>true</w:t>
+      </w:r>
+      <w:r>
+        <w:t xml:space="preserve"> on success and </w:t>
+      </w:r>
+      <w:r>
+        <w:rPr>
+          <w:rFonts w:ascii="Courier New" w:hAnsi="Courier New" w:cs="Courier New"/>
+        </w:rPr>
+        <w:t>false</w:t>
+      </w:r>
+      <w:r>
+        <w:t xml:space="preserve"> on error.  Upon an error a subsequent call to </w:t>
+      </w:r>
+      <w:r>
+        <w:rPr>
+          <w:rFonts w:ascii="Courier New" w:hAnsi="Courier New" w:cs="Courier New"/>
+        </w:rPr>
+        <w:t>getLastError</w:t>
+      </w:r>
+      <w:r>
+        <w:t xml:space="preserve"> returns details on the error.</w:t>
+      </w:r>
+    </w:p>
+    <w:p>
+      <w:pPr>
+        <w:pStyle w:val="Definition"/>
+      </w:pPr>
+      <w:r>
+        <w:t>bool getThreadLocalAddress</w:t>
+      </w:r>
+      <w:r>
+        <w:rPr>
+          <w:rFonts w:asciiTheme="minorHAnsi" w:hAnsiTheme="minorHAnsi" w:cs="Times New Roman"/>
+        </w:rPr>
+        <w:fldChar w:fldCharType="begin"/>
+      </w:r>
+      <w:r>
+        <w:rPr>
+          <w:rFonts w:asciiTheme="minorHAnsi" w:hAnsiTheme="minorHAnsi" w:cs="Times New Roman"/>
+        </w:rPr>
+        <w:instrText xml:space="preserve"> XE "</w:instrText>
+      </w:r>
+      <w:r>
+        <w:rPr>
+          <w:rFonts w:asciiTheme="minorHAnsi" w:hAnsiTheme="minorHAnsi" w:cs="Times New Roman"/>
+        </w:rPr>
+        <w:instrText>get</w:instrText>
+      </w:r>
+      <w:r>
+        <w:rPr>
+          <w:rFonts w:asciiTheme="minorHAnsi" w:hAnsiTheme="minorHAnsi" w:cs="Times New Roman"/>
+        </w:rPr>
+        <w:instrText>ThreadLocal</w:instrText>
+      </w:r>
+      <w:r>
+        <w:rPr>
+          <w:rFonts w:asciiTheme="minorHAnsi" w:hAnsiTheme="minorHAnsi" w:cs="Times New Roman"/>
+        </w:rPr>
+        <w:instrText>Address</w:instrText>
+      </w:r>
+      <w:r>
+        <w:rPr>
+          <w:rFonts w:asciiTheme="minorHAnsi" w:hAnsiTheme="minorHAnsi" w:cs="Times New Roman"/>
+        </w:rPr>
+        <w:instrText xml:space="preserve">, Thread" </w:instrText>
+      </w:r>
+      <w:r>
+        <w:rPr>
+          <w:rFonts w:asciiTheme="minorHAnsi" w:hAnsiTheme="minorHAnsi" w:cs="Times New Roman"/>
+        </w:rPr>
+        <w:fldChar w:fldCharType="end"/>
+      </w:r>
+      <w:r>
+        <w:t>(</w:t>
+      </w:r>
+    </w:p>
+    <w:p>
+      <w:pPr>
+        <w:pStyle w:val="Definition"/>
+        <w:ind w:firstLine="720"/>
+      </w:pPr>
+      <w:r>
+        <w:t>Library::const_ptr lib,</w:t>
+      </w:r>
+    </w:p>
+    <w:p>
+      <w:pPr>
+        <w:pStyle w:val="Definition"/>
+        <w:ind w:firstLine="720"/>
+      </w:pPr>
+      <w:r>
+        <w:t>Dyninst::Offset tls_symbol_offset,</w:t>
+      </w:r>
+    </w:p>
+    <w:p>
+      <w:pPr>
+        <w:pStyle w:val="Definition"/>
+        <w:ind w:firstLine="720"/>
+      </w:pPr>
+      <w:r>
+        <w:t>Dyninst::Address &amp;result_addr)</w:t>
+      </w:r>
+      <w:r>
+        <w:t xml:space="preserve"> const</w:t>
+      </w:r>
+    </w:p>
+    <w:p>
+      <w:pPr>
+        <w:pStyle w:val="APIBody"/>
+      </w:pPr>
+      <w:r>
+        <w:t xml:space="preserve">This function looks up the address of a symbol in thread local storage (TLS) memory. The </w:t>
+      </w:r>
+      <w:r>
+        <w:rPr>
+          <w:rFonts w:ascii="Courier New" w:hAnsi="Courier New" w:cs="Courier New"/>
+        </w:rPr>
+        <w:t>tls_symbol_offset</w:t>
+      </w:r>
+      <w:r>
+        <w:t xml:space="preserve"> is the TLS symbol’s offset in </w:t>
       </w:r>
       <w:r>
         <w:rPr>
@@ -21364,246 +21551,16 @@
         <w:t>lib</w:t>
       </w:r>
       <w:r>
+        <w:t xml:space="preserve">, and can be found by reading a TLS symbol’s value. The </w:t>
+      </w:r>
+      <w:r>
+        <w:rPr>
+          <w:rFonts w:ascii="Courier New" w:hAnsi="Courier New" w:cs="Courier New"/>
+        </w:rPr>
+        <w:t>lib</w:t>
+      </w:r>
+      <w:r>
         <w:t xml:space="preserve"> parameter can point to a library or the executable. The </w:t>
-      </w:r>
-      <w:r>
-        <w:rPr>
-          <w:rFonts w:ascii="Courier New" w:hAnsi="Courier New" w:cs="Courier New"/>
-        </w:rPr>
-        <w:t>buffer</w:t>
-      </w:r>
-      <w:r>
-        <w:t xml:space="preserve"> parameter specifies an address in the controller process w</w:t>
-      </w:r>
-      <w:r>
-        <w:t>here ProcControlAPI should read</w:t>
-      </w:r>
-      <w:r>
-        <w:t xml:space="preserve"> the </w:t>
-      </w:r>
-      <w:r>
-        <w:t>bytes to be copied.</w:t>
-      </w:r>
-    </w:p>
-    <w:p>
-      <w:pPr>
-        <w:pStyle w:val="APIBody"/>
-      </w:pPr>
-      <w:r>
-        <w:t xml:space="preserve">It is an error to call this function on a </w:t>
-      </w:r>
-      <w:r>
-        <w:rPr>
-          <w:rFonts w:ascii="Courier New" w:hAnsi="Courier New" w:cs="Courier New"/>
-        </w:rPr>
-        <w:t>Thread</w:t>
-      </w:r>
-      <w:r>
-        <w:t xml:space="preserve"> that is not in a </w:t>
-      </w:r>
-      <w:r>
-        <w:rPr>
-          <w:rFonts w:ascii="Courier New" w:hAnsi="Courier New" w:cs="Courier New"/>
-        </w:rPr>
-        <w:t>stopped</w:t>
-      </w:r>
-      <w:r>
-        <w:t xml:space="preserve"> state. It is also an error to call this function on a </w:t>
-      </w:r>
-      <w:r>
-        <w:rPr>
-          <w:rFonts w:ascii="Courier New" w:hAnsi="Courier New" w:cs="Courier New"/>
-        </w:rPr>
-        <w:t>Thread</w:t>
-      </w:r>
-      <w:r>
-        <w:t xml:space="preserve"> that has not have user-level thread information, which can be tested with </w:t>
-      </w:r>
-      <w:r>
-        <w:rPr>
-          <w:rFonts w:ascii="Courier New" w:hAnsi="Courier New" w:cs="Courier New"/>
-        </w:rPr>
-        <w:t>haveUserThreadInfo</w:t>
-      </w:r>
-      <w:r>
-        <w:t>.</w:t>
-      </w:r>
-    </w:p>
-    <w:p>
-      <w:pPr>
-        <w:pStyle w:val="APIBody"/>
-      </w:pPr>
-      <w:r>
-        <w:t xml:space="preserve">This function returns </w:t>
-      </w:r>
-      <w:r>
-        <w:rPr>
-          <w:rFonts w:ascii="Courier New" w:hAnsi="Courier New" w:cs="Courier New"/>
-        </w:rPr>
-        <w:t>true</w:t>
-      </w:r>
-      <w:r>
-        <w:t xml:space="preserve"> on success and </w:t>
-      </w:r>
-      <w:r>
-        <w:rPr>
-          <w:rFonts w:ascii="Courier New" w:hAnsi="Courier New" w:cs="Courier New"/>
-        </w:rPr>
-        <w:t>false</w:t>
-      </w:r>
-      <w:r>
-        <w:t xml:space="preserve"> on error.  Upon an error a subsequent call to </w:t>
-      </w:r>
-      <w:r>
-        <w:rPr>
-          <w:rFonts w:ascii="Courier New" w:hAnsi="Courier New" w:cs="Courier New"/>
-        </w:rPr>
-        <w:t>getLastError</w:t>
-      </w:r>
-      <w:r>
-        <w:t xml:space="preserve"> returns details on the error.</w:t>
-      </w:r>
-    </w:p>
-    <w:p>
-      <w:pPr>
-        <w:pStyle w:val="Definition"/>
-      </w:pPr>
-      <w:r>
-        <w:t xml:space="preserve">bool </w:t>
-      </w:r>
-      <w:r>
-        <w:t>get</w:t>
-      </w:r>
-      <w:r>
-        <w:t>ThreadLocal</w:t>
-      </w:r>
-      <w:r>
-        <w:t>Address</w:t>
-      </w:r>
-      <w:r>
-        <w:rPr>
-          <w:rFonts w:asciiTheme="minorHAnsi" w:hAnsiTheme="minorHAnsi" w:cs="Times New Roman"/>
-        </w:rPr>
-        <w:fldChar w:fldCharType="begin"/>
-      </w:r>
-      <w:r>
-        <w:rPr>
-          <w:rFonts w:asciiTheme="minorHAnsi" w:hAnsiTheme="minorHAnsi" w:cs="Times New Roman"/>
-        </w:rPr>
-        <w:instrText xml:space="preserve"> XE "</w:instrText>
-      </w:r>
-      <w:r>
-        <w:rPr>
-          <w:rFonts w:asciiTheme="minorHAnsi" w:hAnsiTheme="minorHAnsi" w:cs="Times New Roman"/>
-        </w:rPr>
-        <w:instrText>get</w:instrText>
-      </w:r>
-      <w:r>
-        <w:rPr>
-          <w:rFonts w:asciiTheme="minorHAnsi" w:hAnsiTheme="minorHAnsi" w:cs="Times New Roman"/>
-        </w:rPr>
-        <w:instrText>ThreadLocal</w:instrText>
-      </w:r>
-      <w:r>
-        <w:rPr>
-          <w:rFonts w:asciiTheme="minorHAnsi" w:hAnsiTheme="minorHAnsi" w:cs="Times New Roman"/>
-        </w:rPr>
-        <w:instrText>Address</w:instrText>
-      </w:r>
-      <w:r>
-        <w:rPr>
-          <w:rFonts w:asciiTheme="minorHAnsi" w:hAnsiTheme="minorHAnsi" w:cs="Times New Roman"/>
-        </w:rPr>
-        <w:instrText xml:space="preserve">, Thread" </w:instrText>
-      </w:r>
-      <w:r>
-        <w:rPr>
-          <w:rFonts w:asciiTheme="minorHAnsi" w:hAnsiTheme="minorHAnsi" w:cs="Times New Roman"/>
-        </w:rPr>
-        <w:fldChar w:fldCharType="end"/>
-      </w:r>
-      <w:r>
-        <w:t>(</w:t>
-      </w:r>
-    </w:p>
-    <w:p>
-      <w:pPr>
-        <w:pStyle w:val="Definition"/>
-        <w:ind w:firstLine="720"/>
-      </w:pPr>
-      <w:r>
-        <w:t>Library::const_ptr lib,</w:t>
-      </w:r>
-    </w:p>
-    <w:p>
-      <w:pPr>
-        <w:pStyle w:val="Definition"/>
-        <w:ind w:firstLine="720"/>
-      </w:pPr>
-      <w:r>
-        <w:t>Dyninst::Offset tls_symbol_offset,</w:t>
-      </w:r>
-    </w:p>
-    <w:p>
-      <w:pPr>
-        <w:pStyle w:val="Definition"/>
-        <w:ind w:firstLine="720"/>
-      </w:pPr>
-      <w:r>
-        <w:t>Dyninst::Address &amp;result_addr</w:t>
-      </w:r>
-      <w:r>
-        <w:t>)</w:t>
-      </w:r>
-    </w:p>
-    <w:p>
-      <w:pPr>
-        <w:pStyle w:val="APIBody"/>
-      </w:pPr>
-      <w:r>
-        <w:t xml:space="preserve">This function </w:t>
-      </w:r>
-      <w:r>
-        <w:t>looks up the address of a symbol in</w:t>
-      </w:r>
-      <w:r>
-        <w:t xml:space="preserve"> thread local storage (TLS) memory. The </w:t>
-      </w:r>
-      <w:r>
-        <w:rPr>
-          <w:rFonts w:ascii="Courier New" w:hAnsi="Courier New" w:cs="Courier New"/>
-        </w:rPr>
-        <w:t>tls_symbol_offset</w:t>
-      </w:r>
-      <w:r>
-        <w:t xml:space="preserve"> is the TLS symbol’s offset in </w:t>
-      </w:r>
-      <w:r>
-        <w:rPr>
-          <w:rFonts w:ascii="Courier New" w:hAnsi="Courier New" w:cs="Courier New"/>
-        </w:rPr>
-        <w:t>lib</w:t>
-      </w:r>
-      <w:r>
-        <w:t>, and can be found by reading a TLS symbol’s value</w:t>
-      </w:r>
-      <w:r>
-        <w:t>.</w:t>
-      </w:r>
-      <w:r>
-        <w:t xml:space="preserve"> The </w:t>
-      </w:r>
-      <w:r>
-        <w:rPr>
-          <w:rFonts w:ascii="Courier New" w:hAnsi="Courier New" w:cs="Courier New"/>
-        </w:rPr>
-        <w:t>lib</w:t>
-      </w:r>
-      <w:r>
-        <w:t xml:space="preserve"> parameter can point to a library or the executable. </w:t>
-      </w:r>
-      <w:r>
-        <w:t xml:space="preserve">The </w:t>
       </w:r>
       <w:r>
         <w:rPr>
@@ -42147,308 +42104,303 @@
         <w:pStyle w:val="ClassHeading"/>
       </w:pPr>
       <w:r>
-        <w:t>Eve</w:t>
-      </w:r>
-      <w:bookmarkStart w:id="88" w:name="_GoBack"/>
+        <w:t>EventNotify Related Global Function</w:t>
+      </w:r>
+      <w:r>
+        <w:t>s</w:t>
+      </w:r>
+      <w:r>
+        <w:t>:</w:t>
+      </w:r>
+    </w:p>
+    <w:p>
+      <w:pPr>
+        <w:pStyle w:val="Definition"/>
+      </w:pPr>
+      <w:r>
+        <w:t>EventNotify *evNotify</w:t>
+      </w:r>
+      <w:r>
+        <w:rPr>
+          <w:rFonts w:asciiTheme="minorHAnsi" w:hAnsiTheme="minorHAnsi"/>
+        </w:rPr>
+        <w:fldChar w:fldCharType="begin"/>
+      </w:r>
+      <w:r>
+        <w:rPr>
+          <w:rFonts w:asciiTheme="minorHAnsi" w:hAnsiTheme="minorHAnsi"/>
+        </w:rPr>
+        <w:instrText xml:space="preserve"> XE "evNotify" </w:instrText>
+      </w:r>
+      <w:r>
+        <w:rPr>
+          <w:rFonts w:asciiTheme="minorHAnsi" w:hAnsiTheme="minorHAnsi"/>
+        </w:rPr>
+        <w:fldChar w:fldCharType="end"/>
+      </w:r>
+      <w:r>
+        <w:t>()</w:t>
+      </w:r>
+    </w:p>
+    <w:p>
+      <w:pPr>
+        <w:pStyle w:val="APIBody"/>
+      </w:pPr>
+      <w:r>
+        <w:t>This function returns the singleton instance of the EventNotify class.</w:t>
+      </w:r>
+    </w:p>
+    <w:p>
+      <w:pPr>
+        <w:pStyle w:val="ClassHeading"/>
+      </w:pPr>
+      <w:r>
+        <w:t>EventNotify Member Functions:</w:t>
+      </w:r>
+    </w:p>
+    <w:p>
+      <w:pPr>
+        <w:pStyle w:val="Definition"/>
+      </w:pPr>
+      <w:r>
+        <w:t>int getFD</w:t>
+      </w:r>
+      <w:r>
+        <w:rPr>
+          <w:rFonts w:asciiTheme="minorHAnsi" w:hAnsiTheme="minorHAnsi"/>
+        </w:rPr>
+        <w:fldChar w:fldCharType="begin"/>
+      </w:r>
+      <w:r>
+        <w:rPr>
+          <w:rFonts w:asciiTheme="minorHAnsi" w:hAnsiTheme="minorHAnsi"/>
+        </w:rPr>
+        <w:instrText xml:space="preserve"> XE "getFD, EventNotify" </w:instrText>
+      </w:r>
+      <w:r>
+        <w:rPr>
+          <w:rFonts w:asciiTheme="minorHAnsi" w:hAnsiTheme="minorHAnsi"/>
+        </w:rPr>
+        <w:fldChar w:fldCharType="end"/>
+      </w:r>
+      <w:r>
+        <w:t>()</w:t>
+      </w:r>
+    </w:p>
+    <w:p>
+      <w:pPr>
+        <w:pStyle w:val="APIBody"/>
+      </w:pPr>
+      <w:r>
+        <w:t xml:space="preserve">This function returns a file </w:t>
+      </w:r>
+      <w:r>
+        <w:t>descriptor.  ProcControlAPI will write a byte that will be available for reading on this file descriptor when a callback function is ready to be invoked</w:t>
+      </w:r>
+      <w:r>
+        <w:t xml:space="preserve">.  </w:t>
+      </w:r>
+      <w:r>
+        <w:t xml:space="preserve"> </w:t>
+      </w:r>
+      <w:r>
+        <w:t>U</w:t>
+      </w:r>
+      <w:r>
+        <w:t xml:space="preserve">pon seeing that a byte has been written to this file descriptor (likely via </w:t>
+      </w:r>
+      <w:r>
+        <w:rPr>
+          <w:rFonts w:ascii="Courier New" w:hAnsi="Courier New" w:cs="Courier New"/>
+        </w:rPr>
+        <w:t>select</w:t>
+      </w:r>
+      <w:r>
+        <w:t xml:space="preserve"> or </w:t>
+      </w:r>
+      <w:r>
+        <w:rPr>
+          <w:rFonts w:ascii="Courier New" w:hAnsi="Courier New" w:cs="Courier New"/>
+        </w:rPr>
+        <w:t>poll</w:t>
+      </w:r>
+      <w:r>
+        <w:t xml:space="preserve">) the user should call the </w:t>
+      </w:r>
+      <w:r>
+        <w:rPr>
+          <w:rFonts w:ascii="Courier New" w:hAnsi="Courier New" w:cs="Courier New"/>
+        </w:rPr>
+        <w:t>Process::handleEvents</w:t>
+      </w:r>
+      <w:r>
+        <w:rPr>
+          <w:rFonts w:ascii="Courier New" w:hAnsi="Courier New" w:cs="Courier New"/>
+        </w:rPr>
+        <w:fldChar w:fldCharType="begin"/>
+      </w:r>
+      <w:r>
+        <w:rPr>
+          <w:rFonts w:ascii="Courier New" w:hAnsi="Courier New" w:cs="Courier New"/>
+        </w:rPr>
+        <w:instrText xml:space="preserve"> XE "handleEvents, Process" </w:instrText>
+      </w:r>
+      <w:r>
+        <w:rPr>
+          <w:rFonts w:ascii="Courier New" w:hAnsi="Courier New" w:cs="Courier New"/>
+        </w:rPr>
+        <w:fldChar w:fldCharType="end"/>
+      </w:r>
+      <w:r>
+        <w:t xml:space="preserve"> function.  The user should never actually read the byte from this file descriptor; ProcControlAPI will handle clearing the byte after the callback function is invoked.</w:t>
+      </w:r>
+    </w:p>
+    <w:p>
+      <w:pPr>
+        <w:pStyle w:val="APIBody"/>
+      </w:pPr>
+      <w:r>
+        <w:t xml:space="preserve">This function </w:t>
+      </w:r>
+      <w:r>
+        <w:t>returns</w:t>
+      </w:r>
+      <w:r>
+        <w:t xml:space="preserve"> </w:t>
+      </w:r>
+      <w:r>
+        <w:rPr>
+          <w:rFonts w:ascii="Courier New" w:hAnsi="Courier New" w:cs="Courier New"/>
+        </w:rPr>
+        <w:t>-1</w:t>
+      </w:r>
+      <w:r>
+        <w:rPr>
+          <w:rFonts w:ascii="Courier New" w:hAnsi="Courier New" w:cs="Courier New"/>
+        </w:rPr>
+        <w:t xml:space="preserve"> </w:t>
+      </w:r>
+      <w:r>
+        <w:rPr>
+          <w:rFonts w:cs="Courier New"/>
+        </w:rPr>
+        <w:t>on error</w:t>
+      </w:r>
+      <w:r>
+        <w:t xml:space="preserve">.  Upon an error a subsequent call to </w:t>
+      </w:r>
+      <w:r>
+        <w:rPr>
+          <w:rFonts w:ascii="Courier New" w:hAnsi="Courier New" w:cs="Courier New"/>
+        </w:rPr>
+        <w:t>getLastError</w:t>
+      </w:r>
+      <w:r>
+        <w:t xml:space="preserve"> </w:t>
+      </w:r>
+      <w:r>
+        <w:t>returns</w:t>
+      </w:r>
+      <w:r>
+        <w:t xml:space="preserve"> details on the error.</w:t>
+      </w:r>
+    </w:p>
+    <w:p>
+      <w:pPr>
+        <w:pStyle w:val="Definition"/>
+      </w:pPr>
+      <w:r>
+        <w:t>void registerCB</w:t>
+      </w:r>
+      <w:r>
+        <w:rPr>
+          <w:rFonts w:asciiTheme="minorHAnsi" w:hAnsiTheme="minorHAnsi"/>
+        </w:rPr>
+        <w:fldChar w:fldCharType="begin"/>
+      </w:r>
+      <w:r>
+        <w:rPr>
+          <w:rFonts w:asciiTheme="minorHAnsi" w:hAnsiTheme="minorHAnsi"/>
+        </w:rPr>
+        <w:instrText xml:space="preserve"> XE "registerCB, EventNotify" </w:instrText>
+      </w:r>
+      <w:r>
+        <w:rPr>
+          <w:rFonts w:asciiTheme="minorHAnsi" w:hAnsiTheme="minorHAnsi"/>
+        </w:rPr>
+        <w:fldChar w:fldCharType="end"/>
+      </w:r>
+      <w:r>
+        <w:t>(notify_cb_t cb)</w:t>
+      </w:r>
+    </w:p>
+    <w:p>
+      <w:pPr>
+        <w:pStyle w:val="APIBody"/>
+      </w:pPr>
+      <w:r>
+        <w:t>This function registers a light-weight callback function that will be invoked when a ProcControlAPI wishes to notify the user when a callback function is ready to be invoked.  This light-weight callback may be called by a ProcControlAPI internal thread or from a signal handler; the user is encouraged to keep its implementation appropriately safe for these circumstances.</w:t>
+      </w:r>
+    </w:p>
+    <w:p>
+      <w:pPr>
+        <w:pStyle w:val="Definition"/>
+      </w:pPr>
+      <w:r>
+        <w:t>void removeCB</w:t>
+      </w:r>
+      <w:r>
+        <w:rPr>
+          <w:rFonts w:asciiTheme="minorHAnsi" w:hAnsiTheme="minorHAnsi"/>
+        </w:rPr>
+        <w:fldChar w:fldCharType="begin"/>
+      </w:r>
+      <w:r>
+        <w:rPr>
+          <w:rFonts w:asciiTheme="minorHAnsi" w:hAnsiTheme="minorHAnsi"/>
+        </w:rPr>
+        <w:instrText xml:space="preserve"> XE "removeCB, EventNotify" </w:instrText>
+      </w:r>
+      <w:r>
+        <w:rPr>
+          <w:rFonts w:asciiTheme="minorHAnsi" w:hAnsiTheme="minorHAnsi"/>
+        </w:rPr>
+        <w:fldChar w:fldCharType="end"/>
+      </w:r>
+      <w:r>
+        <w:t>(notify_cb_t cb)</w:t>
+      </w:r>
+    </w:p>
+    <w:p>
+      <w:pPr>
+        <w:pStyle w:val="APIBody"/>
+      </w:pPr>
+      <w:r>
+        <w:t xml:space="preserve">This function removes a light-weight callback that was previously registered with </w:t>
+      </w:r>
+      <w:r>
+        <w:rPr>
+          <w:rFonts w:ascii="Courier New" w:hAnsi="Courier New" w:cs="Courier New"/>
+        </w:rPr>
+        <w:t>EventNotify::registerCB</w:t>
+      </w:r>
+      <w:r>
+        <w:t>.  ProcControlAPI will no longer invoke the cb function after this function completes.</w:t>
+      </w:r>
+    </w:p>
+    <w:p>
+      <w:pPr>
+        <w:pStyle w:val="Heading2"/>
+      </w:pPr>
+      <w:bookmarkStart w:id="88" w:name="_Toc273362653"/>
+      <w:bookmarkStart w:id="89" w:name="_Toc274055830"/>
+      <w:bookmarkStart w:id="90" w:name="_Toc411332446"/>
+      <w:r>
+        <w:t>EventType</w:t>
+      </w:r>
       <w:bookmarkEnd w:id="88"/>
-      <w:r>
-        <w:t>ntNotify Related Global Function</w:t>
-      </w:r>
-      <w:r>
-        <w:t>s</w:t>
-      </w:r>
-      <w:r>
-        <w:t>:</w:t>
-      </w:r>
-    </w:p>
-    <w:p>
-      <w:pPr>
-        <w:pStyle w:val="Definition"/>
-      </w:pPr>
-      <w:r>
-        <w:t>EventNotify *evNotify</w:t>
-      </w:r>
-      <w:r>
-        <w:rPr>
-          <w:rFonts w:asciiTheme="minorHAnsi" w:hAnsiTheme="minorHAnsi"/>
-        </w:rPr>
-        <w:fldChar w:fldCharType="begin"/>
-      </w:r>
-      <w:r>
-        <w:rPr>
-          <w:rFonts w:asciiTheme="minorHAnsi" w:hAnsiTheme="minorHAnsi"/>
-        </w:rPr>
-        <w:instrText xml:space="preserve"> XE "evNotify" </w:instrText>
-      </w:r>
-      <w:r>
-        <w:rPr>
-          <w:rFonts w:asciiTheme="minorHAnsi" w:hAnsiTheme="minorHAnsi"/>
-        </w:rPr>
-        <w:fldChar w:fldCharType="end"/>
-      </w:r>
-      <w:r>
-        <w:t>()</w:t>
-      </w:r>
-    </w:p>
-    <w:p>
-      <w:pPr>
-        <w:pStyle w:val="APIBody"/>
-      </w:pPr>
-      <w:r>
-        <w:t>This function returns the singleton instance of the EventNotify class.</w:t>
-      </w:r>
-    </w:p>
-    <w:p>
-      <w:pPr>
-        <w:pStyle w:val="ClassHeading"/>
-      </w:pPr>
-      <w:r>
-        <w:t>EventNotify Member Functions:</w:t>
-      </w:r>
-    </w:p>
-    <w:p>
-      <w:pPr>
-        <w:pStyle w:val="Definition"/>
-      </w:pPr>
-      <w:r>
-        <w:t>int getFD</w:t>
-      </w:r>
-      <w:r>
-        <w:rPr>
-          <w:rFonts w:asciiTheme="minorHAnsi" w:hAnsiTheme="minorHAnsi"/>
-        </w:rPr>
-        <w:fldChar w:fldCharType="begin"/>
-      </w:r>
-      <w:r>
-        <w:rPr>
-          <w:rFonts w:asciiTheme="minorHAnsi" w:hAnsiTheme="minorHAnsi"/>
-        </w:rPr>
-        <w:instrText xml:space="preserve"> XE "getFD, EventNotify" </w:instrText>
-      </w:r>
-      <w:r>
-        <w:rPr>
-          <w:rFonts w:asciiTheme="minorHAnsi" w:hAnsiTheme="minorHAnsi"/>
-        </w:rPr>
-        <w:fldChar w:fldCharType="end"/>
-      </w:r>
-      <w:r>
-        <w:t>()</w:t>
-      </w:r>
-    </w:p>
-    <w:p>
-      <w:pPr>
-        <w:pStyle w:val="APIBody"/>
-      </w:pPr>
-      <w:r>
-        <w:t xml:space="preserve">This function returns a file </w:t>
-      </w:r>
-      <w:r>
-        <w:t>descriptor.  ProcControlAPI will write a byte that will be available for reading on this file descriptor when a callback function is ready to be invoked</w:t>
-      </w:r>
-      <w:r>
-        <w:t xml:space="preserve">.  </w:t>
-      </w:r>
-      <w:r>
-        <w:t xml:space="preserve"> </w:t>
-      </w:r>
-      <w:r>
-        <w:t>U</w:t>
-      </w:r>
-      <w:r>
-        <w:t xml:space="preserve">pon seeing that a byte has been written to this file descriptor (likely via </w:t>
-      </w:r>
-      <w:r>
-        <w:rPr>
-          <w:rFonts w:ascii="Courier New" w:hAnsi="Courier New" w:cs="Courier New"/>
-        </w:rPr>
-        <w:t>select</w:t>
-      </w:r>
-      <w:r>
-        <w:t xml:space="preserve"> or </w:t>
-      </w:r>
-      <w:r>
-        <w:rPr>
-          <w:rFonts w:ascii="Courier New" w:hAnsi="Courier New" w:cs="Courier New"/>
-        </w:rPr>
-        <w:t>poll</w:t>
-      </w:r>
-      <w:r>
-        <w:t xml:space="preserve">) the user should call the </w:t>
-      </w:r>
-      <w:r>
-        <w:rPr>
-          <w:rFonts w:ascii="Courier New" w:hAnsi="Courier New" w:cs="Courier New"/>
-        </w:rPr>
-        <w:t>Process::handleEvents</w:t>
-      </w:r>
-      <w:r>
-        <w:rPr>
-          <w:rFonts w:ascii="Courier New" w:hAnsi="Courier New" w:cs="Courier New"/>
-        </w:rPr>
-        <w:fldChar w:fldCharType="begin"/>
-      </w:r>
-      <w:r>
-        <w:rPr>
-          <w:rFonts w:ascii="Courier New" w:hAnsi="Courier New" w:cs="Courier New"/>
-        </w:rPr>
-        <w:instrText xml:space="preserve"> XE "handleEvents, Process" </w:instrText>
-      </w:r>
-      <w:r>
-        <w:rPr>
-          <w:rFonts w:ascii="Courier New" w:hAnsi="Courier New" w:cs="Courier New"/>
-        </w:rPr>
-        <w:fldChar w:fldCharType="end"/>
-      </w:r>
-      <w:r>
-        <w:t xml:space="preserve"> function.  The user should never actually read the byte from this file descriptor; ProcControlAPI will handle clearing the byte after the callback function is invoked.</w:t>
-      </w:r>
-    </w:p>
-    <w:p>
-      <w:pPr>
-        <w:pStyle w:val="APIBody"/>
-      </w:pPr>
-      <w:r>
-        <w:t xml:space="preserve">This function </w:t>
-      </w:r>
-      <w:r>
-        <w:t>returns</w:t>
-      </w:r>
-      <w:r>
-        <w:t xml:space="preserve"> </w:t>
-      </w:r>
-      <w:r>
-        <w:rPr>
-          <w:rFonts w:ascii="Courier New" w:hAnsi="Courier New" w:cs="Courier New"/>
-        </w:rPr>
-        <w:t>-1</w:t>
-      </w:r>
-      <w:r>
-        <w:rPr>
-          <w:rFonts w:ascii="Courier New" w:hAnsi="Courier New" w:cs="Courier New"/>
-        </w:rPr>
-        <w:t xml:space="preserve"> </w:t>
-      </w:r>
-      <w:r>
-        <w:rPr>
-          <w:rFonts w:cs="Courier New"/>
-        </w:rPr>
-        <w:t>on error</w:t>
-      </w:r>
-      <w:r>
-        <w:t xml:space="preserve">.  Upon an error a subsequent call to </w:t>
-      </w:r>
-      <w:r>
-        <w:rPr>
-          <w:rFonts w:ascii="Courier New" w:hAnsi="Courier New" w:cs="Courier New"/>
-        </w:rPr>
-        <w:t>getLastError</w:t>
-      </w:r>
-      <w:r>
-        <w:t xml:space="preserve"> </w:t>
-      </w:r>
-      <w:r>
-        <w:t>returns</w:t>
-      </w:r>
-      <w:r>
-        <w:t xml:space="preserve"> details on the error.</w:t>
-      </w:r>
-    </w:p>
-    <w:p>
-      <w:pPr>
-        <w:pStyle w:val="Definition"/>
-      </w:pPr>
-      <w:r>
-        <w:t>void registerCB</w:t>
-      </w:r>
-      <w:r>
-        <w:rPr>
-          <w:rFonts w:asciiTheme="minorHAnsi" w:hAnsiTheme="minorHAnsi"/>
-        </w:rPr>
-        <w:fldChar w:fldCharType="begin"/>
-      </w:r>
-      <w:r>
-        <w:rPr>
-          <w:rFonts w:asciiTheme="minorHAnsi" w:hAnsiTheme="minorHAnsi"/>
-        </w:rPr>
-        <w:instrText xml:space="preserve"> XE "registerCB, EventNotify" </w:instrText>
-      </w:r>
-      <w:r>
-        <w:rPr>
-          <w:rFonts w:asciiTheme="minorHAnsi" w:hAnsiTheme="minorHAnsi"/>
-        </w:rPr>
-        <w:fldChar w:fldCharType="end"/>
-      </w:r>
-      <w:r>
-        <w:t>(notify_cb_t cb)</w:t>
-      </w:r>
-    </w:p>
-    <w:p>
-      <w:pPr>
-        <w:pStyle w:val="APIBody"/>
-      </w:pPr>
-      <w:r>
-        <w:t>This function registers a light-weight callback function that will be invoked when a ProcControlAPI wishes to notify the user when a callback function is ready to be invoked.  This light-weight callback may be called by a ProcControlAPI internal thread or from a signal handler; the user is encouraged to keep its implementation appropriately safe for these circumstances.</w:t>
-      </w:r>
-    </w:p>
-    <w:p>
-      <w:pPr>
-        <w:pStyle w:val="Definition"/>
-      </w:pPr>
-      <w:r>
-        <w:t>void removeCB</w:t>
-      </w:r>
-      <w:r>
-        <w:rPr>
-          <w:rFonts w:asciiTheme="minorHAnsi" w:hAnsiTheme="minorHAnsi"/>
-        </w:rPr>
-        <w:fldChar w:fldCharType="begin"/>
-      </w:r>
-      <w:r>
-        <w:rPr>
-          <w:rFonts w:asciiTheme="minorHAnsi" w:hAnsiTheme="minorHAnsi"/>
-        </w:rPr>
-        <w:instrText xml:space="preserve"> XE "removeCB, EventNotify" </w:instrText>
-      </w:r>
-      <w:r>
-        <w:rPr>
-          <w:rFonts w:asciiTheme="minorHAnsi" w:hAnsiTheme="minorHAnsi"/>
-        </w:rPr>
-        <w:fldChar w:fldCharType="end"/>
-      </w:r>
-      <w:r>
-        <w:t>(notify_cb_t cb)</w:t>
-      </w:r>
-    </w:p>
-    <w:p>
-      <w:pPr>
-        <w:pStyle w:val="APIBody"/>
-      </w:pPr>
-      <w:r>
-        <w:t xml:space="preserve">This function removes a light-weight callback that was previously registered with </w:t>
-      </w:r>
-      <w:r>
-        <w:rPr>
-          <w:rFonts w:ascii="Courier New" w:hAnsi="Courier New" w:cs="Courier New"/>
-        </w:rPr>
-        <w:t>EventNotify::registerCB</w:t>
-      </w:r>
-      <w:r>
-        <w:t>.  ProcControlAPI will no longer invoke the cb function after this function completes.</w:t>
-      </w:r>
-    </w:p>
-    <w:p>
-      <w:pPr>
-        <w:pStyle w:val="Heading2"/>
-      </w:pPr>
-      <w:bookmarkStart w:id="89" w:name="_Toc273362653"/>
-      <w:bookmarkStart w:id="90" w:name="_Toc274055830"/>
-      <w:bookmarkStart w:id="91" w:name="_Toc411332446"/>
-      <w:r>
-        <w:t>EventType</w:t>
-      </w:r>
       <w:bookmarkEnd w:id="89"/>
       <w:bookmarkEnd w:id="90"/>
-      <w:bookmarkEnd w:id="91"/>
       <w:r>
         <w:fldChar w:fldCharType="begin"/>
       </w:r>
@@ -42582,7 +42534,12 @@
         <w:t>None</w:t>
       </w:r>
       <w:r>
-        <w:t xml:space="preserve">)—describing when an Event may occur relative to the Code.  For example, an </w:t>
+        <w:t>)—describing when an Ev</w:t>
+      </w:r>
+      <w:bookmarkStart w:id="91" w:name="_GoBack"/>
+      <w:bookmarkEnd w:id="91"/>
+      <w:r>
+        <w:t xml:space="preserve">ent may occur relative to the Code.  For example, an </w:t>
       </w:r>
       <w:r>
         <w:rPr>
@@ -58710,6 +58667,7 @@
         <w:docPartUnique/>
       </w:docPartObj>
     </w:sdtPr>
+    <w:sdtEndPr/>
     <w:sdtContent>
       <w:p>
         <w:pPr>
@@ -58757,6 +58715,7 @@
         <w:docPartUnique/>
       </w:docPartObj>
     </w:sdtPr>
+    <w:sdtEndPr/>
     <w:sdtContent>
       <w:p>
         <w:pPr>
@@ -58804,6 +58763,7 @@
         <w:docPartUnique/>
       </w:docPartObj>
     </w:sdtPr>
+    <w:sdtEndPr/>
     <w:sdtContent>
       <w:p>
         <w:pPr>
@@ -58822,7 +58782,7 @@
           <w:rPr>
             <w:noProof/>
           </w:rPr>
-          <w:t>52</w:t>
+          <w:t>53</w:t>
         </w:r>
         <w:r>
           <w:rPr>
@@ -61210,7 +61170,7 @@
 </file>
 
 <file path=customXml/itemProps1.xml><?xml version="1.0" encoding="utf-8"?>
-<ds:datastoreItem xmlns:ds="http://schemas.openxmlformats.org/officeDocument/2006/customXml" ds:itemID="{75C89205-D167-4F75-8C05-04BB4A364B25}">
+<ds:datastoreItem xmlns:ds="http://schemas.openxmlformats.org/officeDocument/2006/customXml" ds:itemID="{694E8A25-57A4-4F39-B43E-B3B09D2C14CE}">
   <ds:schemaRefs>
     <ds:schemaRef ds:uri="http://schemas.openxmlformats.org/officeDocument/2006/bibliography"/>
   </ds:schemaRefs>

</xml_diff>